<commit_message>
think in UML 3
</commit_message>
<xml_diff>
--- a/大象-Thinking_in_UML/《大象-Thinking_in_UML（第二版）》读书笔记.docx
+++ b/大象-Thinking_in_UML/《大象-Thinking_in_UML（第二版）》读书笔记.docx
@@ -55,7 +55,7 @@
         <w:rPr>
           <w:rFonts w:hint="eastAsia"/>
         </w:rPr>
-        <w:t>UML与面向对象</w:t>
+        <w:t>面向对象</w:t>
       </w:r>
     </w:p>
     <w:p>
@@ -81,7 +81,12 @@
     </w:p>
     <w:p>
       <w:pPr>
-        <w:ind w:firstLineChars="200" w:firstLine="420"/>
+        <w:pStyle w:val="a3"/>
+        <w:numPr>
+          <w:ilvl w:val="0"/>
+          <w:numId w:val="3"/>
+        </w:numPr>
+        <w:ind w:firstLineChars="0"/>
         <w:rPr>
           <w:rFonts w:ascii="宋体" w:eastAsia="宋体" w:hAnsi="宋体"/>
         </w:rPr>
@@ -199,17 +204,541 @@
     </w:p>
     <w:p>
       <w:pPr>
-        <w:rPr>
-          <w:rFonts w:ascii="宋体" w:eastAsia="宋体" w:hAnsi="宋体"/>
-        </w:rPr>
-      </w:pPr>
+        <w:pStyle w:val="a3"/>
+        <w:numPr>
+          <w:ilvl w:val="0"/>
+          <w:numId w:val="3"/>
+        </w:numPr>
+        <w:ind w:firstLineChars="0"/>
+        <w:rPr>
+          <w:rFonts w:ascii="宋体" w:eastAsia="宋体" w:hAnsi="宋体"/>
+        </w:rPr>
+      </w:pPr>
+      <w:r>
+        <w:rPr>
+          <w:rFonts w:ascii="宋体" w:eastAsia="宋体" w:hAnsi="宋体" w:hint="eastAsia"/>
+        </w:rPr>
+        <w:t>面向对象</w:t>
+      </w:r>
+      <w:r>
+        <w:rPr>
+          <w:rFonts w:ascii="宋体" w:eastAsia="宋体" w:hAnsi="宋体" w:hint="eastAsia"/>
+        </w:rPr>
+        <w:t>不仅仅是解决复用问题的，而是一种</w:t>
+      </w:r>
+      <w:r>
+        <w:rPr>
+          <w:rFonts w:ascii="宋体" w:eastAsia="宋体" w:hAnsi="宋体" w:hint="eastAsia"/>
+          <w:highlight w:val="yellow"/>
+        </w:rPr>
+        <w:t>认知论</w:t>
+      </w:r>
+      <w:r>
+        <w:rPr>
+          <w:rFonts w:ascii="宋体" w:eastAsia="宋体" w:hAnsi="宋体" w:hint="eastAsia"/>
+        </w:rPr>
+        <w:t>，</w:t>
+      </w:r>
+      <w:r>
+        <w:rPr>
+          <w:rFonts w:ascii="宋体" w:eastAsia="宋体" w:hAnsi="宋体" w:hint="eastAsia"/>
+        </w:rPr>
+        <w:t>它</w:t>
+      </w:r>
+      <w:r>
+        <w:rPr>
+          <w:rFonts w:ascii="宋体" w:eastAsia="宋体" w:hAnsi="宋体" w:hint="eastAsia"/>
+        </w:rPr>
+        <w:t>能够构造出更为复杂的系统来解释越来越复杂的现实世界。</w:t>
+      </w:r>
+    </w:p>
+    <w:p>
+      <w:pPr>
+        <w:pStyle w:val="a3"/>
+        <w:numPr>
+          <w:ilvl w:val="0"/>
+          <w:numId w:val="3"/>
+        </w:numPr>
+        <w:ind w:firstLineChars="0"/>
+        <w:rPr>
+          <w:rFonts w:ascii="宋体" w:eastAsia="宋体" w:hAnsi="宋体"/>
+        </w:rPr>
+      </w:pPr>
+      <w:r>
+        <w:rPr>
+          <w:rFonts w:ascii="宋体" w:eastAsia="宋体" w:hAnsi="宋体" w:hint="eastAsia"/>
+        </w:rPr>
+        <w:t>面向过程认知：</w:t>
+      </w:r>
+    </w:p>
+    <w:p>
+      <w:pPr>
+        <w:pStyle w:val="a3"/>
+        <w:ind w:left="420" w:firstLineChars="0"/>
+        <w:rPr>
+          <w:rFonts w:ascii="宋体" w:eastAsia="宋体" w:hAnsi="宋体"/>
+        </w:rPr>
+      </w:pPr>
+      <w:r>
+        <w:rPr>
+          <w:rFonts w:ascii="宋体" w:eastAsia="宋体" w:hAnsi="宋体" w:hint="eastAsia"/>
+        </w:rPr>
+        <w:t>世界不是孤立的，相互联系、相互影响、相互作用，由</w:t>
+      </w:r>
+      <w:proofErr w:type="gramStart"/>
+      <w:r>
+        <w:rPr>
+          <w:rFonts w:ascii="宋体" w:eastAsia="宋体" w:hAnsi="宋体" w:hint="eastAsia"/>
+        </w:rPr>
+        <w:t>小构大</w:t>
+      </w:r>
+      <w:proofErr w:type="gramEnd"/>
+      <w:r>
+        <w:rPr>
+          <w:rFonts w:ascii="宋体" w:eastAsia="宋体" w:hAnsi="宋体" w:hint="eastAsia"/>
+        </w:rPr>
+        <w:t>，因果关系</w:t>
+      </w:r>
+      <w:r>
+        <w:rPr>
+          <w:rFonts w:ascii="宋体" w:eastAsia="宋体" w:hAnsi="宋体" w:hint="eastAsia"/>
+        </w:rPr>
+        <w:t>。</w:t>
+      </w:r>
+    </w:p>
+    <w:p>
+      <w:pPr>
+        <w:pStyle w:val="a3"/>
+        <w:ind w:left="420" w:firstLineChars="0"/>
+        <w:rPr>
+          <w:rFonts w:ascii="宋体" w:eastAsia="宋体" w:hAnsi="宋体" w:hint="eastAsia"/>
+        </w:rPr>
+      </w:pPr>
+      <w:r>
+        <w:rPr>
+          <w:rFonts w:ascii="宋体" w:eastAsia="宋体" w:hAnsi="宋体" w:hint="eastAsia"/>
+        </w:rPr>
+        <w:t>发展</w:t>
+      </w:r>
+      <w:r>
+        <w:rPr>
+          <w:rFonts w:ascii="宋体" w:eastAsia="宋体" w:hAnsi="宋体" w:hint="eastAsia"/>
+        </w:rPr>
+        <w:t>瓶颈：过程不再稳定、结果不能再能预设</w:t>
+      </w:r>
+      <w:r>
+        <w:rPr>
+          <w:rFonts w:ascii="宋体" w:eastAsia="宋体" w:hAnsi="宋体" w:hint="eastAsia"/>
+        </w:rPr>
+        <w:t>，牵一发而动全身</w:t>
+      </w:r>
+      <w:r>
+        <w:rPr>
+          <w:rFonts w:ascii="宋体" w:eastAsia="宋体" w:hAnsi="宋体" w:hint="eastAsia"/>
+        </w:rPr>
+        <w:t>。</w:t>
+      </w:r>
+    </w:p>
+    <w:p>
+      <w:pPr>
+        <w:pStyle w:val="a3"/>
+        <w:ind w:left="420" w:firstLineChars="0" w:firstLine="0"/>
+        <w:rPr>
+          <w:rFonts w:ascii="宋体" w:eastAsia="宋体" w:hAnsi="宋体"/>
+        </w:rPr>
+      </w:pPr>
+      <w:r>
+        <w:rPr>
+          <w:rFonts w:ascii="宋体" w:eastAsia="宋体" w:hAnsi="宋体" w:hint="eastAsia"/>
+        </w:rPr>
+        <w:t>面向对象认知：</w:t>
+      </w:r>
+    </w:p>
+    <w:p>
+      <w:pPr>
+        <w:pStyle w:val="a3"/>
+        <w:ind w:left="420" w:firstLineChars="0" w:firstLine="0"/>
+        <w:rPr>
+          <w:rFonts w:ascii="宋体" w:eastAsia="宋体" w:hAnsi="宋体" w:hint="eastAsia"/>
+        </w:rPr>
+      </w:pPr>
+      <w:r>
+        <w:rPr>
+          <w:rFonts w:ascii="宋体" w:eastAsia="宋体" w:hAnsi="宋体"/>
+        </w:rPr>
+        <w:tab/>
+      </w:r>
+      <w:r>
+        <w:rPr>
+          <w:rFonts w:ascii="宋体" w:eastAsia="宋体" w:hAnsi="宋体" w:hint="eastAsia"/>
+        </w:rPr>
+        <w:t>世界是彼此分割的，</w:t>
+      </w:r>
+      <w:r>
+        <w:rPr>
+          <w:rFonts w:ascii="宋体" w:eastAsia="宋体" w:hAnsi="宋体" w:hint="eastAsia"/>
+        </w:rPr>
+        <w:t>通过</w:t>
+      </w:r>
+      <w:r>
+        <w:rPr>
+          <w:rFonts w:ascii="宋体" w:eastAsia="宋体" w:hAnsi="宋体" w:hint="eastAsia"/>
+        </w:rPr>
+        <w:t>外界条件</w:t>
+      </w:r>
+      <w:r>
+        <w:rPr>
+          <w:rFonts w:ascii="宋体" w:eastAsia="宋体" w:hAnsi="宋体" w:hint="eastAsia"/>
+        </w:rPr>
+        <w:t>使得</w:t>
+      </w:r>
+      <w:r>
+        <w:rPr>
+          <w:rFonts w:ascii="宋体" w:eastAsia="宋体" w:hAnsi="宋体" w:hint="eastAsia"/>
+        </w:rPr>
+        <w:t>它们</w:t>
+      </w:r>
+      <w:r>
+        <w:rPr>
+          <w:rFonts w:ascii="宋体" w:eastAsia="宋体" w:hAnsi="宋体" w:hint="eastAsia"/>
+        </w:rPr>
+        <w:t>相互间产生联系</w:t>
+      </w:r>
+      <w:r>
+        <w:rPr>
+          <w:rFonts w:ascii="宋体" w:eastAsia="宋体" w:hAnsi="宋体" w:hint="eastAsia"/>
+        </w:rPr>
+        <w:t>。</w:t>
+      </w:r>
+    </w:p>
+    <w:p>
+      <w:pPr>
+        <w:pStyle w:val="2"/>
+        <w:numPr>
+          <w:ilvl w:val="1"/>
+          <w:numId w:val="1"/>
+        </w:numPr>
+      </w:pPr>
+      <w:r>
+        <w:rPr>
+          <w:rFonts w:hint="eastAsia"/>
+        </w:rPr>
+        <w:t xml:space="preserve"> </w:t>
+      </w:r>
+      <w:r>
+        <w:rPr>
+          <w:rFonts w:hint="eastAsia"/>
+        </w:rPr>
+        <w:t>抽象</w:t>
+      </w:r>
+    </w:p>
+    <w:p>
+      <w:pPr>
+        <w:pStyle w:val="a3"/>
+        <w:numPr>
+          <w:ilvl w:val="0"/>
+          <w:numId w:val="7"/>
+        </w:numPr>
+        <w:ind w:firstLineChars="0"/>
+      </w:pPr>
+      <w:r>
+        <w:rPr>
+          <w:rFonts w:hint="eastAsia"/>
+        </w:rPr>
+        <w:t>现实世界和对象世界之间的鸿沟</w:t>
+      </w:r>
+    </w:p>
+    <w:p>
+      <w:pPr>
+        <w:pStyle w:val="a3"/>
+        <w:numPr>
+          <w:ilvl w:val="0"/>
+          <w:numId w:val="7"/>
+        </w:numPr>
+        <w:ind w:firstLineChars="0"/>
+      </w:pPr>
+      <w:r>
+        <w:rPr>
+          <w:rFonts w:hint="eastAsia"/>
+        </w:rPr>
+        <w:t>跨越鸿沟，需要</w:t>
+      </w:r>
+    </w:p>
+    <w:p>
+      <w:pPr>
+        <w:pStyle w:val="a3"/>
+        <w:numPr>
+          <w:ilvl w:val="0"/>
+          <w:numId w:val="8"/>
+        </w:numPr>
+        <w:ind w:firstLineChars="0"/>
+      </w:pPr>
+      <w:r>
+        <w:rPr>
+          <w:rFonts w:hint="eastAsia"/>
+        </w:rPr>
+        <w:t>一种把现实世界映射到对象世界的方法；</w:t>
+      </w:r>
+    </w:p>
+    <w:p>
+      <w:pPr>
+        <w:pStyle w:val="a3"/>
+        <w:numPr>
+          <w:ilvl w:val="0"/>
+          <w:numId w:val="8"/>
+        </w:numPr>
+        <w:ind w:firstLineChars="0"/>
+      </w:pPr>
+      <w:r>
+        <w:rPr>
+          <w:rFonts w:hint="eastAsia"/>
+        </w:rPr>
+        <w:t>一种从对象世界描述现实世界的方法；</w:t>
+      </w:r>
+    </w:p>
+    <w:p>
+      <w:pPr>
+        <w:pStyle w:val="a3"/>
+        <w:numPr>
+          <w:ilvl w:val="0"/>
+          <w:numId w:val="8"/>
+        </w:numPr>
+        <w:ind w:firstLineChars="0"/>
+        <w:rPr>
+          <w:rFonts w:hint="eastAsia"/>
+        </w:rPr>
+      </w:pPr>
+      <w:r>
+        <w:rPr>
+          <w:rFonts w:hint="eastAsia"/>
+        </w:rPr>
+        <w:t>一种验证对象世界行为是否正确反映了现实世界的方法。</w:t>
+      </w:r>
+    </w:p>
+    <w:p>
+      <w:pPr>
+        <w:rPr>
+          <w:rFonts w:ascii="宋体" w:eastAsia="宋体" w:hAnsi="宋体"/>
+        </w:rPr>
+      </w:pPr>
+    </w:p>
+    <w:p>
+      <w:pPr>
+        <w:rPr>
+          <w:rFonts w:ascii="宋体" w:eastAsia="宋体" w:hAnsi="宋体" w:hint="eastAsia"/>
+        </w:rPr>
+      </w:pPr>
+    </w:p>
+    <w:p>
+      <w:pPr>
+        <w:pStyle w:val="1"/>
+        <w:numPr>
+          <w:ilvl w:val="0"/>
+          <w:numId w:val="1"/>
+        </w:numPr>
+      </w:pPr>
+      <w:r>
+        <w:rPr>
+          <w:rFonts w:hint="eastAsia"/>
+        </w:rPr>
+        <w:t xml:space="preserve"> </w:t>
+      </w:r>
       <w:bookmarkStart w:id="0" w:name="_GoBack"/>
       <w:bookmarkEnd w:id="0"/>
     </w:p>
     <w:p>
       <w:pPr>
         <w:rPr>
-          <w:rFonts w:ascii="宋体" w:eastAsia="宋体" w:hAnsi="宋体" w:hint="eastAsia"/>
+          <w:rFonts w:ascii="宋体" w:eastAsia="宋体" w:hAnsi="宋体"/>
+        </w:rPr>
+      </w:pPr>
+    </w:p>
+    <w:p>
+      <w:pPr>
+        <w:rPr>
+          <w:rFonts w:ascii="宋体" w:eastAsia="宋体" w:hAnsi="宋体"/>
+        </w:rPr>
+      </w:pPr>
+    </w:p>
+    <w:p>
+      <w:pPr>
+        <w:rPr>
+          <w:rFonts w:ascii="宋体" w:eastAsia="宋体" w:hAnsi="宋体"/>
+        </w:rPr>
+      </w:pPr>
+    </w:p>
+    <w:p>
+      <w:pPr>
+        <w:rPr>
+          <w:rFonts w:ascii="宋体" w:eastAsia="宋体" w:hAnsi="宋体"/>
+        </w:rPr>
+      </w:pPr>
+    </w:p>
+    <w:p>
+      <w:pPr>
+        <w:rPr>
+          <w:rFonts w:ascii="宋体" w:eastAsia="宋体" w:hAnsi="宋体"/>
+        </w:rPr>
+      </w:pPr>
+    </w:p>
+    <w:p>
+      <w:pPr>
+        <w:rPr>
+          <w:rFonts w:ascii="宋体" w:eastAsia="宋体" w:hAnsi="宋体"/>
+        </w:rPr>
+      </w:pPr>
+    </w:p>
+    <w:p>
+      <w:pPr>
+        <w:rPr>
+          <w:rFonts w:ascii="宋体" w:eastAsia="宋体" w:hAnsi="宋体"/>
+        </w:rPr>
+      </w:pPr>
+    </w:p>
+    <w:p>
+      <w:pPr>
+        <w:rPr>
+          <w:rFonts w:ascii="宋体" w:eastAsia="宋体" w:hAnsi="宋体"/>
+        </w:rPr>
+      </w:pPr>
+    </w:p>
+    <w:p>
+      <w:pPr>
+        <w:rPr>
+          <w:rFonts w:ascii="宋体" w:eastAsia="宋体" w:hAnsi="宋体"/>
+        </w:rPr>
+      </w:pPr>
+    </w:p>
+    <w:p>
+      <w:pPr>
+        <w:rPr>
+          <w:rFonts w:ascii="宋体" w:eastAsia="宋体" w:hAnsi="宋体"/>
+        </w:rPr>
+      </w:pPr>
+    </w:p>
+    <w:p>
+      <w:pPr>
+        <w:rPr>
+          <w:rFonts w:ascii="宋体" w:eastAsia="宋体" w:hAnsi="宋体"/>
+        </w:rPr>
+      </w:pPr>
+    </w:p>
+    <w:p>
+      <w:pPr>
+        <w:rPr>
+          <w:rFonts w:ascii="宋体" w:eastAsia="宋体" w:hAnsi="宋体"/>
+        </w:rPr>
+      </w:pPr>
+    </w:p>
+    <w:p>
+      <w:pPr>
+        <w:rPr>
+          <w:rFonts w:ascii="宋体" w:eastAsia="宋体" w:hAnsi="宋体"/>
+        </w:rPr>
+      </w:pPr>
+    </w:p>
+    <w:p>
+      <w:pPr>
+        <w:rPr>
+          <w:rFonts w:ascii="宋体" w:eastAsia="宋体" w:hAnsi="宋体"/>
+        </w:rPr>
+      </w:pPr>
+    </w:p>
+    <w:p>
+      <w:pPr>
+        <w:rPr>
+          <w:rFonts w:ascii="宋体" w:eastAsia="宋体" w:hAnsi="宋体"/>
+        </w:rPr>
+      </w:pPr>
+    </w:p>
+    <w:p>
+      <w:pPr>
+        <w:rPr>
+          <w:rFonts w:ascii="宋体" w:eastAsia="宋体" w:hAnsi="宋体"/>
+        </w:rPr>
+      </w:pPr>
+    </w:p>
+    <w:p>
+      <w:pPr>
+        <w:rPr>
+          <w:rFonts w:ascii="宋体" w:eastAsia="宋体" w:hAnsi="宋体"/>
+        </w:rPr>
+      </w:pPr>
+    </w:p>
+    <w:p>
+      <w:pPr>
+        <w:rPr>
+          <w:rFonts w:ascii="宋体" w:eastAsia="宋体" w:hAnsi="宋体"/>
+        </w:rPr>
+      </w:pPr>
+    </w:p>
+    <w:p>
+      <w:pPr>
+        <w:rPr>
+          <w:rFonts w:ascii="宋体" w:eastAsia="宋体" w:hAnsi="宋体"/>
+        </w:rPr>
+      </w:pPr>
+    </w:p>
+    <w:p>
+      <w:pPr>
+        <w:rPr>
+          <w:rFonts w:ascii="宋体" w:eastAsia="宋体" w:hAnsi="宋体"/>
+        </w:rPr>
+      </w:pPr>
+    </w:p>
+    <w:p>
+      <w:pPr>
+        <w:rPr>
+          <w:rFonts w:ascii="宋体" w:eastAsia="宋体" w:hAnsi="宋体"/>
+        </w:rPr>
+      </w:pPr>
+    </w:p>
+    <w:p>
+      <w:pPr>
+        <w:rPr>
+          <w:rFonts w:ascii="宋体" w:eastAsia="宋体" w:hAnsi="宋体"/>
+        </w:rPr>
+      </w:pPr>
+    </w:p>
+    <w:p>
+      <w:pPr>
+        <w:rPr>
+          <w:rFonts w:ascii="宋体" w:eastAsia="宋体" w:hAnsi="宋体"/>
+        </w:rPr>
+      </w:pPr>
+    </w:p>
+    <w:p>
+      <w:pPr>
+        <w:rPr>
+          <w:rFonts w:ascii="宋体" w:eastAsia="宋体" w:hAnsi="宋体"/>
+        </w:rPr>
+      </w:pPr>
+    </w:p>
+    <w:p>
+      <w:pPr>
+        <w:rPr>
+          <w:rFonts w:ascii="宋体" w:eastAsia="宋体" w:hAnsi="宋体" w:hint="eastAsia"/>
+        </w:rPr>
+      </w:pPr>
+    </w:p>
+    <w:p>
+      <w:pPr>
+        <w:rPr>
+          <w:rFonts w:ascii="宋体" w:eastAsia="宋体" w:hAnsi="宋体"/>
+        </w:rPr>
+      </w:pPr>
+    </w:p>
+    <w:p>
+      <w:pPr>
+        <w:rPr>
+          <w:rFonts w:ascii="宋体" w:eastAsia="宋体" w:hAnsi="宋体"/>
+        </w:rPr>
+      </w:pPr>
+    </w:p>
+    <w:p>
+      <w:pPr>
+        <w:rPr>
+          <w:rFonts w:ascii="宋体" w:eastAsia="宋体" w:hAnsi="宋体"/>
         </w:rPr>
       </w:pPr>
     </w:p>
@@ -268,6 +797,383 @@
 <file path=word/numbering.xml><?xml version="1.0" encoding="utf-8"?>
 <w:numbering xmlns:wpc="http://schemas.microsoft.com/office/word/2010/wordprocessingCanvas" xmlns:cx="http://schemas.microsoft.com/office/drawing/2014/chartex" xmlns:cx1="http://schemas.microsoft.com/office/drawing/2015/9/8/chartex" xmlns:mc="http://schemas.openxmlformats.org/markup-compatibility/2006" xmlns:o="urn:schemas-microsoft-com:office:office" xmlns:r="http://schemas.openxmlformats.org/officeDocument/2006/relationships" xmlns:m="http://schemas.openxmlformats.org/officeDocument/2006/math" xmlns:v="urn:schemas-microsoft-com:vml" xmlns:wp14="http://schemas.microsoft.com/office/word/2010/wordprocessingDrawing" xmlns:wp="http://schemas.openxmlformats.org/drawingml/2006/wordprocessingDrawing" xmlns:w10="urn:schemas-microsoft-com:office:word" xmlns:w="http://schemas.openxmlformats.org/wordprocessingml/2006/main" xmlns:w14="http://schemas.microsoft.com/office/word/2010/wordml" xmlns:w15="http://schemas.microsoft.com/office/word/2012/wordml" xmlns:w16se="http://schemas.microsoft.com/office/word/2015/wordml/symex" xmlns:wpg="http://schemas.microsoft.com/office/word/2010/wordprocessingGroup" xmlns:wpi="http://schemas.microsoft.com/office/word/2010/wordprocessingInk" xmlns:wne="http://schemas.microsoft.com/office/word/2006/wordml" xmlns:wps="http://schemas.microsoft.com/office/word/2010/wordprocessingShape" mc:Ignorable="w14 w15 w16se wp14">
   <w:abstractNum w:abstractNumId="0" w15:restartNumberingAfterBreak="0">
+    <w:nsid w:val="06DF46DE"/>
+    <w:multiLevelType w:val="multilevel"/>
+    <w:tmpl w:val="0409001F"/>
+    <w:lvl w:ilvl="0">
+      <w:start w:val="1"/>
+      <w:numFmt w:val="decimal"/>
+      <w:lvlText w:val="%1."/>
+      <w:lvlJc w:val="left"/>
+      <w:pPr>
+        <w:ind w:left="425" w:hanging="425"/>
+      </w:pPr>
+      <w:rPr>
+        <w:rFonts w:hint="default"/>
+      </w:rPr>
+    </w:lvl>
+    <w:lvl w:ilvl="1">
+      <w:start w:val="1"/>
+      <w:numFmt w:val="decimal"/>
+      <w:lvlText w:val="%1.%2."/>
+      <w:lvlJc w:val="left"/>
+      <w:pPr>
+        <w:ind w:left="567" w:hanging="567"/>
+      </w:pPr>
+    </w:lvl>
+    <w:lvl w:ilvl="2">
+      <w:start w:val="1"/>
+      <w:numFmt w:val="decimal"/>
+      <w:lvlText w:val="%1.%2.%3."/>
+      <w:lvlJc w:val="left"/>
+      <w:pPr>
+        <w:ind w:left="709" w:hanging="709"/>
+      </w:pPr>
+    </w:lvl>
+    <w:lvl w:ilvl="3">
+      <w:start w:val="1"/>
+      <w:numFmt w:val="decimal"/>
+      <w:lvlText w:val="%1.%2.%3.%4."/>
+      <w:lvlJc w:val="left"/>
+      <w:pPr>
+        <w:ind w:left="851" w:hanging="851"/>
+      </w:pPr>
+    </w:lvl>
+    <w:lvl w:ilvl="4">
+      <w:start w:val="1"/>
+      <w:numFmt w:val="decimal"/>
+      <w:lvlText w:val="%1.%2.%3.%4.%5."/>
+      <w:lvlJc w:val="left"/>
+      <w:pPr>
+        <w:ind w:left="992" w:hanging="992"/>
+      </w:pPr>
+    </w:lvl>
+    <w:lvl w:ilvl="5">
+      <w:start w:val="1"/>
+      <w:numFmt w:val="decimal"/>
+      <w:lvlText w:val="%1.%2.%3.%4.%5.%6."/>
+      <w:lvlJc w:val="left"/>
+      <w:pPr>
+        <w:ind w:left="1134" w:hanging="1134"/>
+      </w:pPr>
+    </w:lvl>
+    <w:lvl w:ilvl="6">
+      <w:start w:val="1"/>
+      <w:numFmt w:val="decimal"/>
+      <w:lvlText w:val="%1.%2.%3.%4.%5.%6.%7."/>
+      <w:lvlJc w:val="left"/>
+      <w:pPr>
+        <w:ind w:left="1276" w:hanging="1276"/>
+      </w:pPr>
+    </w:lvl>
+    <w:lvl w:ilvl="7">
+      <w:start w:val="1"/>
+      <w:numFmt w:val="decimal"/>
+      <w:lvlText w:val="%1.%2.%3.%4.%5.%6.%7.%8."/>
+      <w:lvlJc w:val="left"/>
+      <w:pPr>
+        <w:ind w:left="1418" w:hanging="1418"/>
+      </w:pPr>
+    </w:lvl>
+    <w:lvl w:ilvl="8">
+      <w:start w:val="1"/>
+      <w:numFmt w:val="decimal"/>
+      <w:lvlText w:val="%1.%2.%3.%4.%5.%6.%7.%8.%9."/>
+      <w:lvlJc w:val="left"/>
+      <w:pPr>
+        <w:ind w:left="1559" w:hanging="1559"/>
+      </w:pPr>
+    </w:lvl>
+  </w:abstractNum>
+  <w:abstractNum w:abstractNumId="1" w15:restartNumberingAfterBreak="0">
+    <w:nsid w:val="20D95F8A"/>
+    <w:multiLevelType w:val="hybridMultilevel"/>
+    <w:tmpl w:val="7FD8FA4A"/>
+    <w:lvl w:ilvl="0" w:tplc="11485796">
+      <w:start w:val="1"/>
+      <w:numFmt w:val="decimal"/>
+      <w:lvlText w:val="（%1）"/>
+      <w:lvlJc w:val="left"/>
+      <w:pPr>
+        <w:ind w:left="1140" w:hanging="720"/>
+      </w:pPr>
+      <w:rPr>
+        <w:rFonts w:hint="default"/>
+      </w:rPr>
+    </w:lvl>
+    <w:lvl w:ilvl="1" w:tplc="04090019" w:tentative="1">
+      <w:start w:val="1"/>
+      <w:numFmt w:val="lowerLetter"/>
+      <w:lvlText w:val="%2)"/>
+      <w:lvlJc w:val="left"/>
+      <w:pPr>
+        <w:ind w:left="1260" w:hanging="420"/>
+      </w:pPr>
+    </w:lvl>
+    <w:lvl w:ilvl="2" w:tplc="0409001B" w:tentative="1">
+      <w:start w:val="1"/>
+      <w:numFmt w:val="lowerRoman"/>
+      <w:lvlText w:val="%3."/>
+      <w:lvlJc w:val="right"/>
+      <w:pPr>
+        <w:ind w:left="1680" w:hanging="420"/>
+      </w:pPr>
+    </w:lvl>
+    <w:lvl w:ilvl="3" w:tplc="0409000F" w:tentative="1">
+      <w:start w:val="1"/>
+      <w:numFmt w:val="decimal"/>
+      <w:lvlText w:val="%4."/>
+      <w:lvlJc w:val="left"/>
+      <w:pPr>
+        <w:ind w:left="2100" w:hanging="420"/>
+      </w:pPr>
+    </w:lvl>
+    <w:lvl w:ilvl="4" w:tplc="04090019" w:tentative="1">
+      <w:start w:val="1"/>
+      <w:numFmt w:val="lowerLetter"/>
+      <w:lvlText w:val="%5)"/>
+      <w:lvlJc w:val="left"/>
+      <w:pPr>
+        <w:ind w:left="2520" w:hanging="420"/>
+      </w:pPr>
+    </w:lvl>
+    <w:lvl w:ilvl="5" w:tplc="0409001B" w:tentative="1">
+      <w:start w:val="1"/>
+      <w:numFmt w:val="lowerRoman"/>
+      <w:lvlText w:val="%6."/>
+      <w:lvlJc w:val="right"/>
+      <w:pPr>
+        <w:ind w:left="2940" w:hanging="420"/>
+      </w:pPr>
+    </w:lvl>
+    <w:lvl w:ilvl="6" w:tplc="0409000F" w:tentative="1">
+      <w:start w:val="1"/>
+      <w:numFmt w:val="decimal"/>
+      <w:lvlText w:val="%7."/>
+      <w:lvlJc w:val="left"/>
+      <w:pPr>
+        <w:ind w:left="3360" w:hanging="420"/>
+      </w:pPr>
+    </w:lvl>
+    <w:lvl w:ilvl="7" w:tplc="04090019" w:tentative="1">
+      <w:start w:val="1"/>
+      <w:numFmt w:val="lowerLetter"/>
+      <w:lvlText w:val="%8)"/>
+      <w:lvlJc w:val="left"/>
+      <w:pPr>
+        <w:ind w:left="3780" w:hanging="420"/>
+      </w:pPr>
+    </w:lvl>
+    <w:lvl w:ilvl="8" w:tplc="0409001B" w:tentative="1">
+      <w:start w:val="1"/>
+      <w:numFmt w:val="lowerRoman"/>
+      <w:lvlText w:val="%9."/>
+      <w:lvlJc w:val="right"/>
+      <w:pPr>
+        <w:ind w:left="4200" w:hanging="420"/>
+      </w:pPr>
+    </w:lvl>
+  </w:abstractNum>
+  <w:abstractNum w:abstractNumId="2" w15:restartNumberingAfterBreak="0">
+    <w:nsid w:val="370208AC"/>
+    <w:multiLevelType w:val="hybridMultilevel"/>
+    <w:tmpl w:val="B92A0CB0"/>
+    <w:lvl w:ilvl="0" w:tplc="0409000B">
+      <w:start w:val="1"/>
+      <w:numFmt w:val="bullet"/>
+      <w:lvlText w:val=""/>
+      <w:lvlJc w:val="left"/>
+      <w:pPr>
+        <w:ind w:left="420" w:hanging="420"/>
+      </w:pPr>
+      <w:rPr>
+        <w:rFonts w:ascii="Wingdings" w:hAnsi="Wingdings" w:hint="default"/>
+      </w:rPr>
+    </w:lvl>
+    <w:lvl w:ilvl="1" w:tplc="04090003">
+      <w:start w:val="1"/>
+      <w:numFmt w:val="bullet"/>
+      <w:lvlText w:val=""/>
+      <w:lvlJc w:val="left"/>
+      <w:pPr>
+        <w:ind w:left="840" w:hanging="420"/>
+      </w:pPr>
+      <w:rPr>
+        <w:rFonts w:ascii="Wingdings" w:hAnsi="Wingdings" w:hint="default"/>
+      </w:rPr>
+    </w:lvl>
+    <w:lvl w:ilvl="2" w:tplc="04090005" w:tentative="1">
+      <w:start w:val="1"/>
+      <w:numFmt w:val="bullet"/>
+      <w:lvlText w:val=""/>
+      <w:lvlJc w:val="left"/>
+      <w:pPr>
+        <w:ind w:left="1260" w:hanging="420"/>
+      </w:pPr>
+      <w:rPr>
+        <w:rFonts w:ascii="Wingdings" w:hAnsi="Wingdings" w:hint="default"/>
+      </w:rPr>
+    </w:lvl>
+    <w:lvl w:ilvl="3" w:tplc="04090001" w:tentative="1">
+      <w:start w:val="1"/>
+      <w:numFmt w:val="bullet"/>
+      <w:lvlText w:val=""/>
+      <w:lvlJc w:val="left"/>
+      <w:pPr>
+        <w:ind w:left="1680" w:hanging="420"/>
+      </w:pPr>
+      <w:rPr>
+        <w:rFonts w:ascii="Wingdings" w:hAnsi="Wingdings" w:hint="default"/>
+      </w:rPr>
+    </w:lvl>
+    <w:lvl w:ilvl="4" w:tplc="04090003" w:tentative="1">
+      <w:start w:val="1"/>
+      <w:numFmt w:val="bullet"/>
+      <w:lvlText w:val=""/>
+      <w:lvlJc w:val="left"/>
+      <w:pPr>
+        <w:ind w:left="2100" w:hanging="420"/>
+      </w:pPr>
+      <w:rPr>
+        <w:rFonts w:ascii="Wingdings" w:hAnsi="Wingdings" w:hint="default"/>
+      </w:rPr>
+    </w:lvl>
+    <w:lvl w:ilvl="5" w:tplc="04090005" w:tentative="1">
+      <w:start w:val="1"/>
+      <w:numFmt w:val="bullet"/>
+      <w:lvlText w:val=""/>
+      <w:lvlJc w:val="left"/>
+      <w:pPr>
+        <w:ind w:left="2520" w:hanging="420"/>
+      </w:pPr>
+      <w:rPr>
+        <w:rFonts w:ascii="Wingdings" w:hAnsi="Wingdings" w:hint="default"/>
+      </w:rPr>
+    </w:lvl>
+    <w:lvl w:ilvl="6" w:tplc="04090001" w:tentative="1">
+      <w:start w:val="1"/>
+      <w:numFmt w:val="bullet"/>
+      <w:lvlText w:val=""/>
+      <w:lvlJc w:val="left"/>
+      <w:pPr>
+        <w:ind w:left="2940" w:hanging="420"/>
+      </w:pPr>
+      <w:rPr>
+        <w:rFonts w:ascii="Wingdings" w:hAnsi="Wingdings" w:hint="default"/>
+      </w:rPr>
+    </w:lvl>
+    <w:lvl w:ilvl="7" w:tplc="04090003" w:tentative="1">
+      <w:start w:val="1"/>
+      <w:numFmt w:val="bullet"/>
+      <w:lvlText w:val=""/>
+      <w:lvlJc w:val="left"/>
+      <w:pPr>
+        <w:ind w:left="3360" w:hanging="420"/>
+      </w:pPr>
+      <w:rPr>
+        <w:rFonts w:ascii="Wingdings" w:hAnsi="Wingdings" w:hint="default"/>
+      </w:rPr>
+    </w:lvl>
+    <w:lvl w:ilvl="8" w:tplc="04090005" w:tentative="1">
+      <w:start w:val="1"/>
+      <w:numFmt w:val="bullet"/>
+      <w:lvlText w:val=""/>
+      <w:lvlJc w:val="left"/>
+      <w:pPr>
+        <w:ind w:left="3780" w:hanging="420"/>
+      </w:pPr>
+      <w:rPr>
+        <w:rFonts w:ascii="Wingdings" w:hAnsi="Wingdings" w:hint="default"/>
+      </w:rPr>
+    </w:lvl>
+  </w:abstractNum>
+  <w:abstractNum w:abstractNumId="3" w15:restartNumberingAfterBreak="0">
+    <w:nsid w:val="3C4C7107"/>
+    <w:multiLevelType w:val="multilevel"/>
+    <w:tmpl w:val="0409001F"/>
+    <w:lvl w:ilvl="0">
+      <w:start w:val="1"/>
+      <w:numFmt w:val="decimal"/>
+      <w:lvlText w:val="%1."/>
+      <w:lvlJc w:val="left"/>
+      <w:pPr>
+        <w:ind w:left="425" w:hanging="425"/>
+      </w:pPr>
+    </w:lvl>
+    <w:lvl w:ilvl="1">
+      <w:start w:val="1"/>
+      <w:numFmt w:val="decimal"/>
+      <w:lvlText w:val="%1.%2."/>
+      <w:lvlJc w:val="left"/>
+      <w:pPr>
+        <w:ind w:left="567" w:hanging="567"/>
+      </w:pPr>
+    </w:lvl>
+    <w:lvl w:ilvl="2">
+      <w:start w:val="1"/>
+      <w:numFmt w:val="decimal"/>
+      <w:lvlText w:val="%1.%2.%3."/>
+      <w:lvlJc w:val="left"/>
+      <w:pPr>
+        <w:ind w:left="709" w:hanging="709"/>
+      </w:pPr>
+    </w:lvl>
+    <w:lvl w:ilvl="3">
+      <w:start w:val="1"/>
+      <w:numFmt w:val="decimal"/>
+      <w:lvlText w:val="%1.%2.%3.%4."/>
+      <w:lvlJc w:val="left"/>
+      <w:pPr>
+        <w:ind w:left="851" w:hanging="851"/>
+      </w:pPr>
+    </w:lvl>
+    <w:lvl w:ilvl="4">
+      <w:start w:val="1"/>
+      <w:numFmt w:val="decimal"/>
+      <w:lvlText w:val="%1.%2.%3.%4.%5."/>
+      <w:lvlJc w:val="left"/>
+      <w:pPr>
+        <w:ind w:left="992" w:hanging="992"/>
+      </w:pPr>
+    </w:lvl>
+    <w:lvl w:ilvl="5">
+      <w:start w:val="1"/>
+      <w:numFmt w:val="decimal"/>
+      <w:lvlText w:val="%1.%2.%3.%4.%5.%6."/>
+      <w:lvlJc w:val="left"/>
+      <w:pPr>
+        <w:ind w:left="1134" w:hanging="1134"/>
+      </w:pPr>
+    </w:lvl>
+    <w:lvl w:ilvl="6">
+      <w:start w:val="1"/>
+      <w:numFmt w:val="decimal"/>
+      <w:lvlText w:val="%1.%2.%3.%4.%5.%6.%7."/>
+      <w:lvlJc w:val="left"/>
+      <w:pPr>
+        <w:ind w:left="1276" w:hanging="1276"/>
+      </w:pPr>
+    </w:lvl>
+    <w:lvl w:ilvl="7">
+      <w:start w:val="1"/>
+      <w:numFmt w:val="decimal"/>
+      <w:lvlText w:val="%1.%2.%3.%4.%5.%6.%7.%8."/>
+      <w:lvlJc w:val="left"/>
+      <w:pPr>
+        <w:ind w:left="1418" w:hanging="1418"/>
+      </w:pPr>
+    </w:lvl>
+    <w:lvl w:ilvl="8">
+      <w:start w:val="1"/>
+      <w:numFmt w:val="decimal"/>
+      <w:lvlText w:val="%1.%2.%3.%4.%5.%6.%7.%8.%9."/>
+      <w:lvlJc w:val="left"/>
+      <w:pPr>
+        <w:ind w:left="1559" w:hanging="1559"/>
+      </w:pPr>
+    </w:lvl>
+  </w:abstractNum>
+  <w:abstractNum w:abstractNumId="4" w15:restartNumberingAfterBreak="0">
     <w:nsid w:val="55CC388F"/>
     <w:multiLevelType w:val="hybridMultilevel"/>
     <w:tmpl w:val="8FF67B7E"/>
@@ -356,7 +1262,206 @@
       </w:pPr>
     </w:lvl>
   </w:abstractNum>
-  <w:abstractNum w:abstractNumId="1" w15:restartNumberingAfterBreak="0">
+  <w:abstractNum w:abstractNumId="5" w15:restartNumberingAfterBreak="0">
+    <w:nsid w:val="604E6980"/>
+    <w:multiLevelType w:val="hybridMultilevel"/>
+    <w:tmpl w:val="4E7EAC8C"/>
+    <w:lvl w:ilvl="0" w:tplc="0409000B">
+      <w:start w:val="1"/>
+      <w:numFmt w:val="bullet"/>
+      <w:lvlText w:val=""/>
+      <w:lvlJc w:val="left"/>
+      <w:pPr>
+        <w:ind w:left="420" w:hanging="420"/>
+      </w:pPr>
+      <w:rPr>
+        <w:rFonts w:ascii="Wingdings" w:hAnsi="Wingdings" w:hint="default"/>
+      </w:rPr>
+    </w:lvl>
+    <w:lvl w:ilvl="1" w:tplc="04090003" w:tentative="1">
+      <w:start w:val="1"/>
+      <w:numFmt w:val="bullet"/>
+      <w:lvlText w:val=""/>
+      <w:lvlJc w:val="left"/>
+      <w:pPr>
+        <w:ind w:left="840" w:hanging="420"/>
+      </w:pPr>
+      <w:rPr>
+        <w:rFonts w:ascii="Wingdings" w:hAnsi="Wingdings" w:hint="default"/>
+      </w:rPr>
+    </w:lvl>
+    <w:lvl w:ilvl="2" w:tplc="04090005" w:tentative="1">
+      <w:start w:val="1"/>
+      <w:numFmt w:val="bullet"/>
+      <w:lvlText w:val=""/>
+      <w:lvlJc w:val="left"/>
+      <w:pPr>
+        <w:ind w:left="1260" w:hanging="420"/>
+      </w:pPr>
+      <w:rPr>
+        <w:rFonts w:ascii="Wingdings" w:hAnsi="Wingdings" w:hint="default"/>
+      </w:rPr>
+    </w:lvl>
+    <w:lvl w:ilvl="3" w:tplc="04090001" w:tentative="1">
+      <w:start w:val="1"/>
+      <w:numFmt w:val="bullet"/>
+      <w:lvlText w:val=""/>
+      <w:lvlJc w:val="left"/>
+      <w:pPr>
+        <w:ind w:left="1680" w:hanging="420"/>
+      </w:pPr>
+      <w:rPr>
+        <w:rFonts w:ascii="Wingdings" w:hAnsi="Wingdings" w:hint="default"/>
+      </w:rPr>
+    </w:lvl>
+    <w:lvl w:ilvl="4" w:tplc="04090003" w:tentative="1">
+      <w:start w:val="1"/>
+      <w:numFmt w:val="bullet"/>
+      <w:lvlText w:val=""/>
+      <w:lvlJc w:val="left"/>
+      <w:pPr>
+        <w:ind w:left="2100" w:hanging="420"/>
+      </w:pPr>
+      <w:rPr>
+        <w:rFonts w:ascii="Wingdings" w:hAnsi="Wingdings" w:hint="default"/>
+      </w:rPr>
+    </w:lvl>
+    <w:lvl w:ilvl="5" w:tplc="04090005" w:tentative="1">
+      <w:start w:val="1"/>
+      <w:numFmt w:val="bullet"/>
+      <w:lvlText w:val=""/>
+      <w:lvlJc w:val="left"/>
+      <w:pPr>
+        <w:ind w:left="2520" w:hanging="420"/>
+      </w:pPr>
+      <w:rPr>
+        <w:rFonts w:ascii="Wingdings" w:hAnsi="Wingdings" w:hint="default"/>
+      </w:rPr>
+    </w:lvl>
+    <w:lvl w:ilvl="6" w:tplc="04090001" w:tentative="1">
+      <w:start w:val="1"/>
+      <w:numFmt w:val="bullet"/>
+      <w:lvlText w:val=""/>
+      <w:lvlJc w:val="left"/>
+      <w:pPr>
+        <w:ind w:left="2940" w:hanging="420"/>
+      </w:pPr>
+      <w:rPr>
+        <w:rFonts w:ascii="Wingdings" w:hAnsi="Wingdings" w:hint="default"/>
+      </w:rPr>
+    </w:lvl>
+    <w:lvl w:ilvl="7" w:tplc="04090003" w:tentative="1">
+      <w:start w:val="1"/>
+      <w:numFmt w:val="bullet"/>
+      <w:lvlText w:val=""/>
+      <w:lvlJc w:val="left"/>
+      <w:pPr>
+        <w:ind w:left="3360" w:hanging="420"/>
+      </w:pPr>
+      <w:rPr>
+        <w:rFonts w:ascii="Wingdings" w:hAnsi="Wingdings" w:hint="default"/>
+      </w:rPr>
+    </w:lvl>
+    <w:lvl w:ilvl="8" w:tplc="04090005" w:tentative="1">
+      <w:start w:val="1"/>
+      <w:numFmt w:val="bullet"/>
+      <w:lvlText w:val=""/>
+      <w:lvlJc w:val="left"/>
+      <w:pPr>
+        <w:ind w:left="3780" w:hanging="420"/>
+      </w:pPr>
+      <w:rPr>
+        <w:rFonts w:ascii="Wingdings" w:hAnsi="Wingdings" w:hint="default"/>
+      </w:rPr>
+    </w:lvl>
+  </w:abstractNum>
+  <w:abstractNum w:abstractNumId="6" w15:restartNumberingAfterBreak="0">
+    <w:nsid w:val="63725ACC"/>
+    <w:multiLevelType w:val="multilevel"/>
+    <w:tmpl w:val="0409001F"/>
+    <w:lvl w:ilvl="0">
+      <w:start w:val="1"/>
+      <w:numFmt w:val="decimal"/>
+      <w:lvlText w:val="%1."/>
+      <w:lvlJc w:val="left"/>
+      <w:pPr>
+        <w:ind w:left="425" w:hanging="425"/>
+      </w:pPr>
+    </w:lvl>
+    <w:lvl w:ilvl="1">
+      <w:start w:val="1"/>
+      <w:numFmt w:val="decimal"/>
+      <w:lvlText w:val="%1.%2."/>
+      <w:lvlJc w:val="left"/>
+      <w:pPr>
+        <w:ind w:left="567" w:hanging="567"/>
+      </w:pPr>
+    </w:lvl>
+    <w:lvl w:ilvl="2">
+      <w:start w:val="1"/>
+      <w:numFmt w:val="decimal"/>
+      <w:lvlText w:val="%1.%2.%3."/>
+      <w:lvlJc w:val="left"/>
+      <w:pPr>
+        <w:ind w:left="709" w:hanging="709"/>
+      </w:pPr>
+    </w:lvl>
+    <w:lvl w:ilvl="3">
+      <w:start w:val="1"/>
+      <w:numFmt w:val="decimal"/>
+      <w:lvlText w:val="%1.%2.%3.%4."/>
+      <w:lvlJc w:val="left"/>
+      <w:pPr>
+        <w:ind w:left="851" w:hanging="851"/>
+      </w:pPr>
+    </w:lvl>
+    <w:lvl w:ilvl="4">
+      <w:start w:val="1"/>
+      <w:numFmt w:val="decimal"/>
+      <w:lvlText w:val="%1.%2.%3.%4.%5."/>
+      <w:lvlJc w:val="left"/>
+      <w:pPr>
+        <w:ind w:left="992" w:hanging="992"/>
+      </w:pPr>
+    </w:lvl>
+    <w:lvl w:ilvl="5">
+      <w:start w:val="1"/>
+      <w:numFmt w:val="decimal"/>
+      <w:lvlText w:val="%1.%2.%3.%4.%5.%6."/>
+      <w:lvlJc w:val="left"/>
+      <w:pPr>
+        <w:ind w:left="1134" w:hanging="1134"/>
+      </w:pPr>
+    </w:lvl>
+    <w:lvl w:ilvl="6">
+      <w:start w:val="1"/>
+      <w:numFmt w:val="decimal"/>
+      <w:lvlText w:val="%1.%2.%3.%4.%5.%6.%7."/>
+      <w:lvlJc w:val="left"/>
+      <w:pPr>
+        <w:ind w:left="1276" w:hanging="1276"/>
+      </w:pPr>
+    </w:lvl>
+    <w:lvl w:ilvl="7">
+      <w:start w:val="1"/>
+      <w:numFmt w:val="decimal"/>
+      <w:lvlText w:val="%1.%2.%3.%4.%5.%6.%7.%8."/>
+      <w:lvlJc w:val="left"/>
+      <w:pPr>
+        <w:ind w:left="1418" w:hanging="1418"/>
+      </w:pPr>
+    </w:lvl>
+    <w:lvl w:ilvl="8">
+      <w:start w:val="1"/>
+      <w:numFmt w:val="decimal"/>
+      <w:lvlText w:val="%1.%2.%3.%4.%5.%6.%7.%8.%9."/>
+      <w:lvlJc w:val="left"/>
+      <w:pPr>
+        <w:ind w:left="1559" w:hanging="1559"/>
+      </w:pPr>
+    </w:lvl>
+  </w:abstractNum>
+  <w:abstractNum w:abstractNumId="7" w15:restartNumberingAfterBreak="0">
     <w:nsid w:val="693D0662"/>
     <w:multiLevelType w:val="multilevel"/>
     <w:tmpl w:val="0409001F"/>
@@ -443,10 +1548,28 @@
     </w:lvl>
   </w:abstractNum>
   <w:num w:numId="1">
-    <w:abstractNumId w:val="1"/>
+    <w:abstractNumId w:val="7"/>
   </w:num>
   <w:num w:numId="2">
+    <w:abstractNumId w:val="4"/>
+  </w:num>
+  <w:num w:numId="3">
+    <w:abstractNumId w:val="5"/>
+  </w:num>
+  <w:num w:numId="4">
     <w:abstractNumId w:val="0"/>
+  </w:num>
+  <w:num w:numId="5">
+    <w:abstractNumId w:val="6"/>
+  </w:num>
+  <w:num w:numId="6">
+    <w:abstractNumId w:val="3"/>
+  </w:num>
+  <w:num w:numId="7">
+    <w:abstractNumId w:val="2"/>
+  </w:num>
+  <w:num w:numId="8">
+    <w:abstractNumId w:val="1"/>
   </w:num>
 </w:numbering>
 </file>

</xml_diff>

<commit_message>
think in UML 6
</commit_message>
<xml_diff>
--- a/大象-Thinking_in_UML/《大象-Thinking_in_UML（第二版）》读书笔记.docx
+++ b/大象-Thinking_in_UML/《大象-Thinking_in_UML（第二版）》读书笔记.docx
@@ -146,7 +146,7 @@
         <w:pStyle w:val="a3"/>
         <w:ind w:left="1140" w:firstLineChars="0" w:firstLine="0"/>
         <w:rPr>
-          <w:rFonts w:ascii="宋体" w:eastAsia="宋体" w:hAnsi="宋体" w:hint="eastAsia"/>
+          <w:rFonts w:ascii="宋体" w:eastAsia="宋体" w:hAnsi="宋体"/>
         </w:rPr>
       </w:pPr>
       <w:r>
@@ -186,7 +186,7 @@
         <w:pStyle w:val="a3"/>
         <w:ind w:left="1140" w:firstLineChars="0" w:firstLine="0"/>
         <w:rPr>
-          <w:rFonts w:ascii="宋体" w:eastAsia="宋体" w:hAnsi="宋体" w:hint="eastAsia"/>
+          <w:rFonts w:ascii="宋体" w:eastAsia="宋体" w:hAnsi="宋体"/>
         </w:rPr>
       </w:pPr>
       <w:r>
@@ -311,7 +311,7 @@
         <w:pStyle w:val="a3"/>
         <w:ind w:left="420" w:firstLineChars="0"/>
         <w:rPr>
-          <w:rFonts w:ascii="宋体" w:eastAsia="宋体" w:hAnsi="宋体" w:hint="eastAsia"/>
+          <w:rFonts w:ascii="宋体" w:eastAsia="宋体" w:hAnsi="宋体"/>
         </w:rPr>
       </w:pPr>
       <w:r>
@@ -359,7 +359,7 @@
         <w:pStyle w:val="a3"/>
         <w:ind w:left="420" w:firstLineChars="0" w:firstLine="0"/>
         <w:rPr>
-          <w:rFonts w:ascii="宋体" w:eastAsia="宋体" w:hAnsi="宋体" w:hint="eastAsia"/>
+          <w:rFonts w:ascii="宋体" w:eastAsia="宋体" w:hAnsi="宋体"/>
         </w:rPr>
       </w:pPr>
       <w:r>
@@ -504,14 +504,11 @@
           <w:numId w:val="8"/>
         </w:numPr>
         <w:ind w:firstLineChars="0"/>
+      </w:pPr>
+      <w:r>
         <w:rPr>
           <w:rFonts w:hint="eastAsia"/>
         </w:rPr>
-      </w:pPr>
-      <w:r>
-        <w:rPr>
-          <w:rFonts w:hint="eastAsia"/>
-        </w:rPr>
         <w:t>一种验证对象世界行为是否正确反映了现实世界的方法。</w:t>
       </w:r>
     </w:p>
@@ -525,7 +522,7 @@
     <w:p>
       <w:pPr>
         <w:rPr>
-          <w:rFonts w:ascii="宋体" w:eastAsia="宋体" w:hAnsi="宋体" w:hint="eastAsia"/>
+          <w:rFonts w:ascii="宋体" w:eastAsia="宋体" w:hAnsi="宋体"/>
         </w:rPr>
       </w:pPr>
     </w:p>
@@ -543,244 +540,1033 @@
         </w:rPr>
         <w:t xml:space="preserve"> </w:t>
       </w:r>
+      <w:r>
+        <w:rPr>
+          <w:rFonts w:hint="eastAsia"/>
+        </w:rPr>
+        <w:t>UML</w:t>
+      </w:r>
+    </w:p>
+    <w:p>
+      <w:pPr>
+        <w:pStyle w:val="2"/>
+        <w:numPr>
+          <w:ilvl w:val="1"/>
+          <w:numId w:val="1"/>
+        </w:numPr>
+      </w:pPr>
+      <w:r>
+        <w:rPr>
+          <w:rFonts w:hint="eastAsia"/>
+        </w:rPr>
+        <w:t xml:space="preserve"> </w:t>
+      </w:r>
+      <w:r>
+        <w:t>O</w:t>
+      </w:r>
+      <w:r>
+        <w:rPr>
+          <w:rFonts w:hint="eastAsia"/>
+        </w:rPr>
+        <w:t>OD</w:t>
+      </w:r>
+      <w:r>
+        <w:t xml:space="preserve">: </w:t>
+      </w:r>
+      <w:r>
+        <w:rPr>
+          <w:rFonts w:hint="eastAsia"/>
+        </w:rPr>
+        <w:t>面向对象设计</w:t>
+      </w:r>
+    </w:p>
+    <w:p>
+      <w:pPr>
+        <w:pStyle w:val="a3"/>
+        <w:numPr>
+          <w:ilvl w:val="0"/>
+          <w:numId w:val="9"/>
+        </w:numPr>
+        <w:ind w:firstLineChars="0"/>
+        <w:rPr>
+          <w:rFonts w:ascii="宋体" w:eastAsia="宋体" w:hAnsi="宋体"/>
+        </w:rPr>
+      </w:pPr>
+      <w:r>
+        <w:rPr>
+          <w:rFonts w:ascii="宋体" w:eastAsia="宋体" w:hAnsi="宋体" w:hint="eastAsia"/>
+        </w:rPr>
+        <w:t>从设计中</w:t>
+      </w:r>
+      <w:r>
+        <w:rPr>
+          <w:rFonts w:ascii="宋体" w:eastAsia="宋体" w:hAnsi="宋体" w:hint="eastAsia"/>
+        </w:rPr>
+        <w:t>推导</w:t>
+      </w:r>
+      <w:r>
+        <w:rPr>
+          <w:rFonts w:ascii="宋体" w:eastAsia="宋体" w:hAnsi="宋体" w:hint="eastAsia"/>
+        </w:rPr>
+        <w:t>对象</w:t>
+      </w:r>
+    </w:p>
+    <w:p>
+      <w:pPr>
+        <w:pStyle w:val="a3"/>
+        <w:numPr>
+          <w:ilvl w:val="0"/>
+          <w:numId w:val="9"/>
+        </w:numPr>
+        <w:ind w:firstLineChars="0"/>
+        <w:rPr>
+          <w:rFonts w:ascii="宋体" w:eastAsia="宋体" w:hAnsi="宋体"/>
+        </w:rPr>
+      </w:pPr>
+      <w:r>
+        <w:rPr>
+          <w:rFonts w:ascii="宋体" w:eastAsia="宋体" w:hAnsi="宋体" w:hint="eastAsia"/>
+        </w:rPr>
+        <w:t>Booch86、GOOD（通用面向对象设计）</w:t>
+      </w:r>
+      <w:r>
+        <w:rPr>
+          <w:rFonts w:ascii="宋体" w:eastAsia="宋体" w:hAnsi="宋体" w:hint="eastAsia"/>
+        </w:rPr>
+        <w:t>、HOOD（层次化面向对象设计）、OOSE（面向对象结构设计）</w:t>
+      </w:r>
+    </w:p>
+    <w:p>
+      <w:pPr>
+        <w:pStyle w:val="2"/>
+        <w:numPr>
+          <w:ilvl w:val="1"/>
+          <w:numId w:val="1"/>
+        </w:numPr>
+      </w:pPr>
+      <w:r>
+        <w:rPr>
+          <w:rFonts w:hint="eastAsia"/>
+        </w:rPr>
+        <w:lastRenderedPageBreak/>
+        <w:t xml:space="preserve"> OOA： 面向对象分析</w:t>
+      </w:r>
+    </w:p>
+    <w:p>
+      <w:pPr>
+        <w:pStyle w:val="a3"/>
+        <w:numPr>
+          <w:ilvl w:val="0"/>
+          <w:numId w:val="11"/>
+        </w:numPr>
+        <w:ind w:firstLineChars="0"/>
+        <w:rPr>
+          <w:rFonts w:hint="eastAsia"/>
+        </w:rPr>
+      </w:pPr>
+      <w:r>
+        <w:rPr>
+          <w:rFonts w:hint="eastAsia"/>
+        </w:rPr>
+        <w:t>从需求中推到对象</w:t>
+      </w:r>
+    </w:p>
+    <w:p>
+      <w:pPr>
+        <w:pStyle w:val="a3"/>
+        <w:numPr>
+          <w:ilvl w:val="0"/>
+          <w:numId w:val="11"/>
+        </w:numPr>
+        <w:ind w:firstLineChars="0"/>
+        <w:rPr>
+          <w:rFonts w:ascii="宋体" w:eastAsia="宋体" w:hAnsi="宋体"/>
+        </w:rPr>
+      </w:pPr>
+      <w:r>
+        <w:rPr>
+          <w:rFonts w:ascii="宋体" w:eastAsia="宋体" w:hAnsi="宋体"/>
+        </w:rPr>
+        <w:t>(</w:t>
+      </w:r>
+      <w:proofErr w:type="spellStart"/>
+      <w:r>
+        <w:rPr>
+          <w:rFonts w:ascii="宋体" w:eastAsia="宋体" w:hAnsi="宋体" w:hint="eastAsia"/>
+        </w:rPr>
+        <w:t>Booch</w:t>
+      </w:r>
+      <w:proofErr w:type="spellEnd"/>
+      <w:r>
+        <w:rPr>
+          <w:rFonts w:ascii="宋体" w:eastAsia="宋体" w:hAnsi="宋体" w:hint="eastAsia"/>
+        </w:rPr>
+        <w:t>，OOSE、Martin</w:t>
+      </w:r>
+      <w:r>
+        <w:rPr>
+          <w:rFonts w:ascii="宋体" w:eastAsia="宋体" w:hAnsi="宋体"/>
+        </w:rPr>
+        <w:t>/Odell</w:t>
+      </w:r>
+      <w:r>
+        <w:rPr>
+          <w:rFonts w:ascii="宋体" w:eastAsia="宋体" w:hAnsi="宋体" w:hint="eastAsia"/>
+        </w:rPr>
+        <w:t>，OMT、Sh</w:t>
+      </w:r>
+      <w:r>
+        <w:rPr>
+          <w:rFonts w:ascii="宋体" w:eastAsia="宋体" w:hAnsi="宋体"/>
+        </w:rPr>
+        <w:t xml:space="preserve">laer/Mellor) </w:t>
+      </w:r>
+      <w:r>
+        <w:rPr>
+          <w:rFonts w:ascii="宋体" w:eastAsia="宋体" w:hAnsi="宋体"/>
+        </w:rPr>
+        <w:sym w:font="Wingdings" w:char="F0E0"/>
+      </w:r>
+      <w:r>
+        <w:rPr>
+          <w:rFonts w:ascii="宋体" w:eastAsia="宋体" w:hAnsi="宋体"/>
+        </w:rPr>
+        <w:t xml:space="preserve"> </w:t>
+      </w:r>
+      <w:r>
+        <w:rPr>
+          <w:rFonts w:ascii="宋体" w:eastAsia="宋体" w:hAnsi="宋体" w:hint="eastAsia"/>
+        </w:rPr>
+        <w:t>UM</w:t>
+      </w:r>
+      <w:r>
+        <w:rPr>
+          <w:rFonts w:ascii="宋体" w:eastAsia="宋体" w:hAnsi="宋体"/>
+        </w:rPr>
+        <w:t xml:space="preserve"> (</w:t>
+      </w:r>
+      <w:r>
+        <w:rPr>
+          <w:rFonts w:ascii="宋体" w:eastAsia="宋体" w:hAnsi="宋体" w:hint="eastAsia"/>
+        </w:rPr>
+        <w:t>统一方法</w:t>
+      </w:r>
+      <w:r>
+        <w:rPr>
+          <w:rFonts w:ascii="宋体" w:eastAsia="宋体" w:hAnsi="宋体"/>
+        </w:rPr>
+        <w:t>)</w:t>
+      </w:r>
+    </w:p>
+    <w:p>
+      <w:pPr>
+        <w:pStyle w:val="2"/>
+        <w:numPr>
+          <w:ilvl w:val="1"/>
+          <w:numId w:val="1"/>
+        </w:numPr>
+        <w:rPr>
+          <w:rFonts w:hint="eastAsia"/>
+        </w:rPr>
+      </w:pPr>
+      <w:r>
+        <w:rPr>
+          <w:rFonts w:hint="eastAsia"/>
+        </w:rPr>
+        <w:t xml:space="preserve"> </w:t>
+      </w:r>
+      <w:r>
+        <w:rPr>
+          <w:rFonts w:hint="eastAsia"/>
+        </w:rPr>
+        <w:t>UML（</w:t>
+      </w:r>
+      <w:r>
+        <w:rPr>
+          <w:rFonts w:hint="eastAsia"/>
+        </w:rPr>
+        <w:t>统一建模语言</w:t>
+      </w:r>
+      <w:r>
+        <w:rPr>
+          <w:rFonts w:hint="eastAsia"/>
+        </w:rPr>
+        <w:t>）</w:t>
+      </w:r>
+    </w:p>
+    <w:p>
+      <w:pPr>
+        <w:pStyle w:val="a3"/>
+        <w:numPr>
+          <w:ilvl w:val="0"/>
+          <w:numId w:val="12"/>
+        </w:numPr>
+        <w:ind w:firstLineChars="0"/>
+        <w:rPr>
+          <w:rFonts w:ascii="宋体" w:eastAsia="宋体" w:hAnsi="宋体"/>
+        </w:rPr>
+      </w:pPr>
+      <w:r>
+        <w:rPr>
+          <w:rFonts w:ascii="宋体" w:eastAsia="宋体" w:hAnsi="宋体" w:hint="eastAsia"/>
+        </w:rPr>
+        <w:t>UML： Unified</w:t>
+      </w:r>
+      <w:r>
+        <w:rPr>
+          <w:rFonts w:ascii="宋体" w:eastAsia="宋体" w:hAnsi="宋体"/>
+        </w:rPr>
+        <w:t xml:space="preserve"> M</w:t>
+      </w:r>
+      <w:r>
+        <w:rPr>
+          <w:rFonts w:ascii="宋体" w:eastAsia="宋体" w:hAnsi="宋体" w:hint="eastAsia"/>
+        </w:rPr>
+        <w:t>odel</w:t>
+      </w:r>
+      <w:r>
+        <w:rPr>
+          <w:rFonts w:ascii="宋体" w:eastAsia="宋体" w:hAnsi="宋体"/>
+        </w:rPr>
+        <w:t>ing Language</w:t>
+      </w:r>
+    </w:p>
+    <w:p>
+      <w:pPr>
+        <w:pStyle w:val="a3"/>
+        <w:numPr>
+          <w:ilvl w:val="0"/>
+          <w:numId w:val="12"/>
+        </w:numPr>
+        <w:ind w:firstLineChars="0"/>
+        <w:rPr>
+          <w:rFonts w:ascii="宋体" w:eastAsia="宋体" w:hAnsi="宋体"/>
+        </w:rPr>
+      </w:pPr>
+      <w:r>
+        <w:rPr>
+          <w:rFonts w:ascii="宋体" w:eastAsia="宋体" w:hAnsi="宋体" w:hint="eastAsia"/>
+        </w:rPr>
+        <w:t>UML本身不包含软件方法，仅是一种语言</w:t>
+      </w:r>
+    </w:p>
+    <w:p>
+      <w:pPr>
+        <w:pStyle w:val="a3"/>
+        <w:numPr>
+          <w:ilvl w:val="0"/>
+          <w:numId w:val="12"/>
+        </w:numPr>
+        <w:ind w:firstLineChars="0"/>
+        <w:rPr>
+          <w:rFonts w:ascii="宋体" w:eastAsia="宋体" w:hAnsi="宋体"/>
+        </w:rPr>
+      </w:pPr>
+      <w:r>
+        <w:rPr>
+          <w:rFonts w:ascii="宋体" w:eastAsia="宋体" w:hAnsi="宋体" w:hint="eastAsia"/>
+        </w:rPr>
+        <w:t>语言 =</w:t>
+      </w:r>
+      <w:r>
+        <w:rPr>
+          <w:rFonts w:ascii="宋体" w:eastAsia="宋体" w:hAnsi="宋体"/>
+        </w:rPr>
+        <w:t xml:space="preserve"> </w:t>
+      </w:r>
+      <w:r>
+        <w:rPr>
+          <w:rFonts w:ascii="宋体" w:eastAsia="宋体" w:hAnsi="宋体" w:hint="eastAsia"/>
+        </w:rPr>
+        <w:t>基本词汇 + 语法</w:t>
+      </w:r>
+    </w:p>
+    <w:p>
+      <w:pPr>
+        <w:pStyle w:val="a3"/>
+        <w:numPr>
+          <w:ilvl w:val="0"/>
+          <w:numId w:val="13"/>
+        </w:numPr>
+        <w:ind w:firstLineChars="0"/>
+        <w:rPr>
+          <w:rFonts w:ascii="宋体" w:eastAsia="宋体" w:hAnsi="宋体"/>
+        </w:rPr>
+      </w:pPr>
+      <w:r>
+        <w:rPr>
+          <w:rFonts w:ascii="宋体" w:eastAsia="宋体" w:hAnsi="宋体" w:hint="eastAsia"/>
+        </w:rPr>
+        <w:t>UML的基本元素</w:t>
+      </w:r>
+      <w:r>
+        <w:rPr>
+          <w:rFonts w:ascii="宋体" w:eastAsia="宋体" w:hAnsi="宋体" w:hint="eastAsia"/>
+        </w:rPr>
+        <w:t>（词汇）</w:t>
+      </w:r>
+      <w:r>
+        <w:rPr>
+          <w:rFonts w:ascii="宋体" w:eastAsia="宋体" w:hAnsi="宋体" w:hint="eastAsia"/>
+        </w:rPr>
+        <w:t xml:space="preserve">： </w:t>
+      </w:r>
+      <w:r>
+        <w:rPr>
+          <w:rFonts w:ascii="宋体" w:eastAsia="宋体" w:hAnsi="宋体" w:hint="eastAsia"/>
+          <w:highlight w:val="yellow"/>
+        </w:rPr>
+        <w:t>元模型</w:t>
+      </w:r>
+      <w:r>
+        <w:rPr>
+          <w:rFonts w:ascii="宋体" w:eastAsia="宋体" w:hAnsi="宋体" w:hint="eastAsia"/>
+        </w:rPr>
+        <w:t>，如用例、类等</w:t>
+      </w:r>
+    </w:p>
+    <w:p>
+      <w:pPr>
+        <w:pStyle w:val="a3"/>
+        <w:numPr>
+          <w:ilvl w:val="0"/>
+          <w:numId w:val="13"/>
+        </w:numPr>
+        <w:ind w:firstLineChars="0"/>
+        <w:rPr>
+          <w:rFonts w:ascii="宋体" w:eastAsia="宋体" w:hAnsi="宋体" w:hint="eastAsia"/>
+        </w:rPr>
+      </w:pPr>
+      <w:r>
+        <w:rPr>
+          <w:rFonts w:ascii="宋体" w:eastAsia="宋体" w:hAnsi="宋体" w:hint="eastAsia"/>
+        </w:rPr>
+        <w:t xml:space="preserve">UML的语法： </w:t>
+      </w:r>
+      <w:r>
+        <w:rPr>
+          <w:rFonts w:ascii="宋体" w:eastAsia="宋体" w:hAnsi="宋体" w:hint="eastAsia"/>
+          <w:highlight w:val="yellow"/>
+        </w:rPr>
+        <w:t>视图</w:t>
+      </w:r>
+      <w:r>
+        <w:rPr>
+          <w:rFonts w:ascii="宋体" w:eastAsia="宋体" w:hAnsi="宋体" w:hint="eastAsia"/>
+        </w:rPr>
+        <w:t>（view）</w:t>
+      </w:r>
+    </w:p>
+    <w:p>
+      <w:pPr>
+        <w:pStyle w:val="a3"/>
+        <w:numPr>
+          <w:ilvl w:val="0"/>
+          <w:numId w:val="14"/>
+        </w:numPr>
+        <w:ind w:firstLineChars="0"/>
+        <w:rPr>
+          <w:rFonts w:ascii="宋体" w:eastAsia="宋体" w:hAnsi="宋体"/>
+        </w:rPr>
+      </w:pPr>
+      <w:r>
+        <w:rPr>
+          <w:rFonts w:ascii="宋体" w:eastAsia="宋体" w:hAnsi="宋体" w:hint="eastAsia"/>
+        </w:rPr>
+        <w:t xml:space="preserve">统一： </w:t>
+      </w:r>
+      <w:r>
+        <w:rPr>
+          <w:rFonts w:ascii="宋体" w:eastAsia="宋体" w:hAnsi="宋体" w:hint="eastAsia"/>
+        </w:rPr>
+        <w:t>使用统一的语言覆盖整个软件过程</w:t>
+      </w:r>
+    </w:p>
+    <w:p>
+      <w:pPr>
+        <w:pStyle w:val="a3"/>
+        <w:numPr>
+          <w:ilvl w:val="0"/>
+          <w:numId w:val="14"/>
+        </w:numPr>
+        <w:ind w:firstLineChars="0"/>
+        <w:rPr>
+          <w:rFonts w:ascii="宋体" w:eastAsia="宋体" w:hAnsi="宋体"/>
+        </w:rPr>
+      </w:pPr>
+      <w:r>
+        <w:rPr>
+          <w:rFonts w:ascii="宋体" w:eastAsia="宋体" w:hAnsi="宋体" w:hint="eastAsia"/>
+        </w:rPr>
+        <w:t xml:space="preserve">可视化： </w:t>
+      </w:r>
+      <w:r>
+        <w:rPr>
+          <w:rFonts w:ascii="宋体" w:eastAsia="宋体" w:hAnsi="宋体" w:hint="eastAsia"/>
+        </w:rPr>
+        <w:t>让隐晦的含义可视化</w:t>
+      </w:r>
+    </w:p>
+    <w:p>
+      <w:pPr>
+        <w:pStyle w:val="a3"/>
+        <w:numPr>
+          <w:ilvl w:val="0"/>
+          <w:numId w:val="14"/>
+        </w:numPr>
+        <w:ind w:firstLineChars="0"/>
+        <w:rPr>
+          <w:rFonts w:ascii="宋体" w:eastAsia="宋体" w:hAnsi="宋体"/>
+        </w:rPr>
+      </w:pPr>
+      <w:r>
+        <w:rPr>
+          <w:rFonts w:ascii="宋体" w:eastAsia="宋体" w:hAnsi="宋体" w:hint="eastAsia"/>
+        </w:rPr>
+        <w:t>从</w:t>
+      </w:r>
+      <w:r>
+        <w:rPr>
+          <w:rFonts w:ascii="宋体" w:eastAsia="宋体" w:hAnsi="宋体" w:hint="eastAsia"/>
+        </w:rPr>
+        <w:t>现实世界</w:t>
+      </w:r>
+      <w:proofErr w:type="gramStart"/>
+      <w:r>
+        <w:rPr>
+          <w:rFonts w:ascii="宋体" w:eastAsia="宋体" w:hAnsi="宋体" w:hint="eastAsia"/>
+        </w:rPr>
+        <w:t>至业务</w:t>
+      </w:r>
+      <w:proofErr w:type="gramEnd"/>
+      <w:r>
+        <w:rPr>
+          <w:rFonts w:ascii="宋体" w:eastAsia="宋体" w:hAnsi="宋体" w:hint="eastAsia"/>
+        </w:rPr>
+        <w:t xml:space="preserve">模型 </w:t>
+      </w:r>
+      <w:r>
+        <w:rPr>
+          <w:rFonts w:ascii="宋体" w:eastAsia="宋体" w:hAnsi="宋体"/>
+        </w:rPr>
+        <w:sym w:font="Wingdings" w:char="F0E0"/>
+      </w:r>
+      <w:r>
+        <w:rPr>
+          <w:rFonts w:ascii="宋体" w:eastAsia="宋体" w:hAnsi="宋体"/>
+        </w:rPr>
+        <w:t xml:space="preserve"> </w:t>
+      </w:r>
+    </w:p>
+    <w:p>
+      <w:pPr>
+        <w:pStyle w:val="a3"/>
+        <w:numPr>
+          <w:ilvl w:val="0"/>
+          <w:numId w:val="15"/>
+        </w:numPr>
+        <w:ind w:firstLineChars="0"/>
+        <w:rPr>
+          <w:rFonts w:ascii="宋体" w:eastAsia="宋体" w:hAnsi="宋体" w:hint="eastAsia"/>
+        </w:rPr>
+      </w:pPr>
+      <w:r>
+        <w:rPr>
+          <w:rFonts w:ascii="宋体" w:eastAsia="宋体" w:hAnsi="宋体"/>
+        </w:rPr>
+        <w:t>从现实世界</w:t>
+      </w:r>
+      <w:proofErr w:type="gramStart"/>
+      <w:r>
+        <w:rPr>
+          <w:rFonts w:ascii="宋体" w:eastAsia="宋体" w:hAnsi="宋体"/>
+        </w:rPr>
+        <w:t>至业务</w:t>
+      </w:r>
+      <w:proofErr w:type="gramEnd"/>
+      <w:r>
+        <w:rPr>
+          <w:rFonts w:ascii="宋体" w:eastAsia="宋体" w:hAnsi="宋体"/>
+        </w:rPr>
+        <w:t>模型</w:t>
+      </w:r>
+    </w:p>
+    <w:p>
+      <w:pPr>
+        <w:pStyle w:val="a3"/>
+        <w:numPr>
+          <w:ilvl w:val="1"/>
+          <w:numId w:val="15"/>
+        </w:numPr>
+        <w:ind w:firstLineChars="0"/>
+        <w:rPr>
+          <w:rFonts w:ascii="宋体" w:eastAsia="宋体" w:hAnsi="宋体"/>
+        </w:rPr>
+      </w:pPr>
+      <w:r>
+        <w:rPr>
+          <w:rFonts w:ascii="宋体" w:eastAsia="宋体" w:hAnsi="宋体" w:hint="eastAsia"/>
+        </w:rPr>
+        <w:t>对现实世界抽象：</w:t>
+      </w:r>
+      <w:r>
+        <w:rPr>
+          <w:rFonts w:ascii="宋体" w:eastAsia="宋体" w:hAnsi="宋体" w:hint="eastAsia"/>
+        </w:rPr>
+        <w:t>人、事、物、规则</w:t>
+      </w:r>
+    </w:p>
+    <w:p>
+      <w:pPr>
+        <w:pStyle w:val="a3"/>
+        <w:numPr>
+          <w:ilvl w:val="1"/>
+          <w:numId w:val="15"/>
+        </w:numPr>
+        <w:ind w:firstLineChars="0"/>
+        <w:rPr>
+          <w:rFonts w:ascii="宋体" w:eastAsia="宋体" w:hAnsi="宋体"/>
+        </w:rPr>
+      </w:pPr>
+      <w:r>
+        <w:rPr>
+          <w:rFonts w:ascii="宋体" w:eastAsia="宋体" w:hAnsi="宋体" w:hint="eastAsia"/>
+        </w:rPr>
+        <w:t xml:space="preserve">建立模型： </w:t>
+      </w:r>
+      <w:r>
+        <w:rPr>
+          <w:rFonts w:ascii="宋体" w:eastAsia="宋体" w:hAnsi="宋体" w:hint="eastAsia"/>
+        </w:rPr>
+        <w:t>有什么人</w:t>
+      </w:r>
+      <w:r>
+        <w:rPr>
+          <w:rFonts w:ascii="宋体" w:eastAsia="宋体" w:hAnsi="宋体" w:hint="eastAsia"/>
+        </w:rPr>
+        <w:t>【</w:t>
+      </w:r>
+      <w:r>
+        <w:rPr>
+          <w:rFonts w:ascii="宋体" w:eastAsia="宋体" w:hAnsi="宋体" w:hint="eastAsia"/>
+        </w:rPr>
+        <w:t>中心</w:t>
+      </w:r>
+      <w:r>
+        <w:rPr>
+          <w:rFonts w:ascii="宋体" w:eastAsia="宋体" w:hAnsi="宋体" w:hint="eastAsia"/>
+        </w:rPr>
+        <w:t>】</w:t>
+      </w:r>
+      <w:r>
+        <w:rPr>
+          <w:rFonts w:ascii="宋体" w:eastAsia="宋体" w:hAnsi="宋体" w:hint="eastAsia"/>
+        </w:rPr>
+        <w:t>，什么人做什么事</w:t>
+      </w:r>
+      <w:r>
+        <w:rPr>
+          <w:rFonts w:ascii="宋体" w:eastAsia="宋体" w:hAnsi="宋体" w:hint="eastAsia"/>
+        </w:rPr>
+        <w:t>【过程】</w:t>
+      </w:r>
+      <w:r>
+        <w:rPr>
+          <w:rFonts w:ascii="宋体" w:eastAsia="宋体" w:hAnsi="宋体" w:hint="eastAsia"/>
+        </w:rPr>
+        <w:t>，什么事产生什么物</w:t>
+      </w:r>
+      <w:r>
+        <w:rPr>
+          <w:rFonts w:ascii="宋体" w:eastAsia="宋体" w:hAnsi="宋体" w:hint="eastAsia"/>
+        </w:rPr>
+        <w:t>【结果】</w:t>
+      </w:r>
+      <w:r>
+        <w:rPr>
+          <w:rFonts w:ascii="宋体" w:eastAsia="宋体" w:hAnsi="宋体" w:hint="eastAsia"/>
+        </w:rPr>
+        <w:t>，中间有什么规则</w:t>
+      </w:r>
+      <w:r>
+        <w:rPr>
+          <w:rFonts w:ascii="宋体" w:eastAsia="宋体" w:hAnsi="宋体" w:hint="eastAsia"/>
+        </w:rPr>
+        <w:t>【控制】</w:t>
+      </w:r>
+    </w:p>
+    <w:p>
+      <w:pPr>
+        <w:pStyle w:val="a3"/>
+        <w:numPr>
+          <w:ilvl w:val="1"/>
+          <w:numId w:val="15"/>
+        </w:numPr>
+        <w:ind w:firstLineChars="0"/>
+        <w:rPr>
+          <w:rFonts w:ascii="宋体" w:eastAsia="宋体" w:hAnsi="宋体"/>
+        </w:rPr>
+      </w:pPr>
+      <w:r>
+        <w:rPr>
+          <w:rFonts w:ascii="宋体" w:eastAsia="宋体" w:hAnsi="宋体" w:hint="eastAsia"/>
+        </w:rPr>
+        <w:t>UML中的</w:t>
+      </w:r>
+      <w:r>
+        <w:rPr>
+          <w:rFonts w:ascii="宋体" w:eastAsia="宋体" w:hAnsi="宋体" w:hint="eastAsia"/>
+          <w:color w:val="FF0000"/>
+        </w:rPr>
+        <w:t>参与者</w:t>
+      </w:r>
+      <w:r>
+        <w:rPr>
+          <w:rFonts w:ascii="宋体" w:eastAsia="宋体" w:hAnsi="宋体" w:hint="eastAsia"/>
+        </w:rPr>
+        <w:t>（actor）</w:t>
+      </w:r>
+      <w:r>
+        <w:rPr>
+          <w:rFonts w:ascii="宋体" w:eastAsia="宋体" w:hAnsi="宋体" w:hint="eastAsia"/>
+        </w:rPr>
+        <w:t xml:space="preserve">元模型 </w:t>
+      </w:r>
+      <w:r>
+        <w:rPr>
+          <w:rFonts w:ascii="宋体" w:eastAsia="宋体" w:hAnsi="宋体"/>
+        </w:rPr>
+        <w:sym w:font="Wingdings" w:char="F0E0"/>
+      </w:r>
+      <w:r>
+        <w:rPr>
+          <w:rFonts w:ascii="宋体" w:eastAsia="宋体" w:hAnsi="宋体"/>
+        </w:rPr>
+        <w:t xml:space="preserve"> </w:t>
+      </w:r>
+      <w:r>
+        <w:rPr>
+          <w:rFonts w:ascii="宋体" w:eastAsia="宋体" w:hAnsi="宋体" w:hint="eastAsia"/>
+        </w:rPr>
+        <w:t>现实世界中的</w:t>
+      </w:r>
+      <w:r>
+        <w:rPr>
+          <w:rFonts w:ascii="宋体" w:eastAsia="宋体" w:hAnsi="宋体" w:hint="eastAsia"/>
+          <w:color w:val="FF0000"/>
+        </w:rPr>
+        <w:t>人</w:t>
+      </w:r>
+      <w:r>
+        <w:rPr>
+          <w:rFonts w:ascii="宋体" w:eastAsia="宋体" w:hAnsi="宋体" w:hint="eastAsia"/>
+          <w:color w:val="FF0000"/>
+        </w:rPr>
+        <w:t xml:space="preserve"> </w:t>
+      </w:r>
+      <w:r>
+        <w:rPr>
+          <w:rFonts w:ascii="宋体" w:eastAsia="宋体" w:hAnsi="宋体" w:hint="eastAsia"/>
+        </w:rPr>
+        <w:t xml:space="preserve"> </w:t>
+      </w:r>
+      <w:r>
+        <w:rPr>
+          <w:rFonts w:ascii="宋体" w:eastAsia="宋体" w:hAnsi="宋体" w:hint="eastAsia"/>
+        </w:rPr>
+        <w:t>【</w:t>
+      </w:r>
+      <w:r>
+        <w:rPr>
+          <w:rFonts w:ascii="宋体" w:eastAsia="宋体" w:hAnsi="宋体" w:hint="eastAsia"/>
+        </w:rPr>
+        <w:t>满足需求</w:t>
+      </w:r>
+      <w:r>
+        <w:rPr>
+          <w:rFonts w:ascii="宋体" w:eastAsia="宋体" w:hAnsi="宋体" w:hint="eastAsia"/>
+        </w:rPr>
+        <w:t>】</w:t>
+      </w:r>
+    </w:p>
+    <w:p>
+      <w:pPr>
+        <w:pStyle w:val="a3"/>
+        <w:ind w:left="1260" w:firstLineChars="0" w:firstLine="0"/>
+        <w:jc w:val="center"/>
+        <w:rPr>
+          <w:rFonts w:ascii="宋体" w:eastAsia="宋体" w:hAnsi="宋体"/>
+        </w:rPr>
+      </w:pPr>
+      <w:r>
+        <w:rPr>
+          <w:noProof/>
+        </w:rPr>
+        <w:drawing>
+          <wp:inline distT="0" distB="0" distL="0" distR="0" wp14:anchorId="24BD8EA6" wp14:editId="35AECE7E">
+            <wp:extent cx="523875" cy="600075"/>
+            <wp:effectExtent l="0" t="0" r="9525" b="9525"/>
+            <wp:docPr id="1" name="图片 1"/>
+            <wp:cNvGraphicFramePr>
+              <a:graphicFrameLocks xmlns:a="http://schemas.openxmlformats.org/drawingml/2006/main" noChangeAspect="1"/>
+            </wp:cNvGraphicFramePr>
+            <a:graphic xmlns:a="http://schemas.openxmlformats.org/drawingml/2006/main">
+              <a:graphicData uri="http://schemas.openxmlformats.org/drawingml/2006/picture">
+                <pic:pic xmlns:pic="http://schemas.openxmlformats.org/drawingml/2006/picture">
+                  <pic:nvPicPr>
+                    <pic:cNvPr id="1" name=""/>
+                    <pic:cNvPicPr/>
+                  </pic:nvPicPr>
+                  <pic:blipFill>
+                    <a:blip r:embed="rId5"/>
+                    <a:stretch>
+                      <a:fillRect/>
+                    </a:stretch>
+                  </pic:blipFill>
+                  <pic:spPr>
+                    <a:xfrm>
+                      <a:off x="0" y="0"/>
+                      <a:ext cx="523875" cy="600075"/>
+                    </a:xfrm>
+                    <a:prstGeom prst="rect">
+                      <a:avLst/>
+                    </a:prstGeom>
+                  </pic:spPr>
+                </pic:pic>
+              </a:graphicData>
+            </a:graphic>
+          </wp:inline>
+        </w:drawing>
+      </w:r>
+    </w:p>
+    <w:p>
+      <w:pPr>
+        <w:pStyle w:val="a3"/>
+        <w:numPr>
+          <w:ilvl w:val="1"/>
+          <w:numId w:val="15"/>
+        </w:numPr>
+        <w:ind w:firstLineChars="0"/>
+        <w:rPr>
+          <w:rFonts w:ascii="宋体" w:eastAsia="宋体" w:hAnsi="宋体" w:hint="eastAsia"/>
+        </w:rPr>
+      </w:pPr>
       <w:bookmarkStart w:id="0" w:name="_GoBack"/>
       <w:bookmarkEnd w:id="0"/>
     </w:p>
     <w:p>
       <w:pPr>
-        <w:rPr>
-          <w:rFonts w:ascii="宋体" w:eastAsia="宋体" w:hAnsi="宋体"/>
-        </w:rPr>
-      </w:pPr>
-    </w:p>
-    <w:p>
-      <w:pPr>
-        <w:rPr>
-          <w:rFonts w:ascii="宋体" w:eastAsia="宋体" w:hAnsi="宋体"/>
-        </w:rPr>
-      </w:pPr>
-    </w:p>
-    <w:p>
-      <w:pPr>
-        <w:rPr>
-          <w:rFonts w:ascii="宋体" w:eastAsia="宋体" w:hAnsi="宋体"/>
-        </w:rPr>
-      </w:pPr>
-    </w:p>
-    <w:p>
-      <w:pPr>
-        <w:rPr>
-          <w:rFonts w:ascii="宋体" w:eastAsia="宋体" w:hAnsi="宋体"/>
-        </w:rPr>
-      </w:pPr>
-    </w:p>
-    <w:p>
-      <w:pPr>
-        <w:rPr>
-          <w:rFonts w:ascii="宋体" w:eastAsia="宋体" w:hAnsi="宋体"/>
-        </w:rPr>
-      </w:pPr>
-    </w:p>
-    <w:p>
-      <w:pPr>
-        <w:rPr>
-          <w:rFonts w:ascii="宋体" w:eastAsia="宋体" w:hAnsi="宋体"/>
-        </w:rPr>
-      </w:pPr>
-    </w:p>
-    <w:p>
-      <w:pPr>
-        <w:rPr>
-          <w:rFonts w:ascii="宋体" w:eastAsia="宋体" w:hAnsi="宋体"/>
-        </w:rPr>
-      </w:pPr>
-    </w:p>
-    <w:p>
-      <w:pPr>
-        <w:rPr>
-          <w:rFonts w:ascii="宋体" w:eastAsia="宋体" w:hAnsi="宋体"/>
-        </w:rPr>
-      </w:pPr>
-    </w:p>
-    <w:p>
-      <w:pPr>
-        <w:rPr>
-          <w:rFonts w:ascii="宋体" w:eastAsia="宋体" w:hAnsi="宋体"/>
-        </w:rPr>
-      </w:pPr>
-    </w:p>
-    <w:p>
-      <w:pPr>
-        <w:rPr>
-          <w:rFonts w:ascii="宋体" w:eastAsia="宋体" w:hAnsi="宋体"/>
-        </w:rPr>
-      </w:pPr>
-    </w:p>
-    <w:p>
-      <w:pPr>
-        <w:rPr>
-          <w:rFonts w:ascii="宋体" w:eastAsia="宋体" w:hAnsi="宋体"/>
-        </w:rPr>
-      </w:pPr>
-    </w:p>
-    <w:p>
-      <w:pPr>
-        <w:rPr>
-          <w:rFonts w:ascii="宋体" w:eastAsia="宋体" w:hAnsi="宋体"/>
-        </w:rPr>
-      </w:pPr>
-    </w:p>
-    <w:p>
-      <w:pPr>
-        <w:rPr>
-          <w:rFonts w:ascii="宋体" w:eastAsia="宋体" w:hAnsi="宋体"/>
-        </w:rPr>
-      </w:pPr>
-    </w:p>
-    <w:p>
-      <w:pPr>
-        <w:rPr>
-          <w:rFonts w:ascii="宋体" w:eastAsia="宋体" w:hAnsi="宋体"/>
-        </w:rPr>
-      </w:pPr>
-    </w:p>
-    <w:p>
-      <w:pPr>
-        <w:rPr>
-          <w:rFonts w:ascii="宋体" w:eastAsia="宋体" w:hAnsi="宋体"/>
-        </w:rPr>
-      </w:pPr>
-    </w:p>
-    <w:p>
-      <w:pPr>
-        <w:rPr>
-          <w:rFonts w:ascii="宋体" w:eastAsia="宋体" w:hAnsi="宋体"/>
-        </w:rPr>
-      </w:pPr>
-    </w:p>
-    <w:p>
-      <w:pPr>
-        <w:rPr>
-          <w:rFonts w:ascii="宋体" w:eastAsia="宋体" w:hAnsi="宋体"/>
-        </w:rPr>
-      </w:pPr>
-    </w:p>
-    <w:p>
-      <w:pPr>
-        <w:rPr>
-          <w:rFonts w:ascii="宋体" w:eastAsia="宋体" w:hAnsi="宋体"/>
-        </w:rPr>
-      </w:pPr>
-    </w:p>
-    <w:p>
-      <w:pPr>
-        <w:rPr>
-          <w:rFonts w:ascii="宋体" w:eastAsia="宋体" w:hAnsi="宋体"/>
-        </w:rPr>
-      </w:pPr>
-    </w:p>
-    <w:p>
-      <w:pPr>
-        <w:rPr>
-          <w:rFonts w:ascii="宋体" w:eastAsia="宋体" w:hAnsi="宋体"/>
-        </w:rPr>
-      </w:pPr>
-    </w:p>
-    <w:p>
-      <w:pPr>
-        <w:rPr>
-          <w:rFonts w:ascii="宋体" w:eastAsia="宋体" w:hAnsi="宋体"/>
-        </w:rPr>
-      </w:pPr>
-    </w:p>
-    <w:p>
-      <w:pPr>
-        <w:rPr>
-          <w:rFonts w:ascii="宋体" w:eastAsia="宋体" w:hAnsi="宋体"/>
-        </w:rPr>
-      </w:pPr>
-    </w:p>
-    <w:p>
-      <w:pPr>
-        <w:rPr>
-          <w:rFonts w:ascii="宋体" w:eastAsia="宋体" w:hAnsi="宋体"/>
-        </w:rPr>
-      </w:pPr>
-    </w:p>
-    <w:p>
-      <w:pPr>
-        <w:rPr>
-          <w:rFonts w:ascii="宋体" w:eastAsia="宋体" w:hAnsi="宋体"/>
-        </w:rPr>
-      </w:pPr>
-    </w:p>
-    <w:p>
-      <w:pPr>
-        <w:rPr>
-          <w:rFonts w:ascii="宋体" w:eastAsia="宋体" w:hAnsi="宋体" w:hint="eastAsia"/>
-        </w:rPr>
-      </w:pPr>
-    </w:p>
-    <w:p>
-      <w:pPr>
-        <w:rPr>
-          <w:rFonts w:ascii="宋体" w:eastAsia="宋体" w:hAnsi="宋体"/>
-        </w:rPr>
-      </w:pPr>
-    </w:p>
-    <w:p>
-      <w:pPr>
-        <w:rPr>
-          <w:rFonts w:ascii="宋体" w:eastAsia="宋体" w:hAnsi="宋体"/>
-        </w:rPr>
-      </w:pPr>
-    </w:p>
-    <w:p>
-      <w:pPr>
-        <w:rPr>
-          <w:rFonts w:ascii="宋体" w:eastAsia="宋体" w:hAnsi="宋体"/>
-        </w:rPr>
-      </w:pPr>
-    </w:p>
-    <w:p>
-      <w:pPr>
-        <w:rPr>
-          <w:rFonts w:ascii="宋体" w:eastAsia="宋体" w:hAnsi="宋体"/>
-        </w:rPr>
-      </w:pPr>
-    </w:p>
-    <w:p>
-      <w:pPr>
-        <w:rPr>
-          <w:rFonts w:ascii="宋体" w:eastAsia="宋体" w:hAnsi="宋体"/>
-        </w:rPr>
-      </w:pPr>
-    </w:p>
-    <w:p>
-      <w:pPr>
-        <w:rPr>
-          <w:rFonts w:ascii="宋体" w:eastAsia="宋体" w:hAnsi="宋体"/>
-        </w:rPr>
-      </w:pPr>
-    </w:p>
-    <w:p>
-      <w:pPr>
-        <w:rPr>
-          <w:rFonts w:ascii="宋体" w:eastAsia="宋体" w:hAnsi="宋体" w:hint="eastAsia"/>
-        </w:rPr>
-      </w:pPr>
-    </w:p>
-    <w:p>
-      <w:pPr>
-        <w:rPr>
-          <w:rFonts w:ascii="宋体" w:eastAsia="宋体" w:hAnsi="宋体"/>
-        </w:rPr>
-      </w:pPr>
-    </w:p>
-    <w:p>
-      <w:pPr>
-        <w:rPr>
-          <w:rFonts w:ascii="宋体" w:eastAsia="宋体" w:hAnsi="宋体" w:hint="eastAsia"/>
+        <w:pStyle w:val="a3"/>
+        <w:numPr>
+          <w:ilvl w:val="0"/>
+          <w:numId w:val="15"/>
+        </w:numPr>
+        <w:ind w:firstLineChars="0"/>
+        <w:rPr>
+          <w:rFonts w:ascii="宋体" w:eastAsia="宋体" w:hAnsi="宋体" w:hint="eastAsia"/>
+        </w:rPr>
+      </w:pPr>
+    </w:p>
+    <w:p>
+      <w:pPr>
+        <w:rPr>
+          <w:rFonts w:ascii="宋体" w:eastAsia="宋体" w:hAnsi="宋体"/>
+        </w:rPr>
+      </w:pPr>
+    </w:p>
+    <w:p>
+      <w:pPr>
+        <w:rPr>
+          <w:rFonts w:ascii="宋体" w:eastAsia="宋体" w:hAnsi="宋体"/>
+        </w:rPr>
+      </w:pPr>
+    </w:p>
+    <w:p>
+      <w:pPr>
+        <w:rPr>
+          <w:rFonts w:ascii="宋体" w:eastAsia="宋体" w:hAnsi="宋体"/>
+        </w:rPr>
+      </w:pPr>
+    </w:p>
+    <w:p>
+      <w:pPr>
+        <w:rPr>
+          <w:rFonts w:ascii="宋体" w:eastAsia="宋体" w:hAnsi="宋体"/>
+        </w:rPr>
+      </w:pPr>
+    </w:p>
+    <w:p>
+      <w:pPr>
+        <w:rPr>
+          <w:rFonts w:ascii="宋体" w:eastAsia="宋体" w:hAnsi="宋体"/>
+        </w:rPr>
+      </w:pPr>
+    </w:p>
+    <w:p>
+      <w:pPr>
+        <w:rPr>
+          <w:rFonts w:ascii="宋体" w:eastAsia="宋体" w:hAnsi="宋体"/>
+        </w:rPr>
+      </w:pPr>
+    </w:p>
+    <w:p>
+      <w:pPr>
+        <w:rPr>
+          <w:rFonts w:ascii="宋体" w:eastAsia="宋体" w:hAnsi="宋体"/>
+        </w:rPr>
+      </w:pPr>
+    </w:p>
+    <w:p>
+      <w:pPr>
+        <w:rPr>
+          <w:rFonts w:ascii="宋体" w:eastAsia="宋体" w:hAnsi="宋体"/>
+        </w:rPr>
+      </w:pPr>
+    </w:p>
+    <w:p>
+      <w:pPr>
+        <w:rPr>
+          <w:rFonts w:ascii="宋体" w:eastAsia="宋体" w:hAnsi="宋体"/>
+        </w:rPr>
+      </w:pPr>
+    </w:p>
+    <w:p>
+      <w:pPr>
+        <w:rPr>
+          <w:rFonts w:ascii="宋体" w:eastAsia="宋体" w:hAnsi="宋体"/>
+        </w:rPr>
+      </w:pPr>
+    </w:p>
+    <w:p>
+      <w:pPr>
+        <w:rPr>
+          <w:rFonts w:ascii="宋体" w:eastAsia="宋体" w:hAnsi="宋体"/>
+        </w:rPr>
+      </w:pPr>
+    </w:p>
+    <w:p>
+      <w:pPr>
+        <w:rPr>
+          <w:rFonts w:ascii="宋体" w:eastAsia="宋体" w:hAnsi="宋体"/>
+        </w:rPr>
+      </w:pPr>
+    </w:p>
+    <w:p>
+      <w:pPr>
+        <w:rPr>
+          <w:rFonts w:ascii="宋体" w:eastAsia="宋体" w:hAnsi="宋体"/>
+        </w:rPr>
+      </w:pPr>
+    </w:p>
+    <w:p>
+      <w:pPr>
+        <w:rPr>
+          <w:rFonts w:ascii="宋体" w:eastAsia="宋体" w:hAnsi="宋体"/>
+        </w:rPr>
+      </w:pPr>
+    </w:p>
+    <w:p>
+      <w:pPr>
+        <w:rPr>
+          <w:rFonts w:ascii="宋体" w:eastAsia="宋体" w:hAnsi="宋体"/>
+        </w:rPr>
+      </w:pPr>
+    </w:p>
+    <w:p>
+      <w:pPr>
+        <w:rPr>
+          <w:rFonts w:ascii="宋体" w:eastAsia="宋体" w:hAnsi="宋体"/>
+        </w:rPr>
+      </w:pPr>
+    </w:p>
+    <w:p>
+      <w:pPr>
+        <w:rPr>
+          <w:rFonts w:ascii="宋体" w:eastAsia="宋体" w:hAnsi="宋体"/>
+        </w:rPr>
+      </w:pPr>
+    </w:p>
+    <w:p>
+      <w:pPr>
+        <w:rPr>
+          <w:rFonts w:ascii="宋体" w:eastAsia="宋体" w:hAnsi="宋体"/>
+        </w:rPr>
+      </w:pPr>
+    </w:p>
+    <w:p>
+      <w:pPr>
+        <w:rPr>
+          <w:rFonts w:ascii="宋体" w:eastAsia="宋体" w:hAnsi="宋体"/>
+        </w:rPr>
+      </w:pPr>
+    </w:p>
+    <w:p>
+      <w:pPr>
+        <w:rPr>
+          <w:rFonts w:ascii="宋体" w:eastAsia="宋体" w:hAnsi="宋体"/>
+        </w:rPr>
+      </w:pPr>
+    </w:p>
+    <w:p>
+      <w:pPr>
+        <w:rPr>
+          <w:rFonts w:ascii="宋体" w:eastAsia="宋体" w:hAnsi="宋体"/>
+        </w:rPr>
+      </w:pPr>
+    </w:p>
+    <w:p>
+      <w:pPr>
+        <w:rPr>
+          <w:rFonts w:ascii="宋体" w:eastAsia="宋体" w:hAnsi="宋体"/>
+        </w:rPr>
+      </w:pPr>
+    </w:p>
+    <w:p>
+      <w:pPr>
+        <w:rPr>
+          <w:rFonts w:ascii="宋体" w:eastAsia="宋体" w:hAnsi="宋体"/>
+        </w:rPr>
+      </w:pPr>
+    </w:p>
+    <w:p>
+      <w:pPr>
+        <w:rPr>
+          <w:rFonts w:ascii="宋体" w:eastAsia="宋体" w:hAnsi="宋体"/>
+        </w:rPr>
+      </w:pPr>
+    </w:p>
+    <w:p>
+      <w:pPr>
+        <w:rPr>
+          <w:rFonts w:ascii="宋体" w:eastAsia="宋体" w:hAnsi="宋体"/>
+        </w:rPr>
+      </w:pPr>
+    </w:p>
+    <w:p>
+      <w:pPr>
+        <w:rPr>
+          <w:rFonts w:ascii="宋体" w:eastAsia="宋体" w:hAnsi="宋体"/>
+        </w:rPr>
+      </w:pPr>
+    </w:p>
+    <w:p>
+      <w:pPr>
+        <w:rPr>
+          <w:rFonts w:ascii="宋体" w:eastAsia="宋体" w:hAnsi="宋体"/>
+        </w:rPr>
+      </w:pPr>
+    </w:p>
+    <w:p>
+      <w:pPr>
+        <w:rPr>
+          <w:rFonts w:ascii="宋体" w:eastAsia="宋体" w:hAnsi="宋体"/>
+        </w:rPr>
+      </w:pPr>
+    </w:p>
+    <w:p>
+      <w:pPr>
+        <w:rPr>
+          <w:rFonts w:ascii="宋体" w:eastAsia="宋体" w:hAnsi="宋体"/>
         </w:rPr>
       </w:pPr>
     </w:p>
@@ -886,6 +1672,383 @@
     </w:lvl>
   </w:abstractNum>
   <w:abstractNum w:abstractNumId="1" w15:restartNumberingAfterBreak="0">
+    <w:nsid w:val="0C170908"/>
+    <w:multiLevelType w:val="multilevel"/>
+    <w:tmpl w:val="0409001F"/>
+    <w:lvl w:ilvl="0">
+      <w:start w:val="1"/>
+      <w:numFmt w:val="decimal"/>
+      <w:lvlText w:val="%1."/>
+      <w:lvlJc w:val="left"/>
+      <w:pPr>
+        <w:ind w:left="425" w:hanging="425"/>
+      </w:pPr>
+    </w:lvl>
+    <w:lvl w:ilvl="1">
+      <w:start w:val="1"/>
+      <w:numFmt w:val="decimal"/>
+      <w:lvlText w:val="%1.%2."/>
+      <w:lvlJc w:val="left"/>
+      <w:pPr>
+        <w:ind w:left="567" w:hanging="567"/>
+      </w:pPr>
+    </w:lvl>
+    <w:lvl w:ilvl="2">
+      <w:start w:val="1"/>
+      <w:numFmt w:val="decimal"/>
+      <w:lvlText w:val="%1.%2.%3."/>
+      <w:lvlJc w:val="left"/>
+      <w:pPr>
+        <w:ind w:left="709" w:hanging="709"/>
+      </w:pPr>
+    </w:lvl>
+    <w:lvl w:ilvl="3">
+      <w:start w:val="1"/>
+      <w:numFmt w:val="decimal"/>
+      <w:lvlText w:val="%1.%2.%3.%4."/>
+      <w:lvlJc w:val="left"/>
+      <w:pPr>
+        <w:ind w:left="851" w:hanging="851"/>
+      </w:pPr>
+    </w:lvl>
+    <w:lvl w:ilvl="4">
+      <w:start w:val="1"/>
+      <w:numFmt w:val="decimal"/>
+      <w:lvlText w:val="%1.%2.%3.%4.%5."/>
+      <w:lvlJc w:val="left"/>
+      <w:pPr>
+        <w:ind w:left="992" w:hanging="992"/>
+      </w:pPr>
+    </w:lvl>
+    <w:lvl w:ilvl="5">
+      <w:start w:val="1"/>
+      <w:numFmt w:val="decimal"/>
+      <w:lvlText w:val="%1.%2.%3.%4.%5.%6."/>
+      <w:lvlJc w:val="left"/>
+      <w:pPr>
+        <w:ind w:left="1134" w:hanging="1134"/>
+      </w:pPr>
+    </w:lvl>
+    <w:lvl w:ilvl="6">
+      <w:start w:val="1"/>
+      <w:numFmt w:val="decimal"/>
+      <w:lvlText w:val="%1.%2.%3.%4.%5.%6.%7."/>
+      <w:lvlJc w:val="left"/>
+      <w:pPr>
+        <w:ind w:left="1276" w:hanging="1276"/>
+      </w:pPr>
+    </w:lvl>
+    <w:lvl w:ilvl="7">
+      <w:start w:val="1"/>
+      <w:numFmt w:val="decimal"/>
+      <w:lvlText w:val="%1.%2.%3.%4.%5.%6.%7.%8."/>
+      <w:lvlJc w:val="left"/>
+      <w:pPr>
+        <w:ind w:left="1418" w:hanging="1418"/>
+      </w:pPr>
+    </w:lvl>
+    <w:lvl w:ilvl="8">
+      <w:start w:val="1"/>
+      <w:numFmt w:val="decimal"/>
+      <w:lvlText w:val="%1.%2.%3.%4.%5.%6.%7.%8.%9."/>
+      <w:lvlJc w:val="left"/>
+      <w:pPr>
+        <w:ind w:left="1559" w:hanging="1559"/>
+      </w:pPr>
+    </w:lvl>
+  </w:abstractNum>
+  <w:abstractNum w:abstractNumId="2" w15:restartNumberingAfterBreak="0">
+    <w:nsid w:val="1BC9219C"/>
+    <w:multiLevelType w:val="hybridMultilevel"/>
+    <w:tmpl w:val="7BE807A6"/>
+    <w:lvl w:ilvl="0" w:tplc="80C0D694">
+      <w:start w:val="1"/>
+      <w:numFmt w:val="decimal"/>
+      <w:lvlText w:val="（%1）"/>
+      <w:lvlJc w:val="left"/>
+      <w:pPr>
+        <w:ind w:left="1140" w:hanging="720"/>
+      </w:pPr>
+      <w:rPr>
+        <w:rFonts w:hint="default"/>
+      </w:rPr>
+    </w:lvl>
+    <w:lvl w:ilvl="1" w:tplc="04090019">
+      <w:start w:val="1"/>
+      <w:numFmt w:val="lowerLetter"/>
+      <w:lvlText w:val="%2)"/>
+      <w:lvlJc w:val="left"/>
+      <w:pPr>
+        <w:ind w:left="1260" w:hanging="420"/>
+      </w:pPr>
+    </w:lvl>
+    <w:lvl w:ilvl="2" w:tplc="0409001B" w:tentative="1">
+      <w:start w:val="1"/>
+      <w:numFmt w:val="lowerRoman"/>
+      <w:lvlText w:val="%3."/>
+      <w:lvlJc w:val="right"/>
+      <w:pPr>
+        <w:ind w:left="1680" w:hanging="420"/>
+      </w:pPr>
+    </w:lvl>
+    <w:lvl w:ilvl="3" w:tplc="0409000F" w:tentative="1">
+      <w:start w:val="1"/>
+      <w:numFmt w:val="decimal"/>
+      <w:lvlText w:val="%4."/>
+      <w:lvlJc w:val="left"/>
+      <w:pPr>
+        <w:ind w:left="2100" w:hanging="420"/>
+      </w:pPr>
+    </w:lvl>
+    <w:lvl w:ilvl="4" w:tplc="04090019" w:tentative="1">
+      <w:start w:val="1"/>
+      <w:numFmt w:val="lowerLetter"/>
+      <w:lvlText w:val="%5)"/>
+      <w:lvlJc w:val="left"/>
+      <w:pPr>
+        <w:ind w:left="2520" w:hanging="420"/>
+      </w:pPr>
+    </w:lvl>
+    <w:lvl w:ilvl="5" w:tplc="0409001B" w:tentative="1">
+      <w:start w:val="1"/>
+      <w:numFmt w:val="lowerRoman"/>
+      <w:lvlText w:val="%6."/>
+      <w:lvlJc w:val="right"/>
+      <w:pPr>
+        <w:ind w:left="2940" w:hanging="420"/>
+      </w:pPr>
+    </w:lvl>
+    <w:lvl w:ilvl="6" w:tplc="0409000F" w:tentative="1">
+      <w:start w:val="1"/>
+      <w:numFmt w:val="decimal"/>
+      <w:lvlText w:val="%7."/>
+      <w:lvlJc w:val="left"/>
+      <w:pPr>
+        <w:ind w:left="3360" w:hanging="420"/>
+      </w:pPr>
+    </w:lvl>
+    <w:lvl w:ilvl="7" w:tplc="04090019" w:tentative="1">
+      <w:start w:val="1"/>
+      <w:numFmt w:val="lowerLetter"/>
+      <w:lvlText w:val="%8)"/>
+      <w:lvlJc w:val="left"/>
+      <w:pPr>
+        <w:ind w:left="3780" w:hanging="420"/>
+      </w:pPr>
+    </w:lvl>
+    <w:lvl w:ilvl="8" w:tplc="0409001B" w:tentative="1">
+      <w:start w:val="1"/>
+      <w:numFmt w:val="lowerRoman"/>
+      <w:lvlText w:val="%9."/>
+      <w:lvlJc w:val="right"/>
+      <w:pPr>
+        <w:ind w:left="4200" w:hanging="420"/>
+      </w:pPr>
+    </w:lvl>
+  </w:abstractNum>
+  <w:abstractNum w:abstractNumId="3" w15:restartNumberingAfterBreak="0">
+    <w:nsid w:val="207565DF"/>
+    <w:multiLevelType w:val="hybridMultilevel"/>
+    <w:tmpl w:val="DC4E2056"/>
+    <w:lvl w:ilvl="0" w:tplc="0409000B">
+      <w:start w:val="1"/>
+      <w:numFmt w:val="bullet"/>
+      <w:lvlText w:val=""/>
+      <w:lvlJc w:val="left"/>
+      <w:pPr>
+        <w:ind w:left="420" w:hanging="420"/>
+      </w:pPr>
+      <w:rPr>
+        <w:rFonts w:ascii="Wingdings" w:hAnsi="Wingdings" w:hint="default"/>
+      </w:rPr>
+    </w:lvl>
+    <w:lvl w:ilvl="1" w:tplc="04090003" w:tentative="1">
+      <w:start w:val="1"/>
+      <w:numFmt w:val="bullet"/>
+      <w:lvlText w:val=""/>
+      <w:lvlJc w:val="left"/>
+      <w:pPr>
+        <w:ind w:left="840" w:hanging="420"/>
+      </w:pPr>
+      <w:rPr>
+        <w:rFonts w:ascii="Wingdings" w:hAnsi="Wingdings" w:hint="default"/>
+      </w:rPr>
+    </w:lvl>
+    <w:lvl w:ilvl="2" w:tplc="04090005" w:tentative="1">
+      <w:start w:val="1"/>
+      <w:numFmt w:val="bullet"/>
+      <w:lvlText w:val=""/>
+      <w:lvlJc w:val="left"/>
+      <w:pPr>
+        <w:ind w:left="1260" w:hanging="420"/>
+      </w:pPr>
+      <w:rPr>
+        <w:rFonts w:ascii="Wingdings" w:hAnsi="Wingdings" w:hint="default"/>
+      </w:rPr>
+    </w:lvl>
+    <w:lvl w:ilvl="3" w:tplc="04090001" w:tentative="1">
+      <w:start w:val="1"/>
+      <w:numFmt w:val="bullet"/>
+      <w:lvlText w:val=""/>
+      <w:lvlJc w:val="left"/>
+      <w:pPr>
+        <w:ind w:left="1680" w:hanging="420"/>
+      </w:pPr>
+      <w:rPr>
+        <w:rFonts w:ascii="Wingdings" w:hAnsi="Wingdings" w:hint="default"/>
+      </w:rPr>
+    </w:lvl>
+    <w:lvl w:ilvl="4" w:tplc="04090003" w:tentative="1">
+      <w:start w:val="1"/>
+      <w:numFmt w:val="bullet"/>
+      <w:lvlText w:val=""/>
+      <w:lvlJc w:val="left"/>
+      <w:pPr>
+        <w:ind w:left="2100" w:hanging="420"/>
+      </w:pPr>
+      <w:rPr>
+        <w:rFonts w:ascii="Wingdings" w:hAnsi="Wingdings" w:hint="default"/>
+      </w:rPr>
+    </w:lvl>
+    <w:lvl w:ilvl="5" w:tplc="04090005" w:tentative="1">
+      <w:start w:val="1"/>
+      <w:numFmt w:val="bullet"/>
+      <w:lvlText w:val=""/>
+      <w:lvlJc w:val="left"/>
+      <w:pPr>
+        <w:ind w:left="2520" w:hanging="420"/>
+      </w:pPr>
+      <w:rPr>
+        <w:rFonts w:ascii="Wingdings" w:hAnsi="Wingdings" w:hint="default"/>
+      </w:rPr>
+    </w:lvl>
+    <w:lvl w:ilvl="6" w:tplc="04090001" w:tentative="1">
+      <w:start w:val="1"/>
+      <w:numFmt w:val="bullet"/>
+      <w:lvlText w:val=""/>
+      <w:lvlJc w:val="left"/>
+      <w:pPr>
+        <w:ind w:left="2940" w:hanging="420"/>
+      </w:pPr>
+      <w:rPr>
+        <w:rFonts w:ascii="Wingdings" w:hAnsi="Wingdings" w:hint="default"/>
+      </w:rPr>
+    </w:lvl>
+    <w:lvl w:ilvl="7" w:tplc="04090003" w:tentative="1">
+      <w:start w:val="1"/>
+      <w:numFmt w:val="bullet"/>
+      <w:lvlText w:val=""/>
+      <w:lvlJc w:val="left"/>
+      <w:pPr>
+        <w:ind w:left="3360" w:hanging="420"/>
+      </w:pPr>
+      <w:rPr>
+        <w:rFonts w:ascii="Wingdings" w:hAnsi="Wingdings" w:hint="default"/>
+      </w:rPr>
+    </w:lvl>
+    <w:lvl w:ilvl="8" w:tplc="04090005" w:tentative="1">
+      <w:start w:val="1"/>
+      <w:numFmt w:val="bullet"/>
+      <w:lvlText w:val=""/>
+      <w:lvlJc w:val="left"/>
+      <w:pPr>
+        <w:ind w:left="3780" w:hanging="420"/>
+      </w:pPr>
+      <w:rPr>
+        <w:rFonts w:ascii="Wingdings" w:hAnsi="Wingdings" w:hint="default"/>
+      </w:rPr>
+    </w:lvl>
+  </w:abstractNum>
+  <w:abstractNum w:abstractNumId="4" w15:restartNumberingAfterBreak="0">
+    <w:nsid w:val="209C4115"/>
+    <w:multiLevelType w:val="hybridMultilevel"/>
+    <w:tmpl w:val="0CB866C0"/>
+    <w:lvl w:ilvl="0" w:tplc="BE844AE2">
+      <w:start w:val="1"/>
+      <w:numFmt w:val="decimal"/>
+      <w:lvlText w:val="（%1）"/>
+      <w:lvlJc w:val="left"/>
+      <w:pPr>
+        <w:ind w:left="1140" w:hanging="720"/>
+      </w:pPr>
+      <w:rPr>
+        <w:rFonts w:hint="default"/>
+      </w:rPr>
+    </w:lvl>
+    <w:lvl w:ilvl="1" w:tplc="04090019" w:tentative="1">
+      <w:start w:val="1"/>
+      <w:numFmt w:val="lowerLetter"/>
+      <w:lvlText w:val="%2)"/>
+      <w:lvlJc w:val="left"/>
+      <w:pPr>
+        <w:ind w:left="1260" w:hanging="420"/>
+      </w:pPr>
+    </w:lvl>
+    <w:lvl w:ilvl="2" w:tplc="0409001B" w:tentative="1">
+      <w:start w:val="1"/>
+      <w:numFmt w:val="lowerRoman"/>
+      <w:lvlText w:val="%3."/>
+      <w:lvlJc w:val="right"/>
+      <w:pPr>
+        <w:ind w:left="1680" w:hanging="420"/>
+      </w:pPr>
+    </w:lvl>
+    <w:lvl w:ilvl="3" w:tplc="0409000F" w:tentative="1">
+      <w:start w:val="1"/>
+      <w:numFmt w:val="decimal"/>
+      <w:lvlText w:val="%4."/>
+      <w:lvlJc w:val="left"/>
+      <w:pPr>
+        <w:ind w:left="2100" w:hanging="420"/>
+      </w:pPr>
+    </w:lvl>
+    <w:lvl w:ilvl="4" w:tplc="04090019" w:tentative="1">
+      <w:start w:val="1"/>
+      <w:numFmt w:val="lowerLetter"/>
+      <w:lvlText w:val="%5)"/>
+      <w:lvlJc w:val="left"/>
+      <w:pPr>
+        <w:ind w:left="2520" w:hanging="420"/>
+      </w:pPr>
+    </w:lvl>
+    <w:lvl w:ilvl="5" w:tplc="0409001B" w:tentative="1">
+      <w:start w:val="1"/>
+      <w:numFmt w:val="lowerRoman"/>
+      <w:lvlText w:val="%6."/>
+      <w:lvlJc w:val="right"/>
+      <w:pPr>
+        <w:ind w:left="2940" w:hanging="420"/>
+      </w:pPr>
+    </w:lvl>
+    <w:lvl w:ilvl="6" w:tplc="0409000F" w:tentative="1">
+      <w:start w:val="1"/>
+      <w:numFmt w:val="decimal"/>
+      <w:lvlText w:val="%7."/>
+      <w:lvlJc w:val="left"/>
+      <w:pPr>
+        <w:ind w:left="3360" w:hanging="420"/>
+      </w:pPr>
+    </w:lvl>
+    <w:lvl w:ilvl="7" w:tplc="04090019" w:tentative="1">
+      <w:start w:val="1"/>
+      <w:numFmt w:val="lowerLetter"/>
+      <w:lvlText w:val="%8)"/>
+      <w:lvlJc w:val="left"/>
+      <w:pPr>
+        <w:ind w:left="3780" w:hanging="420"/>
+      </w:pPr>
+    </w:lvl>
+    <w:lvl w:ilvl="8" w:tplc="0409001B" w:tentative="1">
+      <w:start w:val="1"/>
+      <w:numFmt w:val="lowerRoman"/>
+      <w:lvlText w:val="%9."/>
+      <w:lvlJc w:val="right"/>
+      <w:pPr>
+        <w:ind w:left="4200" w:hanging="420"/>
+      </w:pPr>
+    </w:lvl>
+  </w:abstractNum>
+  <w:abstractNum w:abstractNumId="5" w15:restartNumberingAfterBreak="0">
     <w:nsid w:val="20D95F8A"/>
     <w:multiLevelType w:val="hybridMultilevel"/>
     <w:tmpl w:val="7FD8FA4A"/>
@@ -974,7 +2137,120 @@
       </w:pPr>
     </w:lvl>
   </w:abstractNum>
-  <w:abstractNum w:abstractNumId="2" w15:restartNumberingAfterBreak="0">
+  <w:abstractNum w:abstractNumId="6" w15:restartNumberingAfterBreak="0">
+    <w:nsid w:val="2AD73220"/>
+    <w:multiLevelType w:val="hybridMultilevel"/>
+    <w:tmpl w:val="2996C23A"/>
+    <w:lvl w:ilvl="0" w:tplc="0409000B">
+      <w:start w:val="1"/>
+      <w:numFmt w:val="bullet"/>
+      <w:lvlText w:val=""/>
+      <w:lvlJc w:val="left"/>
+      <w:pPr>
+        <w:ind w:left="420" w:hanging="420"/>
+      </w:pPr>
+      <w:rPr>
+        <w:rFonts w:ascii="Wingdings" w:hAnsi="Wingdings" w:hint="default"/>
+      </w:rPr>
+    </w:lvl>
+    <w:lvl w:ilvl="1" w:tplc="04090003" w:tentative="1">
+      <w:start w:val="1"/>
+      <w:numFmt w:val="bullet"/>
+      <w:lvlText w:val=""/>
+      <w:lvlJc w:val="left"/>
+      <w:pPr>
+        <w:ind w:left="840" w:hanging="420"/>
+      </w:pPr>
+      <w:rPr>
+        <w:rFonts w:ascii="Wingdings" w:hAnsi="Wingdings" w:hint="default"/>
+      </w:rPr>
+    </w:lvl>
+    <w:lvl w:ilvl="2" w:tplc="04090005" w:tentative="1">
+      <w:start w:val="1"/>
+      <w:numFmt w:val="bullet"/>
+      <w:lvlText w:val=""/>
+      <w:lvlJc w:val="left"/>
+      <w:pPr>
+        <w:ind w:left="1260" w:hanging="420"/>
+      </w:pPr>
+      <w:rPr>
+        <w:rFonts w:ascii="Wingdings" w:hAnsi="Wingdings" w:hint="default"/>
+      </w:rPr>
+    </w:lvl>
+    <w:lvl w:ilvl="3" w:tplc="04090001" w:tentative="1">
+      <w:start w:val="1"/>
+      <w:numFmt w:val="bullet"/>
+      <w:lvlText w:val=""/>
+      <w:lvlJc w:val="left"/>
+      <w:pPr>
+        <w:ind w:left="1680" w:hanging="420"/>
+      </w:pPr>
+      <w:rPr>
+        <w:rFonts w:ascii="Wingdings" w:hAnsi="Wingdings" w:hint="default"/>
+      </w:rPr>
+    </w:lvl>
+    <w:lvl w:ilvl="4" w:tplc="04090003" w:tentative="1">
+      <w:start w:val="1"/>
+      <w:numFmt w:val="bullet"/>
+      <w:lvlText w:val=""/>
+      <w:lvlJc w:val="left"/>
+      <w:pPr>
+        <w:ind w:left="2100" w:hanging="420"/>
+      </w:pPr>
+      <w:rPr>
+        <w:rFonts w:ascii="Wingdings" w:hAnsi="Wingdings" w:hint="default"/>
+      </w:rPr>
+    </w:lvl>
+    <w:lvl w:ilvl="5" w:tplc="04090005" w:tentative="1">
+      <w:start w:val="1"/>
+      <w:numFmt w:val="bullet"/>
+      <w:lvlText w:val=""/>
+      <w:lvlJc w:val="left"/>
+      <w:pPr>
+        <w:ind w:left="2520" w:hanging="420"/>
+      </w:pPr>
+      <w:rPr>
+        <w:rFonts w:ascii="Wingdings" w:hAnsi="Wingdings" w:hint="default"/>
+      </w:rPr>
+    </w:lvl>
+    <w:lvl w:ilvl="6" w:tplc="04090001" w:tentative="1">
+      <w:start w:val="1"/>
+      <w:numFmt w:val="bullet"/>
+      <w:lvlText w:val=""/>
+      <w:lvlJc w:val="left"/>
+      <w:pPr>
+        <w:ind w:left="2940" w:hanging="420"/>
+      </w:pPr>
+      <w:rPr>
+        <w:rFonts w:ascii="Wingdings" w:hAnsi="Wingdings" w:hint="default"/>
+      </w:rPr>
+    </w:lvl>
+    <w:lvl w:ilvl="7" w:tplc="04090003" w:tentative="1">
+      <w:start w:val="1"/>
+      <w:numFmt w:val="bullet"/>
+      <w:lvlText w:val=""/>
+      <w:lvlJc w:val="left"/>
+      <w:pPr>
+        <w:ind w:left="3360" w:hanging="420"/>
+      </w:pPr>
+      <w:rPr>
+        <w:rFonts w:ascii="Wingdings" w:hAnsi="Wingdings" w:hint="default"/>
+      </w:rPr>
+    </w:lvl>
+    <w:lvl w:ilvl="8" w:tplc="04090005" w:tentative="1">
+      <w:start w:val="1"/>
+      <w:numFmt w:val="bullet"/>
+      <w:lvlText w:val=""/>
+      <w:lvlJc w:val="left"/>
+      <w:pPr>
+        <w:ind w:left="3780" w:hanging="420"/>
+      </w:pPr>
+      <w:rPr>
+        <w:rFonts w:ascii="Wingdings" w:hAnsi="Wingdings" w:hint="default"/>
+      </w:rPr>
+    </w:lvl>
+  </w:abstractNum>
+  <w:abstractNum w:abstractNumId="7" w15:restartNumberingAfterBreak="0">
     <w:nsid w:val="370208AC"/>
     <w:multiLevelType w:val="hybridMultilevel"/>
     <w:tmpl w:val="B92A0CB0"/>
@@ -1087,7 +2363,7 @@
       </w:rPr>
     </w:lvl>
   </w:abstractNum>
-  <w:abstractNum w:abstractNumId="3" w15:restartNumberingAfterBreak="0">
+  <w:abstractNum w:abstractNumId="8" w15:restartNumberingAfterBreak="0">
     <w:nsid w:val="3C4C7107"/>
     <w:multiLevelType w:val="multilevel"/>
     <w:tmpl w:val="0409001F"/>
@@ -1173,7 +2449,120 @@
       </w:pPr>
     </w:lvl>
   </w:abstractNum>
-  <w:abstractNum w:abstractNumId="4" w15:restartNumberingAfterBreak="0">
+  <w:abstractNum w:abstractNumId="9" w15:restartNumberingAfterBreak="0">
+    <w:nsid w:val="4E5B4EFC"/>
+    <w:multiLevelType w:val="hybridMultilevel"/>
+    <w:tmpl w:val="E1505686"/>
+    <w:lvl w:ilvl="0" w:tplc="0409000B">
+      <w:start w:val="1"/>
+      <w:numFmt w:val="bullet"/>
+      <w:lvlText w:val=""/>
+      <w:lvlJc w:val="left"/>
+      <w:pPr>
+        <w:ind w:left="420" w:hanging="420"/>
+      </w:pPr>
+      <w:rPr>
+        <w:rFonts w:ascii="Wingdings" w:hAnsi="Wingdings" w:hint="default"/>
+      </w:rPr>
+    </w:lvl>
+    <w:lvl w:ilvl="1" w:tplc="04090003">
+      <w:start w:val="1"/>
+      <w:numFmt w:val="bullet"/>
+      <w:lvlText w:val=""/>
+      <w:lvlJc w:val="left"/>
+      <w:pPr>
+        <w:ind w:left="840" w:hanging="420"/>
+      </w:pPr>
+      <w:rPr>
+        <w:rFonts w:ascii="Wingdings" w:hAnsi="Wingdings" w:hint="default"/>
+      </w:rPr>
+    </w:lvl>
+    <w:lvl w:ilvl="2" w:tplc="04090005" w:tentative="1">
+      <w:start w:val="1"/>
+      <w:numFmt w:val="bullet"/>
+      <w:lvlText w:val=""/>
+      <w:lvlJc w:val="left"/>
+      <w:pPr>
+        <w:ind w:left="1260" w:hanging="420"/>
+      </w:pPr>
+      <w:rPr>
+        <w:rFonts w:ascii="Wingdings" w:hAnsi="Wingdings" w:hint="default"/>
+      </w:rPr>
+    </w:lvl>
+    <w:lvl w:ilvl="3" w:tplc="04090001" w:tentative="1">
+      <w:start w:val="1"/>
+      <w:numFmt w:val="bullet"/>
+      <w:lvlText w:val=""/>
+      <w:lvlJc w:val="left"/>
+      <w:pPr>
+        <w:ind w:left="1680" w:hanging="420"/>
+      </w:pPr>
+      <w:rPr>
+        <w:rFonts w:ascii="Wingdings" w:hAnsi="Wingdings" w:hint="default"/>
+      </w:rPr>
+    </w:lvl>
+    <w:lvl w:ilvl="4" w:tplc="04090003" w:tentative="1">
+      <w:start w:val="1"/>
+      <w:numFmt w:val="bullet"/>
+      <w:lvlText w:val=""/>
+      <w:lvlJc w:val="left"/>
+      <w:pPr>
+        <w:ind w:left="2100" w:hanging="420"/>
+      </w:pPr>
+      <w:rPr>
+        <w:rFonts w:ascii="Wingdings" w:hAnsi="Wingdings" w:hint="default"/>
+      </w:rPr>
+    </w:lvl>
+    <w:lvl w:ilvl="5" w:tplc="04090005" w:tentative="1">
+      <w:start w:val="1"/>
+      <w:numFmt w:val="bullet"/>
+      <w:lvlText w:val=""/>
+      <w:lvlJc w:val="left"/>
+      <w:pPr>
+        <w:ind w:left="2520" w:hanging="420"/>
+      </w:pPr>
+      <w:rPr>
+        <w:rFonts w:ascii="Wingdings" w:hAnsi="Wingdings" w:hint="default"/>
+      </w:rPr>
+    </w:lvl>
+    <w:lvl w:ilvl="6" w:tplc="04090001" w:tentative="1">
+      <w:start w:val="1"/>
+      <w:numFmt w:val="bullet"/>
+      <w:lvlText w:val=""/>
+      <w:lvlJc w:val="left"/>
+      <w:pPr>
+        <w:ind w:left="2940" w:hanging="420"/>
+      </w:pPr>
+      <w:rPr>
+        <w:rFonts w:ascii="Wingdings" w:hAnsi="Wingdings" w:hint="default"/>
+      </w:rPr>
+    </w:lvl>
+    <w:lvl w:ilvl="7" w:tplc="04090003" w:tentative="1">
+      <w:start w:val="1"/>
+      <w:numFmt w:val="bullet"/>
+      <w:lvlText w:val=""/>
+      <w:lvlJc w:val="left"/>
+      <w:pPr>
+        <w:ind w:left="3360" w:hanging="420"/>
+      </w:pPr>
+      <w:rPr>
+        <w:rFonts w:ascii="Wingdings" w:hAnsi="Wingdings" w:hint="default"/>
+      </w:rPr>
+    </w:lvl>
+    <w:lvl w:ilvl="8" w:tplc="04090005" w:tentative="1">
+      <w:start w:val="1"/>
+      <w:numFmt w:val="bullet"/>
+      <w:lvlText w:val=""/>
+      <w:lvlJc w:val="left"/>
+      <w:pPr>
+        <w:ind w:left="3780" w:hanging="420"/>
+      </w:pPr>
+      <w:rPr>
+        <w:rFonts w:ascii="Wingdings" w:hAnsi="Wingdings" w:hint="default"/>
+      </w:rPr>
+    </w:lvl>
+  </w:abstractNum>
+  <w:abstractNum w:abstractNumId="10" w15:restartNumberingAfterBreak="0">
     <w:nsid w:val="55CC388F"/>
     <w:multiLevelType w:val="hybridMultilevel"/>
     <w:tmpl w:val="8FF67B7E"/>
@@ -1262,7 +2651,7 @@
       </w:pPr>
     </w:lvl>
   </w:abstractNum>
-  <w:abstractNum w:abstractNumId="5" w15:restartNumberingAfterBreak="0">
+  <w:abstractNum w:abstractNumId="11" w15:restartNumberingAfterBreak="0">
     <w:nsid w:val="604E6980"/>
     <w:multiLevelType w:val="hybridMultilevel"/>
     <w:tmpl w:val="4E7EAC8C"/>
@@ -1375,7 +2764,7 @@
       </w:rPr>
     </w:lvl>
   </w:abstractNum>
-  <w:abstractNum w:abstractNumId="6" w15:restartNumberingAfterBreak="0">
+  <w:abstractNum w:abstractNumId="12" w15:restartNumberingAfterBreak="0">
     <w:nsid w:val="63725ACC"/>
     <w:multiLevelType w:val="multilevel"/>
     <w:tmpl w:val="0409001F"/>
@@ -1461,7 +2850,7 @@
       </w:pPr>
     </w:lvl>
   </w:abstractNum>
-  <w:abstractNum w:abstractNumId="7" w15:restartNumberingAfterBreak="0">
+  <w:abstractNum w:abstractNumId="13" w15:restartNumberingAfterBreak="0">
     <w:nsid w:val="693D0662"/>
     <w:multiLevelType w:val="multilevel"/>
     <w:tmpl w:val="0409001F"/>
@@ -1547,29 +2936,163 @@
       </w:pPr>
     </w:lvl>
   </w:abstractNum>
+  <w:abstractNum w:abstractNumId="14" w15:restartNumberingAfterBreak="0">
+    <w:nsid w:val="7E44558A"/>
+    <w:multiLevelType w:val="hybridMultilevel"/>
+    <w:tmpl w:val="7FF2ED24"/>
+    <w:lvl w:ilvl="0" w:tplc="0409000B">
+      <w:start w:val="1"/>
+      <w:numFmt w:val="bullet"/>
+      <w:lvlText w:val=""/>
+      <w:lvlJc w:val="left"/>
+      <w:pPr>
+        <w:ind w:left="420" w:hanging="420"/>
+      </w:pPr>
+      <w:rPr>
+        <w:rFonts w:ascii="Wingdings" w:hAnsi="Wingdings" w:hint="default"/>
+      </w:rPr>
+    </w:lvl>
+    <w:lvl w:ilvl="1" w:tplc="04090003">
+      <w:start w:val="1"/>
+      <w:numFmt w:val="bullet"/>
+      <w:lvlText w:val=""/>
+      <w:lvlJc w:val="left"/>
+      <w:pPr>
+        <w:ind w:left="840" w:hanging="420"/>
+      </w:pPr>
+      <w:rPr>
+        <w:rFonts w:ascii="Wingdings" w:hAnsi="Wingdings" w:hint="default"/>
+      </w:rPr>
+    </w:lvl>
+    <w:lvl w:ilvl="2" w:tplc="04090005" w:tentative="1">
+      <w:start w:val="1"/>
+      <w:numFmt w:val="bullet"/>
+      <w:lvlText w:val=""/>
+      <w:lvlJc w:val="left"/>
+      <w:pPr>
+        <w:ind w:left="1260" w:hanging="420"/>
+      </w:pPr>
+      <w:rPr>
+        <w:rFonts w:ascii="Wingdings" w:hAnsi="Wingdings" w:hint="default"/>
+      </w:rPr>
+    </w:lvl>
+    <w:lvl w:ilvl="3" w:tplc="04090001" w:tentative="1">
+      <w:start w:val="1"/>
+      <w:numFmt w:val="bullet"/>
+      <w:lvlText w:val=""/>
+      <w:lvlJc w:val="left"/>
+      <w:pPr>
+        <w:ind w:left="1680" w:hanging="420"/>
+      </w:pPr>
+      <w:rPr>
+        <w:rFonts w:ascii="Wingdings" w:hAnsi="Wingdings" w:hint="default"/>
+      </w:rPr>
+    </w:lvl>
+    <w:lvl w:ilvl="4" w:tplc="04090003" w:tentative="1">
+      <w:start w:val="1"/>
+      <w:numFmt w:val="bullet"/>
+      <w:lvlText w:val=""/>
+      <w:lvlJc w:val="left"/>
+      <w:pPr>
+        <w:ind w:left="2100" w:hanging="420"/>
+      </w:pPr>
+      <w:rPr>
+        <w:rFonts w:ascii="Wingdings" w:hAnsi="Wingdings" w:hint="default"/>
+      </w:rPr>
+    </w:lvl>
+    <w:lvl w:ilvl="5" w:tplc="04090005" w:tentative="1">
+      <w:start w:val="1"/>
+      <w:numFmt w:val="bullet"/>
+      <w:lvlText w:val=""/>
+      <w:lvlJc w:val="left"/>
+      <w:pPr>
+        <w:ind w:left="2520" w:hanging="420"/>
+      </w:pPr>
+      <w:rPr>
+        <w:rFonts w:ascii="Wingdings" w:hAnsi="Wingdings" w:hint="default"/>
+      </w:rPr>
+    </w:lvl>
+    <w:lvl w:ilvl="6" w:tplc="04090001" w:tentative="1">
+      <w:start w:val="1"/>
+      <w:numFmt w:val="bullet"/>
+      <w:lvlText w:val=""/>
+      <w:lvlJc w:val="left"/>
+      <w:pPr>
+        <w:ind w:left="2940" w:hanging="420"/>
+      </w:pPr>
+      <w:rPr>
+        <w:rFonts w:ascii="Wingdings" w:hAnsi="Wingdings" w:hint="default"/>
+      </w:rPr>
+    </w:lvl>
+    <w:lvl w:ilvl="7" w:tplc="04090003" w:tentative="1">
+      <w:start w:val="1"/>
+      <w:numFmt w:val="bullet"/>
+      <w:lvlText w:val=""/>
+      <w:lvlJc w:val="left"/>
+      <w:pPr>
+        <w:ind w:left="3360" w:hanging="420"/>
+      </w:pPr>
+      <w:rPr>
+        <w:rFonts w:ascii="Wingdings" w:hAnsi="Wingdings" w:hint="default"/>
+      </w:rPr>
+    </w:lvl>
+    <w:lvl w:ilvl="8" w:tplc="04090005" w:tentative="1">
+      <w:start w:val="1"/>
+      <w:numFmt w:val="bullet"/>
+      <w:lvlText w:val=""/>
+      <w:lvlJc w:val="left"/>
+      <w:pPr>
+        <w:ind w:left="3780" w:hanging="420"/>
+      </w:pPr>
+      <w:rPr>
+        <w:rFonts w:ascii="Wingdings" w:hAnsi="Wingdings" w:hint="default"/>
+      </w:rPr>
+    </w:lvl>
+  </w:abstractNum>
   <w:num w:numId="1">
-    <w:abstractNumId w:val="7"/>
+    <w:abstractNumId w:val="13"/>
   </w:num>
   <w:num w:numId="2">
-    <w:abstractNumId w:val="4"/>
+    <w:abstractNumId w:val="10"/>
   </w:num>
   <w:num w:numId="3">
-    <w:abstractNumId w:val="5"/>
+    <w:abstractNumId w:val="11"/>
   </w:num>
   <w:num w:numId="4">
     <w:abstractNumId w:val="0"/>
   </w:num>
   <w:num w:numId="5">
+    <w:abstractNumId w:val="12"/>
+  </w:num>
+  <w:num w:numId="6">
+    <w:abstractNumId w:val="8"/>
+  </w:num>
+  <w:num w:numId="7">
+    <w:abstractNumId w:val="7"/>
+  </w:num>
+  <w:num w:numId="8">
+    <w:abstractNumId w:val="5"/>
+  </w:num>
+  <w:num w:numId="9">
+    <w:abstractNumId w:val="3"/>
+  </w:num>
+  <w:num w:numId="10">
+    <w:abstractNumId w:val="1"/>
+  </w:num>
+  <w:num w:numId="11">
     <w:abstractNumId w:val="6"/>
   </w:num>
-  <w:num w:numId="6">
-    <w:abstractNumId w:val="3"/>
+  <w:num w:numId="12">
+    <w:abstractNumId w:val="14"/>
   </w:num>
-  <w:num w:numId="7">
+  <w:num w:numId="13">
+    <w:abstractNumId w:val="4"/>
+  </w:num>
+  <w:num w:numId="14">
+    <w:abstractNumId w:val="9"/>
+  </w:num>
+  <w:num w:numId="15">
     <w:abstractNumId w:val="2"/>
-  </w:num>
-  <w:num w:numId="8">
-    <w:abstractNumId w:val="1"/>
   </w:num>
 </w:numbering>
 </file>

</xml_diff>

<commit_message>
think in UML 8
</commit_message>
<xml_diff>
--- a/大象-Thinking_in_UML/《大象-Thinking_in_UML（第二版）》读书笔记.docx
+++ b/大象-Thinking_in_UML/《大象-Thinking_in_UML（第二版）》读书笔记.docx
@@ -1017,17 +1017,20 @@
         <w:ind w:firstLineChars="0"/>
         <w:rPr>
           <w:rFonts w:ascii="宋体" w:eastAsia="宋体" w:hAnsi="宋体"/>
-        </w:rPr>
-      </w:pPr>
-      <w:r>
-        <w:rPr>
-          <w:rFonts w:ascii="宋体" w:eastAsia="宋体" w:hAnsi="宋体" w:hint="eastAsia"/>
+          <w:color w:val="FF0000"/>
+        </w:rPr>
+      </w:pPr>
+      <w:r>
+        <w:rPr>
+          <w:rFonts w:ascii="宋体" w:eastAsia="宋体" w:hAnsi="宋体" w:hint="eastAsia"/>
+          <w:color w:val="FF0000"/>
         </w:rPr>
         <w:t>从</w:t>
       </w:r>
       <w:r>
         <w:rPr>
           <w:rFonts w:ascii="宋体" w:eastAsia="宋体" w:hAnsi="宋体" w:hint="eastAsia"/>
+          <w:color w:val="FF0000"/>
         </w:rPr>
         <w:t>现实世界</w:t>
       </w:r>
@@ -1035,6 +1038,7 @@
       <w:r>
         <w:rPr>
           <w:rFonts w:ascii="宋体" w:eastAsia="宋体" w:hAnsi="宋体" w:hint="eastAsia"/>
+          <w:color w:val="FF0000"/>
         </w:rPr>
         <w:t>至业务</w:t>
       </w:r>
@@ -1042,20 +1046,58 @@
       <w:r>
         <w:rPr>
           <w:rFonts w:ascii="宋体" w:eastAsia="宋体" w:hAnsi="宋体" w:hint="eastAsia"/>
+          <w:color w:val="FF0000"/>
         </w:rPr>
         <w:t xml:space="preserve">模型 </w:t>
       </w:r>
       <w:r>
         <w:rPr>
           <w:rFonts w:ascii="宋体" w:eastAsia="宋体" w:hAnsi="宋体"/>
+          <w:color w:val="FF0000"/>
         </w:rPr>
         <w:sym w:font="Wingdings" w:char="F0E0"/>
       </w:r>
       <w:r>
         <w:rPr>
           <w:rFonts w:ascii="宋体" w:eastAsia="宋体" w:hAnsi="宋体"/>
+          <w:color w:val="FF0000"/>
         </w:rPr>
         <w:t xml:space="preserve"> </w:t>
+      </w:r>
+      <w:r>
+        <w:rPr>
+          <w:rFonts w:ascii="宋体" w:eastAsia="宋体" w:hAnsi="宋体" w:hint="eastAsia"/>
+          <w:color w:val="FF0000"/>
+        </w:rPr>
+        <w:t xml:space="preserve">从业务模型至概念模型 </w:t>
+      </w:r>
+      <w:r>
+        <w:rPr>
+          <w:rFonts w:ascii="宋体" w:eastAsia="宋体" w:hAnsi="宋体"/>
+          <w:color w:val="FF0000"/>
+        </w:rPr>
+        <w:sym w:font="Wingdings" w:char="F0E0"/>
+      </w:r>
+      <w:r>
+        <w:rPr>
+          <w:rFonts w:ascii="宋体" w:eastAsia="宋体" w:hAnsi="宋体"/>
+          <w:color w:val="FF0000"/>
+        </w:rPr>
+        <w:t xml:space="preserve"> </w:t>
+      </w:r>
+      <w:r>
+        <w:rPr>
+          <w:rFonts w:ascii="宋体" w:eastAsia="宋体" w:hAnsi="宋体" w:hint="eastAsia"/>
+          <w:color w:val="FF0000"/>
+        </w:rPr>
+        <w:t>从概念模型至</w:t>
+      </w:r>
+      <w:r>
+        <w:rPr>
+          <w:rFonts w:ascii="宋体" w:eastAsia="宋体" w:hAnsi="宋体" w:hint="eastAsia"/>
+          <w:color w:val="FF0000"/>
+        </w:rPr>
+        <w:t>设计模型</w:t>
       </w:r>
     </w:p>
     <w:p>
@@ -1090,6 +1132,24 @@
         </w:rPr>
         <w:t>模型</w:t>
       </w:r>
+      <w:r>
+        <w:rPr>
+          <w:rFonts w:ascii="宋体" w:eastAsia="宋体" w:hAnsi="宋体" w:hint="eastAsia"/>
+        </w:rPr>
+        <w:t xml:space="preserve"> 【</w:t>
+      </w:r>
+      <w:r>
+        <w:rPr>
+          <w:rFonts w:ascii="宋体" w:eastAsia="宋体" w:hAnsi="宋体" w:hint="eastAsia"/>
+        </w:rPr>
+        <w:t>需求阶段</w:t>
+      </w:r>
+      <w:r>
+        <w:rPr>
+          <w:rFonts w:ascii="宋体" w:eastAsia="宋体" w:hAnsi="宋体" w:hint="eastAsia"/>
+        </w:rPr>
+        <w:t>】</w:t>
+      </w:r>
     </w:p>
     <w:p>
       <w:pPr>
@@ -1257,42 +1317,9 @@
         </w:rPr>
         <w:t>人</w:t>
       </w:r>
-      <w:r>
-        <w:rPr>
-          <w:rFonts w:ascii="宋体" w:eastAsia="宋体" w:hAnsi="宋体" w:hint="eastAsia"/>
-          <w:color w:val="FF0000"/>
-        </w:rPr>
-        <w:t xml:space="preserve"> </w:t>
-      </w:r>
-      <w:r>
-        <w:rPr>
-          <w:rFonts w:ascii="宋体" w:eastAsia="宋体" w:hAnsi="宋体" w:hint="eastAsia"/>
-        </w:rPr>
-        <w:t xml:space="preserve"> </w:t>
-      </w:r>
-      <w:r>
-        <w:rPr>
-          <w:rFonts w:ascii="宋体" w:eastAsia="宋体" w:hAnsi="宋体" w:hint="eastAsia"/>
-        </w:rPr>
-        <w:t>【</w:t>
-      </w:r>
-      <w:r>
-        <w:rPr>
-          <w:rFonts w:ascii="宋体" w:eastAsia="宋体" w:hAnsi="宋体" w:hint="eastAsia"/>
-        </w:rPr>
-        <w:t>满足需求</w:t>
-      </w:r>
-      <w:r>
-        <w:rPr>
-          <w:rFonts w:ascii="宋体" w:eastAsia="宋体" w:hAnsi="宋体" w:hint="eastAsia"/>
-        </w:rPr>
-        <w:t>】</w:t>
-      </w:r>
-    </w:p>
-    <w:p>
-      <w:pPr>
-        <w:pStyle w:val="a3"/>
-        <w:ind w:left="1260" w:firstLineChars="0" w:firstLine="0"/>
+    </w:p>
+    <w:p>
+      <w:pPr>
         <w:jc w:val="center"/>
         <w:rPr>
           <w:rFonts w:ascii="宋体" w:eastAsia="宋体" w:hAnsi="宋体"/>
@@ -1348,11 +1375,346 @@
         </w:numPr>
         <w:ind w:firstLineChars="0"/>
         <w:rPr>
-          <w:rFonts w:ascii="宋体" w:eastAsia="宋体" w:hAnsi="宋体" w:hint="eastAsia"/>
-        </w:rPr>
-      </w:pPr>
-      <w:bookmarkStart w:id="0" w:name="_GoBack"/>
-      <w:bookmarkEnd w:id="0"/>
+          <w:rFonts w:ascii="宋体" w:eastAsia="宋体" w:hAnsi="宋体"/>
+        </w:rPr>
+      </w:pPr>
+      <w:r>
+        <w:rPr>
+          <w:rFonts w:ascii="宋体" w:eastAsia="宋体" w:hAnsi="宋体" w:hint="eastAsia"/>
+        </w:rPr>
+        <w:t>UML中的</w:t>
+      </w:r>
+      <w:r>
+        <w:rPr>
+          <w:rFonts w:ascii="宋体" w:eastAsia="宋体" w:hAnsi="宋体" w:hint="eastAsia"/>
+          <w:color w:val="FF0000"/>
+        </w:rPr>
+        <w:t>用例</w:t>
+      </w:r>
+      <w:r>
+        <w:rPr>
+          <w:rFonts w:ascii="宋体" w:eastAsia="宋体" w:hAnsi="宋体" w:hint="eastAsia"/>
+        </w:rPr>
+        <w:t>（</w:t>
+      </w:r>
+      <w:r>
+        <w:rPr>
+          <w:rFonts w:ascii="宋体" w:eastAsia="宋体" w:hAnsi="宋体" w:hint="eastAsia"/>
+        </w:rPr>
+        <w:t>use</w:t>
+      </w:r>
+      <w:r>
+        <w:rPr>
+          <w:rFonts w:ascii="宋体" w:eastAsia="宋体" w:hAnsi="宋体"/>
+        </w:rPr>
+        <w:t xml:space="preserve"> </w:t>
+      </w:r>
+      <w:r>
+        <w:rPr>
+          <w:rFonts w:ascii="宋体" w:eastAsia="宋体" w:hAnsi="宋体" w:hint="eastAsia"/>
+        </w:rPr>
+        <w:t xml:space="preserve">case）元模型 </w:t>
+      </w:r>
+      <w:r>
+        <w:rPr>
+          <w:rFonts w:ascii="宋体" w:eastAsia="宋体" w:hAnsi="宋体"/>
+        </w:rPr>
+        <w:sym w:font="Wingdings" w:char="F0E0"/>
+      </w:r>
+      <w:r>
+        <w:rPr>
+          <w:rFonts w:ascii="宋体" w:eastAsia="宋体" w:hAnsi="宋体"/>
+        </w:rPr>
+        <w:t xml:space="preserve"> </w:t>
+      </w:r>
+      <w:r>
+        <w:rPr>
+          <w:rFonts w:ascii="宋体" w:eastAsia="宋体" w:hAnsi="宋体" w:hint="eastAsia"/>
+        </w:rPr>
+        <w:t>现实世界中的</w:t>
+      </w:r>
+      <w:r>
+        <w:rPr>
+          <w:rFonts w:ascii="宋体" w:eastAsia="宋体" w:hAnsi="宋体" w:hint="eastAsia"/>
+          <w:color w:val="FF0000"/>
+        </w:rPr>
+        <w:t>事</w:t>
+      </w:r>
+    </w:p>
+    <w:p>
+      <w:pPr>
+        <w:jc w:val="center"/>
+        <w:rPr>
+          <w:rFonts w:ascii="宋体" w:eastAsia="宋体" w:hAnsi="宋体"/>
+        </w:rPr>
+      </w:pPr>
+      <w:r>
+        <w:rPr>
+          <w:noProof/>
+        </w:rPr>
+        <w:drawing>
+          <wp:inline distT="0" distB="0" distL="0" distR="0" wp14:anchorId="471D59CD" wp14:editId="3770E106">
+            <wp:extent cx="962025" cy="476250"/>
+            <wp:effectExtent l="0" t="0" r="9525" b="0"/>
+            <wp:docPr id="2" name="图片 2"/>
+            <wp:cNvGraphicFramePr>
+              <a:graphicFrameLocks xmlns:a="http://schemas.openxmlformats.org/drawingml/2006/main" noChangeAspect="1"/>
+            </wp:cNvGraphicFramePr>
+            <a:graphic xmlns:a="http://schemas.openxmlformats.org/drawingml/2006/main">
+              <a:graphicData uri="http://schemas.openxmlformats.org/drawingml/2006/picture">
+                <pic:pic xmlns:pic="http://schemas.openxmlformats.org/drawingml/2006/picture">
+                  <pic:nvPicPr>
+                    <pic:cNvPr id="1" name=""/>
+                    <pic:cNvPicPr/>
+                  </pic:nvPicPr>
+                  <pic:blipFill>
+                    <a:blip r:embed="rId6"/>
+                    <a:stretch>
+                      <a:fillRect/>
+                    </a:stretch>
+                  </pic:blipFill>
+                  <pic:spPr>
+                    <a:xfrm>
+                      <a:off x="0" y="0"/>
+                      <a:ext cx="962025" cy="476250"/>
+                    </a:xfrm>
+                    <a:prstGeom prst="rect">
+                      <a:avLst/>
+                    </a:prstGeom>
+                  </pic:spPr>
+                </pic:pic>
+              </a:graphicData>
+            </a:graphic>
+          </wp:inline>
+        </w:drawing>
+      </w:r>
+    </w:p>
+    <w:p>
+      <w:pPr>
+        <w:pStyle w:val="a3"/>
+        <w:numPr>
+          <w:ilvl w:val="1"/>
+          <w:numId w:val="15"/>
+        </w:numPr>
+        <w:ind w:firstLineChars="0"/>
+        <w:rPr>
+          <w:rFonts w:ascii="宋体" w:eastAsia="宋体" w:hAnsi="宋体" w:hint="eastAsia"/>
+        </w:rPr>
+      </w:pPr>
+      <w:r>
+        <w:rPr>
+          <w:rFonts w:ascii="宋体" w:eastAsia="宋体" w:hAnsi="宋体" w:hint="eastAsia"/>
+        </w:rPr>
+        <w:t>UML中的</w:t>
+      </w:r>
+      <w:r>
+        <w:rPr>
+          <w:rFonts w:ascii="宋体" w:eastAsia="宋体" w:hAnsi="宋体" w:hint="eastAsia"/>
+          <w:color w:val="FF0000"/>
+        </w:rPr>
+        <w:t>业务场景</w:t>
+      </w:r>
+      <w:r>
+        <w:rPr>
+          <w:rFonts w:ascii="宋体" w:eastAsia="宋体" w:hAnsi="宋体" w:hint="eastAsia"/>
+        </w:rPr>
+        <w:t>(business</w:t>
+      </w:r>
+      <w:r>
+        <w:rPr>
+          <w:rFonts w:ascii="宋体" w:eastAsia="宋体" w:hAnsi="宋体"/>
+        </w:rPr>
+        <w:t xml:space="preserve"> </w:t>
+      </w:r>
+      <w:r>
+        <w:rPr>
+          <w:rFonts w:ascii="宋体" w:eastAsia="宋体" w:hAnsi="宋体" w:hint="eastAsia"/>
+        </w:rPr>
+        <w:t>s</w:t>
+      </w:r>
+      <w:r>
+        <w:rPr>
+          <w:rFonts w:ascii="宋体" w:eastAsia="宋体" w:hAnsi="宋体" w:hint="eastAsia"/>
+        </w:rPr>
+        <w:t>cenario)</w:t>
+      </w:r>
+      <w:r>
+        <w:rPr>
+          <w:rFonts w:ascii="宋体" w:eastAsia="宋体" w:hAnsi="宋体" w:hint="eastAsia"/>
+        </w:rPr>
+        <w:t>和</w:t>
+      </w:r>
+      <w:r>
+        <w:rPr>
+          <w:rFonts w:ascii="宋体" w:eastAsia="宋体" w:hAnsi="宋体" w:hint="eastAsia"/>
+          <w:color w:val="FF0000"/>
+        </w:rPr>
+        <w:t>用例场景</w:t>
+      </w:r>
+      <w:r>
+        <w:rPr>
+          <w:rFonts w:ascii="宋体" w:eastAsia="宋体" w:hAnsi="宋体" w:hint="eastAsia"/>
+        </w:rPr>
+        <w:t>(</w:t>
+      </w:r>
+      <w:r>
+        <w:rPr>
+          <w:rFonts w:ascii="宋体" w:eastAsia="宋体" w:hAnsi="宋体" w:hint="eastAsia"/>
+        </w:rPr>
+        <w:t>use</w:t>
+      </w:r>
+      <w:r>
+        <w:rPr>
+          <w:rFonts w:ascii="宋体" w:eastAsia="宋体" w:hAnsi="宋体"/>
+        </w:rPr>
+        <w:t xml:space="preserve"> </w:t>
+      </w:r>
+      <w:r>
+        <w:rPr>
+          <w:rFonts w:ascii="宋体" w:eastAsia="宋体" w:hAnsi="宋体" w:hint="eastAsia"/>
+        </w:rPr>
+        <w:t>case</w:t>
+      </w:r>
+      <w:r>
+        <w:rPr>
+          <w:rFonts w:ascii="宋体" w:eastAsia="宋体" w:hAnsi="宋体"/>
+        </w:rPr>
+        <w:t xml:space="preserve"> scenario</w:t>
+      </w:r>
+      <w:r>
+        <w:rPr>
+          <w:rFonts w:ascii="宋体" w:eastAsia="宋体" w:hAnsi="宋体" w:hint="eastAsia"/>
+        </w:rPr>
+        <w:t>)</w:t>
+      </w:r>
+      <w:r>
+        <w:rPr>
+          <w:rFonts w:ascii="宋体" w:eastAsia="宋体" w:hAnsi="宋体"/>
+        </w:rPr>
+        <w:t xml:space="preserve"> </w:t>
+      </w:r>
+      <w:r>
+        <w:rPr>
+          <w:rFonts w:ascii="宋体" w:eastAsia="宋体" w:hAnsi="宋体"/>
+        </w:rPr>
+        <w:sym w:font="Wingdings" w:char="F0E0"/>
+      </w:r>
+      <w:r>
+        <w:rPr>
+          <w:rFonts w:ascii="宋体" w:eastAsia="宋体" w:hAnsi="宋体"/>
+        </w:rPr>
+        <w:t xml:space="preserve"> </w:t>
+      </w:r>
+      <w:r>
+        <w:rPr>
+          <w:rFonts w:ascii="宋体" w:eastAsia="宋体" w:hAnsi="宋体" w:hint="eastAsia"/>
+        </w:rPr>
+        <w:t>现实世界中的</w:t>
+      </w:r>
+      <w:r>
+        <w:rPr>
+          <w:rFonts w:ascii="宋体" w:eastAsia="宋体" w:hAnsi="宋体" w:hint="eastAsia"/>
+          <w:color w:val="FF0000"/>
+        </w:rPr>
+        <w:t>规则</w:t>
+      </w:r>
+    </w:p>
+    <w:p>
+      <w:pPr>
+        <w:jc w:val="center"/>
+        <w:rPr>
+          <w:rFonts w:ascii="宋体" w:eastAsia="宋体" w:hAnsi="宋体"/>
+        </w:rPr>
+      </w:pPr>
+    </w:p>
+    <w:p>
+      <w:pPr>
+        <w:pStyle w:val="a3"/>
+        <w:numPr>
+          <w:ilvl w:val="1"/>
+          <w:numId w:val="15"/>
+        </w:numPr>
+        <w:ind w:firstLineChars="0"/>
+        <w:rPr>
+          <w:rFonts w:ascii="宋体" w:eastAsia="宋体" w:hAnsi="宋体"/>
+        </w:rPr>
+      </w:pPr>
+      <w:r>
+        <w:rPr>
+          <w:rFonts w:ascii="宋体" w:eastAsia="宋体" w:hAnsi="宋体" w:hint="eastAsia"/>
+        </w:rPr>
+        <w:t>UML中的</w:t>
+      </w:r>
+      <w:r>
+        <w:rPr>
+          <w:rFonts w:ascii="宋体" w:eastAsia="宋体" w:hAnsi="宋体" w:hint="eastAsia"/>
+          <w:color w:val="FF0000"/>
+        </w:rPr>
+        <w:t>业务对象模型</w:t>
+      </w:r>
+      <w:r>
+        <w:rPr>
+          <w:rFonts w:ascii="宋体" w:eastAsia="宋体" w:hAnsi="宋体" w:hint="eastAsia"/>
+        </w:rPr>
+        <w:t>（</w:t>
+      </w:r>
+      <w:r>
+        <w:rPr>
+          <w:rFonts w:ascii="宋体" w:eastAsia="宋体" w:hAnsi="宋体" w:hint="eastAsia"/>
+        </w:rPr>
+        <w:t>business</w:t>
+      </w:r>
+      <w:r>
+        <w:rPr>
+          <w:rFonts w:ascii="宋体" w:eastAsia="宋体" w:hAnsi="宋体"/>
+        </w:rPr>
+        <w:t xml:space="preserve"> object model</w:t>
+      </w:r>
+      <w:r>
+        <w:rPr>
+          <w:rFonts w:ascii="宋体" w:eastAsia="宋体" w:hAnsi="宋体" w:hint="eastAsia"/>
+        </w:rPr>
+        <w:t>）</w:t>
+      </w:r>
+      <w:r>
+        <w:rPr>
+          <w:rFonts w:ascii="宋体" w:eastAsia="宋体" w:hAnsi="宋体" w:hint="eastAsia"/>
+        </w:rPr>
+        <w:t xml:space="preserve"> </w:t>
+      </w:r>
+      <w:r>
+        <w:rPr>
+          <w:rFonts w:ascii="宋体" w:eastAsia="宋体" w:hAnsi="宋体"/>
+        </w:rPr>
+        <w:sym w:font="Wingdings" w:char="F0E0"/>
+      </w:r>
+      <w:r>
+        <w:rPr>
+          <w:rFonts w:ascii="宋体" w:eastAsia="宋体" w:hAnsi="宋体"/>
+        </w:rPr>
+        <w:t xml:space="preserve"> </w:t>
+      </w:r>
+      <w:r>
+        <w:rPr>
+          <w:rFonts w:ascii="宋体" w:eastAsia="宋体" w:hAnsi="宋体" w:hint="eastAsia"/>
+        </w:rPr>
+        <w:t>现实世界中的</w:t>
+      </w:r>
+      <w:r>
+        <w:rPr>
+          <w:rFonts w:ascii="宋体" w:eastAsia="宋体" w:hAnsi="宋体" w:hint="eastAsia"/>
+          <w:color w:val="FF0000"/>
+        </w:rPr>
+        <w:t>物</w:t>
+      </w:r>
+    </w:p>
+    <w:p>
+      <w:pPr>
+        <w:jc w:val="center"/>
+        <w:rPr>
+          <w:rFonts w:ascii="宋体" w:eastAsia="宋体" w:hAnsi="宋体" w:hint="eastAsia"/>
+        </w:rPr>
+      </w:pPr>
     </w:p>
     <w:p>
       <w:pPr>
@@ -1363,21 +1725,832 @@
         </w:numPr>
         <w:ind w:firstLineChars="0"/>
         <w:rPr>
-          <w:rFonts w:ascii="宋体" w:eastAsia="宋体" w:hAnsi="宋体" w:hint="eastAsia"/>
-        </w:rPr>
-      </w:pPr>
-    </w:p>
-    <w:p>
-      <w:pPr>
-        <w:rPr>
-          <w:rFonts w:ascii="宋体" w:eastAsia="宋体" w:hAnsi="宋体"/>
-        </w:rPr>
-      </w:pPr>
-    </w:p>
-    <w:p>
-      <w:pPr>
-        <w:rPr>
-          <w:rFonts w:ascii="宋体" w:eastAsia="宋体" w:hAnsi="宋体"/>
+          <w:rFonts w:ascii="宋体" w:eastAsia="宋体" w:hAnsi="宋体"/>
+        </w:rPr>
+      </w:pPr>
+      <w:r>
+        <w:rPr>
+          <w:rFonts w:ascii="宋体" w:eastAsia="宋体" w:hAnsi="宋体" w:hint="eastAsia"/>
+        </w:rPr>
+        <w:t>从业务模型至</w:t>
+      </w:r>
+      <w:r>
+        <w:rPr>
+          <w:rFonts w:ascii="宋体" w:eastAsia="宋体" w:hAnsi="宋体" w:hint="eastAsia"/>
+        </w:rPr>
+        <w:t>概念模型</w:t>
+      </w:r>
+      <w:r>
+        <w:rPr>
+          <w:rFonts w:ascii="宋体" w:eastAsia="宋体" w:hAnsi="宋体" w:hint="eastAsia"/>
+        </w:rPr>
+        <w:t xml:space="preserve"> 【</w:t>
+      </w:r>
+      <w:r>
+        <w:rPr>
+          <w:rFonts w:ascii="宋体" w:eastAsia="宋体" w:hAnsi="宋体" w:hint="eastAsia"/>
+        </w:rPr>
+        <w:t>开发</w:t>
+      </w:r>
+      <w:r>
+        <w:rPr>
+          <w:rFonts w:ascii="宋体" w:eastAsia="宋体" w:hAnsi="宋体" w:hint="eastAsia"/>
+        </w:rPr>
+        <w:t>阶段</w:t>
+      </w:r>
+      <w:r>
+        <w:rPr>
+          <w:rFonts w:ascii="宋体" w:eastAsia="宋体" w:hAnsi="宋体" w:hint="eastAsia"/>
+        </w:rPr>
+        <w:t>】</w:t>
+      </w:r>
+    </w:p>
+    <w:p>
+      <w:pPr>
+        <w:pStyle w:val="a3"/>
+        <w:numPr>
+          <w:ilvl w:val="1"/>
+          <w:numId w:val="15"/>
+        </w:numPr>
+        <w:ind w:firstLineChars="0"/>
+        <w:rPr>
+          <w:rFonts w:ascii="宋体" w:eastAsia="宋体" w:hAnsi="宋体"/>
+        </w:rPr>
+      </w:pPr>
+      <w:r>
+        <w:rPr>
+          <w:rFonts w:ascii="宋体" w:eastAsia="宋体" w:hAnsi="宋体"/>
+        </w:rPr>
+        <w:t>UML通过被称之为概念化的过程（Conceptual)来建立适合计算机理解和实现的模型，这个模型称为分析模型（</w:t>
+      </w:r>
+      <w:proofErr w:type="spellStart"/>
+      <w:r>
+        <w:rPr>
+          <w:rFonts w:ascii="宋体" w:eastAsia="宋体" w:hAnsi="宋体"/>
+        </w:rPr>
+        <w:t>AnalysisModel</w:t>
+      </w:r>
+      <w:proofErr w:type="spellEnd"/>
+      <w:r>
+        <w:rPr>
+          <w:rFonts w:ascii="宋体" w:eastAsia="宋体" w:hAnsi="宋体"/>
+        </w:rPr>
+        <w:t>)。分析模型介于原始需求和计算机实现之间，是一种过渡模型。分析模型向上映射了原始需求，计算机的可执行代码可以通过分析模型追溯到原始需求；同时，分析模型向下为计算机实现规定了一种高层次的抽象，这种抽象是一种指导，也是一种约束，计算机实</w:t>
+      </w:r>
+      <w:r>
+        <w:rPr>
+          <w:rFonts w:ascii="宋体" w:eastAsia="宋体" w:hAnsi="宋体" w:hint="eastAsia"/>
+        </w:rPr>
+        <w:t>现过程非常容易遵循这种指导和约束来完成可执行代码的设计工作。</w:t>
+      </w:r>
+    </w:p>
+    <w:p>
+      <w:pPr>
+        <w:pStyle w:val="a3"/>
+        <w:numPr>
+          <w:ilvl w:val="1"/>
+          <w:numId w:val="15"/>
+        </w:numPr>
+        <w:ind w:firstLineChars="0"/>
+        <w:rPr>
+          <w:rFonts w:ascii="宋体" w:eastAsia="宋体" w:hAnsi="宋体"/>
+        </w:rPr>
+      </w:pPr>
+      <w:r>
+        <w:rPr>
+          <w:rFonts w:ascii="宋体" w:eastAsia="宋体" w:hAnsi="宋体" w:hint="eastAsia"/>
+        </w:rPr>
+        <w:t>绘制分析模型最主要的元模型有：</w:t>
+      </w:r>
+    </w:p>
+    <w:p>
+      <w:pPr>
+        <w:pStyle w:val="a3"/>
+        <w:numPr>
+          <w:ilvl w:val="0"/>
+          <w:numId w:val="16"/>
+        </w:numPr>
+        <w:ind w:firstLineChars="0"/>
+        <w:rPr>
+          <w:rFonts w:ascii="宋体" w:eastAsia="宋体" w:hAnsi="宋体"/>
+        </w:rPr>
+      </w:pPr>
+      <w:r>
+        <w:rPr>
+          <w:rFonts w:ascii="宋体" w:eastAsia="宋体" w:hAnsi="宋体" w:hint="eastAsia"/>
+          <w:color w:val="FF0000"/>
+        </w:rPr>
+        <w:t>边界类</w:t>
+      </w:r>
+      <w:r>
+        <w:rPr>
+          <w:rFonts w:ascii="宋体" w:eastAsia="宋体" w:hAnsi="宋体" w:hint="eastAsia"/>
+        </w:rPr>
+        <w:t>（</w:t>
+      </w:r>
+      <w:r>
+        <w:rPr>
+          <w:rFonts w:ascii="宋体" w:eastAsia="宋体" w:hAnsi="宋体" w:hint="eastAsia"/>
+        </w:rPr>
+        <w:t>bound</w:t>
+      </w:r>
+      <w:r>
+        <w:rPr>
+          <w:rFonts w:ascii="宋体" w:eastAsia="宋体" w:hAnsi="宋体"/>
+        </w:rPr>
+        <w:t>ary</w:t>
+      </w:r>
+      <w:r>
+        <w:rPr>
+          <w:rFonts w:ascii="宋体" w:eastAsia="宋体" w:hAnsi="宋体" w:hint="eastAsia"/>
+        </w:rPr>
+        <w:t>）</w:t>
+      </w:r>
+      <w:r>
+        <w:rPr>
+          <w:rFonts w:ascii="宋体" w:eastAsia="宋体" w:hAnsi="宋体" w:hint="eastAsia"/>
+        </w:rPr>
+        <w:t>:</w:t>
+      </w:r>
+      <w:r>
+        <w:rPr>
+          <w:rFonts w:ascii="宋体" w:eastAsia="宋体" w:hAnsi="宋体"/>
+        </w:rPr>
+        <w:t xml:space="preserve"> </w:t>
+      </w:r>
+      <w:r>
+        <w:rPr>
+          <w:rFonts w:ascii="宋体" w:eastAsia="宋体" w:hAnsi="宋体" w:hint="eastAsia"/>
+        </w:rPr>
+        <w:t>任何</w:t>
+      </w:r>
+      <w:r>
+        <w:rPr>
+          <w:rFonts w:ascii="宋体" w:eastAsia="宋体" w:hAnsi="宋体" w:hint="eastAsia"/>
+        </w:rPr>
+        <w:t>一件</w:t>
+      </w:r>
+      <w:r>
+        <w:rPr>
+          <w:rFonts w:ascii="宋体" w:eastAsia="宋体" w:hAnsi="宋体" w:hint="eastAsia"/>
+        </w:rPr>
+        <w:t>事物都分为里面和外面，外面的事物与里面的事物之间的任何</w:t>
+      </w:r>
+      <w:proofErr w:type="gramStart"/>
+      <w:r>
+        <w:rPr>
+          <w:rFonts w:ascii="宋体" w:eastAsia="宋体" w:hAnsi="宋体" w:hint="eastAsia"/>
+        </w:rPr>
+        <w:t>交互都</w:t>
+      </w:r>
+      <w:proofErr w:type="gramEnd"/>
+      <w:r>
+        <w:rPr>
+          <w:rFonts w:ascii="宋体" w:eastAsia="宋体" w:hAnsi="宋体" w:hint="eastAsia"/>
+        </w:rPr>
+        <w:t>需要有一个边界。</w:t>
+      </w:r>
+      <w:r>
+        <w:rPr>
+          <w:rFonts w:ascii="宋体" w:eastAsia="宋体" w:hAnsi="宋体" w:hint="eastAsia"/>
+        </w:rPr>
+        <w:t>边界决定了外面能对里面做</w:t>
+      </w:r>
+      <w:r>
+        <w:rPr>
+          <w:rFonts w:ascii="宋体" w:eastAsia="宋体" w:hAnsi="宋体" w:hint="eastAsia"/>
+        </w:rPr>
+        <w:lastRenderedPageBreak/>
+        <w:t>什么</w:t>
+      </w:r>
+      <w:r>
+        <w:rPr>
+          <w:rFonts w:ascii="宋体" w:eastAsia="宋体" w:hAnsi="宋体" w:hint="eastAsia"/>
+        </w:rPr>
+        <w:t>“</w:t>
+      </w:r>
+      <w:r>
+        <w:rPr>
+          <w:rFonts w:ascii="宋体" w:eastAsia="宋体" w:hAnsi="宋体" w:hint="eastAsia"/>
+        </w:rPr>
+        <w:t>事</w:t>
+      </w:r>
+      <w:r>
+        <w:rPr>
+          <w:rFonts w:ascii="宋体" w:eastAsia="宋体" w:hAnsi="宋体" w:hint="eastAsia"/>
+        </w:rPr>
+        <w:t>”</w:t>
+      </w:r>
+      <w:r>
+        <w:rPr>
+          <w:rFonts w:ascii="宋体" w:eastAsia="宋体" w:hAnsi="宋体" w:hint="eastAsia"/>
+        </w:rPr>
+        <w:t>。</w:t>
+      </w:r>
+      <w:r>
+        <w:rPr>
+          <w:rFonts w:ascii="宋体" w:eastAsia="宋体" w:hAnsi="宋体" w:hint="eastAsia"/>
+        </w:rPr>
+        <w:t>静态的。</w:t>
+      </w:r>
+      <w:r>
+        <w:rPr>
+          <w:rFonts w:ascii="宋体" w:eastAsia="宋体" w:hAnsi="宋体" w:hint="eastAsia"/>
+        </w:rPr>
+        <w:t>对应现实世界中的“</w:t>
+      </w:r>
+      <w:r>
+        <w:rPr>
+          <w:rFonts w:ascii="宋体" w:eastAsia="宋体" w:hAnsi="宋体" w:hint="eastAsia"/>
+          <w:highlight w:val="yellow"/>
+        </w:rPr>
+        <w:t>事</w:t>
+      </w:r>
+      <w:r>
+        <w:rPr>
+          <w:rFonts w:ascii="宋体" w:eastAsia="宋体" w:hAnsi="宋体"/>
+        </w:rPr>
+        <w:t>”</w:t>
+      </w:r>
+      <w:r>
+        <w:rPr>
+          <w:rFonts w:ascii="宋体" w:eastAsia="宋体" w:hAnsi="宋体" w:hint="eastAsia"/>
+        </w:rPr>
+        <w:t>。</w:t>
+      </w:r>
+    </w:p>
+    <w:p>
+      <w:pPr>
+        <w:pStyle w:val="a3"/>
+        <w:numPr>
+          <w:ilvl w:val="0"/>
+          <w:numId w:val="16"/>
+        </w:numPr>
+        <w:ind w:firstLineChars="0"/>
+        <w:rPr>
+          <w:rFonts w:ascii="宋体" w:eastAsia="宋体" w:hAnsi="宋体"/>
+        </w:rPr>
+      </w:pPr>
+      <w:r>
+        <w:rPr>
+          <w:rFonts w:ascii="宋体" w:eastAsia="宋体" w:hAnsi="宋体" w:hint="eastAsia"/>
+          <w:color w:val="FF0000"/>
+        </w:rPr>
+        <w:t>实体类</w:t>
+      </w:r>
+      <w:r>
+        <w:rPr>
+          <w:rFonts w:ascii="宋体" w:eastAsia="宋体" w:hAnsi="宋体" w:hint="eastAsia"/>
+        </w:rPr>
+        <w:t>（entity）</w:t>
+      </w:r>
+      <w:r>
+        <w:rPr>
+          <w:rFonts w:ascii="宋体" w:eastAsia="宋体" w:hAnsi="宋体" w:hint="eastAsia"/>
+        </w:rPr>
+        <w:t xml:space="preserve">: </w:t>
+      </w:r>
+      <w:r>
+        <w:rPr>
+          <w:rFonts w:ascii="宋体" w:eastAsia="宋体" w:hAnsi="宋体" w:hint="eastAsia"/>
+        </w:rPr>
+        <w:t>用于</w:t>
+      </w:r>
+      <w:r>
+        <w:rPr>
+          <w:rFonts w:ascii="宋体" w:eastAsia="宋体" w:hAnsi="宋体" w:hint="eastAsia"/>
+        </w:rPr>
+        <w:t>表述</w:t>
+      </w:r>
+      <w:r>
+        <w:rPr>
+          <w:rFonts w:ascii="宋体" w:eastAsia="宋体" w:hAnsi="宋体" w:hint="eastAsia"/>
+        </w:rPr>
+        <w:t>业务模型中的业务实体</w:t>
+      </w:r>
+      <w:r>
+        <w:rPr>
+          <w:rFonts w:ascii="宋体" w:eastAsia="宋体" w:hAnsi="宋体" w:hint="eastAsia"/>
+        </w:rPr>
+        <w:t>，包涵了表示逻辑关联的控制信息</w:t>
+      </w:r>
+      <w:r>
+        <w:rPr>
+          <w:rFonts w:ascii="宋体" w:eastAsia="宋体" w:hAnsi="宋体" w:hint="eastAsia"/>
+        </w:rPr>
+        <w:t>，是业务实体实例化结果</w:t>
+      </w:r>
+      <w:r>
+        <w:rPr>
+          <w:rFonts w:ascii="宋体" w:eastAsia="宋体" w:hAnsi="宋体" w:hint="eastAsia"/>
+        </w:rPr>
+        <w:t>。</w:t>
+      </w:r>
+      <w:r>
+        <w:rPr>
+          <w:rFonts w:ascii="宋体" w:eastAsia="宋体" w:hAnsi="宋体" w:hint="eastAsia"/>
+        </w:rPr>
+        <w:t>静态的。</w:t>
+      </w:r>
+      <w:r>
+        <w:rPr>
+          <w:rFonts w:ascii="宋体" w:eastAsia="宋体" w:hAnsi="宋体" w:hint="eastAsia"/>
+        </w:rPr>
+        <w:t>对应现实世界中的“</w:t>
+      </w:r>
+      <w:r>
+        <w:rPr>
+          <w:rFonts w:ascii="宋体" w:eastAsia="宋体" w:hAnsi="宋体" w:hint="eastAsia"/>
+          <w:highlight w:val="yellow"/>
+        </w:rPr>
+        <w:t>物</w:t>
+      </w:r>
+      <w:r>
+        <w:rPr>
+          <w:rFonts w:ascii="宋体" w:eastAsia="宋体" w:hAnsi="宋体"/>
+        </w:rPr>
+        <w:t>”</w:t>
+      </w:r>
+      <w:r>
+        <w:rPr>
+          <w:rFonts w:ascii="宋体" w:eastAsia="宋体" w:hAnsi="宋体" w:hint="eastAsia"/>
+        </w:rPr>
+        <w:t>。</w:t>
+      </w:r>
+    </w:p>
+    <w:p>
+      <w:pPr>
+        <w:pStyle w:val="a3"/>
+        <w:numPr>
+          <w:ilvl w:val="0"/>
+          <w:numId w:val="16"/>
+        </w:numPr>
+        <w:ind w:firstLineChars="0"/>
+        <w:rPr>
+          <w:rFonts w:ascii="宋体" w:eastAsia="宋体" w:hAnsi="宋体"/>
+        </w:rPr>
+      </w:pPr>
+      <w:r>
+        <w:rPr>
+          <w:rFonts w:ascii="宋体" w:eastAsia="宋体" w:hAnsi="宋体" w:hint="eastAsia"/>
+          <w:color w:val="FF0000"/>
+        </w:rPr>
+        <w:t>控制类</w:t>
+      </w:r>
+      <w:r>
+        <w:rPr>
+          <w:rFonts w:ascii="宋体" w:eastAsia="宋体" w:hAnsi="宋体" w:hint="eastAsia"/>
+        </w:rPr>
+        <w:t>（</w:t>
+      </w:r>
+      <w:r>
+        <w:rPr>
+          <w:rFonts w:ascii="宋体" w:eastAsia="宋体" w:hAnsi="宋体" w:hint="eastAsia"/>
+        </w:rPr>
+        <w:t>control</w:t>
+      </w:r>
+      <w:r>
+        <w:rPr>
+          <w:rFonts w:ascii="宋体" w:eastAsia="宋体" w:hAnsi="宋体" w:hint="eastAsia"/>
+        </w:rPr>
+        <w:t>）</w:t>
+      </w:r>
+      <w:r>
+        <w:rPr>
+          <w:rFonts w:ascii="宋体" w:eastAsia="宋体" w:hAnsi="宋体" w:hint="eastAsia"/>
+        </w:rPr>
+        <w:t>:</w:t>
+      </w:r>
+      <w:r>
+        <w:rPr>
+          <w:rFonts w:ascii="宋体" w:eastAsia="宋体" w:hAnsi="宋体"/>
+        </w:rPr>
+        <w:t xml:space="preserve"> </w:t>
+      </w:r>
+      <w:r>
+        <w:rPr>
+          <w:rFonts w:ascii="宋体" w:eastAsia="宋体" w:hAnsi="宋体" w:hint="eastAsia"/>
+        </w:rPr>
+        <w:t>表述原始需求中的动态信息</w:t>
+      </w:r>
+      <w:r>
+        <w:rPr>
+          <w:rFonts w:ascii="宋体" w:eastAsia="宋体" w:hAnsi="宋体" w:hint="eastAsia"/>
+        </w:rPr>
+        <w:t>，即业务模型中的业务场景和用例场景中的步骤和活动</w:t>
+      </w:r>
+      <w:r>
+        <w:rPr>
+          <w:rFonts w:ascii="宋体" w:eastAsia="宋体" w:hAnsi="宋体" w:hint="eastAsia"/>
+        </w:rPr>
+        <w:t>。边界类</w:t>
+      </w:r>
+      <w:r>
+        <w:rPr>
+          <w:rFonts w:ascii="宋体" w:eastAsia="宋体" w:hAnsi="宋体" w:hint="eastAsia"/>
+        </w:rPr>
+        <w:t>和实体类之间、边界类和边界类之间、实体类和实体类之间不能够直接访问</w:t>
+      </w:r>
+      <w:r>
+        <w:rPr>
+          <w:rFonts w:ascii="宋体" w:eastAsia="宋体" w:hAnsi="宋体" w:hint="eastAsia"/>
+        </w:rPr>
+        <w:t>，需要通过控制类来代理访问要求。</w:t>
+      </w:r>
+      <w:r>
+        <w:rPr>
+          <w:rFonts w:ascii="宋体" w:eastAsia="宋体" w:hAnsi="宋体" w:hint="eastAsia"/>
+        </w:rPr>
+        <w:t>对应现实世界中的“</w:t>
+      </w:r>
+      <w:r>
+        <w:rPr>
+          <w:rFonts w:ascii="宋体" w:eastAsia="宋体" w:hAnsi="宋体" w:hint="eastAsia"/>
+          <w:highlight w:val="yellow"/>
+        </w:rPr>
+        <w:t>规则</w:t>
+      </w:r>
+      <w:r>
+        <w:rPr>
+          <w:rFonts w:ascii="宋体" w:eastAsia="宋体" w:hAnsi="宋体" w:hint="eastAsia"/>
+        </w:rPr>
+        <w:t>”</w:t>
+      </w:r>
+      <w:r>
+        <w:rPr>
+          <w:rFonts w:ascii="宋体" w:eastAsia="宋体" w:hAnsi="宋体" w:hint="eastAsia"/>
+        </w:rPr>
+        <w:t>。</w:t>
+      </w:r>
+    </w:p>
+    <w:p>
+      <w:pPr>
+        <w:pStyle w:val="a3"/>
+        <w:numPr>
+          <w:ilvl w:val="0"/>
+          <w:numId w:val="15"/>
+        </w:numPr>
+        <w:ind w:firstLineChars="0"/>
+        <w:rPr>
+          <w:rFonts w:ascii="宋体" w:eastAsia="宋体" w:hAnsi="宋体" w:hint="eastAsia"/>
+        </w:rPr>
+      </w:pPr>
+      <w:r>
+        <w:rPr>
+          <w:rFonts w:ascii="宋体" w:eastAsia="宋体" w:hAnsi="宋体" w:hint="eastAsia"/>
+        </w:rPr>
+        <w:t>从概念模型至设计模型</w:t>
+      </w:r>
+    </w:p>
+    <w:p>
+      <w:pPr>
+        <w:pStyle w:val="a3"/>
+        <w:numPr>
+          <w:ilvl w:val="1"/>
+          <w:numId w:val="15"/>
+        </w:numPr>
+        <w:ind w:firstLineChars="0"/>
+        <w:rPr>
+          <w:rFonts w:ascii="宋体" w:eastAsia="宋体" w:hAnsi="宋体"/>
+        </w:rPr>
+      </w:pPr>
+      <w:r>
+        <w:rPr>
+          <w:rFonts w:ascii="宋体" w:eastAsia="宋体" w:hAnsi="宋体" w:hint="eastAsia"/>
+        </w:rPr>
+        <w:t>设计模型是</w:t>
+      </w:r>
+      <w:r>
+        <w:rPr>
+          <w:rFonts w:ascii="宋体" w:eastAsia="宋体" w:hAnsi="宋体" w:hint="eastAsia"/>
+        </w:rPr>
+        <w:t>建造零部件，组装汽车的过程。</w:t>
+      </w:r>
+    </w:p>
+    <w:p>
+      <w:pPr>
+        <w:pStyle w:val="a3"/>
+        <w:numPr>
+          <w:ilvl w:val="1"/>
+          <w:numId w:val="15"/>
+        </w:numPr>
+        <w:ind w:firstLineChars="0"/>
+        <w:rPr>
+          <w:rFonts w:ascii="宋体" w:eastAsia="宋体" w:hAnsi="宋体"/>
+          <w:color w:val="FF0000"/>
+        </w:rPr>
+      </w:pPr>
+      <w:r>
+        <w:rPr>
+          <w:rFonts w:ascii="宋体" w:eastAsia="宋体" w:hAnsi="宋体" w:hint="eastAsia"/>
+          <w:color w:val="FF0000"/>
+        </w:rPr>
+        <w:t xml:space="preserve">概念模型中的边界类 </w:t>
+      </w:r>
+      <w:r>
+        <w:rPr>
+          <w:rFonts w:ascii="宋体" w:eastAsia="宋体" w:hAnsi="宋体"/>
+          <w:color w:val="FF0000"/>
+        </w:rPr>
+        <w:sym w:font="Wingdings" w:char="F0E0"/>
+      </w:r>
+      <w:r>
+        <w:rPr>
+          <w:rFonts w:ascii="宋体" w:eastAsia="宋体" w:hAnsi="宋体"/>
+          <w:color w:val="FF0000"/>
+        </w:rPr>
+        <w:t xml:space="preserve"> </w:t>
+      </w:r>
+      <w:r>
+        <w:rPr>
+          <w:rFonts w:ascii="宋体" w:eastAsia="宋体" w:hAnsi="宋体" w:hint="eastAsia"/>
+          <w:color w:val="FF0000"/>
+        </w:rPr>
+        <w:t>设计模型中的操作界面或者系统接口</w:t>
+      </w:r>
+      <w:r>
+        <w:rPr>
+          <w:rFonts w:ascii="宋体" w:eastAsia="宋体" w:hAnsi="宋体" w:hint="eastAsia"/>
+          <w:color w:val="FF0000"/>
+        </w:rPr>
+        <w:t>。</w:t>
+      </w:r>
+    </w:p>
+    <w:p>
+      <w:pPr>
+        <w:pStyle w:val="a3"/>
+        <w:numPr>
+          <w:ilvl w:val="1"/>
+          <w:numId w:val="15"/>
+        </w:numPr>
+        <w:ind w:firstLineChars="0"/>
+        <w:rPr>
+          <w:rFonts w:ascii="宋体" w:eastAsia="宋体" w:hAnsi="宋体"/>
+          <w:color w:val="FF0000"/>
+        </w:rPr>
+      </w:pPr>
+      <w:r>
+        <w:rPr>
+          <w:rFonts w:ascii="宋体" w:eastAsia="宋体" w:hAnsi="宋体" w:hint="eastAsia"/>
+          <w:color w:val="FF0000"/>
+        </w:rPr>
+        <w:t xml:space="preserve">概念模型中的控制类 </w:t>
+      </w:r>
+      <w:r>
+        <w:rPr>
+          <w:rFonts w:ascii="宋体" w:eastAsia="宋体" w:hAnsi="宋体"/>
+          <w:color w:val="FF0000"/>
+        </w:rPr>
+        <w:sym w:font="Wingdings" w:char="F0E0"/>
+      </w:r>
+      <w:r>
+        <w:rPr>
+          <w:rFonts w:ascii="宋体" w:eastAsia="宋体" w:hAnsi="宋体"/>
+          <w:color w:val="FF0000"/>
+        </w:rPr>
+        <w:t xml:space="preserve"> </w:t>
+      </w:r>
+      <w:r>
+        <w:rPr>
+          <w:rFonts w:ascii="宋体" w:eastAsia="宋体" w:hAnsi="宋体" w:hint="eastAsia"/>
+          <w:color w:val="FF0000"/>
+        </w:rPr>
+        <w:t>设计模型中的计算程序或控制程序，如</w:t>
+      </w:r>
+      <w:r>
+        <w:rPr>
+          <w:rFonts w:ascii="宋体" w:eastAsia="宋体" w:hAnsi="宋体" w:hint="eastAsia"/>
+          <w:color w:val="FF0000"/>
+        </w:rPr>
+        <w:t>工作流、算法体</w:t>
+      </w:r>
+      <w:r>
+        <w:rPr>
+          <w:rFonts w:ascii="宋体" w:eastAsia="宋体" w:hAnsi="宋体" w:hint="eastAsia"/>
+          <w:color w:val="FF0000"/>
+        </w:rPr>
+        <w:t>等</w:t>
+      </w:r>
+      <w:r>
+        <w:rPr>
+          <w:rFonts w:ascii="宋体" w:eastAsia="宋体" w:hAnsi="宋体" w:hint="eastAsia"/>
+          <w:color w:val="FF0000"/>
+        </w:rPr>
+        <w:t>。</w:t>
+      </w:r>
+    </w:p>
+    <w:p>
+      <w:pPr>
+        <w:pStyle w:val="a3"/>
+        <w:numPr>
+          <w:ilvl w:val="1"/>
+          <w:numId w:val="15"/>
+        </w:numPr>
+        <w:ind w:firstLineChars="0"/>
+        <w:rPr>
+          <w:rFonts w:ascii="宋体" w:eastAsia="宋体" w:hAnsi="宋体"/>
+          <w:color w:val="FF0000"/>
+        </w:rPr>
+      </w:pPr>
+      <w:r>
+        <w:rPr>
+          <w:rFonts w:ascii="宋体" w:eastAsia="宋体" w:hAnsi="宋体" w:hint="eastAsia"/>
+          <w:color w:val="FF0000"/>
+        </w:rPr>
+        <w:t>概念模型中的实体类</w:t>
+      </w:r>
+      <w:r>
+        <w:rPr>
+          <w:rFonts w:ascii="宋体" w:eastAsia="宋体" w:hAnsi="宋体"/>
+          <w:color w:val="FF0000"/>
+        </w:rPr>
+        <w:t xml:space="preserve"> </w:t>
+      </w:r>
+      <w:r>
+        <w:rPr>
+          <w:rFonts w:ascii="宋体" w:eastAsia="宋体" w:hAnsi="宋体"/>
+          <w:color w:val="FF0000"/>
+        </w:rPr>
+        <w:sym w:font="Wingdings" w:char="F0E0"/>
+      </w:r>
+      <w:r>
+        <w:rPr>
+          <w:rFonts w:ascii="宋体" w:eastAsia="宋体" w:hAnsi="宋体"/>
+          <w:color w:val="FF0000"/>
+        </w:rPr>
+        <w:t xml:space="preserve"> </w:t>
+      </w:r>
+      <w:r>
+        <w:rPr>
+          <w:rFonts w:ascii="宋体" w:eastAsia="宋体" w:hAnsi="宋体" w:hint="eastAsia"/>
+          <w:color w:val="FF0000"/>
+        </w:rPr>
+        <w:t>设计模型中的</w:t>
+      </w:r>
+      <w:r>
+        <w:rPr>
+          <w:rFonts w:ascii="宋体" w:eastAsia="宋体" w:hAnsi="宋体" w:hint="eastAsia"/>
+          <w:color w:val="FF0000"/>
+        </w:rPr>
+        <w:t>数据库表、XML文档或者其他带有持久化特性的类</w:t>
+      </w:r>
+      <w:r>
+        <w:rPr>
+          <w:rFonts w:ascii="宋体" w:eastAsia="宋体" w:hAnsi="宋体" w:hint="eastAsia"/>
+          <w:color w:val="FF0000"/>
+        </w:rPr>
+        <w:t>。</w:t>
+      </w:r>
+    </w:p>
+    <w:p>
+      <w:pPr>
+        <w:pStyle w:val="a3"/>
+        <w:numPr>
+          <w:ilvl w:val="1"/>
+          <w:numId w:val="15"/>
+        </w:numPr>
+        <w:ind w:firstLineChars="0"/>
+        <w:rPr>
+          <w:rFonts w:ascii="宋体" w:eastAsia="宋体" w:hAnsi="宋体"/>
+        </w:rPr>
+      </w:pPr>
+      <w:r>
+        <w:rPr>
+          <w:rFonts w:ascii="宋体" w:eastAsia="宋体" w:hAnsi="宋体" w:hint="eastAsia"/>
+        </w:rPr>
+        <w:t>概念模型到设计模型转化过程遵循的规则：</w:t>
+      </w:r>
+    </w:p>
+    <w:p>
+      <w:pPr>
+        <w:pStyle w:val="a3"/>
+        <w:numPr>
+          <w:ilvl w:val="0"/>
+          <w:numId w:val="17"/>
+        </w:numPr>
+        <w:ind w:firstLineChars="0"/>
+        <w:rPr>
+          <w:rFonts w:ascii="宋体" w:eastAsia="宋体" w:hAnsi="宋体"/>
+        </w:rPr>
+      </w:pPr>
+      <w:r>
+        <w:rPr>
+          <w:rFonts w:ascii="宋体" w:eastAsia="宋体" w:hAnsi="宋体" w:hint="eastAsia"/>
+        </w:rPr>
+        <w:t>软件架构和框架</w:t>
+      </w:r>
+      <w:r>
+        <w:rPr>
+          <w:rFonts w:ascii="宋体" w:eastAsia="宋体" w:hAnsi="宋体" w:hint="eastAsia"/>
+        </w:rPr>
+        <w:t>：</w:t>
+      </w:r>
+      <w:r>
+        <w:rPr>
+          <w:rFonts w:ascii="宋体" w:eastAsia="宋体" w:hAnsi="宋体" w:hint="eastAsia"/>
+        </w:rPr>
+        <w:t>规定了实现类必须实现的接口、必须继承的超类、必须遵守的编程规则等。</w:t>
+      </w:r>
+      <w:r>
+        <w:rPr>
+          <w:rFonts w:ascii="宋体" w:eastAsia="宋体" w:hAnsi="宋体" w:hint="eastAsia"/>
+        </w:rPr>
+        <w:t>例如，采用J</w:t>
+      </w:r>
+      <w:r>
+        <w:rPr>
+          <w:rFonts w:ascii="宋体" w:eastAsia="宋体" w:hAnsi="宋体"/>
+        </w:rPr>
+        <w:t>2EE</w:t>
+      </w:r>
+      <w:r>
+        <w:rPr>
+          <w:rFonts w:ascii="宋体" w:eastAsia="宋体" w:hAnsi="宋体" w:hint="eastAsia"/>
+        </w:rPr>
+        <w:t>架构时，Home和Remote接口是必需的。</w:t>
+      </w:r>
+    </w:p>
+    <w:p>
+      <w:pPr>
+        <w:pStyle w:val="a3"/>
+        <w:numPr>
+          <w:ilvl w:val="0"/>
+          <w:numId w:val="17"/>
+        </w:numPr>
+        <w:ind w:firstLineChars="0"/>
+        <w:rPr>
+          <w:rFonts w:ascii="宋体" w:eastAsia="宋体" w:hAnsi="宋体"/>
+        </w:rPr>
+      </w:pPr>
+      <w:r>
+        <w:rPr>
+          <w:rFonts w:ascii="宋体" w:eastAsia="宋体" w:hAnsi="宋体" w:hint="eastAsia"/>
+        </w:rPr>
+        <w:t>编程语言：</w:t>
+      </w:r>
+      <w:r>
+        <w:rPr>
+          <w:rFonts w:ascii="宋体" w:eastAsia="宋体" w:hAnsi="宋体" w:hint="eastAsia"/>
+        </w:rPr>
+        <w:t>各类编程语言有不同的特点，例如在实现一个界面或者一个可持久化类时，采用</w:t>
+      </w:r>
+      <w:r>
+        <w:rPr>
+          <w:rFonts w:ascii="宋体" w:eastAsia="宋体" w:hAnsi="宋体"/>
+        </w:rPr>
+        <w:t>C++还是Java作为开发语言会有不同的设计要求</w:t>
+      </w:r>
+      <w:r>
+        <w:rPr>
+          <w:rFonts w:ascii="宋体" w:eastAsia="宋体" w:hAnsi="宋体" w:hint="eastAsia"/>
+        </w:rPr>
+        <w:t>。</w:t>
+      </w:r>
+    </w:p>
+    <w:p>
+      <w:pPr>
+        <w:pStyle w:val="a3"/>
+        <w:numPr>
+          <w:ilvl w:val="0"/>
+          <w:numId w:val="17"/>
+        </w:numPr>
+        <w:ind w:firstLineChars="0"/>
+        <w:rPr>
+          <w:rFonts w:ascii="宋体" w:eastAsia="宋体" w:hAnsi="宋体" w:hint="eastAsia"/>
+        </w:rPr>
+      </w:pPr>
+      <w:r>
+        <w:rPr>
+          <w:rFonts w:ascii="宋体" w:eastAsia="宋体" w:hAnsi="宋体" w:hint="eastAsia"/>
+        </w:rPr>
+        <w:t>规范或中间件：</w:t>
+      </w:r>
+      <w:r>
+        <w:rPr>
+          <w:rFonts w:ascii="宋体" w:eastAsia="宋体" w:hAnsi="宋体" w:hint="eastAsia"/>
+        </w:rPr>
+        <w:t>如果决定采用某个规范或采用某个中间件时，实现类还要遵循规范或中间件规定的那些必需特性</w:t>
+      </w:r>
+      <w:r>
+        <w:rPr>
+          <w:rFonts w:ascii="宋体" w:eastAsia="宋体" w:hAnsi="宋体" w:hint="eastAsia"/>
+        </w:rPr>
+        <w:t>。</w:t>
+      </w:r>
+      <w:bookmarkStart w:id="0" w:name="_GoBack"/>
+      <w:bookmarkEnd w:id="0"/>
+    </w:p>
+    <w:p>
+      <w:pPr>
+        <w:rPr>
+          <w:rFonts w:ascii="宋体" w:eastAsia="宋体" w:hAnsi="宋体"/>
+        </w:rPr>
+      </w:pPr>
+    </w:p>
+    <w:p>
+      <w:pPr>
+        <w:rPr>
+          <w:rFonts w:ascii="宋体" w:eastAsia="宋体" w:hAnsi="宋体" w:hint="eastAsia"/>
         </w:rPr>
       </w:pPr>
     </w:p>
@@ -1782,7 +2955,7 @@
         <w:ind w:left="1260" w:hanging="420"/>
       </w:pPr>
     </w:lvl>
-    <w:lvl w:ilvl="2" w:tplc="0409001B" w:tentative="1">
+    <w:lvl w:ilvl="2" w:tplc="0409001B">
       <w:start w:val="1"/>
       <w:numFmt w:val="lowerRoman"/>
       <w:lvlText w:val="%3."/>
@@ -2450,6 +3623,232 @@
     </w:lvl>
   </w:abstractNum>
   <w:abstractNum w:abstractNumId="9" w15:restartNumberingAfterBreak="0">
+    <w:nsid w:val="43B37D1D"/>
+    <w:multiLevelType w:val="hybridMultilevel"/>
+    <w:tmpl w:val="3BC07FC2"/>
+    <w:lvl w:ilvl="0" w:tplc="04090009">
+      <w:start w:val="1"/>
+      <w:numFmt w:val="bullet"/>
+      <w:lvlText w:val=""/>
+      <w:lvlJc w:val="left"/>
+      <w:pPr>
+        <w:ind w:left="1680" w:hanging="420"/>
+      </w:pPr>
+      <w:rPr>
+        <w:rFonts w:ascii="Wingdings" w:hAnsi="Wingdings" w:hint="default"/>
+      </w:rPr>
+    </w:lvl>
+    <w:lvl w:ilvl="1" w:tplc="04090003" w:tentative="1">
+      <w:start w:val="1"/>
+      <w:numFmt w:val="bullet"/>
+      <w:lvlText w:val=""/>
+      <w:lvlJc w:val="left"/>
+      <w:pPr>
+        <w:ind w:left="2100" w:hanging="420"/>
+      </w:pPr>
+      <w:rPr>
+        <w:rFonts w:ascii="Wingdings" w:hAnsi="Wingdings" w:hint="default"/>
+      </w:rPr>
+    </w:lvl>
+    <w:lvl w:ilvl="2" w:tplc="04090005" w:tentative="1">
+      <w:start w:val="1"/>
+      <w:numFmt w:val="bullet"/>
+      <w:lvlText w:val=""/>
+      <w:lvlJc w:val="left"/>
+      <w:pPr>
+        <w:ind w:left="2520" w:hanging="420"/>
+      </w:pPr>
+      <w:rPr>
+        <w:rFonts w:ascii="Wingdings" w:hAnsi="Wingdings" w:hint="default"/>
+      </w:rPr>
+    </w:lvl>
+    <w:lvl w:ilvl="3" w:tplc="04090001" w:tentative="1">
+      <w:start w:val="1"/>
+      <w:numFmt w:val="bullet"/>
+      <w:lvlText w:val=""/>
+      <w:lvlJc w:val="left"/>
+      <w:pPr>
+        <w:ind w:left="2940" w:hanging="420"/>
+      </w:pPr>
+      <w:rPr>
+        <w:rFonts w:ascii="Wingdings" w:hAnsi="Wingdings" w:hint="default"/>
+      </w:rPr>
+    </w:lvl>
+    <w:lvl w:ilvl="4" w:tplc="04090003" w:tentative="1">
+      <w:start w:val="1"/>
+      <w:numFmt w:val="bullet"/>
+      <w:lvlText w:val=""/>
+      <w:lvlJc w:val="left"/>
+      <w:pPr>
+        <w:ind w:left="3360" w:hanging="420"/>
+      </w:pPr>
+      <w:rPr>
+        <w:rFonts w:ascii="Wingdings" w:hAnsi="Wingdings" w:hint="default"/>
+      </w:rPr>
+    </w:lvl>
+    <w:lvl w:ilvl="5" w:tplc="04090005" w:tentative="1">
+      <w:start w:val="1"/>
+      <w:numFmt w:val="bullet"/>
+      <w:lvlText w:val=""/>
+      <w:lvlJc w:val="left"/>
+      <w:pPr>
+        <w:ind w:left="3780" w:hanging="420"/>
+      </w:pPr>
+      <w:rPr>
+        <w:rFonts w:ascii="Wingdings" w:hAnsi="Wingdings" w:hint="default"/>
+      </w:rPr>
+    </w:lvl>
+    <w:lvl w:ilvl="6" w:tplc="04090001" w:tentative="1">
+      <w:start w:val="1"/>
+      <w:numFmt w:val="bullet"/>
+      <w:lvlText w:val=""/>
+      <w:lvlJc w:val="left"/>
+      <w:pPr>
+        <w:ind w:left="4200" w:hanging="420"/>
+      </w:pPr>
+      <w:rPr>
+        <w:rFonts w:ascii="Wingdings" w:hAnsi="Wingdings" w:hint="default"/>
+      </w:rPr>
+    </w:lvl>
+    <w:lvl w:ilvl="7" w:tplc="04090003" w:tentative="1">
+      <w:start w:val="1"/>
+      <w:numFmt w:val="bullet"/>
+      <w:lvlText w:val=""/>
+      <w:lvlJc w:val="left"/>
+      <w:pPr>
+        <w:ind w:left="4620" w:hanging="420"/>
+      </w:pPr>
+      <w:rPr>
+        <w:rFonts w:ascii="Wingdings" w:hAnsi="Wingdings" w:hint="default"/>
+      </w:rPr>
+    </w:lvl>
+    <w:lvl w:ilvl="8" w:tplc="04090005" w:tentative="1">
+      <w:start w:val="1"/>
+      <w:numFmt w:val="bullet"/>
+      <w:lvlText w:val=""/>
+      <w:lvlJc w:val="left"/>
+      <w:pPr>
+        <w:ind w:left="5040" w:hanging="420"/>
+      </w:pPr>
+      <w:rPr>
+        <w:rFonts w:ascii="Wingdings" w:hAnsi="Wingdings" w:hint="default"/>
+      </w:rPr>
+    </w:lvl>
+  </w:abstractNum>
+  <w:abstractNum w:abstractNumId="10" w15:restartNumberingAfterBreak="0">
+    <w:nsid w:val="4A0C7257"/>
+    <w:multiLevelType w:val="hybridMultilevel"/>
+    <w:tmpl w:val="90E63030"/>
+    <w:lvl w:ilvl="0" w:tplc="04090009">
+      <w:start w:val="1"/>
+      <w:numFmt w:val="bullet"/>
+      <w:lvlText w:val=""/>
+      <w:lvlJc w:val="left"/>
+      <w:pPr>
+        <w:ind w:left="1560" w:hanging="420"/>
+      </w:pPr>
+      <w:rPr>
+        <w:rFonts w:ascii="Wingdings" w:hAnsi="Wingdings" w:hint="default"/>
+      </w:rPr>
+    </w:lvl>
+    <w:lvl w:ilvl="1" w:tplc="04090003" w:tentative="1">
+      <w:start w:val="1"/>
+      <w:numFmt w:val="bullet"/>
+      <w:lvlText w:val=""/>
+      <w:lvlJc w:val="left"/>
+      <w:pPr>
+        <w:ind w:left="1980" w:hanging="420"/>
+      </w:pPr>
+      <w:rPr>
+        <w:rFonts w:ascii="Wingdings" w:hAnsi="Wingdings" w:hint="default"/>
+      </w:rPr>
+    </w:lvl>
+    <w:lvl w:ilvl="2" w:tplc="04090005" w:tentative="1">
+      <w:start w:val="1"/>
+      <w:numFmt w:val="bullet"/>
+      <w:lvlText w:val=""/>
+      <w:lvlJc w:val="left"/>
+      <w:pPr>
+        <w:ind w:left="2400" w:hanging="420"/>
+      </w:pPr>
+      <w:rPr>
+        <w:rFonts w:ascii="Wingdings" w:hAnsi="Wingdings" w:hint="default"/>
+      </w:rPr>
+    </w:lvl>
+    <w:lvl w:ilvl="3" w:tplc="04090001" w:tentative="1">
+      <w:start w:val="1"/>
+      <w:numFmt w:val="bullet"/>
+      <w:lvlText w:val=""/>
+      <w:lvlJc w:val="left"/>
+      <w:pPr>
+        <w:ind w:left="2820" w:hanging="420"/>
+      </w:pPr>
+      <w:rPr>
+        <w:rFonts w:ascii="Wingdings" w:hAnsi="Wingdings" w:hint="default"/>
+      </w:rPr>
+    </w:lvl>
+    <w:lvl w:ilvl="4" w:tplc="04090003" w:tentative="1">
+      <w:start w:val="1"/>
+      <w:numFmt w:val="bullet"/>
+      <w:lvlText w:val=""/>
+      <w:lvlJc w:val="left"/>
+      <w:pPr>
+        <w:ind w:left="3240" w:hanging="420"/>
+      </w:pPr>
+      <w:rPr>
+        <w:rFonts w:ascii="Wingdings" w:hAnsi="Wingdings" w:hint="default"/>
+      </w:rPr>
+    </w:lvl>
+    <w:lvl w:ilvl="5" w:tplc="04090005" w:tentative="1">
+      <w:start w:val="1"/>
+      <w:numFmt w:val="bullet"/>
+      <w:lvlText w:val=""/>
+      <w:lvlJc w:val="left"/>
+      <w:pPr>
+        <w:ind w:left="3660" w:hanging="420"/>
+      </w:pPr>
+      <w:rPr>
+        <w:rFonts w:ascii="Wingdings" w:hAnsi="Wingdings" w:hint="default"/>
+      </w:rPr>
+    </w:lvl>
+    <w:lvl w:ilvl="6" w:tplc="04090001" w:tentative="1">
+      <w:start w:val="1"/>
+      <w:numFmt w:val="bullet"/>
+      <w:lvlText w:val=""/>
+      <w:lvlJc w:val="left"/>
+      <w:pPr>
+        <w:ind w:left="4080" w:hanging="420"/>
+      </w:pPr>
+      <w:rPr>
+        <w:rFonts w:ascii="Wingdings" w:hAnsi="Wingdings" w:hint="default"/>
+      </w:rPr>
+    </w:lvl>
+    <w:lvl w:ilvl="7" w:tplc="04090003" w:tentative="1">
+      <w:start w:val="1"/>
+      <w:numFmt w:val="bullet"/>
+      <w:lvlText w:val=""/>
+      <w:lvlJc w:val="left"/>
+      <w:pPr>
+        <w:ind w:left="4500" w:hanging="420"/>
+      </w:pPr>
+      <w:rPr>
+        <w:rFonts w:ascii="Wingdings" w:hAnsi="Wingdings" w:hint="default"/>
+      </w:rPr>
+    </w:lvl>
+    <w:lvl w:ilvl="8" w:tplc="04090005" w:tentative="1">
+      <w:start w:val="1"/>
+      <w:numFmt w:val="bullet"/>
+      <w:lvlText w:val=""/>
+      <w:lvlJc w:val="left"/>
+      <w:pPr>
+        <w:ind w:left="4920" w:hanging="420"/>
+      </w:pPr>
+      <w:rPr>
+        <w:rFonts w:ascii="Wingdings" w:hAnsi="Wingdings" w:hint="default"/>
+      </w:rPr>
+    </w:lvl>
+  </w:abstractNum>
+  <w:abstractNum w:abstractNumId="11" w15:restartNumberingAfterBreak="0">
     <w:nsid w:val="4E5B4EFC"/>
     <w:multiLevelType w:val="hybridMultilevel"/>
     <w:tmpl w:val="E1505686"/>
@@ -2562,7 +3961,7 @@
       </w:rPr>
     </w:lvl>
   </w:abstractNum>
-  <w:abstractNum w:abstractNumId="10" w15:restartNumberingAfterBreak="0">
+  <w:abstractNum w:abstractNumId="12" w15:restartNumberingAfterBreak="0">
     <w:nsid w:val="55CC388F"/>
     <w:multiLevelType w:val="hybridMultilevel"/>
     <w:tmpl w:val="8FF67B7E"/>
@@ -2651,7 +4050,7 @@
       </w:pPr>
     </w:lvl>
   </w:abstractNum>
-  <w:abstractNum w:abstractNumId="11" w15:restartNumberingAfterBreak="0">
+  <w:abstractNum w:abstractNumId="13" w15:restartNumberingAfterBreak="0">
     <w:nsid w:val="604E6980"/>
     <w:multiLevelType w:val="hybridMultilevel"/>
     <w:tmpl w:val="4E7EAC8C"/>
@@ -2764,7 +4163,7 @@
       </w:rPr>
     </w:lvl>
   </w:abstractNum>
-  <w:abstractNum w:abstractNumId="12" w15:restartNumberingAfterBreak="0">
+  <w:abstractNum w:abstractNumId="14" w15:restartNumberingAfterBreak="0">
     <w:nsid w:val="63725ACC"/>
     <w:multiLevelType w:val="multilevel"/>
     <w:tmpl w:val="0409001F"/>
@@ -2850,7 +4249,7 @@
       </w:pPr>
     </w:lvl>
   </w:abstractNum>
-  <w:abstractNum w:abstractNumId="13" w15:restartNumberingAfterBreak="0">
+  <w:abstractNum w:abstractNumId="15" w15:restartNumberingAfterBreak="0">
     <w:nsid w:val="693D0662"/>
     <w:multiLevelType w:val="multilevel"/>
     <w:tmpl w:val="0409001F"/>
@@ -2936,7 +4335,7 @@
       </w:pPr>
     </w:lvl>
   </w:abstractNum>
-  <w:abstractNum w:abstractNumId="14" w15:restartNumberingAfterBreak="0">
+  <w:abstractNum w:abstractNumId="16" w15:restartNumberingAfterBreak="0">
     <w:nsid w:val="7E44558A"/>
     <w:multiLevelType w:val="hybridMultilevel"/>
     <w:tmpl w:val="7FF2ED24"/>
@@ -3050,19 +4449,19 @@
     </w:lvl>
   </w:abstractNum>
   <w:num w:numId="1">
-    <w:abstractNumId w:val="13"/>
+    <w:abstractNumId w:val="15"/>
   </w:num>
   <w:num w:numId="2">
-    <w:abstractNumId w:val="10"/>
+    <w:abstractNumId w:val="12"/>
   </w:num>
   <w:num w:numId="3">
-    <w:abstractNumId w:val="11"/>
+    <w:abstractNumId w:val="13"/>
   </w:num>
   <w:num w:numId="4">
     <w:abstractNumId w:val="0"/>
   </w:num>
   <w:num w:numId="5">
-    <w:abstractNumId w:val="12"/>
+    <w:abstractNumId w:val="14"/>
   </w:num>
   <w:num w:numId="6">
     <w:abstractNumId w:val="8"/>
@@ -3083,16 +4482,22 @@
     <w:abstractNumId w:val="6"/>
   </w:num>
   <w:num w:numId="12">
-    <w:abstractNumId w:val="14"/>
+    <w:abstractNumId w:val="16"/>
   </w:num>
   <w:num w:numId="13">
     <w:abstractNumId w:val="4"/>
   </w:num>
   <w:num w:numId="14">
-    <w:abstractNumId w:val="9"/>
+    <w:abstractNumId w:val="11"/>
   </w:num>
   <w:num w:numId="15">
     <w:abstractNumId w:val="2"/>
+  </w:num>
+  <w:num w:numId="16">
+    <w:abstractNumId w:val="9"/>
+  </w:num>
+  <w:num w:numId="17">
+    <w:abstractNumId w:val="10"/>
   </w:num>
 </w:numbering>
 </file>

</xml_diff>

<commit_message>
think in UML 9
</commit_message>
<xml_diff>
--- a/大象-Thinking_in_UML/《大象-Thinking_in_UML（第二版）》读书笔记.docx
+++ b/大象-Thinking_in_UML/《大象-Thinking_in_UML（第二版）》读书笔记.docx
@@ -539,6 +539,12 @@
           <w:rFonts w:hint="eastAsia"/>
         </w:rPr>
         <w:t xml:space="preserve"> </w:t>
+      </w:r>
+      <w:r>
+        <w:rPr>
+          <w:rFonts w:hint="eastAsia"/>
+        </w:rPr>
+        <w:t xml:space="preserve">建模语言 —— </w:t>
       </w:r>
       <w:r>
         <w:rPr>
@@ -2032,7 +2038,37 @@
         <w:rPr>
           <w:rFonts w:ascii="宋体" w:eastAsia="宋体" w:hAnsi="宋体" w:hint="eastAsia"/>
         </w:rPr>
-        <w:t>，包涵了表示逻辑关联的控制信息</w:t>
+        <w:t>，包涵了表示</w:t>
+      </w:r>
+      <w:r>
+        <w:rPr>
+          <w:rFonts w:ascii="宋体" w:eastAsia="宋体" w:hAnsi="宋体" w:hint="eastAsia"/>
+        </w:rPr>
+        <w:t>计算机</w:t>
+      </w:r>
+      <w:r>
+        <w:rPr>
+          <w:rFonts w:ascii="宋体" w:eastAsia="宋体" w:hAnsi="宋体" w:hint="eastAsia"/>
+        </w:rPr>
+        <w:t>逻辑</w:t>
+      </w:r>
+      <w:r>
+        <w:rPr>
+          <w:rFonts w:ascii="宋体" w:eastAsia="宋体" w:hAnsi="宋体" w:hint="eastAsia"/>
+        </w:rPr>
+        <w:t>关系</w:t>
+      </w:r>
+      <w:r>
+        <w:rPr>
+          <w:rFonts w:ascii="宋体" w:eastAsia="宋体" w:hAnsi="宋体" w:hint="eastAsia"/>
+        </w:rPr>
+        <w:t>的控制信息</w:t>
+      </w:r>
+      <w:r>
+        <w:rPr>
+          <w:rFonts w:ascii="宋体" w:eastAsia="宋体" w:hAnsi="宋体" w:hint="eastAsia"/>
+        </w:rPr>
+        <w:t>如包、组件等</w:t>
       </w:r>
       <w:r>
         <w:rPr>
@@ -2529,7 +2565,21 @@
         <w:rPr>
           <w:rFonts w:ascii="宋体" w:eastAsia="宋体" w:hAnsi="宋体" w:hint="eastAsia"/>
         </w:rPr>
-        <w:t>如果决定采用某个规范或采用某个中间件时，实现类还要遵循规范或中间件规定的那些必需特性</w:t>
+        <w:t>如果决定采用某个规范或采用某个中间件时，实现</w:t>
+      </w:r>
+      <w:proofErr w:type="gramStart"/>
+      <w:r>
+        <w:rPr>
+          <w:rFonts w:ascii="宋体" w:eastAsia="宋体" w:hAnsi="宋体" w:hint="eastAsia"/>
+        </w:rPr>
+        <w:t>类还要</w:t>
+      </w:r>
+      <w:proofErr w:type="gramEnd"/>
+      <w:r>
+        <w:rPr>
+          <w:rFonts w:ascii="宋体" w:eastAsia="宋体" w:hAnsi="宋体" w:hint="eastAsia"/>
+        </w:rPr>
+        <w:t>遵循规范或中间件规定的那些必需特性</w:t>
       </w:r>
       <w:r>
         <w:rPr>
@@ -2537,78 +2587,474 @@
         </w:rPr>
         <w:t>。</w:t>
       </w:r>
+    </w:p>
+    <w:p>
+      <w:pPr>
+        <w:pStyle w:val="2"/>
+        <w:numPr>
+          <w:ilvl w:val="1"/>
+          <w:numId w:val="1"/>
+        </w:numPr>
+        <w:rPr>
+          <w:rFonts w:ascii="宋体" w:eastAsia="宋体" w:hAnsi="宋体"/>
+        </w:rPr>
+      </w:pPr>
+      <w:r>
+        <w:rPr>
+          <w:rFonts w:ascii="宋体" w:eastAsia="宋体" w:hAnsi="宋体" w:hint="eastAsia"/>
+        </w:rPr>
+        <w:lastRenderedPageBreak/>
+        <w:t xml:space="preserve"> 面向对象分析设计</w:t>
+      </w:r>
+      <w:r>
+        <w:rPr>
+          <w:rFonts w:ascii="宋体" w:eastAsia="宋体" w:hAnsi="宋体" w:hint="eastAsia"/>
+        </w:rPr>
+        <w:t>完整</w:t>
+      </w:r>
+      <w:r>
+        <w:rPr>
+          <w:rFonts w:ascii="宋体" w:eastAsia="宋体" w:hAnsi="宋体" w:hint="eastAsia"/>
+        </w:rPr>
+        <w:t>过程</w:t>
+      </w:r>
+    </w:p>
+    <w:p>
+      <w:pPr>
+        <w:jc w:val="center"/>
+        <w:rPr>
+          <w:rFonts w:ascii="宋体" w:eastAsia="宋体" w:hAnsi="宋体" w:hint="eastAsia"/>
+        </w:rPr>
+      </w:pPr>
+      <w:r>
+        <w:rPr>
+          <w:rFonts w:ascii="宋体" w:eastAsia="宋体" w:hAnsi="宋体" w:hint="eastAsia"/>
+          <w:noProof/>
+        </w:rPr>
+        <w:drawing>
+          <wp:inline distT="0" distB="0" distL="0" distR="0">
+            <wp:extent cx="4481997" cy="4742597"/>
+            <wp:effectExtent l="0" t="0" r="0" b="1270"/>
+            <wp:docPr id="3" name="图片 3"/>
+            <wp:cNvGraphicFramePr>
+              <a:graphicFrameLocks xmlns:a="http://schemas.openxmlformats.org/drawingml/2006/main" noChangeAspect="1"/>
+            </wp:cNvGraphicFramePr>
+            <a:graphic xmlns:a="http://schemas.openxmlformats.org/drawingml/2006/main">
+              <a:graphicData uri="http://schemas.openxmlformats.org/drawingml/2006/picture">
+                <pic:pic xmlns:pic="http://schemas.openxmlformats.org/drawingml/2006/picture">
+                  <pic:nvPicPr>
+                    <pic:cNvPr id="0" name="Picture 1"/>
+                    <pic:cNvPicPr>
+                      <a:picLocks noChangeAspect="1" noChangeArrowheads="1"/>
+                    </pic:cNvPicPr>
+                  </pic:nvPicPr>
+                  <pic:blipFill>
+                    <a:blip r:embed="rId7">
+                      <a:extLst>
+                        <a:ext uri="{28A0092B-C50C-407E-A947-70E740481C1C}">
+                          <a14:useLocalDpi xmlns:a14="http://schemas.microsoft.com/office/drawing/2010/main" val="0"/>
+                        </a:ext>
+                      </a:extLst>
+                    </a:blip>
+                    <a:srcRect/>
+                    <a:stretch>
+                      <a:fillRect/>
+                    </a:stretch>
+                  </pic:blipFill>
+                  <pic:spPr bwMode="auto">
+                    <a:xfrm>
+                      <a:off x="0" y="0"/>
+                      <a:ext cx="4485313" cy="4746105"/>
+                    </a:xfrm>
+                    <a:prstGeom prst="rect">
+                      <a:avLst/>
+                    </a:prstGeom>
+                    <a:noFill/>
+                    <a:ln>
+                      <a:noFill/>
+                    </a:ln>
+                  </pic:spPr>
+                </pic:pic>
+              </a:graphicData>
+            </a:graphic>
+          </wp:inline>
+        </w:drawing>
+      </w:r>
+    </w:p>
+    <w:p>
+      <w:pPr>
+        <w:rPr>
+          <w:rFonts w:ascii="宋体" w:eastAsia="宋体" w:hAnsi="宋体"/>
+        </w:rPr>
+      </w:pPr>
+    </w:p>
+    <w:p>
+      <w:pPr>
+        <w:rPr>
+          <w:rFonts w:ascii="宋体" w:eastAsia="宋体" w:hAnsi="宋体"/>
+        </w:rPr>
+      </w:pPr>
+    </w:p>
+    <w:p>
+      <w:pPr>
+        <w:pStyle w:val="1"/>
+        <w:numPr>
+          <w:ilvl w:val="0"/>
+          <w:numId w:val="1"/>
+        </w:numPr>
+      </w:pPr>
+      <w:r>
+        <w:rPr>
+          <w:rFonts w:hint="eastAsia"/>
+        </w:rPr>
+        <w:t xml:space="preserve"> </w:t>
+      </w:r>
+      <w:r>
+        <w:rPr>
+          <w:rFonts w:hint="eastAsia"/>
+        </w:rPr>
+        <w:t xml:space="preserve">建模方法 —— </w:t>
+      </w:r>
+      <w:r>
+        <w:rPr>
+          <w:rFonts w:hint="eastAsia"/>
+        </w:rPr>
+        <w:t>RUP</w:t>
+      </w:r>
+    </w:p>
+    <w:p>
+      <w:pPr>
+        <w:pStyle w:val="2"/>
+        <w:numPr>
+          <w:ilvl w:val="1"/>
+          <w:numId w:val="1"/>
+        </w:numPr>
+      </w:pPr>
+      <w:r>
+        <w:rPr>
+          <w:rFonts w:hint="eastAsia"/>
+        </w:rPr>
+        <w:t xml:space="preserve"> </w:t>
+      </w:r>
+      <w:r>
+        <w:rPr>
+          <w:rFonts w:hint="eastAsia"/>
+        </w:rPr>
+        <w:t>RUP（</w:t>
+      </w:r>
+      <w:r>
+        <w:rPr>
+          <w:rFonts w:hint="eastAsia"/>
+        </w:rPr>
+        <w:t>统一过程</w:t>
+      </w:r>
+      <w:r>
+        <w:rPr>
+          <w:rFonts w:hint="eastAsia"/>
+        </w:rPr>
+        <w:t>）</w:t>
+      </w:r>
+    </w:p>
+    <w:p>
+      <w:pPr>
+        <w:pStyle w:val="a3"/>
+        <w:numPr>
+          <w:ilvl w:val="0"/>
+          <w:numId w:val="18"/>
+        </w:numPr>
+        <w:ind w:firstLineChars="0"/>
+        <w:rPr>
+          <w:rFonts w:ascii="宋体" w:eastAsia="宋体" w:hAnsi="宋体"/>
+        </w:rPr>
+      </w:pPr>
+      <w:r>
+        <w:rPr>
+          <w:rFonts w:ascii="宋体" w:eastAsia="宋体" w:hAnsi="宋体" w:hint="eastAsia"/>
+        </w:rPr>
+        <w:t>RUP：</w:t>
+      </w:r>
+      <w:r>
+        <w:rPr>
+          <w:rFonts w:ascii="宋体" w:eastAsia="宋体" w:hAnsi="宋体"/>
+        </w:rPr>
+        <w:t>Rational Unified Process</w:t>
+      </w:r>
+      <w:r>
+        <w:rPr>
+          <w:rFonts w:ascii="宋体" w:eastAsia="宋体" w:hAnsi="宋体" w:hint="eastAsia"/>
+        </w:rPr>
+        <w:t>，统一过程</w:t>
+      </w:r>
+    </w:p>
+    <w:p>
+      <w:pPr>
+        <w:pStyle w:val="a3"/>
+        <w:numPr>
+          <w:ilvl w:val="0"/>
+          <w:numId w:val="18"/>
+        </w:numPr>
+        <w:ind w:firstLineChars="0"/>
+        <w:rPr>
+          <w:rFonts w:ascii="宋体" w:eastAsia="宋体" w:hAnsi="宋体"/>
+        </w:rPr>
+      </w:pPr>
+      <w:r>
+        <w:rPr>
+          <w:rFonts w:ascii="宋体" w:eastAsia="宋体" w:hAnsi="宋体" w:hint="eastAsia"/>
+        </w:rPr>
+        <w:t>RUP归纳和</w:t>
+      </w:r>
+      <w:r>
+        <w:rPr>
+          <w:rFonts w:ascii="宋体" w:eastAsia="宋体" w:hAnsi="宋体" w:hint="eastAsia"/>
+        </w:rPr>
+        <w:t>集成了软件开发活动中的</w:t>
+      </w:r>
+      <w:r>
+        <w:rPr>
+          <w:rFonts w:ascii="宋体" w:eastAsia="宋体" w:hAnsi="宋体" w:hint="eastAsia"/>
+        </w:rPr>
+        <w:t>最佳实践</w:t>
+      </w:r>
+      <w:r>
+        <w:rPr>
+          <w:rFonts w:ascii="宋体" w:eastAsia="宋体" w:hAnsi="宋体" w:hint="eastAsia"/>
+        </w:rPr>
+        <w:t>，是一个采用了面向对象思想，使用UML作为软件分析设计语言，并且结合了项目管理、质量保证等许多软件工程知识综合而成的一个非常完整和庞大的软件方法。</w:t>
+      </w:r>
+    </w:p>
+    <w:p>
+      <w:pPr>
+        <w:pStyle w:val="a3"/>
+        <w:numPr>
+          <w:ilvl w:val="0"/>
+          <w:numId w:val="18"/>
+        </w:numPr>
+        <w:ind w:firstLineChars="0"/>
+        <w:rPr>
+          <w:rFonts w:ascii="宋体" w:eastAsia="宋体" w:hAnsi="宋体"/>
+        </w:rPr>
+      </w:pPr>
+      <w:r>
+        <w:rPr>
+          <w:rFonts w:ascii="宋体" w:eastAsia="宋体" w:hAnsi="宋体" w:hint="eastAsia"/>
+        </w:rPr>
+        <w:t>RUP定义了软件开发过程中最重要的阶段和工作</w:t>
+      </w:r>
+      <w:r>
+        <w:rPr>
+          <w:rFonts w:ascii="宋体" w:eastAsia="宋体" w:hAnsi="宋体" w:hint="eastAsia"/>
+        </w:rPr>
+        <w:t>（</w:t>
+      </w:r>
+      <w:r>
+        <w:rPr>
+          <w:rFonts w:ascii="宋体" w:eastAsia="宋体" w:hAnsi="宋体" w:hint="eastAsia"/>
+          <w:highlight w:val="yellow"/>
+        </w:rPr>
+        <w:t>4个阶段和9个核心工作流</w:t>
+      </w:r>
+      <w:r>
+        <w:rPr>
+          <w:rFonts w:ascii="宋体" w:eastAsia="宋体" w:hAnsi="宋体" w:hint="eastAsia"/>
+        </w:rPr>
+        <w:t>）</w:t>
+      </w:r>
+      <w:r>
+        <w:rPr>
+          <w:rFonts w:ascii="宋体" w:eastAsia="宋体" w:hAnsi="宋体" w:hint="eastAsia"/>
+        </w:rPr>
+        <w:t>，定义了参与软件开发过程的各种角色和他们的职责，定义了软件生产过程中产生的工件，并提供了</w:t>
+      </w:r>
+      <w:r>
+        <w:rPr>
+          <w:rFonts w:ascii="宋体" w:eastAsia="宋体" w:hAnsi="宋体" w:hint="eastAsia"/>
+        </w:rPr>
+        <w:t>模板，最后采用演进式软件生命周期（迭代）将工作、角色和成果物串在一起，形成了统一过程。</w:t>
+      </w:r>
+    </w:p>
+    <w:p>
+      <w:pPr>
+        <w:jc w:val="center"/>
+        <w:rPr>
+          <w:rFonts w:ascii="宋体" w:eastAsia="宋体" w:hAnsi="宋体"/>
+        </w:rPr>
+      </w:pPr>
+      <w:r>
+        <w:rPr>
+          <w:noProof/>
+        </w:rPr>
+        <w:lastRenderedPageBreak/>
+        <w:drawing>
+          <wp:inline distT="0" distB="0" distL="0" distR="0" wp14:anchorId="4391FA84" wp14:editId="68BB49F4">
+            <wp:extent cx="5186149" cy="3721340"/>
+            <wp:effectExtent l="0" t="0" r="0" b="0"/>
+            <wp:docPr id="4" name="图片 4"/>
+            <wp:cNvGraphicFramePr>
+              <a:graphicFrameLocks xmlns:a="http://schemas.openxmlformats.org/drawingml/2006/main" noChangeAspect="1"/>
+            </wp:cNvGraphicFramePr>
+            <a:graphic xmlns:a="http://schemas.openxmlformats.org/drawingml/2006/main">
+              <a:graphicData uri="http://schemas.openxmlformats.org/drawingml/2006/picture">
+                <pic:pic xmlns:pic="http://schemas.openxmlformats.org/drawingml/2006/picture">
+                  <pic:nvPicPr>
+                    <pic:cNvPr id="1" name=""/>
+                    <pic:cNvPicPr/>
+                  </pic:nvPicPr>
+                  <pic:blipFill>
+                    <a:blip r:embed="rId8"/>
+                    <a:stretch>
+                      <a:fillRect/>
+                    </a:stretch>
+                  </pic:blipFill>
+                  <pic:spPr>
+                    <a:xfrm>
+                      <a:off x="0" y="0"/>
+                      <a:ext cx="5186910" cy="3721886"/>
+                    </a:xfrm>
+                    <a:prstGeom prst="rect">
+                      <a:avLst/>
+                    </a:prstGeom>
+                  </pic:spPr>
+                </pic:pic>
+              </a:graphicData>
+            </a:graphic>
+          </wp:inline>
+        </w:drawing>
+      </w:r>
+    </w:p>
+    <w:p>
+      <w:pPr>
+        <w:pStyle w:val="2"/>
+        <w:numPr>
+          <w:ilvl w:val="1"/>
+          <w:numId w:val="1"/>
+        </w:numPr>
+      </w:pPr>
+      <w:r>
+        <w:rPr>
+          <w:rFonts w:hint="eastAsia"/>
+        </w:rPr>
+        <w:t xml:space="preserve"> </w:t>
+      </w:r>
+      <w:r>
+        <w:rPr>
+          <w:rFonts w:hint="eastAsia"/>
+        </w:rPr>
+        <w:t>RUP与UML</w:t>
+      </w:r>
+    </w:p>
+    <w:p>
+      <w:pPr>
+        <w:pStyle w:val="a3"/>
+        <w:numPr>
+          <w:ilvl w:val="0"/>
+          <w:numId w:val="20"/>
+        </w:numPr>
+        <w:ind w:firstLineChars="0"/>
+      </w:pPr>
+      <w:r>
+        <w:rPr>
+          <w:rFonts w:hint="eastAsia"/>
+        </w:rPr>
+        <w:t>UML是一种语言，用来描述软件生产过程中要产生的文档，</w:t>
+      </w:r>
+      <w:r>
+        <w:rPr>
+          <w:rFonts w:hint="eastAsia"/>
+        </w:rPr>
+        <w:t>RUP</w:t>
+      </w:r>
+      <w:r>
+        <w:rPr>
+          <w:rFonts w:hint="eastAsia"/>
+        </w:rPr>
+        <w:t>则是指导</w:t>
+      </w:r>
+      <w:r>
+        <w:rPr>
+          <w:rFonts w:hint="eastAsia"/>
+        </w:rPr>
+        <w:t>如何产生这些文档以及这些文档要讲述什么的方法。</w:t>
+      </w:r>
+    </w:p>
+    <w:p>
+      <w:pPr>
+        <w:pStyle w:val="a3"/>
+        <w:numPr>
+          <w:ilvl w:val="0"/>
+          <w:numId w:val="20"/>
+        </w:numPr>
+        <w:ind w:firstLineChars="0"/>
+        <w:rPr>
+          <w:rFonts w:hint="eastAsia"/>
+        </w:rPr>
+      </w:pPr>
+      <w:r>
+        <w:rPr>
+          <w:rFonts w:hint="eastAsia"/>
+        </w:rPr>
+        <w:t>RUP和UML不是一体的，只是软件方法和建模语言的一个完美结合。</w:t>
+      </w:r>
+      <w:r>
+        <w:rPr>
+          <w:rFonts w:hint="eastAsia"/>
+          <w:highlight w:val="yellow"/>
+        </w:rPr>
+        <w:t>要站在</w:t>
+      </w:r>
+      <w:r>
+        <w:rPr>
+          <w:rFonts w:hint="eastAsia"/>
+          <w:b/>
+          <w:color w:val="FF0000"/>
+          <w:highlight w:val="yellow"/>
+        </w:rPr>
+        <w:t>软件过程</w:t>
+      </w:r>
+      <w:r>
+        <w:rPr>
+          <w:rFonts w:hint="eastAsia"/>
+          <w:highlight w:val="yellow"/>
+        </w:rPr>
+        <w:t>的角度，先了解软件项目如何做的，然后再从UML中寻找需要的工具，</w:t>
+      </w:r>
+      <w:r>
+        <w:rPr>
+          <w:rFonts w:hint="eastAsia"/>
+          <w:highlight w:val="yellow"/>
+        </w:rPr>
+        <w:t>将</w:t>
+      </w:r>
+      <w:r>
+        <w:rPr>
+          <w:rFonts w:hint="eastAsia"/>
+          <w:highlight w:val="yellow"/>
+        </w:rPr>
+        <w:t>软件过程中的要求</w:t>
+      </w:r>
+      <w:r>
+        <w:rPr>
+          <w:rFonts w:hint="eastAsia"/>
+          <w:highlight w:val="yellow"/>
+        </w:rPr>
+        <w:t>记录下来</w:t>
+      </w:r>
+      <w:r>
+        <w:rPr>
+          <w:rFonts w:hint="eastAsia"/>
+          <w:highlight w:val="yellow"/>
+        </w:rPr>
+        <w:t>。</w:t>
+      </w:r>
+    </w:p>
+    <w:p>
+      <w:pPr>
+        <w:rPr>
+          <w:rFonts w:ascii="宋体" w:eastAsia="宋体" w:hAnsi="宋体"/>
+        </w:rPr>
+      </w:pPr>
       <w:bookmarkStart w:id="0" w:name="_GoBack"/>
       <w:bookmarkEnd w:id="0"/>
-    </w:p>
-    <w:p>
-      <w:pPr>
-        <w:rPr>
-          <w:rFonts w:ascii="宋体" w:eastAsia="宋体" w:hAnsi="宋体"/>
-        </w:rPr>
-      </w:pPr>
-    </w:p>
-    <w:p>
-      <w:pPr>
-        <w:rPr>
-          <w:rFonts w:ascii="宋体" w:eastAsia="宋体" w:hAnsi="宋体" w:hint="eastAsia"/>
-        </w:rPr>
-      </w:pPr>
-    </w:p>
-    <w:p>
-      <w:pPr>
-        <w:rPr>
-          <w:rFonts w:ascii="宋体" w:eastAsia="宋体" w:hAnsi="宋体"/>
-        </w:rPr>
-      </w:pPr>
-    </w:p>
-    <w:p>
-      <w:pPr>
-        <w:rPr>
-          <w:rFonts w:ascii="宋体" w:eastAsia="宋体" w:hAnsi="宋体"/>
-        </w:rPr>
-      </w:pPr>
-    </w:p>
-    <w:p>
-      <w:pPr>
-        <w:rPr>
-          <w:rFonts w:ascii="宋体" w:eastAsia="宋体" w:hAnsi="宋体"/>
-        </w:rPr>
-      </w:pPr>
-    </w:p>
-    <w:p>
-      <w:pPr>
-        <w:rPr>
-          <w:rFonts w:ascii="宋体" w:eastAsia="宋体" w:hAnsi="宋体"/>
-        </w:rPr>
-      </w:pPr>
-    </w:p>
-    <w:p>
-      <w:pPr>
-        <w:rPr>
-          <w:rFonts w:ascii="宋体" w:eastAsia="宋体" w:hAnsi="宋体"/>
-        </w:rPr>
-      </w:pPr>
-    </w:p>
-    <w:p>
-      <w:pPr>
-        <w:rPr>
-          <w:rFonts w:ascii="宋体" w:eastAsia="宋体" w:hAnsi="宋体"/>
-        </w:rPr>
-      </w:pPr>
-    </w:p>
-    <w:p>
-      <w:pPr>
-        <w:rPr>
-          <w:rFonts w:ascii="宋体" w:eastAsia="宋体" w:hAnsi="宋体"/>
-        </w:rPr>
-      </w:pPr>
-    </w:p>
-    <w:p>
-      <w:pPr>
-        <w:rPr>
-          <w:rFonts w:ascii="宋体" w:eastAsia="宋体" w:hAnsi="宋体"/>
-        </w:rPr>
-      </w:pPr>
     </w:p>
     <w:p>
       <w:pPr>
@@ -3736,6 +4182,92 @@
     </w:lvl>
   </w:abstractNum>
   <w:abstractNum w:abstractNumId="10" w15:restartNumberingAfterBreak="0">
+    <w:nsid w:val="46475F20"/>
+    <w:multiLevelType w:val="multilevel"/>
+    <w:tmpl w:val="0409001F"/>
+    <w:lvl w:ilvl="0">
+      <w:start w:val="1"/>
+      <w:numFmt w:val="decimal"/>
+      <w:lvlText w:val="%1."/>
+      <w:lvlJc w:val="left"/>
+      <w:pPr>
+        <w:ind w:left="425" w:hanging="425"/>
+      </w:pPr>
+    </w:lvl>
+    <w:lvl w:ilvl="1">
+      <w:start w:val="1"/>
+      <w:numFmt w:val="decimal"/>
+      <w:lvlText w:val="%1.%2."/>
+      <w:lvlJc w:val="left"/>
+      <w:pPr>
+        <w:ind w:left="567" w:hanging="567"/>
+      </w:pPr>
+    </w:lvl>
+    <w:lvl w:ilvl="2">
+      <w:start w:val="1"/>
+      <w:numFmt w:val="decimal"/>
+      <w:lvlText w:val="%1.%2.%3."/>
+      <w:lvlJc w:val="left"/>
+      <w:pPr>
+        <w:ind w:left="709" w:hanging="709"/>
+      </w:pPr>
+    </w:lvl>
+    <w:lvl w:ilvl="3">
+      <w:start w:val="1"/>
+      <w:numFmt w:val="decimal"/>
+      <w:lvlText w:val="%1.%2.%3.%4."/>
+      <w:lvlJc w:val="left"/>
+      <w:pPr>
+        <w:ind w:left="851" w:hanging="851"/>
+      </w:pPr>
+    </w:lvl>
+    <w:lvl w:ilvl="4">
+      <w:start w:val="1"/>
+      <w:numFmt w:val="decimal"/>
+      <w:lvlText w:val="%1.%2.%3.%4.%5."/>
+      <w:lvlJc w:val="left"/>
+      <w:pPr>
+        <w:ind w:left="992" w:hanging="992"/>
+      </w:pPr>
+    </w:lvl>
+    <w:lvl w:ilvl="5">
+      <w:start w:val="1"/>
+      <w:numFmt w:val="decimal"/>
+      <w:lvlText w:val="%1.%2.%3.%4.%5.%6."/>
+      <w:lvlJc w:val="left"/>
+      <w:pPr>
+        <w:ind w:left="1134" w:hanging="1134"/>
+      </w:pPr>
+    </w:lvl>
+    <w:lvl w:ilvl="6">
+      <w:start w:val="1"/>
+      <w:numFmt w:val="decimal"/>
+      <w:lvlText w:val="%1.%2.%3.%4.%5.%6.%7."/>
+      <w:lvlJc w:val="left"/>
+      <w:pPr>
+        <w:ind w:left="1276" w:hanging="1276"/>
+      </w:pPr>
+    </w:lvl>
+    <w:lvl w:ilvl="7">
+      <w:start w:val="1"/>
+      <w:numFmt w:val="decimal"/>
+      <w:lvlText w:val="%1.%2.%3.%4.%5.%6.%7.%8."/>
+      <w:lvlJc w:val="left"/>
+      <w:pPr>
+        <w:ind w:left="1418" w:hanging="1418"/>
+      </w:pPr>
+    </w:lvl>
+    <w:lvl w:ilvl="8">
+      <w:start w:val="1"/>
+      <w:numFmt w:val="decimal"/>
+      <w:lvlText w:val="%1.%2.%3.%4.%5.%6.%7.%8.%9."/>
+      <w:lvlJc w:val="left"/>
+      <w:pPr>
+        <w:ind w:left="1559" w:hanging="1559"/>
+      </w:pPr>
+    </w:lvl>
+  </w:abstractNum>
+  <w:abstractNum w:abstractNumId="11" w15:restartNumberingAfterBreak="0">
     <w:nsid w:val="4A0C7257"/>
     <w:multiLevelType w:val="hybridMultilevel"/>
     <w:tmpl w:val="90E63030"/>
@@ -3848,7 +4380,233 @@
       </w:rPr>
     </w:lvl>
   </w:abstractNum>
-  <w:abstractNum w:abstractNumId="11" w15:restartNumberingAfterBreak="0">
+  <w:abstractNum w:abstractNumId="12" w15:restartNumberingAfterBreak="0">
+    <w:nsid w:val="4C2A3287"/>
+    <w:multiLevelType w:val="hybridMultilevel"/>
+    <w:tmpl w:val="5590E56A"/>
+    <w:lvl w:ilvl="0" w:tplc="0409000B">
+      <w:start w:val="1"/>
+      <w:numFmt w:val="bullet"/>
+      <w:lvlText w:val=""/>
+      <w:lvlJc w:val="left"/>
+      <w:pPr>
+        <w:ind w:left="420" w:hanging="420"/>
+      </w:pPr>
+      <w:rPr>
+        <w:rFonts w:ascii="Wingdings" w:hAnsi="Wingdings" w:hint="default"/>
+      </w:rPr>
+    </w:lvl>
+    <w:lvl w:ilvl="1" w:tplc="04090003" w:tentative="1">
+      <w:start w:val="1"/>
+      <w:numFmt w:val="bullet"/>
+      <w:lvlText w:val=""/>
+      <w:lvlJc w:val="left"/>
+      <w:pPr>
+        <w:ind w:left="840" w:hanging="420"/>
+      </w:pPr>
+      <w:rPr>
+        <w:rFonts w:ascii="Wingdings" w:hAnsi="Wingdings" w:hint="default"/>
+      </w:rPr>
+    </w:lvl>
+    <w:lvl w:ilvl="2" w:tplc="04090005" w:tentative="1">
+      <w:start w:val="1"/>
+      <w:numFmt w:val="bullet"/>
+      <w:lvlText w:val=""/>
+      <w:lvlJc w:val="left"/>
+      <w:pPr>
+        <w:ind w:left="1260" w:hanging="420"/>
+      </w:pPr>
+      <w:rPr>
+        <w:rFonts w:ascii="Wingdings" w:hAnsi="Wingdings" w:hint="default"/>
+      </w:rPr>
+    </w:lvl>
+    <w:lvl w:ilvl="3" w:tplc="04090001" w:tentative="1">
+      <w:start w:val="1"/>
+      <w:numFmt w:val="bullet"/>
+      <w:lvlText w:val=""/>
+      <w:lvlJc w:val="left"/>
+      <w:pPr>
+        <w:ind w:left="1680" w:hanging="420"/>
+      </w:pPr>
+      <w:rPr>
+        <w:rFonts w:ascii="Wingdings" w:hAnsi="Wingdings" w:hint="default"/>
+      </w:rPr>
+    </w:lvl>
+    <w:lvl w:ilvl="4" w:tplc="04090003" w:tentative="1">
+      <w:start w:val="1"/>
+      <w:numFmt w:val="bullet"/>
+      <w:lvlText w:val=""/>
+      <w:lvlJc w:val="left"/>
+      <w:pPr>
+        <w:ind w:left="2100" w:hanging="420"/>
+      </w:pPr>
+      <w:rPr>
+        <w:rFonts w:ascii="Wingdings" w:hAnsi="Wingdings" w:hint="default"/>
+      </w:rPr>
+    </w:lvl>
+    <w:lvl w:ilvl="5" w:tplc="04090005" w:tentative="1">
+      <w:start w:val="1"/>
+      <w:numFmt w:val="bullet"/>
+      <w:lvlText w:val=""/>
+      <w:lvlJc w:val="left"/>
+      <w:pPr>
+        <w:ind w:left="2520" w:hanging="420"/>
+      </w:pPr>
+      <w:rPr>
+        <w:rFonts w:ascii="Wingdings" w:hAnsi="Wingdings" w:hint="default"/>
+      </w:rPr>
+    </w:lvl>
+    <w:lvl w:ilvl="6" w:tplc="04090001" w:tentative="1">
+      <w:start w:val="1"/>
+      <w:numFmt w:val="bullet"/>
+      <w:lvlText w:val=""/>
+      <w:lvlJc w:val="left"/>
+      <w:pPr>
+        <w:ind w:left="2940" w:hanging="420"/>
+      </w:pPr>
+      <w:rPr>
+        <w:rFonts w:ascii="Wingdings" w:hAnsi="Wingdings" w:hint="default"/>
+      </w:rPr>
+    </w:lvl>
+    <w:lvl w:ilvl="7" w:tplc="04090003" w:tentative="1">
+      <w:start w:val="1"/>
+      <w:numFmt w:val="bullet"/>
+      <w:lvlText w:val=""/>
+      <w:lvlJc w:val="left"/>
+      <w:pPr>
+        <w:ind w:left="3360" w:hanging="420"/>
+      </w:pPr>
+      <w:rPr>
+        <w:rFonts w:ascii="Wingdings" w:hAnsi="Wingdings" w:hint="default"/>
+      </w:rPr>
+    </w:lvl>
+    <w:lvl w:ilvl="8" w:tplc="04090005" w:tentative="1">
+      <w:start w:val="1"/>
+      <w:numFmt w:val="bullet"/>
+      <w:lvlText w:val=""/>
+      <w:lvlJc w:val="left"/>
+      <w:pPr>
+        <w:ind w:left="3780" w:hanging="420"/>
+      </w:pPr>
+      <w:rPr>
+        <w:rFonts w:ascii="Wingdings" w:hAnsi="Wingdings" w:hint="default"/>
+      </w:rPr>
+    </w:lvl>
+  </w:abstractNum>
+  <w:abstractNum w:abstractNumId="13" w15:restartNumberingAfterBreak="0">
+    <w:nsid w:val="4DAB5D6B"/>
+    <w:multiLevelType w:val="hybridMultilevel"/>
+    <w:tmpl w:val="D772CDEA"/>
+    <w:lvl w:ilvl="0" w:tplc="0409000B">
+      <w:start w:val="1"/>
+      <w:numFmt w:val="bullet"/>
+      <w:lvlText w:val=""/>
+      <w:lvlJc w:val="left"/>
+      <w:pPr>
+        <w:ind w:left="420" w:hanging="420"/>
+      </w:pPr>
+      <w:rPr>
+        <w:rFonts w:ascii="Wingdings" w:hAnsi="Wingdings" w:hint="default"/>
+      </w:rPr>
+    </w:lvl>
+    <w:lvl w:ilvl="1" w:tplc="04090003" w:tentative="1">
+      <w:start w:val="1"/>
+      <w:numFmt w:val="bullet"/>
+      <w:lvlText w:val=""/>
+      <w:lvlJc w:val="left"/>
+      <w:pPr>
+        <w:ind w:left="840" w:hanging="420"/>
+      </w:pPr>
+      <w:rPr>
+        <w:rFonts w:ascii="Wingdings" w:hAnsi="Wingdings" w:hint="default"/>
+      </w:rPr>
+    </w:lvl>
+    <w:lvl w:ilvl="2" w:tplc="04090005" w:tentative="1">
+      <w:start w:val="1"/>
+      <w:numFmt w:val="bullet"/>
+      <w:lvlText w:val=""/>
+      <w:lvlJc w:val="left"/>
+      <w:pPr>
+        <w:ind w:left="1260" w:hanging="420"/>
+      </w:pPr>
+      <w:rPr>
+        <w:rFonts w:ascii="Wingdings" w:hAnsi="Wingdings" w:hint="default"/>
+      </w:rPr>
+    </w:lvl>
+    <w:lvl w:ilvl="3" w:tplc="04090001" w:tentative="1">
+      <w:start w:val="1"/>
+      <w:numFmt w:val="bullet"/>
+      <w:lvlText w:val=""/>
+      <w:lvlJc w:val="left"/>
+      <w:pPr>
+        <w:ind w:left="1680" w:hanging="420"/>
+      </w:pPr>
+      <w:rPr>
+        <w:rFonts w:ascii="Wingdings" w:hAnsi="Wingdings" w:hint="default"/>
+      </w:rPr>
+    </w:lvl>
+    <w:lvl w:ilvl="4" w:tplc="04090003" w:tentative="1">
+      <w:start w:val="1"/>
+      <w:numFmt w:val="bullet"/>
+      <w:lvlText w:val=""/>
+      <w:lvlJc w:val="left"/>
+      <w:pPr>
+        <w:ind w:left="2100" w:hanging="420"/>
+      </w:pPr>
+      <w:rPr>
+        <w:rFonts w:ascii="Wingdings" w:hAnsi="Wingdings" w:hint="default"/>
+      </w:rPr>
+    </w:lvl>
+    <w:lvl w:ilvl="5" w:tplc="04090005" w:tentative="1">
+      <w:start w:val="1"/>
+      <w:numFmt w:val="bullet"/>
+      <w:lvlText w:val=""/>
+      <w:lvlJc w:val="left"/>
+      <w:pPr>
+        <w:ind w:left="2520" w:hanging="420"/>
+      </w:pPr>
+      <w:rPr>
+        <w:rFonts w:ascii="Wingdings" w:hAnsi="Wingdings" w:hint="default"/>
+      </w:rPr>
+    </w:lvl>
+    <w:lvl w:ilvl="6" w:tplc="04090001" w:tentative="1">
+      <w:start w:val="1"/>
+      <w:numFmt w:val="bullet"/>
+      <w:lvlText w:val=""/>
+      <w:lvlJc w:val="left"/>
+      <w:pPr>
+        <w:ind w:left="2940" w:hanging="420"/>
+      </w:pPr>
+      <w:rPr>
+        <w:rFonts w:ascii="Wingdings" w:hAnsi="Wingdings" w:hint="default"/>
+      </w:rPr>
+    </w:lvl>
+    <w:lvl w:ilvl="7" w:tplc="04090003" w:tentative="1">
+      <w:start w:val="1"/>
+      <w:numFmt w:val="bullet"/>
+      <w:lvlText w:val=""/>
+      <w:lvlJc w:val="left"/>
+      <w:pPr>
+        <w:ind w:left="3360" w:hanging="420"/>
+      </w:pPr>
+      <w:rPr>
+        <w:rFonts w:ascii="Wingdings" w:hAnsi="Wingdings" w:hint="default"/>
+      </w:rPr>
+    </w:lvl>
+    <w:lvl w:ilvl="8" w:tplc="04090005" w:tentative="1">
+      <w:start w:val="1"/>
+      <w:numFmt w:val="bullet"/>
+      <w:lvlText w:val=""/>
+      <w:lvlJc w:val="left"/>
+      <w:pPr>
+        <w:ind w:left="3780" w:hanging="420"/>
+      </w:pPr>
+      <w:rPr>
+        <w:rFonts w:ascii="Wingdings" w:hAnsi="Wingdings" w:hint="default"/>
+      </w:rPr>
+    </w:lvl>
+  </w:abstractNum>
+  <w:abstractNum w:abstractNumId="14" w15:restartNumberingAfterBreak="0">
     <w:nsid w:val="4E5B4EFC"/>
     <w:multiLevelType w:val="hybridMultilevel"/>
     <w:tmpl w:val="E1505686"/>
@@ -3961,7 +4719,7 @@
       </w:rPr>
     </w:lvl>
   </w:abstractNum>
-  <w:abstractNum w:abstractNumId="12" w15:restartNumberingAfterBreak="0">
+  <w:abstractNum w:abstractNumId="15" w15:restartNumberingAfterBreak="0">
     <w:nsid w:val="55CC388F"/>
     <w:multiLevelType w:val="hybridMultilevel"/>
     <w:tmpl w:val="8FF67B7E"/>
@@ -4050,7 +4808,7 @@
       </w:pPr>
     </w:lvl>
   </w:abstractNum>
-  <w:abstractNum w:abstractNumId="13" w15:restartNumberingAfterBreak="0">
+  <w:abstractNum w:abstractNumId="16" w15:restartNumberingAfterBreak="0">
     <w:nsid w:val="604E6980"/>
     <w:multiLevelType w:val="hybridMultilevel"/>
     <w:tmpl w:val="4E7EAC8C"/>
@@ -4163,7 +4921,7 @@
       </w:rPr>
     </w:lvl>
   </w:abstractNum>
-  <w:abstractNum w:abstractNumId="14" w15:restartNumberingAfterBreak="0">
+  <w:abstractNum w:abstractNumId="17" w15:restartNumberingAfterBreak="0">
     <w:nsid w:val="63725ACC"/>
     <w:multiLevelType w:val="multilevel"/>
     <w:tmpl w:val="0409001F"/>
@@ -4249,7 +5007,7 @@
       </w:pPr>
     </w:lvl>
   </w:abstractNum>
-  <w:abstractNum w:abstractNumId="15" w15:restartNumberingAfterBreak="0">
+  <w:abstractNum w:abstractNumId="18" w15:restartNumberingAfterBreak="0">
     <w:nsid w:val="693D0662"/>
     <w:multiLevelType w:val="multilevel"/>
     <w:tmpl w:val="0409001F"/>
@@ -4335,7 +5093,7 @@
       </w:pPr>
     </w:lvl>
   </w:abstractNum>
-  <w:abstractNum w:abstractNumId="16" w15:restartNumberingAfterBreak="0">
+  <w:abstractNum w:abstractNumId="19" w15:restartNumberingAfterBreak="0">
     <w:nsid w:val="7E44558A"/>
     <w:multiLevelType w:val="hybridMultilevel"/>
     <w:tmpl w:val="7FF2ED24"/>
@@ -4449,19 +5207,19 @@
     </w:lvl>
   </w:abstractNum>
   <w:num w:numId="1">
+    <w:abstractNumId w:val="18"/>
+  </w:num>
+  <w:num w:numId="2">
     <w:abstractNumId w:val="15"/>
   </w:num>
-  <w:num w:numId="2">
-    <w:abstractNumId w:val="12"/>
-  </w:num>
   <w:num w:numId="3">
-    <w:abstractNumId w:val="13"/>
+    <w:abstractNumId w:val="16"/>
   </w:num>
   <w:num w:numId="4">
     <w:abstractNumId w:val="0"/>
   </w:num>
   <w:num w:numId="5">
-    <w:abstractNumId w:val="14"/>
+    <w:abstractNumId w:val="17"/>
   </w:num>
   <w:num w:numId="6">
     <w:abstractNumId w:val="8"/>
@@ -4482,13 +5240,13 @@
     <w:abstractNumId w:val="6"/>
   </w:num>
   <w:num w:numId="12">
-    <w:abstractNumId w:val="16"/>
+    <w:abstractNumId w:val="19"/>
   </w:num>
   <w:num w:numId="13">
     <w:abstractNumId w:val="4"/>
   </w:num>
   <w:num w:numId="14">
-    <w:abstractNumId w:val="11"/>
+    <w:abstractNumId w:val="14"/>
   </w:num>
   <w:num w:numId="15">
     <w:abstractNumId w:val="2"/>
@@ -4497,7 +5255,16 @@
     <w:abstractNumId w:val="9"/>
   </w:num>
   <w:num w:numId="17">
+    <w:abstractNumId w:val="11"/>
+  </w:num>
+  <w:num w:numId="18">
+    <w:abstractNumId w:val="13"/>
+  </w:num>
+  <w:num w:numId="19">
     <w:abstractNumId w:val="10"/>
+  </w:num>
+  <w:num w:numId="20">
+    <w:abstractNumId w:val="12"/>
   </w:num>
 </w:numbering>
 </file>

</xml_diff>

<commit_message>
think in UML 10
</commit_message>
<xml_diff>
--- a/大象-Thinking_in_UML/《大象-Thinking_in_UML（第二版）》读书笔记.docx
+++ b/大象-Thinking_in_UML/《大象-Thinking_in_UML（第二版）》读书笔记.docx
@@ -6,39 +6,52 @@
       <w:pPr>
         <w:pStyle w:val="1"/>
         <w:jc w:val="center"/>
-      </w:pPr>
-      <w:r>
-        <w:rPr>
-          <w:rFonts w:hint="eastAsia"/>
+        <w:rPr>
+          <w:rFonts w:ascii="宋体" w:eastAsia="宋体" w:hAnsi="宋体"/>
+        </w:rPr>
+      </w:pPr>
+      <w:r>
+        <w:rPr>
+          <w:rFonts w:ascii="宋体" w:eastAsia="宋体" w:hAnsi="宋体" w:hint="eastAsia"/>
         </w:rPr>
         <w:t>大象</w:t>
       </w:r>
       <w:r>
         <w:rPr>
-          <w:rFonts w:hint="eastAsia"/>
+          <w:rFonts w:ascii="宋体" w:eastAsia="宋体" w:hAnsi="宋体" w:hint="eastAsia"/>
         </w:rPr>
         <w:t xml:space="preserve"> </w:t>
       </w:r>
       <w:r>
+        <w:rPr>
+          <w:rFonts w:ascii="宋体" w:eastAsia="宋体" w:hAnsi="宋体"/>
+        </w:rPr>
         <w:t>–</w:t>
       </w:r>
       <w:r>
+        <w:rPr>
+          <w:rFonts w:ascii="宋体" w:eastAsia="宋体" w:hAnsi="宋体"/>
+        </w:rPr>
         <w:t xml:space="preserve"> </w:t>
       </w:r>
-      <w:proofErr w:type="spellStart"/>
-      <w:r>
+      <w:r>
+        <w:rPr>
+          <w:rFonts w:ascii="宋体" w:eastAsia="宋体" w:hAnsi="宋体"/>
+        </w:rPr>
         <w:t>T</w:t>
       </w:r>
       <w:r>
         <w:rPr>
-          <w:rFonts w:hint="eastAsia"/>
+          <w:rFonts w:ascii="宋体" w:eastAsia="宋体" w:hAnsi="宋体" w:hint="eastAsia"/>
         </w:rPr>
         <w:t>hink</w:t>
       </w:r>
       <w:r>
+        <w:rPr>
+          <w:rFonts w:ascii="宋体" w:eastAsia="宋体" w:hAnsi="宋体"/>
+        </w:rPr>
         <w:t>inUML</w:t>
       </w:r>
-      <w:proofErr w:type="spellEnd"/>
     </w:p>
     <w:p>
       <w:pPr>
@@ -47,13 +60,19 @@
           <w:ilvl w:val="0"/>
           <w:numId w:val="1"/>
         </w:numPr>
-      </w:pPr>
-      <w:r>
+        <w:rPr>
+          <w:rFonts w:ascii="宋体" w:eastAsia="宋体" w:hAnsi="宋体"/>
+        </w:rPr>
+      </w:pPr>
+      <w:r>
+        <w:rPr>
+          <w:rFonts w:ascii="宋体" w:eastAsia="宋体" w:hAnsi="宋体"/>
+        </w:rPr>
         <w:t xml:space="preserve"> </w:t>
       </w:r>
       <w:r>
         <w:rPr>
-          <w:rFonts w:hint="eastAsia"/>
+          <w:rFonts w:ascii="宋体" w:eastAsia="宋体" w:hAnsi="宋体" w:hint="eastAsia"/>
         </w:rPr>
         <w:t>面向对象</w:t>
       </w:r>
@@ -65,16 +84,19 @@
           <w:ilvl w:val="1"/>
           <w:numId w:val="1"/>
         </w:numPr>
-      </w:pPr>
-      <w:r>
-        <w:rPr>
-          <w:rFonts w:hint="eastAsia"/>
+        <w:rPr>
+          <w:rFonts w:ascii="宋体" w:eastAsia="宋体" w:hAnsi="宋体"/>
+        </w:rPr>
+      </w:pPr>
+      <w:r>
+        <w:rPr>
+          <w:rFonts w:ascii="宋体" w:eastAsia="宋体" w:hAnsi="宋体" w:hint="eastAsia"/>
         </w:rPr>
         <w:t xml:space="preserve"> </w:t>
       </w:r>
       <w:r>
         <w:rPr>
-          <w:rFonts w:hint="eastAsia"/>
+          <w:rFonts w:ascii="宋体" w:eastAsia="宋体" w:hAnsi="宋体" w:hint="eastAsia"/>
         </w:rPr>
         <w:t>面向过程与面向对象</w:t>
       </w:r>
@@ -283,16 +305,8 @@
         <w:rPr>
           <w:rFonts w:ascii="宋体" w:eastAsia="宋体" w:hAnsi="宋体" w:hint="eastAsia"/>
         </w:rPr>
-        <w:t>世界不是孤立的，相互联系、相互影响、相互作用，由</w:t>
-      </w:r>
-      <w:proofErr w:type="gramStart"/>
-      <w:r>
-        <w:rPr>
-          <w:rFonts w:ascii="宋体" w:eastAsia="宋体" w:hAnsi="宋体" w:hint="eastAsia"/>
-        </w:rPr>
-        <w:t>小构大</w:t>
-      </w:r>
-      <w:proofErr w:type="gramEnd"/>
+        <w:t>世界不是孤立的，相互联系、相互影响、相互作用，由小构大</w:t>
+      </w:r>
       <w:r>
         <w:rPr>
           <w:rFonts w:ascii="宋体" w:eastAsia="宋体" w:hAnsi="宋体" w:hint="eastAsia"/>
@@ -418,16 +432,19 @@
           <w:ilvl w:val="1"/>
           <w:numId w:val="1"/>
         </w:numPr>
-      </w:pPr>
-      <w:r>
-        <w:rPr>
-          <w:rFonts w:hint="eastAsia"/>
+        <w:rPr>
+          <w:rFonts w:ascii="宋体" w:eastAsia="宋体" w:hAnsi="宋体"/>
+        </w:rPr>
+      </w:pPr>
+      <w:r>
+        <w:rPr>
+          <w:rFonts w:ascii="宋体" w:eastAsia="宋体" w:hAnsi="宋体" w:hint="eastAsia"/>
         </w:rPr>
         <w:t xml:space="preserve"> </w:t>
       </w:r>
       <w:r>
         <w:rPr>
-          <w:rFonts w:hint="eastAsia"/>
+          <w:rFonts w:ascii="宋体" w:eastAsia="宋体" w:hAnsi="宋体" w:hint="eastAsia"/>
         </w:rPr>
         <w:t>抽象</w:t>
       </w:r>
@@ -440,10 +457,13 @@
           <w:numId w:val="7"/>
         </w:numPr>
         <w:ind w:firstLineChars="0"/>
-      </w:pPr>
-      <w:r>
-        <w:rPr>
-          <w:rFonts w:hint="eastAsia"/>
+        <w:rPr>
+          <w:rFonts w:ascii="宋体" w:eastAsia="宋体" w:hAnsi="宋体"/>
+        </w:rPr>
+      </w:pPr>
+      <w:r>
+        <w:rPr>
+          <w:rFonts w:ascii="宋体" w:eastAsia="宋体" w:hAnsi="宋体" w:hint="eastAsia"/>
         </w:rPr>
         <w:t>现实世界和对象世界之间的鸿沟</w:t>
       </w:r>
@@ -456,10 +476,13 @@
           <w:numId w:val="7"/>
         </w:numPr>
         <w:ind w:firstLineChars="0"/>
-      </w:pPr>
-      <w:r>
-        <w:rPr>
-          <w:rFonts w:hint="eastAsia"/>
+        <w:rPr>
+          <w:rFonts w:ascii="宋体" w:eastAsia="宋体" w:hAnsi="宋体"/>
+        </w:rPr>
+      </w:pPr>
+      <w:r>
+        <w:rPr>
+          <w:rFonts w:ascii="宋体" w:eastAsia="宋体" w:hAnsi="宋体" w:hint="eastAsia"/>
         </w:rPr>
         <w:t>跨越鸿沟，需要</w:t>
       </w:r>
@@ -472,10 +495,13 @@
           <w:numId w:val="8"/>
         </w:numPr>
         <w:ind w:firstLineChars="0"/>
-      </w:pPr>
-      <w:r>
-        <w:rPr>
-          <w:rFonts w:hint="eastAsia"/>
+        <w:rPr>
+          <w:rFonts w:ascii="宋体" w:eastAsia="宋体" w:hAnsi="宋体"/>
+        </w:rPr>
+      </w:pPr>
+      <w:r>
+        <w:rPr>
+          <w:rFonts w:ascii="宋体" w:eastAsia="宋体" w:hAnsi="宋体" w:hint="eastAsia"/>
         </w:rPr>
         <w:t>一种把现实世界映射到对象世界的方法；</w:t>
       </w:r>
@@ -488,10 +514,13 @@
           <w:numId w:val="8"/>
         </w:numPr>
         <w:ind w:firstLineChars="0"/>
-      </w:pPr>
-      <w:r>
-        <w:rPr>
-          <w:rFonts w:hint="eastAsia"/>
+        <w:rPr>
+          <w:rFonts w:ascii="宋体" w:eastAsia="宋体" w:hAnsi="宋体"/>
+        </w:rPr>
+      </w:pPr>
+      <w:r>
+        <w:rPr>
+          <w:rFonts w:ascii="宋体" w:eastAsia="宋体" w:hAnsi="宋体" w:hint="eastAsia"/>
         </w:rPr>
         <w:t>一种从对象世界描述现实世界的方法；</w:t>
       </w:r>
@@ -504,10 +533,13 @@
           <w:numId w:val="8"/>
         </w:numPr>
         <w:ind w:firstLineChars="0"/>
-      </w:pPr>
-      <w:r>
-        <w:rPr>
-          <w:rFonts w:hint="eastAsia"/>
+        <w:rPr>
+          <w:rFonts w:ascii="宋体" w:eastAsia="宋体" w:hAnsi="宋体"/>
+        </w:rPr>
+      </w:pPr>
+      <w:r>
+        <w:rPr>
+          <w:rFonts w:ascii="宋体" w:eastAsia="宋体" w:hAnsi="宋体" w:hint="eastAsia"/>
         </w:rPr>
         <w:t>一种验证对象世界行为是否正确反映了现实世界的方法。</w:t>
       </w:r>
@@ -533,22 +565,25 @@
           <w:ilvl w:val="0"/>
           <w:numId w:val="1"/>
         </w:numPr>
-      </w:pPr>
-      <w:r>
-        <w:rPr>
-          <w:rFonts w:hint="eastAsia"/>
+        <w:rPr>
+          <w:rFonts w:ascii="宋体" w:eastAsia="宋体" w:hAnsi="宋体"/>
+        </w:rPr>
+      </w:pPr>
+      <w:r>
+        <w:rPr>
+          <w:rFonts w:ascii="宋体" w:eastAsia="宋体" w:hAnsi="宋体" w:hint="eastAsia"/>
         </w:rPr>
         <w:t xml:space="preserve"> </w:t>
       </w:r>
       <w:r>
         <w:rPr>
-          <w:rFonts w:hint="eastAsia"/>
+          <w:rFonts w:ascii="宋体" w:eastAsia="宋体" w:hAnsi="宋体" w:hint="eastAsia"/>
         </w:rPr>
         <w:t xml:space="preserve">建模语言 —— </w:t>
       </w:r>
       <w:r>
         <w:rPr>
-          <w:rFonts w:hint="eastAsia"/>
+          <w:rFonts w:ascii="宋体" w:eastAsia="宋体" w:hAnsi="宋体" w:hint="eastAsia"/>
         </w:rPr>
         <w:t>UML</w:t>
       </w:r>
@@ -560,28 +595,37 @@
           <w:ilvl w:val="1"/>
           <w:numId w:val="1"/>
         </w:numPr>
-      </w:pPr>
-      <w:r>
-        <w:rPr>
-          <w:rFonts w:hint="eastAsia"/>
+        <w:rPr>
+          <w:rFonts w:ascii="宋体" w:eastAsia="宋体" w:hAnsi="宋体"/>
+        </w:rPr>
+      </w:pPr>
+      <w:r>
+        <w:rPr>
+          <w:rFonts w:ascii="宋体" w:eastAsia="宋体" w:hAnsi="宋体" w:hint="eastAsia"/>
         </w:rPr>
         <w:t xml:space="preserve"> </w:t>
       </w:r>
       <w:r>
+        <w:rPr>
+          <w:rFonts w:ascii="宋体" w:eastAsia="宋体" w:hAnsi="宋体"/>
+        </w:rPr>
         <w:t>O</w:t>
       </w:r>
       <w:r>
         <w:rPr>
-          <w:rFonts w:hint="eastAsia"/>
+          <w:rFonts w:ascii="宋体" w:eastAsia="宋体" w:hAnsi="宋体" w:hint="eastAsia"/>
         </w:rPr>
         <w:t>OD</w:t>
       </w:r>
       <w:r>
+        <w:rPr>
+          <w:rFonts w:ascii="宋体" w:eastAsia="宋体" w:hAnsi="宋体"/>
+        </w:rPr>
         <w:t xml:space="preserve">: </w:t>
       </w:r>
       <w:r>
         <w:rPr>
-          <w:rFonts w:hint="eastAsia"/>
+          <w:rFonts w:ascii="宋体" w:eastAsia="宋体" w:hAnsi="宋体" w:hint="eastAsia"/>
         </w:rPr>
         <w:t>面向对象设计</w:t>
       </w:r>
@@ -649,10 +693,13 @@
           <w:ilvl w:val="1"/>
           <w:numId w:val="1"/>
         </w:numPr>
-      </w:pPr>
-      <w:r>
-        <w:rPr>
-          <w:rFonts w:hint="eastAsia"/>
+        <w:rPr>
+          <w:rFonts w:ascii="宋体" w:eastAsia="宋体" w:hAnsi="宋体"/>
+        </w:rPr>
+      </w:pPr>
+      <w:r>
+        <w:rPr>
+          <w:rFonts w:ascii="宋体" w:eastAsia="宋体" w:hAnsi="宋体" w:hint="eastAsia"/>
         </w:rPr>
         <w:lastRenderedPageBreak/>
         <w:t xml:space="preserve"> OOA： 面向对象分析</w:t>
@@ -667,12 +714,12 @@
         </w:numPr>
         <w:ind w:firstLineChars="0"/>
         <w:rPr>
-          <w:rFonts w:hint="eastAsia"/>
-        </w:rPr>
-      </w:pPr>
-      <w:r>
-        <w:rPr>
-          <w:rFonts w:hint="eastAsia"/>
+          <w:rFonts w:ascii="宋体" w:eastAsia="宋体" w:hAnsi="宋体"/>
+        </w:rPr>
+      </w:pPr>
+      <w:r>
+        <w:rPr>
+          <w:rFonts w:ascii="宋体" w:eastAsia="宋体" w:hAnsi="宋体" w:hint="eastAsia"/>
         </w:rPr>
         <w:t>从需求中推到对象</w:t>
       </w:r>
@@ -695,19 +742,11 @@
         </w:rPr>
         <w:t>(</w:t>
       </w:r>
-      <w:proofErr w:type="spellStart"/>
-      <w:r>
-        <w:rPr>
-          <w:rFonts w:ascii="宋体" w:eastAsia="宋体" w:hAnsi="宋体" w:hint="eastAsia"/>
-        </w:rPr>
-        <w:t>Booch</w:t>
-      </w:r>
-      <w:proofErr w:type="spellEnd"/>
-      <w:r>
-        <w:rPr>
-          <w:rFonts w:ascii="宋体" w:eastAsia="宋体" w:hAnsi="宋体" w:hint="eastAsia"/>
-        </w:rPr>
-        <w:t>，OOSE、Martin</w:t>
+      <w:r>
+        <w:rPr>
+          <w:rFonts w:ascii="宋体" w:eastAsia="宋体" w:hAnsi="宋体" w:hint="eastAsia"/>
+        </w:rPr>
+        <w:t>Booch，OOSE、Martin</w:t>
       </w:r>
       <w:r>
         <w:rPr>
@@ -772,30 +811,30 @@
           <w:numId w:val="1"/>
         </w:numPr>
         <w:rPr>
-          <w:rFonts w:hint="eastAsia"/>
-        </w:rPr>
-      </w:pPr>
-      <w:r>
-        <w:rPr>
-          <w:rFonts w:hint="eastAsia"/>
+          <w:rFonts w:ascii="宋体" w:eastAsia="宋体" w:hAnsi="宋体"/>
+        </w:rPr>
+      </w:pPr>
+      <w:r>
+        <w:rPr>
+          <w:rFonts w:ascii="宋体" w:eastAsia="宋体" w:hAnsi="宋体" w:hint="eastAsia"/>
         </w:rPr>
         <w:t xml:space="preserve"> </w:t>
       </w:r>
       <w:r>
         <w:rPr>
-          <w:rFonts w:hint="eastAsia"/>
+          <w:rFonts w:ascii="宋体" w:eastAsia="宋体" w:hAnsi="宋体" w:hint="eastAsia"/>
         </w:rPr>
         <w:t>UML（</w:t>
       </w:r>
       <w:r>
         <w:rPr>
-          <w:rFonts w:hint="eastAsia"/>
+          <w:rFonts w:ascii="宋体" w:eastAsia="宋体" w:hAnsi="宋体" w:hint="eastAsia"/>
         </w:rPr>
         <w:t>统一建模语言</w:t>
       </w:r>
       <w:r>
         <w:rPr>
-          <w:rFonts w:hint="eastAsia"/>
+          <w:rFonts w:ascii="宋体" w:eastAsia="宋体" w:hAnsi="宋体" w:hint="eastAsia"/>
         </w:rPr>
         <w:t>）</w:t>
       </w:r>
@@ -940,7 +979,7 @@
         </w:numPr>
         <w:ind w:firstLineChars="0"/>
         <w:rPr>
-          <w:rFonts w:ascii="宋体" w:eastAsia="宋体" w:hAnsi="宋体" w:hint="eastAsia"/>
+          <w:rFonts w:ascii="宋体" w:eastAsia="宋体" w:hAnsi="宋体"/>
         </w:rPr>
       </w:pPr>
       <w:r>
@@ -1038,23 +1077,7 @@
           <w:rFonts w:ascii="宋体" w:eastAsia="宋体" w:hAnsi="宋体" w:hint="eastAsia"/>
           <w:color w:val="FF0000"/>
         </w:rPr>
-        <w:t>现实世界</w:t>
-      </w:r>
-      <w:proofErr w:type="gramStart"/>
-      <w:r>
-        <w:rPr>
-          <w:rFonts w:ascii="宋体" w:eastAsia="宋体" w:hAnsi="宋体" w:hint="eastAsia"/>
-          <w:color w:val="FF0000"/>
-        </w:rPr>
-        <w:t>至业务</w:t>
-      </w:r>
-      <w:proofErr w:type="gramEnd"/>
-      <w:r>
-        <w:rPr>
-          <w:rFonts w:ascii="宋体" w:eastAsia="宋体" w:hAnsi="宋体" w:hint="eastAsia"/>
-          <w:color w:val="FF0000"/>
-        </w:rPr>
-        <w:t xml:space="preserve">模型 </w:t>
+        <w:t xml:space="preserve">现实世界至业务模型 </w:t>
       </w:r>
       <w:r>
         <w:rPr>
@@ -1115,28 +1138,14 @@
         </w:numPr>
         <w:ind w:firstLineChars="0"/>
         <w:rPr>
-          <w:rFonts w:ascii="宋体" w:eastAsia="宋体" w:hAnsi="宋体" w:hint="eastAsia"/>
-        </w:rPr>
-      </w:pPr>
-      <w:r>
-        <w:rPr>
-          <w:rFonts w:ascii="宋体" w:eastAsia="宋体" w:hAnsi="宋体"/>
-        </w:rPr>
-        <w:t>从现实世界</w:t>
-      </w:r>
-      <w:proofErr w:type="gramStart"/>
-      <w:r>
-        <w:rPr>
-          <w:rFonts w:ascii="宋体" w:eastAsia="宋体" w:hAnsi="宋体"/>
-        </w:rPr>
-        <w:t>至业务</w:t>
-      </w:r>
-      <w:proofErr w:type="gramEnd"/>
-      <w:r>
-        <w:rPr>
-          <w:rFonts w:ascii="宋体" w:eastAsia="宋体" w:hAnsi="宋体"/>
-        </w:rPr>
-        <w:t>模型</w:t>
+          <w:rFonts w:ascii="宋体" w:eastAsia="宋体" w:hAnsi="宋体"/>
+        </w:rPr>
+      </w:pPr>
+      <w:r>
+        <w:rPr>
+          <w:rFonts w:ascii="宋体" w:eastAsia="宋体" w:hAnsi="宋体"/>
+        </w:rPr>
+        <w:t>从现实世界至业务模型</w:t>
       </w:r>
       <w:r>
         <w:rPr>
@@ -1333,6 +1342,7 @@
       </w:pPr>
       <w:r>
         <w:rPr>
+          <w:rFonts w:ascii="宋体" w:eastAsia="宋体" w:hAnsi="宋体"/>
           <w:noProof/>
         </w:rPr>
         <w:drawing>
@@ -1456,6 +1466,7 @@
       </w:pPr>
       <w:r>
         <w:rPr>
+          <w:rFonts w:ascii="宋体" w:eastAsia="宋体" w:hAnsi="宋体"/>
           <w:noProof/>
         </w:rPr>
         <w:drawing>
@@ -1504,7 +1515,7 @@
         </w:numPr>
         <w:ind w:firstLineChars="0"/>
         <w:rPr>
-          <w:rFonts w:ascii="宋体" w:eastAsia="宋体" w:hAnsi="宋体" w:hint="eastAsia"/>
+          <w:rFonts w:ascii="宋体" w:eastAsia="宋体" w:hAnsi="宋体"/>
         </w:rPr>
       </w:pPr>
       <w:r>
@@ -1718,7 +1729,7 @@
       <w:pPr>
         <w:jc w:val="center"/>
         <w:rPr>
-          <w:rFonts w:ascii="宋体" w:eastAsia="宋体" w:hAnsi="宋体" w:hint="eastAsia"/>
+          <w:rFonts w:ascii="宋体" w:eastAsia="宋体" w:hAnsi="宋体"/>
         </w:rPr>
       </w:pPr>
     </w:p>
@@ -1787,21 +1798,7 @@
         <w:rPr>
           <w:rFonts w:ascii="宋体" w:eastAsia="宋体" w:hAnsi="宋体"/>
         </w:rPr>
-        <w:t>UML通过被称之为概念化的过程（Conceptual)来建立适合计算机理解和实现的模型，这个模型称为分析模型（</w:t>
-      </w:r>
-      <w:proofErr w:type="spellStart"/>
-      <w:r>
-        <w:rPr>
-          <w:rFonts w:ascii="宋体" w:eastAsia="宋体" w:hAnsi="宋体"/>
-        </w:rPr>
-        <w:t>AnalysisModel</w:t>
-      </w:r>
-      <w:proofErr w:type="spellEnd"/>
-      <w:r>
-        <w:rPr>
-          <w:rFonts w:ascii="宋体" w:eastAsia="宋体" w:hAnsi="宋体"/>
-        </w:rPr>
-        <w:t>)。分析模型介于原始需求和计算机实现之间，是一种过渡模型。分析模型向上映射了原始需求，计算机的可执行代码可以通过分析模型追溯到原始需求；同时，分析模型向下为计算机实现规定了一种高层次的抽象，这种抽象是一种指导，也是一种约束，计算机实</w:t>
+        <w:t>UML通过被称之为概念化的过程（Conceptual)来建立适合计算机理解和实现的模型，这个模型称为分析模型（AnalysisModel)。分析模型介于原始需求和计算机实现之间，是一种过渡模型。分析模型向上映射了原始需求，计算机的可执行代码可以通过分析模型追溯到原始需求；同时，分析模型向下为计算机实现规定了一种高层次的抽象，这种抽象是一种指导，也是一种约束，计算机实</w:t>
       </w:r>
       <w:r>
         <w:rPr>
@@ -1900,21 +1897,7 @@
         <w:rPr>
           <w:rFonts w:ascii="宋体" w:eastAsia="宋体" w:hAnsi="宋体" w:hint="eastAsia"/>
         </w:rPr>
-        <w:t>事物都分为里面和外面，外面的事物与里面的事物之间的任何</w:t>
-      </w:r>
-      <w:proofErr w:type="gramStart"/>
-      <w:r>
-        <w:rPr>
-          <w:rFonts w:ascii="宋体" w:eastAsia="宋体" w:hAnsi="宋体" w:hint="eastAsia"/>
-        </w:rPr>
-        <w:t>交互都</w:t>
-      </w:r>
-      <w:proofErr w:type="gramEnd"/>
-      <w:r>
-        <w:rPr>
-          <w:rFonts w:ascii="宋体" w:eastAsia="宋体" w:hAnsi="宋体" w:hint="eastAsia"/>
-        </w:rPr>
-        <w:t>需要有一个边界。</w:t>
+        <w:t>事物都分为里面和外面，外面的事物与里面的事物之间的任何交互都需要有一个边界。</w:t>
       </w:r>
       <w:r>
         <w:rPr>
@@ -2228,7 +2211,7 @@
         </w:numPr>
         <w:ind w:firstLineChars="0"/>
         <w:rPr>
-          <w:rFonts w:ascii="宋体" w:eastAsia="宋体" w:hAnsi="宋体" w:hint="eastAsia"/>
+          <w:rFonts w:ascii="宋体" w:eastAsia="宋体" w:hAnsi="宋体"/>
         </w:rPr>
       </w:pPr>
       <w:r>
@@ -2552,7 +2535,7 @@
         </w:numPr>
         <w:ind w:firstLineChars="0"/>
         <w:rPr>
-          <w:rFonts w:ascii="宋体" w:eastAsia="宋体" w:hAnsi="宋体" w:hint="eastAsia"/>
+          <w:rFonts w:ascii="宋体" w:eastAsia="宋体" w:hAnsi="宋体"/>
         </w:rPr>
       </w:pPr>
       <w:r>
@@ -2565,27 +2548,7 @@
         <w:rPr>
           <w:rFonts w:ascii="宋体" w:eastAsia="宋体" w:hAnsi="宋体" w:hint="eastAsia"/>
         </w:rPr>
-        <w:t>如果决定采用某个规范或采用某个中间件时，实现</w:t>
-      </w:r>
-      <w:proofErr w:type="gramStart"/>
-      <w:r>
-        <w:rPr>
-          <w:rFonts w:ascii="宋体" w:eastAsia="宋体" w:hAnsi="宋体" w:hint="eastAsia"/>
-        </w:rPr>
-        <w:t>类还要</w:t>
-      </w:r>
-      <w:proofErr w:type="gramEnd"/>
-      <w:r>
-        <w:rPr>
-          <w:rFonts w:ascii="宋体" w:eastAsia="宋体" w:hAnsi="宋体" w:hint="eastAsia"/>
-        </w:rPr>
-        <w:t>遵循规范或中间件规定的那些必需特性</w:t>
-      </w:r>
-      <w:r>
-        <w:rPr>
-          <w:rFonts w:ascii="宋体" w:eastAsia="宋体" w:hAnsi="宋体" w:hint="eastAsia"/>
-        </w:rPr>
-        <w:t>。</w:t>
+        <w:t>如果决定采用某个规范或采用某个中间件时，实现类还要遵循规范或中间件规定的那些必需特性。</w:t>
       </w:r>
     </w:p>
     <w:p>
@@ -2623,7 +2586,7 @@
       <w:pPr>
         <w:jc w:val="center"/>
         <w:rPr>
-          <w:rFonts w:ascii="宋体" w:eastAsia="宋体" w:hAnsi="宋体" w:hint="eastAsia"/>
+          <w:rFonts w:ascii="宋体" w:eastAsia="宋体" w:hAnsi="宋体"/>
         </w:rPr>
       </w:pPr>
       <w:r>
@@ -2702,22 +2665,25 @@
           <w:ilvl w:val="0"/>
           <w:numId w:val="1"/>
         </w:numPr>
-      </w:pPr>
-      <w:r>
-        <w:rPr>
-          <w:rFonts w:hint="eastAsia"/>
+        <w:rPr>
+          <w:rFonts w:ascii="宋体" w:eastAsia="宋体" w:hAnsi="宋体"/>
+        </w:rPr>
+      </w:pPr>
+      <w:r>
+        <w:rPr>
+          <w:rFonts w:ascii="宋体" w:eastAsia="宋体" w:hAnsi="宋体" w:hint="eastAsia"/>
         </w:rPr>
         <w:t xml:space="preserve"> </w:t>
       </w:r>
       <w:r>
         <w:rPr>
-          <w:rFonts w:hint="eastAsia"/>
+          <w:rFonts w:ascii="宋体" w:eastAsia="宋体" w:hAnsi="宋体" w:hint="eastAsia"/>
         </w:rPr>
         <w:t xml:space="preserve">建模方法 —— </w:t>
       </w:r>
       <w:r>
         <w:rPr>
-          <w:rFonts w:hint="eastAsia"/>
+          <w:rFonts w:ascii="宋体" w:eastAsia="宋体" w:hAnsi="宋体" w:hint="eastAsia"/>
         </w:rPr>
         <w:t>RUP</w:t>
       </w:r>
@@ -2729,28 +2695,31 @@
           <w:ilvl w:val="1"/>
           <w:numId w:val="1"/>
         </w:numPr>
-      </w:pPr>
-      <w:r>
-        <w:rPr>
-          <w:rFonts w:hint="eastAsia"/>
+        <w:rPr>
+          <w:rFonts w:ascii="宋体" w:eastAsia="宋体" w:hAnsi="宋体"/>
+        </w:rPr>
+      </w:pPr>
+      <w:r>
+        <w:rPr>
+          <w:rFonts w:ascii="宋体" w:eastAsia="宋体" w:hAnsi="宋体" w:hint="eastAsia"/>
         </w:rPr>
         <w:t xml:space="preserve"> </w:t>
       </w:r>
       <w:r>
         <w:rPr>
-          <w:rFonts w:hint="eastAsia"/>
+          <w:rFonts w:ascii="宋体" w:eastAsia="宋体" w:hAnsi="宋体" w:hint="eastAsia"/>
         </w:rPr>
         <w:t>RUP（</w:t>
       </w:r>
       <w:r>
         <w:rPr>
-          <w:rFonts w:hint="eastAsia"/>
+          <w:rFonts w:ascii="宋体" w:eastAsia="宋体" w:hAnsi="宋体" w:hint="eastAsia"/>
         </w:rPr>
         <w:t>统一过程</w:t>
       </w:r>
       <w:r>
         <w:rPr>
-          <w:rFonts w:hint="eastAsia"/>
+          <w:rFonts w:ascii="宋体" w:eastAsia="宋体" w:hAnsi="宋体" w:hint="eastAsia"/>
         </w:rPr>
         <w:t>）</w:t>
       </w:r>
@@ -2882,6 +2851,7 @@
       </w:pPr>
       <w:r>
         <w:rPr>
+          <w:rFonts w:ascii="宋体" w:eastAsia="宋体" w:hAnsi="宋体"/>
           <w:noProof/>
         </w:rPr>
         <w:lastRenderedPageBreak/>
@@ -2929,16 +2899,19 @@
           <w:ilvl w:val="1"/>
           <w:numId w:val="1"/>
         </w:numPr>
-      </w:pPr>
-      <w:r>
-        <w:rPr>
-          <w:rFonts w:hint="eastAsia"/>
+        <w:rPr>
+          <w:rFonts w:ascii="宋体" w:eastAsia="宋体" w:hAnsi="宋体"/>
+        </w:rPr>
+      </w:pPr>
+      <w:r>
+        <w:rPr>
+          <w:rFonts w:ascii="宋体" w:eastAsia="宋体" w:hAnsi="宋体" w:hint="eastAsia"/>
         </w:rPr>
         <w:t xml:space="preserve"> </w:t>
       </w:r>
       <w:r>
         <w:rPr>
-          <w:rFonts w:hint="eastAsia"/>
+          <w:rFonts w:ascii="宋体" w:eastAsia="宋体" w:hAnsi="宋体" w:hint="eastAsia"/>
         </w:rPr>
         <w:t>RUP与UML</w:t>
       </w:r>
@@ -2951,28 +2924,31 @@
           <w:numId w:val="20"/>
         </w:numPr>
         <w:ind w:firstLineChars="0"/>
-      </w:pPr>
-      <w:r>
-        <w:rPr>
-          <w:rFonts w:hint="eastAsia"/>
+        <w:rPr>
+          <w:rFonts w:ascii="宋体" w:eastAsia="宋体" w:hAnsi="宋体"/>
+        </w:rPr>
+      </w:pPr>
+      <w:r>
+        <w:rPr>
+          <w:rFonts w:ascii="宋体" w:eastAsia="宋体" w:hAnsi="宋体" w:hint="eastAsia"/>
         </w:rPr>
         <w:t>UML是一种语言，用来描述软件生产过程中要产生的文档，</w:t>
       </w:r>
       <w:r>
         <w:rPr>
-          <w:rFonts w:hint="eastAsia"/>
+          <w:rFonts w:ascii="宋体" w:eastAsia="宋体" w:hAnsi="宋体" w:hint="eastAsia"/>
         </w:rPr>
         <w:t>RUP</w:t>
       </w:r>
       <w:r>
         <w:rPr>
-          <w:rFonts w:hint="eastAsia"/>
+          <w:rFonts w:ascii="宋体" w:eastAsia="宋体" w:hAnsi="宋体" w:hint="eastAsia"/>
         </w:rPr>
         <w:t>则是指导</w:t>
       </w:r>
       <w:r>
         <w:rPr>
-          <w:rFonts w:hint="eastAsia"/>
+          <w:rFonts w:ascii="宋体" w:eastAsia="宋体" w:hAnsi="宋体" w:hint="eastAsia"/>
         </w:rPr>
         <w:t>如何产生这些文档以及这些文档要讲述什么的方法。</w:t>
       </w:r>
@@ -2986,25 +2962,25 @@
         </w:numPr>
         <w:ind w:firstLineChars="0"/>
         <w:rPr>
-          <w:rFonts w:hint="eastAsia"/>
-        </w:rPr>
-      </w:pPr>
-      <w:r>
-        <w:rPr>
-          <w:rFonts w:hint="eastAsia"/>
+          <w:rFonts w:ascii="宋体" w:eastAsia="宋体" w:hAnsi="宋体"/>
+        </w:rPr>
+      </w:pPr>
+      <w:r>
+        <w:rPr>
+          <w:rFonts w:ascii="宋体" w:eastAsia="宋体" w:hAnsi="宋体" w:hint="eastAsia"/>
         </w:rPr>
         <w:t>RUP和UML不是一体的，只是软件方法和建模语言的一个完美结合。</w:t>
       </w:r>
       <w:r>
         <w:rPr>
-          <w:rFonts w:hint="eastAsia"/>
+          <w:rFonts w:ascii="宋体" w:eastAsia="宋体" w:hAnsi="宋体" w:hint="eastAsia"/>
           <w:highlight w:val="yellow"/>
         </w:rPr>
         <w:t>要站在</w:t>
       </w:r>
       <w:r>
         <w:rPr>
-          <w:rFonts w:hint="eastAsia"/>
+          <w:rFonts w:ascii="宋体" w:eastAsia="宋体" w:hAnsi="宋体" w:hint="eastAsia"/>
           <w:b/>
           <w:color w:val="FF0000"/>
           <w:highlight w:val="yellow"/>
@@ -3013,44 +2989,661 @@
       </w:r>
       <w:r>
         <w:rPr>
+          <w:rFonts w:ascii="宋体" w:eastAsia="宋体" w:hAnsi="宋体" w:hint="eastAsia"/>
+          <w:highlight w:val="yellow"/>
+        </w:rPr>
+        <w:t>的角度，先了解软件项目如何做的，然后再从UML中寻找需要的工具，</w:t>
+      </w:r>
+      <w:r>
+        <w:rPr>
+          <w:rFonts w:ascii="宋体" w:eastAsia="宋体" w:hAnsi="宋体" w:hint="eastAsia"/>
+          <w:highlight w:val="yellow"/>
+        </w:rPr>
+        <w:t>将</w:t>
+      </w:r>
+      <w:r>
+        <w:rPr>
+          <w:rFonts w:ascii="宋体" w:eastAsia="宋体" w:hAnsi="宋体" w:hint="eastAsia"/>
+          <w:highlight w:val="yellow"/>
+        </w:rPr>
+        <w:t>软件过程中的要求</w:t>
+      </w:r>
+      <w:r>
+        <w:rPr>
+          <w:rFonts w:ascii="宋体" w:eastAsia="宋体" w:hAnsi="宋体" w:hint="eastAsia"/>
+          <w:highlight w:val="yellow"/>
+        </w:rPr>
+        <w:t>记录下来</w:t>
+      </w:r>
+      <w:r>
+        <w:rPr>
+          <w:rFonts w:ascii="宋体" w:eastAsia="宋体" w:hAnsi="宋体" w:hint="eastAsia"/>
+          <w:highlight w:val="yellow"/>
+        </w:rPr>
+        <w:t>。</w:t>
+      </w:r>
+    </w:p>
+    <w:p>
+      <w:pPr>
+        <w:pStyle w:val="2"/>
+        <w:numPr>
+          <w:ilvl w:val="1"/>
+          <w:numId w:val="1"/>
+        </w:numPr>
+        <w:rPr>
+          <w:rFonts w:ascii="宋体" w:eastAsia="宋体" w:hAnsi="宋体"/>
+        </w:rPr>
+      </w:pPr>
+      <w:r>
+        <w:rPr>
+          <w:rFonts w:ascii="宋体" w:eastAsia="宋体" w:hAnsi="宋体"/>
+        </w:rPr>
+        <w:t xml:space="preserve"> </w:t>
+      </w:r>
+      <w:r>
+        <w:rPr>
+          <w:rFonts w:ascii="宋体" w:eastAsia="宋体" w:hAnsi="宋体" w:hint="eastAsia"/>
+        </w:rPr>
+        <w:t>RUP与软件工程</w:t>
+      </w:r>
+    </w:p>
+    <w:p>
+      <w:pPr>
+        <w:pStyle w:val="a3"/>
+        <w:numPr>
+          <w:ilvl w:val="0"/>
+          <w:numId w:val="21"/>
+        </w:numPr>
+        <w:ind w:firstLineChars="0"/>
+        <w:rPr>
+          <w:rFonts w:ascii="宋体" w:eastAsia="宋体" w:hAnsi="宋体"/>
+        </w:rPr>
+      </w:pPr>
+      <w:r>
+        <w:rPr>
+          <w:rFonts w:ascii="宋体" w:eastAsia="宋体" w:hAnsi="宋体" w:hint="eastAsia"/>
+        </w:rPr>
+        <w:t>RUP（统一过程</w:t>
+      </w:r>
+      <w:r>
+        <w:rPr>
+          <w:rFonts w:ascii="宋体" w:eastAsia="宋体" w:hAnsi="宋体"/>
+        </w:rPr>
+        <w:t>）</w:t>
+      </w:r>
+      <w:r>
+        <w:rPr>
+          <w:rFonts w:ascii="宋体" w:eastAsia="宋体" w:hAnsi="宋体" w:hint="eastAsia"/>
+        </w:rPr>
+        <w:t>是一种重量级方法，</w:t>
+      </w:r>
+      <w:r>
+        <w:rPr>
+          <w:rFonts w:ascii="宋体" w:eastAsia="宋体" w:hAnsi="宋体" w:hint="eastAsia"/>
+        </w:rPr>
+        <w:t>追求稳定，长期战略，适用于大中型软件产品</w:t>
+      </w:r>
+      <w:r>
+        <w:rPr>
+          <w:rFonts w:ascii="宋体" w:eastAsia="宋体" w:hAnsi="宋体" w:hint="eastAsia"/>
+        </w:rPr>
+        <w:t>开发，但实施过程成本高。</w:t>
+      </w:r>
+    </w:p>
+    <w:p>
+      <w:pPr>
+        <w:pStyle w:val="a3"/>
+        <w:numPr>
+          <w:ilvl w:val="0"/>
+          <w:numId w:val="21"/>
+        </w:numPr>
+        <w:ind w:firstLineChars="0"/>
+        <w:rPr>
+          <w:rFonts w:ascii="宋体" w:eastAsia="宋体" w:hAnsi="宋体" w:hint="eastAsia"/>
+        </w:rPr>
+      </w:pPr>
+      <w:r>
+        <w:rPr>
+          <w:rFonts w:ascii="宋体" w:eastAsia="宋体" w:hAnsi="宋体" w:hint="eastAsia"/>
+        </w:rPr>
+        <w:t>敏捷开发方法，如XP（极限编程）方法，追求在变化中用最快速的办法适应变更，用小的管理成本保障软件</w:t>
+      </w:r>
+      <w:r>
+        <w:rPr>
+          <w:rFonts w:ascii="宋体" w:eastAsia="宋体" w:hAnsi="宋体" w:hint="eastAsia"/>
+        </w:rPr>
+        <w:t>管理，适用于中小型软件产品开发，但稳定性差。</w:t>
+      </w:r>
+    </w:p>
+    <w:p>
+      <w:pPr>
+        <w:pStyle w:val="2"/>
+        <w:numPr>
+          <w:ilvl w:val="1"/>
+          <w:numId w:val="1"/>
+        </w:numPr>
+        <w:rPr>
+          <w:rFonts w:ascii="宋体" w:eastAsia="宋体" w:hAnsi="宋体"/>
+        </w:rPr>
+      </w:pPr>
+      <w:r>
+        <w:rPr>
+          <w:rFonts w:ascii="宋体" w:eastAsia="宋体" w:hAnsi="宋体" w:hint="eastAsia"/>
+        </w:rPr>
+        <w:t xml:space="preserve"> </w:t>
+      </w:r>
+      <w:r>
+        <w:rPr>
+          <w:rFonts w:ascii="宋体" w:eastAsia="宋体" w:hAnsi="宋体" w:hint="eastAsia"/>
+        </w:rPr>
+        <w:t>RUP最佳实践</w:t>
+      </w:r>
+    </w:p>
+    <w:p>
+      <w:pPr>
+        <w:pStyle w:val="a3"/>
+        <w:numPr>
+          <w:ilvl w:val="0"/>
+          <w:numId w:val="22"/>
+        </w:numPr>
+        <w:ind w:firstLineChars="0"/>
+        <w:rPr>
+          <w:rFonts w:ascii="宋体" w:eastAsia="宋体" w:hAnsi="宋体" w:hint="eastAsia"/>
+        </w:rPr>
+      </w:pPr>
+      <w:r>
+        <w:rPr>
+          <w:rFonts w:ascii="宋体" w:eastAsia="宋体" w:hAnsi="宋体" w:hint="eastAsia"/>
+        </w:rPr>
+        <w:t>长久以来，人们期望软件开发能够像其他工业产品一样，可以单独生产标准零部件，然后按照要求来组装它们，用较少的投入完成最终的软件产品。</w:t>
+      </w:r>
+      <w:r>
+        <w:rPr>
+          <w:rFonts w:ascii="宋体" w:eastAsia="宋体" w:hAnsi="宋体" w:hint="eastAsia"/>
+          <w:color w:val="FF0000"/>
+          <w:highlight w:val="yellow"/>
+        </w:rPr>
+        <w:t>现在随着面向对象的发展，基于架构的、构件式的软件开发模式己经成为软件开发的主流</w:t>
+      </w:r>
+      <w:r>
+        <w:rPr>
+          <w:rFonts w:ascii="宋体" w:eastAsia="宋体" w:hAnsi="宋体" w:hint="eastAsia"/>
+        </w:rPr>
+        <w:t>，这代表着软件从“手工业”向“工业”的转化取得了重大的进步。</w:t>
+      </w:r>
+    </w:p>
+    <w:p>
+      <w:pPr>
+        <w:pStyle w:val="a3"/>
+        <w:numPr>
+          <w:ilvl w:val="0"/>
+          <w:numId w:val="22"/>
+        </w:numPr>
+        <w:ind w:firstLineChars="0"/>
+        <w:rPr>
+          <w:rFonts w:ascii="宋体" w:eastAsia="宋体" w:hAnsi="宋体"/>
+        </w:rPr>
+      </w:pPr>
+      <w:r>
+        <w:rPr>
+          <w:rFonts w:ascii="宋体" w:eastAsia="宋体" w:hAnsi="宋体" w:hint="eastAsia"/>
+        </w:rPr>
+        <w:t>对于软件产品来说，最佳实践来自两个方面：一方面是</w:t>
+      </w:r>
+      <w:r>
+        <w:rPr>
+          <w:rFonts w:ascii="宋体" w:eastAsia="宋体" w:hAnsi="宋体" w:hint="eastAsia"/>
+          <w:highlight w:val="yellow"/>
+        </w:rPr>
+        <w:t>技术类</w:t>
+      </w:r>
+      <w:r>
+        <w:rPr>
+          <w:rFonts w:ascii="宋体" w:eastAsia="宋体" w:hAnsi="宋体" w:hint="eastAsia"/>
+        </w:rPr>
+        <w:t>的，如设计模式：另一方</w:t>
+      </w:r>
+      <w:r>
+        <w:rPr>
+          <w:rFonts w:ascii="宋体" w:eastAsia="宋体" w:hAnsi="宋体" w:hint="eastAsia"/>
+        </w:rPr>
+        <w:lastRenderedPageBreak/>
+        <w:t>面的是</w:t>
+      </w:r>
+      <w:r>
+        <w:rPr>
+          <w:rFonts w:ascii="宋体" w:eastAsia="宋体" w:hAnsi="宋体" w:hint="eastAsia"/>
+          <w:highlight w:val="yellow"/>
+        </w:rPr>
+        <w:t>过程类</w:t>
+      </w:r>
+      <w:r>
+        <w:rPr>
+          <w:rFonts w:ascii="宋体" w:eastAsia="宋体" w:hAnsi="宋体" w:hint="eastAsia"/>
+        </w:rPr>
+        <w:t>的，如需求方法、分析方法、设计方法等。</w:t>
+      </w:r>
+    </w:p>
+    <w:p>
+      <w:pPr>
+        <w:pStyle w:val="a3"/>
+        <w:numPr>
+          <w:ilvl w:val="0"/>
+          <w:numId w:val="22"/>
+        </w:numPr>
+        <w:ind w:firstLineChars="0"/>
+        <w:rPr>
+          <w:rFonts w:ascii="宋体" w:eastAsia="宋体" w:hAnsi="宋体"/>
+        </w:rPr>
+      </w:pPr>
+      <w:r>
+        <w:rPr>
+          <w:rFonts w:ascii="宋体" w:eastAsia="宋体" w:hAnsi="宋体" w:hint="eastAsia"/>
+        </w:rPr>
+        <w:t>RUP（</w:t>
+      </w:r>
+      <w:r>
+        <w:rPr>
+          <w:rFonts w:ascii="宋体" w:eastAsia="宋体" w:hAnsi="宋体" w:hint="eastAsia"/>
+        </w:rPr>
+        <w:t>统一过程</w:t>
+      </w:r>
+      <w:r>
+        <w:rPr>
+          <w:rFonts w:ascii="宋体" w:eastAsia="宋体" w:hAnsi="宋体" w:hint="eastAsia"/>
+        </w:rPr>
+        <w:t>）</w:t>
+      </w:r>
+      <w:r>
+        <w:rPr>
+          <w:rFonts w:ascii="宋体" w:eastAsia="宋体" w:hAnsi="宋体" w:hint="eastAsia"/>
+        </w:rPr>
+        <w:t>集成了很多过程类的最佳实践，这些最佳实践中包括用例驱动、架构导向、构件化等。另外，统一过程不仅仅集成了软件过程的技术方面的内容，还集成了大量的管理方面</w:t>
+      </w:r>
+      <w:r>
+        <w:rPr>
+          <w:rFonts w:ascii="宋体" w:eastAsia="宋体" w:hAnsi="宋体" w:hint="eastAsia"/>
+        </w:rPr>
+        <w:t>的内容，涉及到了软件工程的方方面面</w:t>
+      </w:r>
+      <w:r>
+        <w:rPr>
+          <w:rFonts w:ascii="宋体" w:eastAsia="宋体" w:hAnsi="宋体" w:hint="eastAsia"/>
+        </w:rPr>
+        <w:t>。</w:t>
+      </w:r>
+    </w:p>
+    <w:p>
+      <w:pPr>
+        <w:jc w:val="center"/>
+        <w:rPr>
+          <w:rFonts w:ascii="宋体" w:eastAsia="宋体" w:hAnsi="宋体"/>
+        </w:rPr>
+      </w:pPr>
+      <w:r>
+        <w:rPr>
+          <w:rFonts w:ascii="宋体" w:eastAsia="宋体" w:hAnsi="宋体"/>
+          <w:noProof/>
+        </w:rPr>
+        <w:drawing>
+          <wp:inline distT="0" distB="0" distL="0" distR="0">
+            <wp:extent cx="2865568" cy="2977286"/>
+            <wp:effectExtent l="0" t="0" r="0" b="0"/>
+            <wp:docPr id="5" name="图片 5"/>
+            <wp:cNvGraphicFramePr>
+              <a:graphicFrameLocks xmlns:a="http://schemas.openxmlformats.org/drawingml/2006/main" noChangeAspect="1"/>
+            </wp:cNvGraphicFramePr>
+            <a:graphic xmlns:a="http://schemas.openxmlformats.org/drawingml/2006/main">
+              <a:graphicData uri="http://schemas.openxmlformats.org/drawingml/2006/picture">
+                <pic:pic xmlns:pic="http://schemas.openxmlformats.org/drawingml/2006/picture">
+                  <pic:nvPicPr>
+                    <pic:cNvPr id="0" name="Picture 1"/>
+                    <pic:cNvPicPr>
+                      <a:picLocks noChangeAspect="1" noChangeArrowheads="1"/>
+                    </pic:cNvPicPr>
+                  </pic:nvPicPr>
+                  <pic:blipFill>
+                    <a:blip r:embed="rId9">
+                      <a:extLst>
+                        <a:ext uri="{28A0092B-C50C-407E-A947-70E740481C1C}">
+                          <a14:useLocalDpi xmlns:a14="http://schemas.microsoft.com/office/drawing/2010/main" val="0"/>
+                        </a:ext>
+                      </a:extLst>
+                    </a:blip>
+                    <a:srcRect/>
+                    <a:stretch>
+                      <a:fillRect/>
+                    </a:stretch>
+                  </pic:blipFill>
+                  <pic:spPr bwMode="auto">
+                    <a:xfrm>
+                      <a:off x="0" y="0"/>
+                      <a:ext cx="2875116" cy="2987207"/>
+                    </a:xfrm>
+                    <a:prstGeom prst="rect">
+                      <a:avLst/>
+                    </a:prstGeom>
+                    <a:noFill/>
+                    <a:ln>
+                      <a:noFill/>
+                    </a:ln>
+                  </pic:spPr>
+                </pic:pic>
+              </a:graphicData>
+            </a:graphic>
+          </wp:inline>
+        </w:drawing>
+      </w:r>
+    </w:p>
+    <w:p>
+      <w:pPr>
+        <w:rPr>
+          <w:rFonts w:ascii="宋体" w:eastAsia="宋体" w:hAnsi="宋体"/>
+        </w:rPr>
+      </w:pPr>
+    </w:p>
+    <w:p>
+      <w:pPr>
+        <w:pStyle w:val="1"/>
+        <w:numPr>
+          <w:ilvl w:val="0"/>
+          <w:numId w:val="1"/>
+        </w:numPr>
+      </w:pPr>
+      <w:r>
+        <w:rPr>
           <w:rFonts w:hint="eastAsia"/>
+        </w:rPr>
+        <w:t xml:space="preserve"> </w:t>
+      </w:r>
+      <w:r>
+        <w:rPr>
+          <w:rFonts w:hint="eastAsia"/>
+        </w:rPr>
+        <w:t>建模相关概念</w:t>
+      </w:r>
+    </w:p>
+    <w:p>
+      <w:pPr>
+        <w:pStyle w:val="2"/>
+        <w:numPr>
+          <w:ilvl w:val="1"/>
+          <w:numId w:val="1"/>
+        </w:numPr>
+        <w:rPr>
+          <w:rFonts w:hint="eastAsia"/>
+        </w:rPr>
+      </w:pPr>
+      <w:r>
+        <w:rPr>
+          <w:rFonts w:hint="eastAsia"/>
+        </w:rPr>
+        <w:t xml:space="preserve"> </w:t>
+      </w:r>
+      <w:r>
+        <w:rPr>
+          <w:rFonts w:hint="eastAsia"/>
+        </w:rPr>
+        <w:t>建模（Modeling）</w:t>
+      </w:r>
+    </w:p>
+    <w:p>
+      <w:pPr>
+        <w:pStyle w:val="a3"/>
+        <w:numPr>
+          <w:ilvl w:val="0"/>
+          <w:numId w:val="23"/>
+        </w:numPr>
+        <w:ind w:firstLineChars="0"/>
+        <w:rPr>
+          <w:rFonts w:ascii="宋体" w:eastAsia="宋体" w:hAnsi="宋体"/>
+        </w:rPr>
+      </w:pPr>
+      <w:r>
+        <w:rPr>
+          <w:rFonts w:ascii="宋体" w:eastAsia="宋体" w:hAnsi="宋体" w:hint="eastAsia"/>
+        </w:rPr>
+        <w:t>建模是指通过对客观事物建立一种抽象的方法用以表征事物并获得对事物本身的理解，同时把这种理解概念化，将这些逻辑概念组织起来，构成一种对所观察的对象的内部结构和工作原理的便于理解的表达。</w:t>
+      </w:r>
+    </w:p>
+    <w:p>
+      <w:pPr>
+        <w:pStyle w:val="a3"/>
+        <w:numPr>
+          <w:ilvl w:val="1"/>
+          <w:numId w:val="23"/>
+        </w:numPr>
+        <w:ind w:firstLineChars="0"/>
+        <w:rPr>
+          <w:rFonts w:ascii="宋体" w:eastAsia="宋体" w:hAnsi="宋体"/>
+        </w:rPr>
+      </w:pPr>
+      <w:r>
+        <w:rPr>
+          <w:rFonts w:ascii="宋体" w:eastAsia="宋体" w:hAnsi="宋体" w:hint="eastAsia"/>
+        </w:rPr>
+        <w:t>如何建?</w:t>
+      </w:r>
+    </w:p>
+    <w:p>
+      <w:pPr>
+        <w:pStyle w:val="a3"/>
+        <w:ind w:left="840" w:firstLineChars="0" w:firstLine="0"/>
+        <w:rPr>
+          <w:rFonts w:ascii="宋体" w:eastAsia="宋体" w:hAnsi="宋体"/>
+        </w:rPr>
+      </w:pPr>
+      <w:r>
+        <w:rPr>
+          <w:rFonts w:ascii="宋体" w:eastAsia="宋体" w:hAnsi="宋体" w:hint="eastAsia"/>
+        </w:rPr>
+        <w:t>依赖于方法论、认识论、世界观。面向过程和面向对象两种不同的软件方法将导致不同的建模结果</w:t>
+      </w:r>
+      <w:r>
+        <w:rPr>
+          <w:rFonts w:ascii="宋体" w:eastAsia="宋体" w:hAnsi="宋体" w:hint="eastAsia"/>
+        </w:rPr>
+        <w:t>。</w:t>
+      </w:r>
+    </w:p>
+    <w:p>
+      <w:pPr>
+        <w:pStyle w:val="a3"/>
+        <w:ind w:left="840" w:firstLineChars="0" w:firstLine="0"/>
+        <w:rPr>
+          <w:rFonts w:ascii="宋体" w:eastAsia="宋体" w:hAnsi="宋体"/>
+        </w:rPr>
+      </w:pPr>
+      <w:r>
+        <w:rPr>
+          <w:rFonts w:ascii="宋体" w:eastAsia="宋体" w:hAnsi="宋体" w:hint="eastAsia"/>
+        </w:rPr>
+        <w:t>抽象角度的不同决定了建模方向的不同</w:t>
+      </w:r>
+      <w:r>
+        <w:rPr>
+          <w:rFonts w:ascii="宋体" w:eastAsia="宋体" w:hAnsi="宋体" w:hint="eastAsia"/>
+        </w:rPr>
+        <w:t>，抽象确定后，相应模型能够建立起来。</w:t>
+      </w:r>
+    </w:p>
+    <w:p>
+      <w:pPr>
+        <w:pStyle w:val="a3"/>
+        <w:ind w:left="840" w:firstLineChars="0" w:firstLine="0"/>
+        <w:rPr>
+          <w:rFonts w:ascii="宋体" w:eastAsia="宋体" w:hAnsi="宋体"/>
+        </w:rPr>
+      </w:pPr>
+      <w:r>
+        <w:rPr>
+          <w:rFonts w:ascii="宋体" w:eastAsia="宋体" w:hAnsi="宋体" w:hint="eastAsia"/>
           <w:highlight w:val="yellow"/>
         </w:rPr>
-        <w:t>的角度，先了解软件项目如何做的，然后再从UML中寻找需要的工具，</w:t>
-      </w:r>
+        <w:t>做需求的时候，首要目标不是要弄清楚业务是如何一步一步完成的，而是要弄清楚有多少业务的参与者？每个参与者的目标是什么？</w:t>
+      </w:r>
+      <w:r>
+        <w:rPr>
+          <w:rFonts w:ascii="宋体" w:eastAsia="宋体" w:hAnsi="宋体" w:hint="eastAsia"/>
+          <w:highlight w:val="yellow"/>
+        </w:rPr>
+        <w:t>参与者的目标就是抽象角度，</w:t>
+      </w:r>
+      <w:r>
+        <w:rPr>
+          <w:rFonts w:ascii="宋体" w:eastAsia="宋体" w:hAnsi="宋体" w:hint="eastAsia"/>
+          <w:highlight w:val="yellow"/>
+        </w:rPr>
+        <w:t>即用例</w:t>
+      </w:r>
+      <w:r>
+        <w:rPr>
+          <w:rFonts w:ascii="宋体" w:eastAsia="宋体" w:hAnsi="宋体" w:hint="eastAsia"/>
+          <w:highlight w:val="yellow"/>
+        </w:rPr>
+        <w:t>。</w:t>
+      </w:r>
+    </w:p>
+    <w:p>
+      <w:pPr>
+        <w:pStyle w:val="a3"/>
+        <w:numPr>
+          <w:ilvl w:val="1"/>
+          <w:numId w:val="23"/>
+        </w:numPr>
+        <w:ind w:firstLineChars="0"/>
+        <w:rPr>
+          <w:rFonts w:ascii="宋体" w:eastAsia="宋体" w:hAnsi="宋体"/>
+        </w:rPr>
+      </w:pPr>
+      <w:r>
+        <w:rPr>
+          <w:rFonts w:ascii="宋体" w:eastAsia="宋体" w:hAnsi="宋体" w:hint="eastAsia"/>
+        </w:rPr>
+        <w:t>模是什么？</w:t>
+      </w:r>
+    </w:p>
+    <w:p>
+      <w:pPr>
+        <w:pStyle w:val="a3"/>
+        <w:ind w:left="840" w:firstLineChars="0" w:firstLine="0"/>
+        <w:rPr>
+          <w:rFonts w:ascii="宋体" w:eastAsia="宋体" w:hAnsi="宋体"/>
+        </w:rPr>
+      </w:pPr>
+      <w:r>
+        <w:rPr>
+          <w:rFonts w:ascii="宋体" w:eastAsia="宋体" w:hAnsi="宋体" w:hint="eastAsia"/>
+        </w:rPr>
+        <w:t>抽象角度（目标）确定后，接下要做的事情便是找出</w:t>
+      </w:r>
+      <w:r>
+        <w:rPr>
+          <w:rFonts w:ascii="宋体" w:eastAsia="宋体" w:hAnsi="宋体" w:hint="eastAsia"/>
+        </w:rPr>
+        <w:t>那些能够满足这一目标的事物</w:t>
+      </w:r>
+      <w:r>
+        <w:rPr>
+          <w:rFonts w:ascii="宋体" w:eastAsia="宋体" w:hAnsi="宋体" w:hint="eastAsia"/>
+        </w:rPr>
+        <w:t>。</w:t>
+      </w:r>
+    </w:p>
+    <w:p>
+      <w:pPr>
+        <w:pStyle w:val="a3"/>
+        <w:ind w:left="840" w:firstLineChars="0" w:firstLine="0"/>
+        <w:rPr>
+          <w:rFonts w:ascii="宋体" w:eastAsia="宋体" w:hAnsi="宋体"/>
+        </w:rPr>
+      </w:pPr>
+      <w:r>
+        <w:rPr>
+          <w:rFonts w:ascii="宋体" w:eastAsia="宋体" w:hAnsi="宋体" w:hint="eastAsia"/>
+        </w:rPr>
+        <w:t>采用过程化的描述方式，但是描述这个过程化的场景并不是最终目的，而是为了找出场景当中贡献于场景目标的那些事物</w:t>
+      </w:r>
+      <w:r>
+        <w:rPr>
+          <w:rFonts w:ascii="宋体" w:eastAsia="宋体" w:hAnsi="宋体" w:hint="eastAsia"/>
+        </w:rPr>
+        <w:t>，以及这些事物是如何贡献于这个场景的。</w:t>
+      </w:r>
+    </w:p>
+    <w:p>
+      <w:pPr>
+        <w:rPr>
+          <w:rFonts w:ascii="宋体" w:eastAsia="宋体" w:hAnsi="宋体" w:hint="eastAsia"/>
+        </w:rPr>
+      </w:pPr>
+      <w:r>
+        <w:rPr>
+          <w:noProof/>
+        </w:rPr>
+        <w:lastRenderedPageBreak/>
+        <w:drawing>
+          <wp:inline distT="0" distB="0" distL="0" distR="0" wp14:anchorId="41698624" wp14:editId="0A1F1BD8">
+            <wp:extent cx="5274310" cy="2164080"/>
+            <wp:effectExtent l="0" t="0" r="2540" b="7620"/>
+            <wp:docPr id="6" name="图片 6"/>
+            <wp:cNvGraphicFramePr>
+              <a:graphicFrameLocks xmlns:a="http://schemas.openxmlformats.org/drawingml/2006/main" noChangeAspect="1"/>
+            </wp:cNvGraphicFramePr>
+            <a:graphic xmlns:a="http://schemas.openxmlformats.org/drawingml/2006/main">
+              <a:graphicData uri="http://schemas.openxmlformats.org/drawingml/2006/picture">
+                <pic:pic xmlns:pic="http://schemas.openxmlformats.org/drawingml/2006/picture">
+                  <pic:nvPicPr>
+                    <pic:cNvPr id="1" name=""/>
+                    <pic:cNvPicPr/>
+                  </pic:nvPicPr>
+                  <pic:blipFill>
+                    <a:blip r:embed="rId10"/>
+                    <a:stretch>
+                      <a:fillRect/>
+                    </a:stretch>
+                  </pic:blipFill>
+                  <pic:spPr>
+                    <a:xfrm>
+                      <a:off x="0" y="0"/>
+                      <a:ext cx="5274310" cy="2164080"/>
+                    </a:xfrm>
+                    <a:prstGeom prst="rect">
+                      <a:avLst/>
+                    </a:prstGeom>
+                  </pic:spPr>
+                </pic:pic>
+              </a:graphicData>
+            </a:graphic>
+          </wp:inline>
+        </w:drawing>
+      </w:r>
+    </w:p>
+    <w:p>
+      <w:pPr>
+        <w:pStyle w:val="2"/>
+        <w:numPr>
+          <w:ilvl w:val="1"/>
+          <w:numId w:val="1"/>
+        </w:numPr>
+      </w:pPr>
       <w:r>
         <w:rPr>
           <w:rFonts w:hint="eastAsia"/>
-          <w:highlight w:val="yellow"/>
-        </w:rPr>
-        <w:t>将</w:t>
+        </w:rPr>
+        <w:t xml:space="preserve"> </w:t>
       </w:r>
       <w:r>
         <w:rPr>
           <w:rFonts w:hint="eastAsia"/>
-          <w:highlight w:val="yellow"/>
-        </w:rPr>
-        <w:t>软件过程中的要求</w:t>
-      </w:r>
-      <w:r>
+        </w:rPr>
+        <w:t>用例驱动</w:t>
+      </w:r>
+    </w:p>
+    <w:p>
+      <w:pPr>
         <w:rPr>
           <w:rFonts w:hint="eastAsia"/>
-          <w:highlight w:val="yellow"/>
-        </w:rPr>
-        <w:t>记录下来</w:t>
-      </w:r>
-      <w:r>
-        <w:rPr>
-          <w:rFonts w:hint="eastAsia"/>
-          <w:highlight w:val="yellow"/>
-        </w:rPr>
-        <w:t>。</w:t>
-      </w:r>
-    </w:p>
-    <w:p>
-      <w:pPr>
-        <w:rPr>
-          <w:rFonts w:ascii="宋体" w:eastAsia="宋体" w:hAnsi="宋体"/>
         </w:rPr>
       </w:pPr>
       <w:bookmarkStart w:id="0" w:name="_GoBack"/>
@@ -3179,6 +3772,132 @@
       <w:pPr>
         <w:rPr>
           <w:rFonts w:ascii="宋体" w:eastAsia="宋体" w:hAnsi="宋体"/>
+        </w:rPr>
+      </w:pPr>
+    </w:p>
+    <w:p>
+      <w:pPr>
+        <w:rPr>
+          <w:rFonts w:ascii="宋体" w:eastAsia="宋体" w:hAnsi="宋体"/>
+        </w:rPr>
+      </w:pPr>
+    </w:p>
+    <w:p>
+      <w:pPr>
+        <w:rPr>
+          <w:rFonts w:ascii="宋体" w:eastAsia="宋体" w:hAnsi="宋体"/>
+        </w:rPr>
+      </w:pPr>
+    </w:p>
+    <w:p>
+      <w:pPr>
+        <w:rPr>
+          <w:rFonts w:ascii="宋体" w:eastAsia="宋体" w:hAnsi="宋体"/>
+        </w:rPr>
+      </w:pPr>
+    </w:p>
+    <w:p>
+      <w:pPr>
+        <w:rPr>
+          <w:rFonts w:ascii="宋体" w:eastAsia="宋体" w:hAnsi="宋体"/>
+        </w:rPr>
+      </w:pPr>
+    </w:p>
+    <w:p>
+      <w:pPr>
+        <w:rPr>
+          <w:rFonts w:ascii="宋体" w:eastAsia="宋体" w:hAnsi="宋体"/>
+        </w:rPr>
+      </w:pPr>
+    </w:p>
+    <w:p>
+      <w:pPr>
+        <w:rPr>
+          <w:rFonts w:ascii="宋体" w:eastAsia="宋体" w:hAnsi="宋体"/>
+        </w:rPr>
+      </w:pPr>
+    </w:p>
+    <w:p>
+      <w:pPr>
+        <w:rPr>
+          <w:rFonts w:ascii="宋体" w:eastAsia="宋体" w:hAnsi="宋体"/>
+        </w:rPr>
+      </w:pPr>
+    </w:p>
+    <w:p>
+      <w:pPr>
+        <w:rPr>
+          <w:rFonts w:ascii="宋体" w:eastAsia="宋体" w:hAnsi="宋体"/>
+        </w:rPr>
+      </w:pPr>
+    </w:p>
+    <w:p>
+      <w:pPr>
+        <w:rPr>
+          <w:rFonts w:ascii="宋体" w:eastAsia="宋体" w:hAnsi="宋体"/>
+        </w:rPr>
+      </w:pPr>
+    </w:p>
+    <w:p>
+      <w:pPr>
+        <w:rPr>
+          <w:rFonts w:ascii="宋体" w:eastAsia="宋体" w:hAnsi="宋体"/>
+        </w:rPr>
+      </w:pPr>
+    </w:p>
+    <w:p>
+      <w:pPr>
+        <w:rPr>
+          <w:rFonts w:ascii="宋体" w:eastAsia="宋体" w:hAnsi="宋体"/>
+        </w:rPr>
+      </w:pPr>
+    </w:p>
+    <w:p>
+      <w:pPr>
+        <w:rPr>
+          <w:rFonts w:ascii="宋体" w:eastAsia="宋体" w:hAnsi="宋体"/>
+        </w:rPr>
+      </w:pPr>
+    </w:p>
+    <w:p>
+      <w:pPr>
+        <w:rPr>
+          <w:rFonts w:ascii="宋体" w:eastAsia="宋体" w:hAnsi="宋体"/>
+        </w:rPr>
+      </w:pPr>
+    </w:p>
+    <w:p>
+      <w:pPr>
+        <w:rPr>
+          <w:rFonts w:ascii="宋体" w:eastAsia="宋体" w:hAnsi="宋体"/>
+        </w:rPr>
+      </w:pPr>
+    </w:p>
+    <w:p>
+      <w:pPr>
+        <w:rPr>
+          <w:rFonts w:ascii="宋体" w:eastAsia="宋体" w:hAnsi="宋体"/>
+        </w:rPr>
+      </w:pPr>
+    </w:p>
+    <w:p>
+      <w:pPr>
+        <w:rPr>
+          <w:rFonts w:ascii="宋体" w:eastAsia="宋体" w:hAnsi="宋体"/>
+        </w:rPr>
+      </w:pPr>
+    </w:p>
+    <w:p>
+      <w:pPr>
+        <w:rPr>
+          <w:rFonts w:ascii="宋体" w:eastAsia="宋体" w:hAnsi="宋体"/>
+        </w:rPr>
+      </w:pPr>
+    </w:p>
+    <w:p>
+      <w:pPr>
+        <w:rPr>
+          <w:rFonts w:ascii="宋体" w:eastAsia="宋体" w:hAnsi="宋体" w:hint="eastAsia"/>
         </w:rPr>
       </w:pPr>
     </w:p>
@@ -3202,6 +3921,92 @@
 <file path=word/numbering.xml><?xml version="1.0" encoding="utf-8"?>
 <w:numbering xmlns:wpc="http://schemas.microsoft.com/office/word/2010/wordprocessingCanvas" xmlns:cx="http://schemas.microsoft.com/office/drawing/2014/chartex" xmlns:cx1="http://schemas.microsoft.com/office/drawing/2015/9/8/chartex" xmlns:mc="http://schemas.openxmlformats.org/markup-compatibility/2006" xmlns:o="urn:schemas-microsoft-com:office:office" xmlns:r="http://schemas.openxmlformats.org/officeDocument/2006/relationships" xmlns:m="http://schemas.openxmlformats.org/officeDocument/2006/math" xmlns:v="urn:schemas-microsoft-com:vml" xmlns:wp14="http://schemas.microsoft.com/office/word/2010/wordprocessingDrawing" xmlns:wp="http://schemas.openxmlformats.org/drawingml/2006/wordprocessingDrawing" xmlns:w10="urn:schemas-microsoft-com:office:word" xmlns:w="http://schemas.openxmlformats.org/wordprocessingml/2006/main" xmlns:w14="http://schemas.microsoft.com/office/word/2010/wordml" xmlns:w15="http://schemas.microsoft.com/office/word/2012/wordml" xmlns:w16se="http://schemas.microsoft.com/office/word/2015/wordml/symex" xmlns:wpg="http://schemas.microsoft.com/office/word/2010/wordprocessingGroup" xmlns:wpi="http://schemas.microsoft.com/office/word/2010/wordprocessingInk" xmlns:wne="http://schemas.microsoft.com/office/word/2006/wordml" xmlns:wps="http://schemas.microsoft.com/office/word/2010/wordprocessingShape" mc:Ignorable="w14 w15 w16se wp14">
   <w:abstractNum w:abstractNumId="0" w15:restartNumberingAfterBreak="0">
+    <w:nsid w:val="00530BE9"/>
+    <w:multiLevelType w:val="multilevel"/>
+    <w:tmpl w:val="0409001F"/>
+    <w:lvl w:ilvl="0">
+      <w:start w:val="1"/>
+      <w:numFmt w:val="decimal"/>
+      <w:lvlText w:val="%1."/>
+      <w:lvlJc w:val="left"/>
+      <w:pPr>
+        <w:ind w:left="425" w:hanging="425"/>
+      </w:pPr>
+    </w:lvl>
+    <w:lvl w:ilvl="1">
+      <w:start w:val="1"/>
+      <w:numFmt w:val="decimal"/>
+      <w:lvlText w:val="%1.%2."/>
+      <w:lvlJc w:val="left"/>
+      <w:pPr>
+        <w:ind w:left="567" w:hanging="567"/>
+      </w:pPr>
+    </w:lvl>
+    <w:lvl w:ilvl="2">
+      <w:start w:val="1"/>
+      <w:numFmt w:val="decimal"/>
+      <w:lvlText w:val="%1.%2.%3."/>
+      <w:lvlJc w:val="left"/>
+      <w:pPr>
+        <w:ind w:left="709" w:hanging="709"/>
+      </w:pPr>
+    </w:lvl>
+    <w:lvl w:ilvl="3">
+      <w:start w:val="1"/>
+      <w:numFmt w:val="decimal"/>
+      <w:lvlText w:val="%1.%2.%3.%4."/>
+      <w:lvlJc w:val="left"/>
+      <w:pPr>
+        <w:ind w:left="851" w:hanging="851"/>
+      </w:pPr>
+    </w:lvl>
+    <w:lvl w:ilvl="4">
+      <w:start w:val="1"/>
+      <w:numFmt w:val="decimal"/>
+      <w:lvlText w:val="%1.%2.%3.%4.%5."/>
+      <w:lvlJc w:val="left"/>
+      <w:pPr>
+        <w:ind w:left="992" w:hanging="992"/>
+      </w:pPr>
+    </w:lvl>
+    <w:lvl w:ilvl="5">
+      <w:start w:val="1"/>
+      <w:numFmt w:val="decimal"/>
+      <w:lvlText w:val="%1.%2.%3.%4.%5.%6."/>
+      <w:lvlJc w:val="left"/>
+      <w:pPr>
+        <w:ind w:left="1134" w:hanging="1134"/>
+      </w:pPr>
+    </w:lvl>
+    <w:lvl w:ilvl="6">
+      <w:start w:val="1"/>
+      <w:numFmt w:val="decimal"/>
+      <w:lvlText w:val="%1.%2.%3.%4.%5.%6.%7."/>
+      <w:lvlJc w:val="left"/>
+      <w:pPr>
+        <w:ind w:left="1276" w:hanging="1276"/>
+      </w:pPr>
+    </w:lvl>
+    <w:lvl w:ilvl="7">
+      <w:start w:val="1"/>
+      <w:numFmt w:val="decimal"/>
+      <w:lvlText w:val="%1.%2.%3.%4.%5.%6.%7.%8."/>
+      <w:lvlJc w:val="left"/>
+      <w:pPr>
+        <w:ind w:left="1418" w:hanging="1418"/>
+      </w:pPr>
+    </w:lvl>
+    <w:lvl w:ilvl="8">
+      <w:start w:val="1"/>
+      <w:numFmt w:val="decimal"/>
+      <w:lvlText w:val="%1.%2.%3.%4.%5.%6.%7.%8.%9."/>
+      <w:lvlJc w:val="left"/>
+      <w:pPr>
+        <w:ind w:left="1559" w:hanging="1559"/>
+      </w:pPr>
+    </w:lvl>
+  </w:abstractNum>
+  <w:abstractNum w:abstractNumId="1" w15:restartNumberingAfterBreak="0">
     <w:nsid w:val="06DF46DE"/>
     <w:multiLevelType w:val="multilevel"/>
     <w:tmpl w:val="0409001F"/>
@@ -3290,7 +4095,7 @@
       </w:pPr>
     </w:lvl>
   </w:abstractNum>
-  <w:abstractNum w:abstractNumId="1" w15:restartNumberingAfterBreak="0">
+  <w:abstractNum w:abstractNumId="2" w15:restartNumberingAfterBreak="0">
     <w:nsid w:val="0C170908"/>
     <w:multiLevelType w:val="multilevel"/>
     <w:tmpl w:val="0409001F"/>
@@ -3376,7 +4181,7 @@
       </w:pPr>
     </w:lvl>
   </w:abstractNum>
-  <w:abstractNum w:abstractNumId="2" w15:restartNumberingAfterBreak="0">
+  <w:abstractNum w:abstractNumId="3" w15:restartNumberingAfterBreak="0">
     <w:nsid w:val="1BC9219C"/>
     <w:multiLevelType w:val="hybridMultilevel"/>
     <w:tmpl w:val="7BE807A6"/>
@@ -3465,7 +4270,120 @@
       </w:pPr>
     </w:lvl>
   </w:abstractNum>
-  <w:abstractNum w:abstractNumId="3" w15:restartNumberingAfterBreak="0">
+  <w:abstractNum w:abstractNumId="4" w15:restartNumberingAfterBreak="0">
+    <w:nsid w:val="1E5A089E"/>
+    <w:multiLevelType w:val="hybridMultilevel"/>
+    <w:tmpl w:val="69A672B8"/>
+    <w:lvl w:ilvl="0" w:tplc="0409000B">
+      <w:start w:val="1"/>
+      <w:numFmt w:val="bullet"/>
+      <w:lvlText w:val=""/>
+      <w:lvlJc w:val="left"/>
+      <w:pPr>
+        <w:ind w:left="420" w:hanging="420"/>
+      </w:pPr>
+      <w:rPr>
+        <w:rFonts w:ascii="Wingdings" w:hAnsi="Wingdings" w:hint="default"/>
+      </w:rPr>
+    </w:lvl>
+    <w:lvl w:ilvl="1" w:tplc="04090003" w:tentative="1">
+      <w:start w:val="1"/>
+      <w:numFmt w:val="bullet"/>
+      <w:lvlText w:val=""/>
+      <w:lvlJc w:val="left"/>
+      <w:pPr>
+        <w:ind w:left="840" w:hanging="420"/>
+      </w:pPr>
+      <w:rPr>
+        <w:rFonts w:ascii="Wingdings" w:hAnsi="Wingdings" w:hint="default"/>
+      </w:rPr>
+    </w:lvl>
+    <w:lvl w:ilvl="2" w:tplc="04090005" w:tentative="1">
+      <w:start w:val="1"/>
+      <w:numFmt w:val="bullet"/>
+      <w:lvlText w:val=""/>
+      <w:lvlJc w:val="left"/>
+      <w:pPr>
+        <w:ind w:left="1260" w:hanging="420"/>
+      </w:pPr>
+      <w:rPr>
+        <w:rFonts w:ascii="Wingdings" w:hAnsi="Wingdings" w:hint="default"/>
+      </w:rPr>
+    </w:lvl>
+    <w:lvl w:ilvl="3" w:tplc="04090001" w:tentative="1">
+      <w:start w:val="1"/>
+      <w:numFmt w:val="bullet"/>
+      <w:lvlText w:val=""/>
+      <w:lvlJc w:val="left"/>
+      <w:pPr>
+        <w:ind w:left="1680" w:hanging="420"/>
+      </w:pPr>
+      <w:rPr>
+        <w:rFonts w:ascii="Wingdings" w:hAnsi="Wingdings" w:hint="default"/>
+      </w:rPr>
+    </w:lvl>
+    <w:lvl w:ilvl="4" w:tplc="04090003" w:tentative="1">
+      <w:start w:val="1"/>
+      <w:numFmt w:val="bullet"/>
+      <w:lvlText w:val=""/>
+      <w:lvlJc w:val="left"/>
+      <w:pPr>
+        <w:ind w:left="2100" w:hanging="420"/>
+      </w:pPr>
+      <w:rPr>
+        <w:rFonts w:ascii="Wingdings" w:hAnsi="Wingdings" w:hint="default"/>
+      </w:rPr>
+    </w:lvl>
+    <w:lvl w:ilvl="5" w:tplc="04090005" w:tentative="1">
+      <w:start w:val="1"/>
+      <w:numFmt w:val="bullet"/>
+      <w:lvlText w:val=""/>
+      <w:lvlJc w:val="left"/>
+      <w:pPr>
+        <w:ind w:left="2520" w:hanging="420"/>
+      </w:pPr>
+      <w:rPr>
+        <w:rFonts w:ascii="Wingdings" w:hAnsi="Wingdings" w:hint="default"/>
+      </w:rPr>
+    </w:lvl>
+    <w:lvl w:ilvl="6" w:tplc="04090001" w:tentative="1">
+      <w:start w:val="1"/>
+      <w:numFmt w:val="bullet"/>
+      <w:lvlText w:val=""/>
+      <w:lvlJc w:val="left"/>
+      <w:pPr>
+        <w:ind w:left="2940" w:hanging="420"/>
+      </w:pPr>
+      <w:rPr>
+        <w:rFonts w:ascii="Wingdings" w:hAnsi="Wingdings" w:hint="default"/>
+      </w:rPr>
+    </w:lvl>
+    <w:lvl w:ilvl="7" w:tplc="04090003" w:tentative="1">
+      <w:start w:val="1"/>
+      <w:numFmt w:val="bullet"/>
+      <w:lvlText w:val=""/>
+      <w:lvlJc w:val="left"/>
+      <w:pPr>
+        <w:ind w:left="3360" w:hanging="420"/>
+      </w:pPr>
+      <w:rPr>
+        <w:rFonts w:ascii="Wingdings" w:hAnsi="Wingdings" w:hint="default"/>
+      </w:rPr>
+    </w:lvl>
+    <w:lvl w:ilvl="8" w:tplc="04090005" w:tentative="1">
+      <w:start w:val="1"/>
+      <w:numFmt w:val="bullet"/>
+      <w:lvlText w:val=""/>
+      <w:lvlJc w:val="left"/>
+      <w:pPr>
+        <w:ind w:left="3780" w:hanging="420"/>
+      </w:pPr>
+      <w:rPr>
+        <w:rFonts w:ascii="Wingdings" w:hAnsi="Wingdings" w:hint="default"/>
+      </w:rPr>
+    </w:lvl>
+  </w:abstractNum>
+  <w:abstractNum w:abstractNumId="5" w15:restartNumberingAfterBreak="0">
     <w:nsid w:val="207565DF"/>
     <w:multiLevelType w:val="hybridMultilevel"/>
     <w:tmpl w:val="DC4E2056"/>
@@ -3578,7 +4496,7 @@
       </w:rPr>
     </w:lvl>
   </w:abstractNum>
-  <w:abstractNum w:abstractNumId="4" w15:restartNumberingAfterBreak="0">
+  <w:abstractNum w:abstractNumId="6" w15:restartNumberingAfterBreak="0">
     <w:nsid w:val="209C4115"/>
     <w:multiLevelType w:val="hybridMultilevel"/>
     <w:tmpl w:val="0CB866C0"/>
@@ -3667,7 +4585,7 @@
       </w:pPr>
     </w:lvl>
   </w:abstractNum>
-  <w:abstractNum w:abstractNumId="5" w15:restartNumberingAfterBreak="0">
+  <w:abstractNum w:abstractNumId="7" w15:restartNumberingAfterBreak="0">
     <w:nsid w:val="20D95F8A"/>
     <w:multiLevelType w:val="hybridMultilevel"/>
     <w:tmpl w:val="7FD8FA4A"/>
@@ -3756,7 +4674,7 @@
       </w:pPr>
     </w:lvl>
   </w:abstractNum>
-  <w:abstractNum w:abstractNumId="6" w15:restartNumberingAfterBreak="0">
+  <w:abstractNum w:abstractNumId="8" w15:restartNumberingAfterBreak="0">
     <w:nsid w:val="2AD73220"/>
     <w:multiLevelType w:val="hybridMultilevel"/>
     <w:tmpl w:val="2996C23A"/>
@@ -3869,7 +4787,7 @@
       </w:rPr>
     </w:lvl>
   </w:abstractNum>
-  <w:abstractNum w:abstractNumId="7" w15:restartNumberingAfterBreak="0">
+  <w:abstractNum w:abstractNumId="9" w15:restartNumberingAfterBreak="0">
     <w:nsid w:val="370208AC"/>
     <w:multiLevelType w:val="hybridMultilevel"/>
     <w:tmpl w:val="B92A0CB0"/>
@@ -3982,7 +4900,7 @@
       </w:rPr>
     </w:lvl>
   </w:abstractNum>
-  <w:abstractNum w:abstractNumId="8" w15:restartNumberingAfterBreak="0">
+  <w:abstractNum w:abstractNumId="10" w15:restartNumberingAfterBreak="0">
     <w:nsid w:val="3C4C7107"/>
     <w:multiLevelType w:val="multilevel"/>
     <w:tmpl w:val="0409001F"/>
@@ -4068,7 +4986,7 @@
       </w:pPr>
     </w:lvl>
   </w:abstractNum>
-  <w:abstractNum w:abstractNumId="9" w15:restartNumberingAfterBreak="0">
+  <w:abstractNum w:abstractNumId="11" w15:restartNumberingAfterBreak="0">
     <w:nsid w:val="43B37D1D"/>
     <w:multiLevelType w:val="hybridMultilevel"/>
     <w:tmpl w:val="3BC07FC2"/>
@@ -4181,7 +5099,7 @@
       </w:rPr>
     </w:lvl>
   </w:abstractNum>
-  <w:abstractNum w:abstractNumId="10" w15:restartNumberingAfterBreak="0">
+  <w:abstractNum w:abstractNumId="12" w15:restartNumberingAfterBreak="0">
     <w:nsid w:val="46475F20"/>
     <w:multiLevelType w:val="multilevel"/>
     <w:tmpl w:val="0409001F"/>
@@ -4267,7 +5185,7 @@
       </w:pPr>
     </w:lvl>
   </w:abstractNum>
-  <w:abstractNum w:abstractNumId="11" w15:restartNumberingAfterBreak="0">
+  <w:abstractNum w:abstractNumId="13" w15:restartNumberingAfterBreak="0">
     <w:nsid w:val="4A0C7257"/>
     <w:multiLevelType w:val="hybridMultilevel"/>
     <w:tmpl w:val="90E63030"/>
@@ -4380,7 +5298,120 @@
       </w:rPr>
     </w:lvl>
   </w:abstractNum>
-  <w:abstractNum w:abstractNumId="12" w15:restartNumberingAfterBreak="0">
+  <w:abstractNum w:abstractNumId="14" w15:restartNumberingAfterBreak="0">
+    <w:nsid w:val="4A53227E"/>
+    <w:multiLevelType w:val="hybridMultilevel"/>
+    <w:tmpl w:val="D93A401C"/>
+    <w:lvl w:ilvl="0" w:tplc="0409000B">
+      <w:start w:val="1"/>
+      <w:numFmt w:val="bullet"/>
+      <w:lvlText w:val=""/>
+      <w:lvlJc w:val="left"/>
+      <w:pPr>
+        <w:ind w:left="420" w:hanging="420"/>
+      </w:pPr>
+      <w:rPr>
+        <w:rFonts w:ascii="Wingdings" w:hAnsi="Wingdings" w:hint="default"/>
+      </w:rPr>
+    </w:lvl>
+    <w:lvl w:ilvl="1" w:tplc="04090003" w:tentative="1">
+      <w:start w:val="1"/>
+      <w:numFmt w:val="bullet"/>
+      <w:lvlText w:val=""/>
+      <w:lvlJc w:val="left"/>
+      <w:pPr>
+        <w:ind w:left="840" w:hanging="420"/>
+      </w:pPr>
+      <w:rPr>
+        <w:rFonts w:ascii="Wingdings" w:hAnsi="Wingdings" w:hint="default"/>
+      </w:rPr>
+    </w:lvl>
+    <w:lvl w:ilvl="2" w:tplc="04090005" w:tentative="1">
+      <w:start w:val="1"/>
+      <w:numFmt w:val="bullet"/>
+      <w:lvlText w:val=""/>
+      <w:lvlJc w:val="left"/>
+      <w:pPr>
+        <w:ind w:left="1260" w:hanging="420"/>
+      </w:pPr>
+      <w:rPr>
+        <w:rFonts w:ascii="Wingdings" w:hAnsi="Wingdings" w:hint="default"/>
+      </w:rPr>
+    </w:lvl>
+    <w:lvl w:ilvl="3" w:tplc="04090001" w:tentative="1">
+      <w:start w:val="1"/>
+      <w:numFmt w:val="bullet"/>
+      <w:lvlText w:val=""/>
+      <w:lvlJc w:val="left"/>
+      <w:pPr>
+        <w:ind w:left="1680" w:hanging="420"/>
+      </w:pPr>
+      <w:rPr>
+        <w:rFonts w:ascii="Wingdings" w:hAnsi="Wingdings" w:hint="default"/>
+      </w:rPr>
+    </w:lvl>
+    <w:lvl w:ilvl="4" w:tplc="04090003" w:tentative="1">
+      <w:start w:val="1"/>
+      <w:numFmt w:val="bullet"/>
+      <w:lvlText w:val=""/>
+      <w:lvlJc w:val="left"/>
+      <w:pPr>
+        <w:ind w:left="2100" w:hanging="420"/>
+      </w:pPr>
+      <w:rPr>
+        <w:rFonts w:ascii="Wingdings" w:hAnsi="Wingdings" w:hint="default"/>
+      </w:rPr>
+    </w:lvl>
+    <w:lvl w:ilvl="5" w:tplc="04090005" w:tentative="1">
+      <w:start w:val="1"/>
+      <w:numFmt w:val="bullet"/>
+      <w:lvlText w:val=""/>
+      <w:lvlJc w:val="left"/>
+      <w:pPr>
+        <w:ind w:left="2520" w:hanging="420"/>
+      </w:pPr>
+      <w:rPr>
+        <w:rFonts w:ascii="Wingdings" w:hAnsi="Wingdings" w:hint="default"/>
+      </w:rPr>
+    </w:lvl>
+    <w:lvl w:ilvl="6" w:tplc="04090001" w:tentative="1">
+      <w:start w:val="1"/>
+      <w:numFmt w:val="bullet"/>
+      <w:lvlText w:val=""/>
+      <w:lvlJc w:val="left"/>
+      <w:pPr>
+        <w:ind w:left="2940" w:hanging="420"/>
+      </w:pPr>
+      <w:rPr>
+        <w:rFonts w:ascii="Wingdings" w:hAnsi="Wingdings" w:hint="default"/>
+      </w:rPr>
+    </w:lvl>
+    <w:lvl w:ilvl="7" w:tplc="04090003" w:tentative="1">
+      <w:start w:val="1"/>
+      <w:numFmt w:val="bullet"/>
+      <w:lvlText w:val=""/>
+      <w:lvlJc w:val="left"/>
+      <w:pPr>
+        <w:ind w:left="3360" w:hanging="420"/>
+      </w:pPr>
+      <w:rPr>
+        <w:rFonts w:ascii="Wingdings" w:hAnsi="Wingdings" w:hint="default"/>
+      </w:rPr>
+    </w:lvl>
+    <w:lvl w:ilvl="8" w:tplc="04090005" w:tentative="1">
+      <w:start w:val="1"/>
+      <w:numFmt w:val="bullet"/>
+      <w:lvlText w:val=""/>
+      <w:lvlJc w:val="left"/>
+      <w:pPr>
+        <w:ind w:left="3780" w:hanging="420"/>
+      </w:pPr>
+      <w:rPr>
+        <w:rFonts w:ascii="Wingdings" w:hAnsi="Wingdings" w:hint="default"/>
+      </w:rPr>
+    </w:lvl>
+  </w:abstractNum>
+  <w:abstractNum w:abstractNumId="15" w15:restartNumberingAfterBreak="0">
     <w:nsid w:val="4C2A3287"/>
     <w:multiLevelType w:val="hybridMultilevel"/>
     <w:tmpl w:val="5590E56A"/>
@@ -4493,7 +5524,7 @@
       </w:rPr>
     </w:lvl>
   </w:abstractNum>
-  <w:abstractNum w:abstractNumId="13" w15:restartNumberingAfterBreak="0">
+  <w:abstractNum w:abstractNumId="16" w15:restartNumberingAfterBreak="0">
     <w:nsid w:val="4DAB5D6B"/>
     <w:multiLevelType w:val="hybridMultilevel"/>
     <w:tmpl w:val="D772CDEA"/>
@@ -4606,7 +5637,120 @@
       </w:rPr>
     </w:lvl>
   </w:abstractNum>
-  <w:abstractNum w:abstractNumId="14" w15:restartNumberingAfterBreak="0">
+  <w:abstractNum w:abstractNumId="17" w15:restartNumberingAfterBreak="0">
+    <w:nsid w:val="4DFE4868"/>
+    <w:multiLevelType w:val="hybridMultilevel"/>
+    <w:tmpl w:val="E5CAFACA"/>
+    <w:lvl w:ilvl="0" w:tplc="0409000B">
+      <w:start w:val="1"/>
+      <w:numFmt w:val="bullet"/>
+      <w:lvlText w:val=""/>
+      <w:lvlJc w:val="left"/>
+      <w:pPr>
+        <w:ind w:left="420" w:hanging="420"/>
+      </w:pPr>
+      <w:rPr>
+        <w:rFonts w:ascii="Wingdings" w:hAnsi="Wingdings" w:hint="default"/>
+      </w:rPr>
+    </w:lvl>
+    <w:lvl w:ilvl="1" w:tplc="04090009">
+      <w:start w:val="1"/>
+      <w:numFmt w:val="bullet"/>
+      <w:lvlText w:val=""/>
+      <w:lvlJc w:val="left"/>
+      <w:pPr>
+        <w:ind w:left="840" w:hanging="420"/>
+      </w:pPr>
+      <w:rPr>
+        <w:rFonts w:ascii="Wingdings" w:hAnsi="Wingdings" w:hint="default"/>
+      </w:rPr>
+    </w:lvl>
+    <w:lvl w:ilvl="2" w:tplc="04090005" w:tentative="1">
+      <w:start w:val="1"/>
+      <w:numFmt w:val="bullet"/>
+      <w:lvlText w:val=""/>
+      <w:lvlJc w:val="left"/>
+      <w:pPr>
+        <w:ind w:left="1260" w:hanging="420"/>
+      </w:pPr>
+      <w:rPr>
+        <w:rFonts w:ascii="Wingdings" w:hAnsi="Wingdings" w:hint="default"/>
+      </w:rPr>
+    </w:lvl>
+    <w:lvl w:ilvl="3" w:tplc="04090001" w:tentative="1">
+      <w:start w:val="1"/>
+      <w:numFmt w:val="bullet"/>
+      <w:lvlText w:val=""/>
+      <w:lvlJc w:val="left"/>
+      <w:pPr>
+        <w:ind w:left="1680" w:hanging="420"/>
+      </w:pPr>
+      <w:rPr>
+        <w:rFonts w:ascii="Wingdings" w:hAnsi="Wingdings" w:hint="default"/>
+      </w:rPr>
+    </w:lvl>
+    <w:lvl w:ilvl="4" w:tplc="04090003" w:tentative="1">
+      <w:start w:val="1"/>
+      <w:numFmt w:val="bullet"/>
+      <w:lvlText w:val=""/>
+      <w:lvlJc w:val="left"/>
+      <w:pPr>
+        <w:ind w:left="2100" w:hanging="420"/>
+      </w:pPr>
+      <w:rPr>
+        <w:rFonts w:ascii="Wingdings" w:hAnsi="Wingdings" w:hint="default"/>
+      </w:rPr>
+    </w:lvl>
+    <w:lvl w:ilvl="5" w:tplc="04090005" w:tentative="1">
+      <w:start w:val="1"/>
+      <w:numFmt w:val="bullet"/>
+      <w:lvlText w:val=""/>
+      <w:lvlJc w:val="left"/>
+      <w:pPr>
+        <w:ind w:left="2520" w:hanging="420"/>
+      </w:pPr>
+      <w:rPr>
+        <w:rFonts w:ascii="Wingdings" w:hAnsi="Wingdings" w:hint="default"/>
+      </w:rPr>
+    </w:lvl>
+    <w:lvl w:ilvl="6" w:tplc="04090001" w:tentative="1">
+      <w:start w:val="1"/>
+      <w:numFmt w:val="bullet"/>
+      <w:lvlText w:val=""/>
+      <w:lvlJc w:val="left"/>
+      <w:pPr>
+        <w:ind w:left="2940" w:hanging="420"/>
+      </w:pPr>
+      <w:rPr>
+        <w:rFonts w:ascii="Wingdings" w:hAnsi="Wingdings" w:hint="default"/>
+      </w:rPr>
+    </w:lvl>
+    <w:lvl w:ilvl="7" w:tplc="04090003" w:tentative="1">
+      <w:start w:val="1"/>
+      <w:numFmt w:val="bullet"/>
+      <w:lvlText w:val=""/>
+      <w:lvlJc w:val="left"/>
+      <w:pPr>
+        <w:ind w:left="3360" w:hanging="420"/>
+      </w:pPr>
+      <w:rPr>
+        <w:rFonts w:ascii="Wingdings" w:hAnsi="Wingdings" w:hint="default"/>
+      </w:rPr>
+    </w:lvl>
+    <w:lvl w:ilvl="8" w:tplc="04090005" w:tentative="1">
+      <w:start w:val="1"/>
+      <w:numFmt w:val="bullet"/>
+      <w:lvlText w:val=""/>
+      <w:lvlJc w:val="left"/>
+      <w:pPr>
+        <w:ind w:left="3780" w:hanging="420"/>
+      </w:pPr>
+      <w:rPr>
+        <w:rFonts w:ascii="Wingdings" w:hAnsi="Wingdings" w:hint="default"/>
+      </w:rPr>
+    </w:lvl>
+  </w:abstractNum>
+  <w:abstractNum w:abstractNumId="18" w15:restartNumberingAfterBreak="0">
     <w:nsid w:val="4E5B4EFC"/>
     <w:multiLevelType w:val="hybridMultilevel"/>
     <w:tmpl w:val="E1505686"/>
@@ -4719,7 +5863,7 @@
       </w:rPr>
     </w:lvl>
   </w:abstractNum>
-  <w:abstractNum w:abstractNumId="15" w15:restartNumberingAfterBreak="0">
+  <w:abstractNum w:abstractNumId="19" w15:restartNumberingAfterBreak="0">
     <w:nsid w:val="55CC388F"/>
     <w:multiLevelType w:val="hybridMultilevel"/>
     <w:tmpl w:val="8FF67B7E"/>
@@ -4808,7 +5952,7 @@
       </w:pPr>
     </w:lvl>
   </w:abstractNum>
-  <w:abstractNum w:abstractNumId="16" w15:restartNumberingAfterBreak="0">
+  <w:abstractNum w:abstractNumId="20" w15:restartNumberingAfterBreak="0">
     <w:nsid w:val="604E6980"/>
     <w:multiLevelType w:val="hybridMultilevel"/>
     <w:tmpl w:val="4E7EAC8C"/>
@@ -4921,7 +6065,7 @@
       </w:rPr>
     </w:lvl>
   </w:abstractNum>
-  <w:abstractNum w:abstractNumId="17" w15:restartNumberingAfterBreak="0">
+  <w:abstractNum w:abstractNumId="21" w15:restartNumberingAfterBreak="0">
     <w:nsid w:val="63725ACC"/>
     <w:multiLevelType w:val="multilevel"/>
     <w:tmpl w:val="0409001F"/>
@@ -5007,7 +6151,7 @@
       </w:pPr>
     </w:lvl>
   </w:abstractNum>
-  <w:abstractNum w:abstractNumId="18" w15:restartNumberingAfterBreak="0">
+  <w:abstractNum w:abstractNumId="22" w15:restartNumberingAfterBreak="0">
     <w:nsid w:val="693D0662"/>
     <w:multiLevelType w:val="multilevel"/>
     <w:tmpl w:val="0409001F"/>
@@ -5093,7 +6237,7 @@
       </w:pPr>
     </w:lvl>
   </w:abstractNum>
-  <w:abstractNum w:abstractNumId="19" w15:restartNumberingAfterBreak="0">
+  <w:abstractNum w:abstractNumId="23" w15:restartNumberingAfterBreak="0">
     <w:nsid w:val="7E44558A"/>
     <w:multiLevelType w:val="hybridMultilevel"/>
     <w:tmpl w:val="7FF2ED24"/>
@@ -5207,64 +6351,76 @@
     </w:lvl>
   </w:abstractNum>
   <w:num w:numId="1">
+    <w:abstractNumId w:val="22"/>
+  </w:num>
+  <w:num w:numId="2">
+    <w:abstractNumId w:val="19"/>
+  </w:num>
+  <w:num w:numId="3">
+    <w:abstractNumId w:val="20"/>
+  </w:num>
+  <w:num w:numId="4">
+    <w:abstractNumId w:val="1"/>
+  </w:num>
+  <w:num w:numId="5">
+    <w:abstractNumId w:val="21"/>
+  </w:num>
+  <w:num w:numId="6">
+    <w:abstractNumId w:val="10"/>
+  </w:num>
+  <w:num w:numId="7">
+    <w:abstractNumId w:val="9"/>
+  </w:num>
+  <w:num w:numId="8">
+    <w:abstractNumId w:val="7"/>
+  </w:num>
+  <w:num w:numId="9">
+    <w:abstractNumId w:val="5"/>
+  </w:num>
+  <w:num w:numId="10">
+    <w:abstractNumId w:val="2"/>
+  </w:num>
+  <w:num w:numId="11">
+    <w:abstractNumId w:val="8"/>
+  </w:num>
+  <w:num w:numId="12">
+    <w:abstractNumId w:val="23"/>
+  </w:num>
+  <w:num w:numId="13">
+    <w:abstractNumId w:val="6"/>
+  </w:num>
+  <w:num w:numId="14">
     <w:abstractNumId w:val="18"/>
   </w:num>
-  <w:num w:numId="2">
+  <w:num w:numId="15">
+    <w:abstractNumId w:val="3"/>
+  </w:num>
+  <w:num w:numId="16">
+    <w:abstractNumId w:val="11"/>
+  </w:num>
+  <w:num w:numId="17">
+    <w:abstractNumId w:val="13"/>
+  </w:num>
+  <w:num w:numId="18">
+    <w:abstractNumId w:val="16"/>
+  </w:num>
+  <w:num w:numId="19">
+    <w:abstractNumId w:val="12"/>
+  </w:num>
+  <w:num w:numId="20">
     <w:abstractNumId w:val="15"/>
   </w:num>
-  <w:num w:numId="3">
-    <w:abstractNumId w:val="16"/>
+  <w:num w:numId="21">
+    <w:abstractNumId w:val="4"/>
   </w:num>
-  <w:num w:numId="4">
-    <w:abstractNumId w:val="0"/>
+  <w:num w:numId="22">
+    <w:abstractNumId w:val="14"/>
   </w:num>
-  <w:num w:numId="5">
+  <w:num w:numId="23">
     <w:abstractNumId w:val="17"/>
   </w:num>
-  <w:num w:numId="6">
-    <w:abstractNumId w:val="8"/>
-  </w:num>
-  <w:num w:numId="7">
-    <w:abstractNumId w:val="7"/>
-  </w:num>
-  <w:num w:numId="8">
-    <w:abstractNumId w:val="5"/>
-  </w:num>
-  <w:num w:numId="9">
-    <w:abstractNumId w:val="3"/>
-  </w:num>
-  <w:num w:numId="10">
-    <w:abstractNumId w:val="1"/>
-  </w:num>
-  <w:num w:numId="11">
-    <w:abstractNumId w:val="6"/>
-  </w:num>
-  <w:num w:numId="12">
-    <w:abstractNumId w:val="19"/>
-  </w:num>
-  <w:num w:numId="13">
-    <w:abstractNumId w:val="4"/>
-  </w:num>
-  <w:num w:numId="14">
-    <w:abstractNumId w:val="14"/>
-  </w:num>
-  <w:num w:numId="15">
-    <w:abstractNumId w:val="2"/>
-  </w:num>
-  <w:num w:numId="16">
-    <w:abstractNumId w:val="9"/>
-  </w:num>
-  <w:num w:numId="17">
-    <w:abstractNumId w:val="11"/>
-  </w:num>
-  <w:num w:numId="18">
-    <w:abstractNumId w:val="13"/>
-  </w:num>
-  <w:num w:numId="19">
-    <w:abstractNumId w:val="10"/>
-  </w:num>
-  <w:num w:numId="20">
-    <w:abstractNumId w:val="12"/>
+  <w:num w:numId="24">
+    <w:abstractNumId w:val="0"/>
   </w:num>
 </w:numbering>
 </file>

</xml_diff>

<commit_message>
think in UML 11
</commit_message>
<xml_diff>
--- a/大象-Thinking_in_UML/《大象-Thinking_in_UML（第二版）》读书笔记.docx
+++ b/大象-Thinking_in_UML/《大象-Thinking_in_UML（第二版）》读书笔记.docx
@@ -3099,7 +3099,7 @@
         </w:numPr>
         <w:ind w:firstLineChars="0"/>
         <w:rPr>
-          <w:rFonts w:ascii="宋体" w:eastAsia="宋体" w:hAnsi="宋体" w:hint="eastAsia"/>
+          <w:rFonts w:ascii="宋体" w:eastAsia="宋体" w:hAnsi="宋体"/>
         </w:rPr>
       </w:pPr>
       <w:r>
@@ -3148,7 +3148,7 @@
         </w:numPr>
         <w:ind w:firstLineChars="0"/>
         <w:rPr>
-          <w:rFonts w:ascii="宋体" w:eastAsia="宋体" w:hAnsi="宋体" w:hint="eastAsia"/>
+          <w:rFonts w:ascii="宋体" w:eastAsia="宋体" w:hAnsi="宋体"/>
         </w:rPr>
       </w:pPr>
       <w:r>
@@ -3370,9 +3370,6 @@
           <w:ilvl w:val="1"/>
           <w:numId w:val="1"/>
         </w:numPr>
-        <w:rPr>
-          <w:rFonts w:hint="eastAsia"/>
-        </w:rPr>
       </w:pPr>
       <w:r>
         <w:rPr>
@@ -3574,7 +3571,7 @@
     <w:p>
       <w:pPr>
         <w:rPr>
-          <w:rFonts w:ascii="宋体" w:eastAsia="宋体" w:hAnsi="宋体" w:hint="eastAsia"/>
+          <w:rFonts w:ascii="宋体" w:eastAsia="宋体" w:hAnsi="宋体"/>
         </w:rPr>
       </w:pPr>
       <w:r>
@@ -3642,6 +3639,682 @@
     </w:p>
     <w:p>
       <w:pPr>
+        <w:pStyle w:val="a3"/>
+        <w:numPr>
+          <w:ilvl w:val="0"/>
+          <w:numId w:val="25"/>
+        </w:numPr>
+        <w:ind w:firstLineChars="0"/>
+        <w:rPr>
+          <w:rFonts w:ascii="宋体" w:eastAsia="宋体" w:hAnsi="宋体"/>
+        </w:rPr>
+      </w:pPr>
+      <w:r>
+        <w:rPr>
+          <w:rFonts w:hint="eastAsia"/>
+        </w:rPr>
+        <w:t xml:space="preserve">用例 </w:t>
+      </w:r>
+      <w:r>
+        <w:t xml:space="preserve">== </w:t>
+      </w:r>
+      <w:r>
+        <w:rPr>
+          <w:rFonts w:hint="eastAsia"/>
+        </w:rPr>
+        <w:t>抽象角度</w:t>
+      </w:r>
+    </w:p>
+    <w:p>
+      <w:pPr>
+        <w:pStyle w:val="a3"/>
+        <w:numPr>
+          <w:ilvl w:val="0"/>
+          <w:numId w:val="26"/>
+        </w:numPr>
+        <w:ind w:firstLineChars="0"/>
+        <w:rPr>
+          <w:rFonts w:ascii="宋体" w:eastAsia="宋体" w:hAnsi="宋体"/>
+        </w:rPr>
+      </w:pPr>
+      <w:r>
+        <w:rPr>
+          <w:rFonts w:ascii="宋体" w:eastAsia="宋体" w:hAnsi="宋体" w:hint="eastAsia"/>
+        </w:rPr>
+        <w:t>要解决问题领域，就要归纳出所有必要的抽象角度，即用例</w:t>
+      </w:r>
+    </w:p>
+    <w:p>
+      <w:pPr>
+        <w:pStyle w:val="a3"/>
+        <w:numPr>
+          <w:ilvl w:val="0"/>
+          <w:numId w:val="26"/>
+        </w:numPr>
+        <w:ind w:firstLineChars="0"/>
+        <w:rPr>
+          <w:rFonts w:ascii="宋体" w:eastAsia="宋体" w:hAnsi="宋体"/>
+        </w:rPr>
+      </w:pPr>
+      <w:r>
+        <w:rPr>
+          <w:rFonts w:ascii="宋体" w:eastAsia="宋体" w:hAnsi="宋体" w:hint="eastAsia"/>
+        </w:rPr>
+        <w:t>为归纳出的这些用例描述可能的特定场景</w:t>
+      </w:r>
+    </w:p>
+    <w:p>
+      <w:pPr>
+        <w:pStyle w:val="a3"/>
+        <w:numPr>
+          <w:ilvl w:val="0"/>
+          <w:numId w:val="26"/>
+        </w:numPr>
+        <w:ind w:firstLineChars="0"/>
+        <w:rPr>
+          <w:rFonts w:ascii="宋体" w:eastAsia="宋体" w:hAnsi="宋体"/>
+        </w:rPr>
+      </w:pPr>
+      <w:r>
+        <w:rPr>
+          <w:rFonts w:ascii="宋体" w:eastAsia="宋体" w:hAnsi="宋体" w:hint="eastAsia"/>
+        </w:rPr>
+        <w:t>找出实现特定场景的事物、规则和行为</w:t>
+      </w:r>
+    </w:p>
+    <w:p>
+      <w:pPr>
+        <w:ind w:left="420"/>
+        <w:rPr>
+          <w:rFonts w:ascii="宋体" w:eastAsia="宋体" w:hAnsi="宋体" w:hint="eastAsia"/>
+          <w:b/>
+        </w:rPr>
+      </w:pPr>
+      <w:r>
+        <w:rPr>
+          <w:rFonts w:ascii="宋体" w:eastAsia="宋体" w:hAnsi="宋体" w:hint="eastAsia"/>
+          <w:b/>
+          <w:color w:val="FF0000"/>
+          <w:highlight w:val="yellow"/>
+        </w:rPr>
+        <w:t>实现用例是必须的工作</w:t>
+      </w:r>
+    </w:p>
+    <w:p>
+      <w:pPr>
+        <w:pStyle w:val="a3"/>
+        <w:numPr>
+          <w:ilvl w:val="0"/>
+          <w:numId w:val="25"/>
+        </w:numPr>
+        <w:ind w:firstLineChars="0"/>
+        <w:rPr>
+          <w:rFonts w:ascii="宋体" w:eastAsia="宋体" w:hAnsi="宋体"/>
+        </w:rPr>
+      </w:pPr>
+      <w:r>
+        <w:rPr>
+          <w:rFonts w:ascii="宋体" w:eastAsia="宋体" w:hAnsi="宋体" w:hint="eastAsia"/>
+        </w:rPr>
+        <w:t>RUP中，一个用例就是一个分析单元、设计单元、开发单元、测试单元、部署单元等</w:t>
+      </w:r>
+    </w:p>
+    <w:p>
+      <w:pPr>
+        <w:jc w:val="center"/>
+        <w:rPr>
+          <w:rFonts w:ascii="宋体" w:eastAsia="宋体" w:hAnsi="宋体" w:hint="eastAsia"/>
+        </w:rPr>
+      </w:pPr>
+      <w:r>
+        <w:rPr>
+          <w:noProof/>
+        </w:rPr>
+        <w:drawing>
+          <wp:inline distT="0" distB="0" distL="0" distR="0" wp14:anchorId="2886B366" wp14:editId="5C702218">
+            <wp:extent cx="2070201" cy="2152569"/>
+            <wp:effectExtent l="0" t="0" r="6350" b="635"/>
+            <wp:docPr id="7" name="图片 7"/>
+            <wp:cNvGraphicFramePr>
+              <a:graphicFrameLocks xmlns:a="http://schemas.openxmlformats.org/drawingml/2006/main" noChangeAspect="1"/>
+            </wp:cNvGraphicFramePr>
+            <a:graphic xmlns:a="http://schemas.openxmlformats.org/drawingml/2006/main">
+              <a:graphicData uri="http://schemas.openxmlformats.org/drawingml/2006/picture">
+                <pic:pic xmlns:pic="http://schemas.openxmlformats.org/drawingml/2006/picture">
+                  <pic:nvPicPr>
+                    <pic:cNvPr id="1" name=""/>
+                    <pic:cNvPicPr/>
+                  </pic:nvPicPr>
+                  <pic:blipFill>
+                    <a:blip r:embed="rId11"/>
+                    <a:stretch>
+                      <a:fillRect/>
+                    </a:stretch>
+                  </pic:blipFill>
+                  <pic:spPr>
+                    <a:xfrm>
+                      <a:off x="0" y="0"/>
+                      <a:ext cx="2081386" cy="2164199"/>
+                    </a:xfrm>
+                    <a:prstGeom prst="rect">
+                      <a:avLst/>
+                    </a:prstGeom>
+                  </pic:spPr>
+                </pic:pic>
+              </a:graphicData>
+            </a:graphic>
+          </wp:inline>
+        </w:drawing>
+      </w:r>
+    </w:p>
+    <w:p>
+      <w:pPr>
+        <w:pStyle w:val="a3"/>
+        <w:numPr>
+          <w:ilvl w:val="0"/>
+          <w:numId w:val="27"/>
+        </w:numPr>
+        <w:ind w:firstLineChars="0"/>
+        <w:rPr>
+          <w:rFonts w:ascii="宋体" w:eastAsia="宋体" w:hAnsi="宋体"/>
+        </w:rPr>
+      </w:pPr>
+      <w:r>
+        <w:rPr>
+          <w:rFonts w:ascii="宋体" w:eastAsia="宋体" w:hAnsi="宋体" w:hint="eastAsia"/>
+        </w:rPr>
+        <w:t>逻辑视图（一个）</w:t>
+      </w:r>
+    </w:p>
+    <w:p>
+      <w:pPr>
+        <w:pStyle w:val="a3"/>
+        <w:ind w:left="840" w:firstLineChars="0" w:firstLine="0"/>
+        <w:rPr>
+          <w:rFonts w:ascii="宋体" w:eastAsia="宋体" w:hAnsi="宋体"/>
+        </w:rPr>
+      </w:pPr>
+      <w:r>
+        <w:rPr>
+          <w:rFonts w:ascii="宋体" w:eastAsia="宋体" w:hAnsi="宋体" w:hint="eastAsia"/>
+        </w:rPr>
+        <w:t>以图形方式说明关键的用例实现、子系统、包、类</w:t>
+      </w:r>
+      <w:r>
+        <w:rPr>
+          <w:rFonts w:ascii="宋体" w:eastAsia="宋体" w:hAnsi="宋体" w:hint="eastAsia"/>
+        </w:rPr>
+        <w:t>，它们包含在架构方面具有重要意义的行为</w:t>
+      </w:r>
+      <w:r>
+        <w:rPr>
+          <w:rFonts w:ascii="宋体" w:eastAsia="宋体" w:hAnsi="宋体" w:hint="eastAsia"/>
+        </w:rPr>
+        <w:t>，即建模公式中的那些人、事、物、规则是如何分类组织的。</w:t>
+      </w:r>
+    </w:p>
+    <w:p>
+      <w:pPr>
+        <w:pStyle w:val="a3"/>
+        <w:numPr>
+          <w:ilvl w:val="0"/>
+          <w:numId w:val="27"/>
+        </w:numPr>
+        <w:ind w:firstLineChars="0"/>
+        <w:rPr>
+          <w:rFonts w:ascii="宋体" w:eastAsia="宋体" w:hAnsi="宋体"/>
+        </w:rPr>
+      </w:pPr>
+      <w:r>
+        <w:rPr>
+          <w:rFonts w:ascii="宋体" w:eastAsia="宋体" w:hAnsi="宋体" w:hint="eastAsia"/>
+        </w:rPr>
+        <w:t>进程视图（一个）</w:t>
+      </w:r>
+    </w:p>
+    <w:p>
+      <w:pPr>
+        <w:pStyle w:val="a3"/>
+        <w:ind w:left="840" w:firstLineChars="0" w:firstLine="0"/>
+        <w:rPr>
+          <w:rFonts w:ascii="宋体" w:eastAsia="宋体" w:hAnsi="宋体"/>
+        </w:rPr>
+      </w:pPr>
+      <w:r>
+        <w:rPr>
+          <w:rFonts w:ascii="宋体" w:eastAsia="宋体" w:hAnsi="宋体" w:hint="eastAsia"/>
+        </w:rPr>
+        <w:t>以图形方式说明了系统中进程的详细组织结构，其中包括类和子系统到进程和线程的映射，即建模公式中的那些人、事、物、规则是如何交互的，它们的关系如何，是常说的分析设计试图</w:t>
+      </w:r>
+      <w:r>
+        <w:rPr>
+          <w:rFonts w:ascii="宋体" w:eastAsia="宋体" w:hAnsi="宋体" w:hint="eastAsia"/>
+        </w:rPr>
+        <w:t>。</w:t>
+      </w:r>
+    </w:p>
+    <w:p>
+      <w:pPr>
+        <w:pStyle w:val="a3"/>
+        <w:numPr>
+          <w:ilvl w:val="0"/>
+          <w:numId w:val="27"/>
+        </w:numPr>
+        <w:ind w:firstLineChars="0"/>
+        <w:rPr>
+          <w:rFonts w:ascii="宋体" w:eastAsia="宋体" w:hAnsi="宋体"/>
+        </w:rPr>
+      </w:pPr>
+      <w:r>
+        <w:rPr>
+          <w:rFonts w:ascii="宋体" w:eastAsia="宋体" w:hAnsi="宋体" w:hint="eastAsia"/>
+        </w:rPr>
+        <w:t>部署视图</w:t>
+      </w:r>
+    </w:p>
+    <w:p>
+      <w:pPr>
+        <w:pStyle w:val="a3"/>
+        <w:ind w:left="840" w:firstLineChars="0" w:firstLine="0"/>
+        <w:rPr>
+          <w:rFonts w:ascii="宋体" w:eastAsia="宋体" w:hAnsi="宋体"/>
+        </w:rPr>
+      </w:pPr>
+      <w:r>
+        <w:rPr>
+          <w:rFonts w:ascii="宋体" w:eastAsia="宋体" w:hAnsi="宋体" w:hint="eastAsia"/>
+        </w:rPr>
+        <w:t>以图形方式说明了处理活动在系统中各节点的分布，包括进程和线程的物理分布，即建模公式中的那些人、事、物、规则是如何部署在物理节点（主机、网络环境）上的。</w:t>
+      </w:r>
+    </w:p>
+    <w:p>
+      <w:pPr>
+        <w:pStyle w:val="a3"/>
+        <w:numPr>
+          <w:ilvl w:val="0"/>
+          <w:numId w:val="27"/>
+        </w:numPr>
+        <w:ind w:firstLineChars="0"/>
+        <w:rPr>
+          <w:rFonts w:ascii="宋体" w:eastAsia="宋体" w:hAnsi="宋体"/>
+        </w:rPr>
+      </w:pPr>
+      <w:r>
+        <w:rPr>
+          <w:rFonts w:ascii="宋体" w:eastAsia="宋体" w:hAnsi="宋体" w:hint="eastAsia"/>
+        </w:rPr>
+        <w:t>实施视图</w:t>
+      </w:r>
+    </w:p>
+    <w:p>
+      <w:pPr>
+        <w:pStyle w:val="a3"/>
+        <w:ind w:left="840" w:firstLineChars="0" w:firstLine="0"/>
+        <w:rPr>
+          <w:rFonts w:ascii="宋体" w:eastAsia="宋体" w:hAnsi="宋体"/>
+        </w:rPr>
+      </w:pPr>
+      <w:r>
+        <w:rPr>
+          <w:rFonts w:ascii="宋体" w:eastAsia="宋体" w:hAnsi="宋体" w:hint="eastAsia"/>
+        </w:rPr>
+        <w:t>其作用是获取为实施制定的构架决策，包括以下内容：</w:t>
+      </w:r>
+    </w:p>
+    <w:p>
+      <w:pPr>
+        <w:pStyle w:val="a3"/>
+        <w:numPr>
+          <w:ilvl w:val="0"/>
+          <w:numId w:val="28"/>
+        </w:numPr>
+        <w:ind w:firstLineChars="0"/>
+        <w:rPr>
+          <w:rFonts w:ascii="宋体" w:eastAsia="宋体" w:hAnsi="宋体"/>
+        </w:rPr>
+      </w:pPr>
+      <w:r>
+        <w:rPr>
+          <w:rFonts w:ascii="宋体" w:eastAsia="宋体" w:hAnsi="宋体" w:hint="eastAsia"/>
+        </w:rPr>
+        <w:lastRenderedPageBreak/>
+        <w:t>列举实施模型中的所有子系统</w:t>
+      </w:r>
+    </w:p>
+    <w:p>
+      <w:pPr>
+        <w:pStyle w:val="a3"/>
+        <w:numPr>
+          <w:ilvl w:val="0"/>
+          <w:numId w:val="28"/>
+        </w:numPr>
+        <w:ind w:firstLineChars="0"/>
+        <w:rPr>
+          <w:rFonts w:ascii="宋体" w:eastAsia="宋体" w:hAnsi="宋体"/>
+        </w:rPr>
+      </w:pPr>
+      <w:r>
+        <w:rPr>
+          <w:rFonts w:ascii="宋体" w:eastAsia="宋体" w:hAnsi="宋体" w:hint="eastAsia"/>
+        </w:rPr>
+        <w:t>描述子系统如何组织为层次和分层结构的构件图</w:t>
+      </w:r>
+    </w:p>
+    <w:p>
+      <w:pPr>
+        <w:pStyle w:val="a3"/>
+        <w:numPr>
+          <w:ilvl w:val="0"/>
+          <w:numId w:val="28"/>
+        </w:numPr>
+        <w:ind w:firstLineChars="0"/>
+        <w:rPr>
+          <w:rFonts w:ascii="宋体" w:eastAsia="宋体" w:hAnsi="宋体"/>
+        </w:rPr>
+      </w:pPr>
+      <w:r>
+        <w:rPr>
+          <w:rFonts w:ascii="宋体" w:eastAsia="宋体" w:hAnsi="宋体" w:hint="eastAsia"/>
+        </w:rPr>
+        <w:t>描述子系统间的导入依赖关系的图解</w:t>
+      </w:r>
+    </w:p>
+    <w:p>
+      <w:pPr>
+        <w:pStyle w:val="a3"/>
+        <w:numPr>
+          <w:ilvl w:val="0"/>
+          <w:numId w:val="28"/>
+        </w:numPr>
+        <w:ind w:firstLineChars="0"/>
+        <w:rPr>
+          <w:rFonts w:ascii="宋体" w:eastAsia="宋体" w:hAnsi="宋体"/>
+        </w:rPr>
+      </w:pPr>
+      <w:r>
+        <w:rPr>
+          <w:rFonts w:ascii="宋体" w:eastAsia="宋体" w:hAnsi="宋体" w:hint="eastAsia"/>
+        </w:rPr>
+        <w:t>为个人、团队或分包商分配实施工作</w:t>
+      </w:r>
+    </w:p>
+    <w:p>
+      <w:pPr>
+        <w:pStyle w:val="a3"/>
+        <w:numPr>
+          <w:ilvl w:val="0"/>
+          <w:numId w:val="28"/>
+        </w:numPr>
+        <w:ind w:firstLineChars="0"/>
+        <w:rPr>
+          <w:rFonts w:ascii="宋体" w:eastAsia="宋体" w:hAnsi="宋体"/>
+        </w:rPr>
+      </w:pPr>
+      <w:r>
+        <w:rPr>
+          <w:rFonts w:ascii="宋体" w:eastAsia="宋体" w:hAnsi="宋体" w:hint="eastAsia"/>
+        </w:rPr>
+        <w:t>估算要开发、修改或删除的代码数量</w:t>
+      </w:r>
+    </w:p>
+    <w:p>
+      <w:pPr>
+        <w:pStyle w:val="a3"/>
+        <w:numPr>
+          <w:ilvl w:val="0"/>
+          <w:numId w:val="28"/>
+        </w:numPr>
+        <w:ind w:firstLineChars="0"/>
+        <w:rPr>
+          <w:rFonts w:ascii="宋体" w:eastAsia="宋体" w:hAnsi="宋体"/>
+        </w:rPr>
+      </w:pPr>
+      <w:r>
+        <w:rPr>
+          <w:rFonts w:ascii="宋体" w:eastAsia="宋体" w:hAnsi="宋体" w:hint="eastAsia"/>
+        </w:rPr>
+        <w:t>阐明大规模复用的理由</w:t>
+      </w:r>
+    </w:p>
+    <w:p>
+      <w:pPr>
+        <w:pStyle w:val="a3"/>
+        <w:numPr>
+          <w:ilvl w:val="0"/>
+          <w:numId w:val="28"/>
+        </w:numPr>
+        <w:ind w:firstLineChars="0"/>
+        <w:rPr>
+          <w:rFonts w:ascii="宋体" w:eastAsia="宋体" w:hAnsi="宋体" w:hint="eastAsia"/>
+        </w:rPr>
+      </w:pPr>
+      <w:r>
+        <w:rPr>
+          <w:rFonts w:ascii="宋体" w:eastAsia="宋体" w:hAnsi="宋体" w:hint="eastAsia"/>
+        </w:rPr>
+        <w:t>考虑发布</w:t>
+      </w:r>
+      <w:r>
+        <w:rPr>
+          <w:rFonts w:ascii="宋体" w:eastAsia="宋体" w:hAnsi="宋体" w:hint="eastAsia"/>
+        </w:rPr>
+        <w:t>策略</w:t>
+      </w:r>
+    </w:p>
+    <w:p>
+      <w:pPr>
+        <w:pStyle w:val="2"/>
+        <w:numPr>
+          <w:ilvl w:val="1"/>
+          <w:numId w:val="1"/>
+        </w:numPr>
+      </w:pPr>
+      <w:r>
+        <w:rPr>
+          <w:rFonts w:hint="eastAsia"/>
+        </w:rPr>
+        <w:t xml:space="preserve"> </w:t>
+      </w:r>
+      <w:r>
+        <w:rPr>
+          <w:rFonts w:hint="eastAsia"/>
+        </w:rPr>
+        <w:t>抽象层次</w:t>
+      </w:r>
+    </w:p>
+    <w:p>
+      <w:pPr>
+        <w:pStyle w:val="a3"/>
+        <w:numPr>
+          <w:ilvl w:val="0"/>
+          <w:numId w:val="25"/>
+        </w:numPr>
+        <w:ind w:firstLineChars="0"/>
+      </w:pPr>
+      <w:r>
+        <w:rPr>
+          <w:rFonts w:hint="eastAsia"/>
+        </w:rPr>
+        <w:t>抽象层次越高，具体信息越少，但概括性越强；反之，具体信息越丰富，结果越确定，但概括性越弱。</w:t>
+      </w:r>
+    </w:p>
+    <w:p>
+      <w:pPr>
+        <w:pStyle w:val="a3"/>
+        <w:numPr>
+          <w:ilvl w:val="0"/>
+          <w:numId w:val="25"/>
+        </w:numPr>
+        <w:ind w:firstLineChars="0"/>
+      </w:pPr>
+      <w:r>
+        <w:rPr>
+          <w:rFonts w:hint="eastAsia"/>
+        </w:rPr>
+        <w:t>抽象的两种方法：</w:t>
+      </w:r>
+    </w:p>
+    <w:p>
+      <w:pPr>
+        <w:pStyle w:val="a3"/>
+        <w:numPr>
+          <w:ilvl w:val="0"/>
+          <w:numId w:val="27"/>
+        </w:numPr>
+        <w:ind w:firstLineChars="0"/>
+      </w:pPr>
+      <w:r>
+        <w:rPr>
+          <w:rFonts w:hint="eastAsia"/>
+        </w:rPr>
+        <w:t>自顶向下</w:t>
+      </w:r>
+      <w:r>
+        <w:rPr>
+          <w:rFonts w:hint="eastAsia"/>
+        </w:rPr>
+        <w:t>（由简到繁）</w:t>
+      </w:r>
+      <w:r>
+        <w:rPr>
+          <w:rFonts w:hint="eastAsia"/>
+        </w:rPr>
+        <w:t>：从头开始认识一个事物</w:t>
+      </w:r>
+    </w:p>
+    <w:p>
+      <w:pPr>
+        <w:pStyle w:val="a3"/>
+        <w:numPr>
+          <w:ilvl w:val="0"/>
+          <w:numId w:val="27"/>
+        </w:numPr>
+        <w:ind w:firstLineChars="0"/>
+      </w:pPr>
+      <w:r>
+        <w:rPr>
+          <w:rFonts w:hint="eastAsia"/>
+        </w:rPr>
+        <w:t>自底向上</w:t>
+      </w:r>
+      <w:r>
+        <w:rPr>
+          <w:rFonts w:hint="eastAsia"/>
+        </w:rPr>
+        <w:t>（由繁到简）</w:t>
+      </w:r>
+      <w:r>
+        <w:rPr>
+          <w:rFonts w:hint="eastAsia"/>
+        </w:rPr>
+        <w:t>：</w:t>
+      </w:r>
+      <w:r>
+        <w:rPr>
+          <w:rFonts w:hint="eastAsia"/>
+        </w:rPr>
+        <w:t>在实践中改进和提高认识</w:t>
+      </w:r>
+    </w:p>
+    <w:p>
+      <w:pPr>
+        <w:pStyle w:val="a3"/>
+        <w:numPr>
+          <w:ilvl w:val="0"/>
+          <w:numId w:val="29"/>
+        </w:numPr>
+        <w:ind w:firstLineChars="0"/>
+      </w:pPr>
+      <w:r>
+        <w:rPr>
+          <w:rFonts w:hint="eastAsia"/>
+        </w:rPr>
+        <w:t>软件开发过程中，主体上应当采用自顶向下的方法，用少量的概念覆盖系统需求，再逐步降低抽象层次，直到代码编写</w:t>
+      </w:r>
+      <w:r>
+        <w:rPr>
+          <w:rFonts w:hint="eastAsia"/>
+        </w:rPr>
+        <w:t>；同时应当辅以自底向上的方法，通过总结在较低抽象层次的实践经验来改进较高层次的概念以提升软件质量</w:t>
+      </w:r>
+      <w:r>
+        <w:rPr>
+          <w:rFonts w:hint="eastAsia"/>
+        </w:rPr>
+        <w:t>。</w:t>
+      </w:r>
+    </w:p>
+    <w:p>
+      <w:pPr>
+        <w:jc w:val="center"/>
+        <w:rPr>
+          <w:rFonts w:hint="eastAsia"/>
+        </w:rPr>
+      </w:pPr>
+      <w:r>
+        <w:rPr>
+          <w:noProof/>
+        </w:rPr>
+        <w:drawing>
+          <wp:inline distT="0" distB="0" distL="0" distR="0" wp14:anchorId="7B0A26A2" wp14:editId="2303155C">
+            <wp:extent cx="2677363" cy="2725716"/>
+            <wp:effectExtent l="0" t="0" r="8890" b="0"/>
+            <wp:docPr id="8" name="图片 8"/>
+            <wp:cNvGraphicFramePr>
+              <a:graphicFrameLocks xmlns:a="http://schemas.openxmlformats.org/drawingml/2006/main" noChangeAspect="1"/>
+            </wp:cNvGraphicFramePr>
+            <a:graphic xmlns:a="http://schemas.openxmlformats.org/drawingml/2006/main">
+              <a:graphicData uri="http://schemas.openxmlformats.org/drawingml/2006/picture">
+                <pic:pic xmlns:pic="http://schemas.openxmlformats.org/drawingml/2006/picture">
+                  <pic:nvPicPr>
+                    <pic:cNvPr id="1" name=""/>
+                    <pic:cNvPicPr/>
+                  </pic:nvPicPr>
+                  <pic:blipFill>
+                    <a:blip r:embed="rId12"/>
+                    <a:stretch>
+                      <a:fillRect/>
+                    </a:stretch>
+                  </pic:blipFill>
+                  <pic:spPr>
+                    <a:xfrm>
+                      <a:off x="0" y="0"/>
+                      <a:ext cx="2683853" cy="2732324"/>
+                    </a:xfrm>
+                    <a:prstGeom prst="rect">
+                      <a:avLst/>
+                    </a:prstGeom>
+                  </pic:spPr>
+                </pic:pic>
+              </a:graphicData>
+            </a:graphic>
+          </wp:inline>
+        </w:drawing>
+      </w:r>
+    </w:p>
+    <w:p>
+      <w:pPr>
+        <w:pStyle w:val="2"/>
+        <w:numPr>
+          <w:ilvl w:val="1"/>
+          <w:numId w:val="1"/>
+        </w:numPr>
+      </w:pPr>
+      <w:r>
+        <w:rPr>
+          <w:rFonts w:hint="eastAsia"/>
+        </w:rPr>
+        <w:t xml:space="preserve"> </w:t>
+      </w:r>
+      <w:r>
+        <w:rPr>
+          <w:rFonts w:hint="eastAsia"/>
+        </w:rPr>
+        <w:t>视图</w:t>
+      </w:r>
+    </w:p>
+    <w:p>
+      <w:pPr>
         <w:rPr>
           <w:rFonts w:hint="eastAsia"/>
         </w:rPr>
@@ -3863,41 +4536,6 @@
       <w:pPr>
         <w:rPr>
           <w:rFonts w:ascii="宋体" w:eastAsia="宋体" w:hAnsi="宋体"/>
-        </w:rPr>
-      </w:pPr>
-    </w:p>
-    <w:p>
-      <w:pPr>
-        <w:rPr>
-          <w:rFonts w:ascii="宋体" w:eastAsia="宋体" w:hAnsi="宋体"/>
-        </w:rPr>
-      </w:pPr>
-    </w:p>
-    <w:p>
-      <w:pPr>
-        <w:rPr>
-          <w:rFonts w:ascii="宋体" w:eastAsia="宋体" w:hAnsi="宋体"/>
-        </w:rPr>
-      </w:pPr>
-    </w:p>
-    <w:p>
-      <w:pPr>
-        <w:rPr>
-          <w:rFonts w:ascii="宋体" w:eastAsia="宋体" w:hAnsi="宋体"/>
-        </w:rPr>
-      </w:pPr>
-    </w:p>
-    <w:p>
-      <w:pPr>
-        <w:rPr>
-          <w:rFonts w:ascii="宋体" w:eastAsia="宋体" w:hAnsi="宋体"/>
-        </w:rPr>
-      </w:pPr>
-    </w:p>
-    <w:p>
-      <w:pPr>
-        <w:rPr>
-          <w:rFonts w:ascii="宋体" w:eastAsia="宋体" w:hAnsi="宋体" w:hint="eastAsia"/>
         </w:rPr>
       </w:pPr>
     </w:p>
@@ -3920,6 +4558,32 @@
 
 <file path=word/numbering.xml><?xml version="1.0" encoding="utf-8"?>
 <w:numbering xmlns:wpc="http://schemas.microsoft.com/office/word/2010/wordprocessingCanvas" xmlns:cx="http://schemas.microsoft.com/office/drawing/2014/chartex" xmlns:cx1="http://schemas.microsoft.com/office/drawing/2015/9/8/chartex" xmlns:mc="http://schemas.openxmlformats.org/markup-compatibility/2006" xmlns:o="urn:schemas-microsoft-com:office:office" xmlns:r="http://schemas.openxmlformats.org/officeDocument/2006/relationships" xmlns:m="http://schemas.openxmlformats.org/officeDocument/2006/math" xmlns:v="urn:schemas-microsoft-com:vml" xmlns:wp14="http://schemas.microsoft.com/office/word/2010/wordprocessingDrawing" xmlns:wp="http://schemas.openxmlformats.org/drawingml/2006/wordprocessingDrawing" xmlns:w10="urn:schemas-microsoft-com:office:word" xmlns:w="http://schemas.openxmlformats.org/wordprocessingml/2006/main" xmlns:w14="http://schemas.microsoft.com/office/word/2010/wordml" xmlns:w15="http://schemas.microsoft.com/office/word/2012/wordml" xmlns:w16se="http://schemas.microsoft.com/office/word/2015/wordml/symex" xmlns:wpg="http://schemas.microsoft.com/office/word/2010/wordprocessingGroup" xmlns:wpi="http://schemas.microsoft.com/office/word/2010/wordprocessingInk" xmlns:wne="http://schemas.microsoft.com/office/word/2006/wordml" xmlns:wps="http://schemas.microsoft.com/office/word/2010/wordprocessingShape" mc:Ignorable="w14 w15 w16se wp14">
+  <w:numPicBullet w:numPicBulletId="0">
+    <w:pict>
+      <v:shapetype id="_x0000_t75" coordsize="21600,21600" o:spt="75" o:preferrelative="t" path="m@4@5l@4@11@9@11@9@5xe" filled="f" stroked="f">
+        <v:stroke joinstyle="miter"/>
+        <v:formulas>
+          <v:f eqn="if lineDrawn pixelLineWidth 0"/>
+          <v:f eqn="sum @0 1 0"/>
+          <v:f eqn="sum 0 0 @1"/>
+          <v:f eqn="prod @2 1 2"/>
+          <v:f eqn="prod @3 21600 pixelWidth"/>
+          <v:f eqn="prod @3 21600 pixelHeight"/>
+          <v:f eqn="sum @0 0 1"/>
+          <v:f eqn="prod @6 1 2"/>
+          <v:f eqn="prod @7 21600 pixelWidth"/>
+          <v:f eqn="sum @8 21600 0"/>
+          <v:f eqn="prod @7 21600 pixelHeight"/>
+          <v:f eqn="sum @10 21600 0"/>
+        </v:formulas>
+        <v:path o:extrusionok="f" gradientshapeok="t" o:connecttype="rect"/>
+        <o:lock v:ext="edit" aspectratio="t"/>
+      </v:shapetype>
+      <v:shape id="_x0000_i1110" type="#_x0000_t75" style="width:11.5pt;height:11.5pt" o:bullet="t">
+        <v:imagedata r:id="rId1" o:title="msoF40B"/>
+      </v:shape>
+    </w:pict>
+  </w:numPicBullet>
   <w:abstractNum w:abstractNumId="0" w15:restartNumberingAfterBreak="0">
     <w:nsid w:val="00530BE9"/>
     <w:multiLevelType w:val="multilevel"/>
@@ -4182,6 +4846,119 @@
     </w:lvl>
   </w:abstractNum>
   <w:abstractNum w:abstractNumId="3" w15:restartNumberingAfterBreak="0">
+    <w:nsid w:val="1B054980"/>
+    <w:multiLevelType w:val="hybridMultilevel"/>
+    <w:tmpl w:val="106A1B26"/>
+    <w:lvl w:ilvl="0" w:tplc="0409000B">
+      <w:start w:val="1"/>
+      <w:numFmt w:val="bullet"/>
+      <w:lvlText w:val=""/>
+      <w:lvlJc w:val="left"/>
+      <w:pPr>
+        <w:ind w:left="420" w:hanging="420"/>
+      </w:pPr>
+      <w:rPr>
+        <w:rFonts w:ascii="Wingdings" w:hAnsi="Wingdings" w:hint="default"/>
+      </w:rPr>
+    </w:lvl>
+    <w:lvl w:ilvl="1" w:tplc="04090003" w:tentative="1">
+      <w:start w:val="1"/>
+      <w:numFmt w:val="bullet"/>
+      <w:lvlText w:val=""/>
+      <w:lvlJc w:val="left"/>
+      <w:pPr>
+        <w:ind w:left="840" w:hanging="420"/>
+      </w:pPr>
+      <w:rPr>
+        <w:rFonts w:ascii="Wingdings" w:hAnsi="Wingdings" w:hint="default"/>
+      </w:rPr>
+    </w:lvl>
+    <w:lvl w:ilvl="2" w:tplc="04090005" w:tentative="1">
+      <w:start w:val="1"/>
+      <w:numFmt w:val="bullet"/>
+      <w:lvlText w:val=""/>
+      <w:lvlJc w:val="left"/>
+      <w:pPr>
+        <w:ind w:left="1260" w:hanging="420"/>
+      </w:pPr>
+      <w:rPr>
+        <w:rFonts w:ascii="Wingdings" w:hAnsi="Wingdings" w:hint="default"/>
+      </w:rPr>
+    </w:lvl>
+    <w:lvl w:ilvl="3" w:tplc="04090001" w:tentative="1">
+      <w:start w:val="1"/>
+      <w:numFmt w:val="bullet"/>
+      <w:lvlText w:val=""/>
+      <w:lvlJc w:val="left"/>
+      <w:pPr>
+        <w:ind w:left="1680" w:hanging="420"/>
+      </w:pPr>
+      <w:rPr>
+        <w:rFonts w:ascii="Wingdings" w:hAnsi="Wingdings" w:hint="default"/>
+      </w:rPr>
+    </w:lvl>
+    <w:lvl w:ilvl="4" w:tplc="04090003" w:tentative="1">
+      <w:start w:val="1"/>
+      <w:numFmt w:val="bullet"/>
+      <w:lvlText w:val=""/>
+      <w:lvlJc w:val="left"/>
+      <w:pPr>
+        <w:ind w:left="2100" w:hanging="420"/>
+      </w:pPr>
+      <w:rPr>
+        <w:rFonts w:ascii="Wingdings" w:hAnsi="Wingdings" w:hint="default"/>
+      </w:rPr>
+    </w:lvl>
+    <w:lvl w:ilvl="5" w:tplc="04090005" w:tentative="1">
+      <w:start w:val="1"/>
+      <w:numFmt w:val="bullet"/>
+      <w:lvlText w:val=""/>
+      <w:lvlJc w:val="left"/>
+      <w:pPr>
+        <w:ind w:left="2520" w:hanging="420"/>
+      </w:pPr>
+      <w:rPr>
+        <w:rFonts w:ascii="Wingdings" w:hAnsi="Wingdings" w:hint="default"/>
+      </w:rPr>
+    </w:lvl>
+    <w:lvl w:ilvl="6" w:tplc="04090001" w:tentative="1">
+      <w:start w:val="1"/>
+      <w:numFmt w:val="bullet"/>
+      <w:lvlText w:val=""/>
+      <w:lvlJc w:val="left"/>
+      <w:pPr>
+        <w:ind w:left="2940" w:hanging="420"/>
+      </w:pPr>
+      <w:rPr>
+        <w:rFonts w:ascii="Wingdings" w:hAnsi="Wingdings" w:hint="default"/>
+      </w:rPr>
+    </w:lvl>
+    <w:lvl w:ilvl="7" w:tplc="04090003" w:tentative="1">
+      <w:start w:val="1"/>
+      <w:numFmt w:val="bullet"/>
+      <w:lvlText w:val=""/>
+      <w:lvlJc w:val="left"/>
+      <w:pPr>
+        <w:ind w:left="3360" w:hanging="420"/>
+      </w:pPr>
+      <w:rPr>
+        <w:rFonts w:ascii="Wingdings" w:hAnsi="Wingdings" w:hint="default"/>
+      </w:rPr>
+    </w:lvl>
+    <w:lvl w:ilvl="8" w:tplc="04090005" w:tentative="1">
+      <w:start w:val="1"/>
+      <w:numFmt w:val="bullet"/>
+      <w:lvlText w:val=""/>
+      <w:lvlJc w:val="left"/>
+      <w:pPr>
+        <w:ind w:left="3780" w:hanging="420"/>
+      </w:pPr>
+      <w:rPr>
+        <w:rFonts w:ascii="Wingdings" w:hAnsi="Wingdings" w:hint="default"/>
+      </w:rPr>
+    </w:lvl>
+  </w:abstractNum>
+  <w:abstractNum w:abstractNumId="4" w15:restartNumberingAfterBreak="0">
     <w:nsid w:val="1BC9219C"/>
     <w:multiLevelType w:val="hybridMultilevel"/>
     <w:tmpl w:val="7BE807A6"/>
@@ -4270,7 +5047,120 @@
       </w:pPr>
     </w:lvl>
   </w:abstractNum>
-  <w:abstractNum w:abstractNumId="4" w15:restartNumberingAfterBreak="0">
+  <w:abstractNum w:abstractNumId="5" w15:restartNumberingAfterBreak="0">
+    <w:nsid w:val="1D6A2A3A"/>
+    <w:multiLevelType w:val="hybridMultilevel"/>
+    <w:tmpl w:val="52669284"/>
+    <w:lvl w:ilvl="0" w:tplc="0409000D">
+      <w:start w:val="1"/>
+      <w:numFmt w:val="bullet"/>
+      <w:lvlText w:val=""/>
+      <w:lvlJc w:val="left"/>
+      <w:pPr>
+        <w:ind w:left="1260" w:hanging="420"/>
+      </w:pPr>
+      <w:rPr>
+        <w:rFonts w:ascii="Wingdings" w:hAnsi="Wingdings" w:hint="default"/>
+      </w:rPr>
+    </w:lvl>
+    <w:lvl w:ilvl="1" w:tplc="04090003" w:tentative="1">
+      <w:start w:val="1"/>
+      <w:numFmt w:val="bullet"/>
+      <w:lvlText w:val=""/>
+      <w:lvlJc w:val="left"/>
+      <w:pPr>
+        <w:ind w:left="1680" w:hanging="420"/>
+      </w:pPr>
+      <w:rPr>
+        <w:rFonts w:ascii="Wingdings" w:hAnsi="Wingdings" w:hint="default"/>
+      </w:rPr>
+    </w:lvl>
+    <w:lvl w:ilvl="2" w:tplc="04090005" w:tentative="1">
+      <w:start w:val="1"/>
+      <w:numFmt w:val="bullet"/>
+      <w:lvlText w:val=""/>
+      <w:lvlJc w:val="left"/>
+      <w:pPr>
+        <w:ind w:left="2100" w:hanging="420"/>
+      </w:pPr>
+      <w:rPr>
+        <w:rFonts w:ascii="Wingdings" w:hAnsi="Wingdings" w:hint="default"/>
+      </w:rPr>
+    </w:lvl>
+    <w:lvl w:ilvl="3" w:tplc="04090001" w:tentative="1">
+      <w:start w:val="1"/>
+      <w:numFmt w:val="bullet"/>
+      <w:lvlText w:val=""/>
+      <w:lvlJc w:val="left"/>
+      <w:pPr>
+        <w:ind w:left="2520" w:hanging="420"/>
+      </w:pPr>
+      <w:rPr>
+        <w:rFonts w:ascii="Wingdings" w:hAnsi="Wingdings" w:hint="default"/>
+      </w:rPr>
+    </w:lvl>
+    <w:lvl w:ilvl="4" w:tplc="04090003" w:tentative="1">
+      <w:start w:val="1"/>
+      <w:numFmt w:val="bullet"/>
+      <w:lvlText w:val=""/>
+      <w:lvlJc w:val="left"/>
+      <w:pPr>
+        <w:ind w:left="2940" w:hanging="420"/>
+      </w:pPr>
+      <w:rPr>
+        <w:rFonts w:ascii="Wingdings" w:hAnsi="Wingdings" w:hint="default"/>
+      </w:rPr>
+    </w:lvl>
+    <w:lvl w:ilvl="5" w:tplc="04090005" w:tentative="1">
+      <w:start w:val="1"/>
+      <w:numFmt w:val="bullet"/>
+      <w:lvlText w:val=""/>
+      <w:lvlJc w:val="left"/>
+      <w:pPr>
+        <w:ind w:left="3360" w:hanging="420"/>
+      </w:pPr>
+      <w:rPr>
+        <w:rFonts w:ascii="Wingdings" w:hAnsi="Wingdings" w:hint="default"/>
+      </w:rPr>
+    </w:lvl>
+    <w:lvl w:ilvl="6" w:tplc="04090001" w:tentative="1">
+      <w:start w:val="1"/>
+      <w:numFmt w:val="bullet"/>
+      <w:lvlText w:val=""/>
+      <w:lvlJc w:val="left"/>
+      <w:pPr>
+        <w:ind w:left="3780" w:hanging="420"/>
+      </w:pPr>
+      <w:rPr>
+        <w:rFonts w:ascii="Wingdings" w:hAnsi="Wingdings" w:hint="default"/>
+      </w:rPr>
+    </w:lvl>
+    <w:lvl w:ilvl="7" w:tplc="04090003" w:tentative="1">
+      <w:start w:val="1"/>
+      <w:numFmt w:val="bullet"/>
+      <w:lvlText w:val=""/>
+      <w:lvlJc w:val="left"/>
+      <w:pPr>
+        <w:ind w:left="4200" w:hanging="420"/>
+      </w:pPr>
+      <w:rPr>
+        <w:rFonts w:ascii="Wingdings" w:hAnsi="Wingdings" w:hint="default"/>
+      </w:rPr>
+    </w:lvl>
+    <w:lvl w:ilvl="8" w:tplc="04090005" w:tentative="1">
+      <w:start w:val="1"/>
+      <w:numFmt w:val="bullet"/>
+      <w:lvlText w:val=""/>
+      <w:lvlJc w:val="left"/>
+      <w:pPr>
+        <w:ind w:left="4620" w:hanging="420"/>
+      </w:pPr>
+      <w:rPr>
+        <w:rFonts w:ascii="Wingdings" w:hAnsi="Wingdings" w:hint="default"/>
+      </w:rPr>
+    </w:lvl>
+  </w:abstractNum>
+  <w:abstractNum w:abstractNumId="6" w15:restartNumberingAfterBreak="0">
     <w:nsid w:val="1E5A089E"/>
     <w:multiLevelType w:val="hybridMultilevel"/>
     <w:tmpl w:val="69A672B8"/>
@@ -4383,7 +5273,7 @@
       </w:rPr>
     </w:lvl>
   </w:abstractNum>
-  <w:abstractNum w:abstractNumId="5" w15:restartNumberingAfterBreak="0">
+  <w:abstractNum w:abstractNumId="7" w15:restartNumberingAfterBreak="0">
     <w:nsid w:val="207565DF"/>
     <w:multiLevelType w:val="hybridMultilevel"/>
     <w:tmpl w:val="DC4E2056"/>
@@ -4496,7 +5386,7 @@
       </w:rPr>
     </w:lvl>
   </w:abstractNum>
-  <w:abstractNum w:abstractNumId="6" w15:restartNumberingAfterBreak="0">
+  <w:abstractNum w:abstractNumId="8" w15:restartNumberingAfterBreak="0">
     <w:nsid w:val="209C4115"/>
     <w:multiLevelType w:val="hybridMultilevel"/>
     <w:tmpl w:val="0CB866C0"/>
@@ -4585,7 +5475,7 @@
       </w:pPr>
     </w:lvl>
   </w:abstractNum>
-  <w:abstractNum w:abstractNumId="7" w15:restartNumberingAfterBreak="0">
+  <w:abstractNum w:abstractNumId="9" w15:restartNumberingAfterBreak="0">
     <w:nsid w:val="20D95F8A"/>
     <w:multiLevelType w:val="hybridMultilevel"/>
     <w:tmpl w:val="7FD8FA4A"/>
@@ -4674,7 +5564,7 @@
       </w:pPr>
     </w:lvl>
   </w:abstractNum>
-  <w:abstractNum w:abstractNumId="8" w15:restartNumberingAfterBreak="0">
+  <w:abstractNum w:abstractNumId="10" w15:restartNumberingAfterBreak="0">
     <w:nsid w:val="2AD73220"/>
     <w:multiLevelType w:val="hybridMultilevel"/>
     <w:tmpl w:val="2996C23A"/>
@@ -4787,7 +5677,7 @@
       </w:rPr>
     </w:lvl>
   </w:abstractNum>
-  <w:abstractNum w:abstractNumId="9" w15:restartNumberingAfterBreak="0">
+  <w:abstractNum w:abstractNumId="11" w15:restartNumberingAfterBreak="0">
     <w:nsid w:val="370208AC"/>
     <w:multiLevelType w:val="hybridMultilevel"/>
     <w:tmpl w:val="B92A0CB0"/>
@@ -4900,7 +5790,7 @@
       </w:rPr>
     </w:lvl>
   </w:abstractNum>
-  <w:abstractNum w:abstractNumId="10" w15:restartNumberingAfterBreak="0">
+  <w:abstractNum w:abstractNumId="12" w15:restartNumberingAfterBreak="0">
     <w:nsid w:val="3C4C7107"/>
     <w:multiLevelType w:val="multilevel"/>
     <w:tmpl w:val="0409001F"/>
@@ -4986,7 +5876,7 @@
       </w:pPr>
     </w:lvl>
   </w:abstractNum>
-  <w:abstractNum w:abstractNumId="11" w15:restartNumberingAfterBreak="0">
+  <w:abstractNum w:abstractNumId="13" w15:restartNumberingAfterBreak="0">
     <w:nsid w:val="43B37D1D"/>
     <w:multiLevelType w:val="hybridMultilevel"/>
     <w:tmpl w:val="3BC07FC2"/>
@@ -5099,7 +5989,7 @@
       </w:rPr>
     </w:lvl>
   </w:abstractNum>
-  <w:abstractNum w:abstractNumId="12" w15:restartNumberingAfterBreak="0">
+  <w:abstractNum w:abstractNumId="14" w15:restartNumberingAfterBreak="0">
     <w:nsid w:val="46475F20"/>
     <w:multiLevelType w:val="multilevel"/>
     <w:tmpl w:val="0409001F"/>
@@ -5185,7 +6075,120 @@
       </w:pPr>
     </w:lvl>
   </w:abstractNum>
-  <w:abstractNum w:abstractNumId="13" w15:restartNumberingAfterBreak="0">
+  <w:abstractNum w:abstractNumId="15" w15:restartNumberingAfterBreak="0">
+    <w:nsid w:val="48E82C7A"/>
+    <w:multiLevelType w:val="hybridMultilevel"/>
+    <w:tmpl w:val="C728D79E"/>
+    <w:lvl w:ilvl="0" w:tplc="04090009">
+      <w:start w:val="1"/>
+      <w:numFmt w:val="bullet"/>
+      <w:lvlText w:val=""/>
+      <w:lvlJc w:val="left"/>
+      <w:pPr>
+        <w:ind w:left="840" w:hanging="420"/>
+      </w:pPr>
+      <w:rPr>
+        <w:rFonts w:ascii="Wingdings" w:hAnsi="Wingdings" w:hint="default"/>
+      </w:rPr>
+    </w:lvl>
+    <w:lvl w:ilvl="1" w:tplc="04090003" w:tentative="1">
+      <w:start w:val="1"/>
+      <w:numFmt w:val="bullet"/>
+      <w:lvlText w:val=""/>
+      <w:lvlJc w:val="left"/>
+      <w:pPr>
+        <w:ind w:left="1260" w:hanging="420"/>
+      </w:pPr>
+      <w:rPr>
+        <w:rFonts w:ascii="Wingdings" w:hAnsi="Wingdings" w:hint="default"/>
+      </w:rPr>
+    </w:lvl>
+    <w:lvl w:ilvl="2" w:tplc="04090005" w:tentative="1">
+      <w:start w:val="1"/>
+      <w:numFmt w:val="bullet"/>
+      <w:lvlText w:val=""/>
+      <w:lvlJc w:val="left"/>
+      <w:pPr>
+        <w:ind w:left="1680" w:hanging="420"/>
+      </w:pPr>
+      <w:rPr>
+        <w:rFonts w:ascii="Wingdings" w:hAnsi="Wingdings" w:hint="default"/>
+      </w:rPr>
+    </w:lvl>
+    <w:lvl w:ilvl="3" w:tplc="04090001" w:tentative="1">
+      <w:start w:val="1"/>
+      <w:numFmt w:val="bullet"/>
+      <w:lvlText w:val=""/>
+      <w:lvlJc w:val="left"/>
+      <w:pPr>
+        <w:ind w:left="2100" w:hanging="420"/>
+      </w:pPr>
+      <w:rPr>
+        <w:rFonts w:ascii="Wingdings" w:hAnsi="Wingdings" w:hint="default"/>
+      </w:rPr>
+    </w:lvl>
+    <w:lvl w:ilvl="4" w:tplc="04090003" w:tentative="1">
+      <w:start w:val="1"/>
+      <w:numFmt w:val="bullet"/>
+      <w:lvlText w:val=""/>
+      <w:lvlJc w:val="left"/>
+      <w:pPr>
+        <w:ind w:left="2520" w:hanging="420"/>
+      </w:pPr>
+      <w:rPr>
+        <w:rFonts w:ascii="Wingdings" w:hAnsi="Wingdings" w:hint="default"/>
+      </w:rPr>
+    </w:lvl>
+    <w:lvl w:ilvl="5" w:tplc="04090005" w:tentative="1">
+      <w:start w:val="1"/>
+      <w:numFmt w:val="bullet"/>
+      <w:lvlText w:val=""/>
+      <w:lvlJc w:val="left"/>
+      <w:pPr>
+        <w:ind w:left="2940" w:hanging="420"/>
+      </w:pPr>
+      <w:rPr>
+        <w:rFonts w:ascii="Wingdings" w:hAnsi="Wingdings" w:hint="default"/>
+      </w:rPr>
+    </w:lvl>
+    <w:lvl w:ilvl="6" w:tplc="04090001" w:tentative="1">
+      <w:start w:val="1"/>
+      <w:numFmt w:val="bullet"/>
+      <w:lvlText w:val=""/>
+      <w:lvlJc w:val="left"/>
+      <w:pPr>
+        <w:ind w:left="3360" w:hanging="420"/>
+      </w:pPr>
+      <w:rPr>
+        <w:rFonts w:ascii="Wingdings" w:hAnsi="Wingdings" w:hint="default"/>
+      </w:rPr>
+    </w:lvl>
+    <w:lvl w:ilvl="7" w:tplc="04090003" w:tentative="1">
+      <w:start w:val="1"/>
+      <w:numFmt w:val="bullet"/>
+      <w:lvlText w:val=""/>
+      <w:lvlJc w:val="left"/>
+      <w:pPr>
+        <w:ind w:left="3780" w:hanging="420"/>
+      </w:pPr>
+      <w:rPr>
+        <w:rFonts w:ascii="Wingdings" w:hAnsi="Wingdings" w:hint="default"/>
+      </w:rPr>
+    </w:lvl>
+    <w:lvl w:ilvl="8" w:tplc="04090005" w:tentative="1">
+      <w:start w:val="1"/>
+      <w:numFmt w:val="bullet"/>
+      <w:lvlText w:val=""/>
+      <w:lvlJc w:val="left"/>
+      <w:pPr>
+        <w:ind w:left="4200" w:hanging="420"/>
+      </w:pPr>
+      <w:rPr>
+        <w:rFonts w:ascii="Wingdings" w:hAnsi="Wingdings" w:hint="default"/>
+      </w:rPr>
+    </w:lvl>
+  </w:abstractNum>
+  <w:abstractNum w:abstractNumId="16" w15:restartNumberingAfterBreak="0">
     <w:nsid w:val="4A0C7257"/>
     <w:multiLevelType w:val="hybridMultilevel"/>
     <w:tmpl w:val="90E63030"/>
@@ -5298,7 +6301,7 @@
       </w:rPr>
     </w:lvl>
   </w:abstractNum>
-  <w:abstractNum w:abstractNumId="14" w15:restartNumberingAfterBreak="0">
+  <w:abstractNum w:abstractNumId="17" w15:restartNumberingAfterBreak="0">
     <w:nsid w:val="4A53227E"/>
     <w:multiLevelType w:val="hybridMultilevel"/>
     <w:tmpl w:val="D93A401C"/>
@@ -5411,7 +6414,7 @@
       </w:rPr>
     </w:lvl>
   </w:abstractNum>
-  <w:abstractNum w:abstractNumId="15" w15:restartNumberingAfterBreak="0">
+  <w:abstractNum w:abstractNumId="18" w15:restartNumberingAfterBreak="0">
     <w:nsid w:val="4C2A3287"/>
     <w:multiLevelType w:val="hybridMultilevel"/>
     <w:tmpl w:val="5590E56A"/>
@@ -5524,7 +6527,7 @@
       </w:rPr>
     </w:lvl>
   </w:abstractNum>
-  <w:abstractNum w:abstractNumId="16" w15:restartNumberingAfterBreak="0">
+  <w:abstractNum w:abstractNumId="19" w15:restartNumberingAfterBreak="0">
     <w:nsid w:val="4DAB5D6B"/>
     <w:multiLevelType w:val="hybridMultilevel"/>
     <w:tmpl w:val="D772CDEA"/>
@@ -5637,7 +6640,7 @@
       </w:rPr>
     </w:lvl>
   </w:abstractNum>
-  <w:abstractNum w:abstractNumId="17" w15:restartNumberingAfterBreak="0">
+  <w:abstractNum w:abstractNumId="20" w15:restartNumberingAfterBreak="0">
     <w:nsid w:val="4DFE4868"/>
     <w:multiLevelType w:val="hybridMultilevel"/>
     <w:tmpl w:val="E5CAFACA"/>
@@ -5750,7 +6753,7 @@
       </w:rPr>
     </w:lvl>
   </w:abstractNum>
-  <w:abstractNum w:abstractNumId="18" w15:restartNumberingAfterBreak="0">
+  <w:abstractNum w:abstractNumId="21" w15:restartNumberingAfterBreak="0">
     <w:nsid w:val="4E5B4EFC"/>
     <w:multiLevelType w:val="hybridMultilevel"/>
     <w:tmpl w:val="E1505686"/>
@@ -5863,7 +6866,7 @@
       </w:rPr>
     </w:lvl>
   </w:abstractNum>
-  <w:abstractNum w:abstractNumId="19" w15:restartNumberingAfterBreak="0">
+  <w:abstractNum w:abstractNumId="22" w15:restartNumberingAfterBreak="0">
     <w:nsid w:val="55CC388F"/>
     <w:multiLevelType w:val="hybridMultilevel"/>
     <w:tmpl w:val="8FF67B7E"/>
@@ -5952,7 +6955,120 @@
       </w:pPr>
     </w:lvl>
   </w:abstractNum>
-  <w:abstractNum w:abstractNumId="20" w15:restartNumberingAfterBreak="0">
+  <w:abstractNum w:abstractNumId="23" w15:restartNumberingAfterBreak="0">
+    <w:nsid w:val="56FC4DE6"/>
+    <w:multiLevelType w:val="hybridMultilevel"/>
+    <w:tmpl w:val="D4A8DB3E"/>
+    <w:lvl w:ilvl="0" w:tplc="04090009">
+      <w:start w:val="1"/>
+      <w:numFmt w:val="bullet"/>
+      <w:lvlText w:val=""/>
+      <w:lvlJc w:val="left"/>
+      <w:pPr>
+        <w:ind w:left="840" w:hanging="420"/>
+      </w:pPr>
+      <w:rPr>
+        <w:rFonts w:ascii="Wingdings" w:hAnsi="Wingdings" w:hint="default"/>
+      </w:rPr>
+    </w:lvl>
+    <w:lvl w:ilvl="1" w:tplc="04090003" w:tentative="1">
+      <w:start w:val="1"/>
+      <w:numFmt w:val="bullet"/>
+      <w:lvlText w:val=""/>
+      <w:lvlJc w:val="left"/>
+      <w:pPr>
+        <w:ind w:left="1260" w:hanging="420"/>
+      </w:pPr>
+      <w:rPr>
+        <w:rFonts w:ascii="Wingdings" w:hAnsi="Wingdings" w:hint="default"/>
+      </w:rPr>
+    </w:lvl>
+    <w:lvl w:ilvl="2" w:tplc="04090005" w:tentative="1">
+      <w:start w:val="1"/>
+      <w:numFmt w:val="bullet"/>
+      <w:lvlText w:val=""/>
+      <w:lvlJc w:val="left"/>
+      <w:pPr>
+        <w:ind w:left="1680" w:hanging="420"/>
+      </w:pPr>
+      <w:rPr>
+        <w:rFonts w:ascii="Wingdings" w:hAnsi="Wingdings" w:hint="default"/>
+      </w:rPr>
+    </w:lvl>
+    <w:lvl w:ilvl="3" w:tplc="04090001" w:tentative="1">
+      <w:start w:val="1"/>
+      <w:numFmt w:val="bullet"/>
+      <w:lvlText w:val=""/>
+      <w:lvlJc w:val="left"/>
+      <w:pPr>
+        <w:ind w:left="2100" w:hanging="420"/>
+      </w:pPr>
+      <w:rPr>
+        <w:rFonts w:ascii="Wingdings" w:hAnsi="Wingdings" w:hint="default"/>
+      </w:rPr>
+    </w:lvl>
+    <w:lvl w:ilvl="4" w:tplc="04090003" w:tentative="1">
+      <w:start w:val="1"/>
+      <w:numFmt w:val="bullet"/>
+      <w:lvlText w:val=""/>
+      <w:lvlJc w:val="left"/>
+      <w:pPr>
+        <w:ind w:left="2520" w:hanging="420"/>
+      </w:pPr>
+      <w:rPr>
+        <w:rFonts w:ascii="Wingdings" w:hAnsi="Wingdings" w:hint="default"/>
+      </w:rPr>
+    </w:lvl>
+    <w:lvl w:ilvl="5" w:tplc="04090005" w:tentative="1">
+      <w:start w:val="1"/>
+      <w:numFmt w:val="bullet"/>
+      <w:lvlText w:val=""/>
+      <w:lvlJc w:val="left"/>
+      <w:pPr>
+        <w:ind w:left="2940" w:hanging="420"/>
+      </w:pPr>
+      <w:rPr>
+        <w:rFonts w:ascii="Wingdings" w:hAnsi="Wingdings" w:hint="default"/>
+      </w:rPr>
+    </w:lvl>
+    <w:lvl w:ilvl="6" w:tplc="04090001" w:tentative="1">
+      <w:start w:val="1"/>
+      <w:numFmt w:val="bullet"/>
+      <w:lvlText w:val=""/>
+      <w:lvlJc w:val="left"/>
+      <w:pPr>
+        <w:ind w:left="3360" w:hanging="420"/>
+      </w:pPr>
+      <w:rPr>
+        <w:rFonts w:ascii="Wingdings" w:hAnsi="Wingdings" w:hint="default"/>
+      </w:rPr>
+    </w:lvl>
+    <w:lvl w:ilvl="7" w:tplc="04090003" w:tentative="1">
+      <w:start w:val="1"/>
+      <w:numFmt w:val="bullet"/>
+      <w:lvlText w:val=""/>
+      <w:lvlJc w:val="left"/>
+      <w:pPr>
+        <w:ind w:left="3780" w:hanging="420"/>
+      </w:pPr>
+      <w:rPr>
+        <w:rFonts w:ascii="Wingdings" w:hAnsi="Wingdings" w:hint="default"/>
+      </w:rPr>
+    </w:lvl>
+    <w:lvl w:ilvl="8" w:tplc="04090005" w:tentative="1">
+      <w:start w:val="1"/>
+      <w:numFmt w:val="bullet"/>
+      <w:lvlText w:val=""/>
+      <w:lvlJc w:val="left"/>
+      <w:pPr>
+        <w:ind w:left="4200" w:hanging="420"/>
+      </w:pPr>
+      <w:rPr>
+        <w:rFonts w:ascii="Wingdings" w:hAnsi="Wingdings" w:hint="default"/>
+      </w:rPr>
+    </w:lvl>
+  </w:abstractNum>
+  <w:abstractNum w:abstractNumId="24" w15:restartNumberingAfterBreak="0">
     <w:nsid w:val="604E6980"/>
     <w:multiLevelType w:val="hybridMultilevel"/>
     <w:tmpl w:val="4E7EAC8C"/>
@@ -6065,7 +7181,7 @@
       </w:rPr>
     </w:lvl>
   </w:abstractNum>
-  <w:abstractNum w:abstractNumId="21" w15:restartNumberingAfterBreak="0">
+  <w:abstractNum w:abstractNumId="25" w15:restartNumberingAfterBreak="0">
     <w:nsid w:val="63725ACC"/>
     <w:multiLevelType w:val="multilevel"/>
     <w:tmpl w:val="0409001F"/>
@@ -6151,7 +7267,7 @@
       </w:pPr>
     </w:lvl>
   </w:abstractNum>
-  <w:abstractNum w:abstractNumId="22" w15:restartNumberingAfterBreak="0">
+  <w:abstractNum w:abstractNumId="26" w15:restartNumberingAfterBreak="0">
     <w:nsid w:val="693D0662"/>
     <w:multiLevelType w:val="multilevel"/>
     <w:tmpl w:val="0409001F"/>
@@ -6237,7 +7353,120 @@
       </w:pPr>
     </w:lvl>
   </w:abstractNum>
-  <w:abstractNum w:abstractNumId="23" w15:restartNumberingAfterBreak="0">
+  <w:abstractNum w:abstractNumId="27" w15:restartNumberingAfterBreak="0">
+    <w:nsid w:val="6DB34B46"/>
+    <w:multiLevelType w:val="hybridMultilevel"/>
+    <w:tmpl w:val="846CACD2"/>
+    <w:lvl w:ilvl="0" w:tplc="0409000B">
+      <w:start w:val="1"/>
+      <w:numFmt w:val="bullet"/>
+      <w:lvlText w:val=""/>
+      <w:lvlJc w:val="left"/>
+      <w:pPr>
+        <w:ind w:left="420" w:hanging="420"/>
+      </w:pPr>
+      <w:rPr>
+        <w:rFonts w:ascii="Wingdings" w:hAnsi="Wingdings" w:hint="default"/>
+      </w:rPr>
+    </w:lvl>
+    <w:lvl w:ilvl="1" w:tplc="04090003" w:tentative="1">
+      <w:start w:val="1"/>
+      <w:numFmt w:val="bullet"/>
+      <w:lvlText w:val=""/>
+      <w:lvlJc w:val="left"/>
+      <w:pPr>
+        <w:ind w:left="840" w:hanging="420"/>
+      </w:pPr>
+      <w:rPr>
+        <w:rFonts w:ascii="Wingdings" w:hAnsi="Wingdings" w:hint="default"/>
+      </w:rPr>
+    </w:lvl>
+    <w:lvl w:ilvl="2" w:tplc="04090005" w:tentative="1">
+      <w:start w:val="1"/>
+      <w:numFmt w:val="bullet"/>
+      <w:lvlText w:val=""/>
+      <w:lvlJc w:val="left"/>
+      <w:pPr>
+        <w:ind w:left="1260" w:hanging="420"/>
+      </w:pPr>
+      <w:rPr>
+        <w:rFonts w:ascii="Wingdings" w:hAnsi="Wingdings" w:hint="default"/>
+      </w:rPr>
+    </w:lvl>
+    <w:lvl w:ilvl="3" w:tplc="04090001" w:tentative="1">
+      <w:start w:val="1"/>
+      <w:numFmt w:val="bullet"/>
+      <w:lvlText w:val=""/>
+      <w:lvlJc w:val="left"/>
+      <w:pPr>
+        <w:ind w:left="1680" w:hanging="420"/>
+      </w:pPr>
+      <w:rPr>
+        <w:rFonts w:ascii="Wingdings" w:hAnsi="Wingdings" w:hint="default"/>
+      </w:rPr>
+    </w:lvl>
+    <w:lvl w:ilvl="4" w:tplc="04090003" w:tentative="1">
+      <w:start w:val="1"/>
+      <w:numFmt w:val="bullet"/>
+      <w:lvlText w:val=""/>
+      <w:lvlJc w:val="left"/>
+      <w:pPr>
+        <w:ind w:left="2100" w:hanging="420"/>
+      </w:pPr>
+      <w:rPr>
+        <w:rFonts w:ascii="Wingdings" w:hAnsi="Wingdings" w:hint="default"/>
+      </w:rPr>
+    </w:lvl>
+    <w:lvl w:ilvl="5" w:tplc="04090005" w:tentative="1">
+      <w:start w:val="1"/>
+      <w:numFmt w:val="bullet"/>
+      <w:lvlText w:val=""/>
+      <w:lvlJc w:val="left"/>
+      <w:pPr>
+        <w:ind w:left="2520" w:hanging="420"/>
+      </w:pPr>
+      <w:rPr>
+        <w:rFonts w:ascii="Wingdings" w:hAnsi="Wingdings" w:hint="default"/>
+      </w:rPr>
+    </w:lvl>
+    <w:lvl w:ilvl="6" w:tplc="04090001" w:tentative="1">
+      <w:start w:val="1"/>
+      <w:numFmt w:val="bullet"/>
+      <w:lvlText w:val=""/>
+      <w:lvlJc w:val="left"/>
+      <w:pPr>
+        <w:ind w:left="2940" w:hanging="420"/>
+      </w:pPr>
+      <w:rPr>
+        <w:rFonts w:ascii="Wingdings" w:hAnsi="Wingdings" w:hint="default"/>
+      </w:rPr>
+    </w:lvl>
+    <w:lvl w:ilvl="7" w:tplc="04090003" w:tentative="1">
+      <w:start w:val="1"/>
+      <w:numFmt w:val="bullet"/>
+      <w:lvlText w:val=""/>
+      <w:lvlJc w:val="left"/>
+      <w:pPr>
+        <w:ind w:left="3360" w:hanging="420"/>
+      </w:pPr>
+      <w:rPr>
+        <w:rFonts w:ascii="Wingdings" w:hAnsi="Wingdings" w:hint="default"/>
+      </w:rPr>
+    </w:lvl>
+    <w:lvl w:ilvl="8" w:tplc="04090005" w:tentative="1">
+      <w:start w:val="1"/>
+      <w:numFmt w:val="bullet"/>
+      <w:lvlText w:val=""/>
+      <w:lvlJc w:val="left"/>
+      <w:pPr>
+        <w:ind w:left="3780" w:hanging="420"/>
+      </w:pPr>
+      <w:rPr>
+        <w:rFonts w:ascii="Wingdings" w:hAnsi="Wingdings" w:hint="default"/>
+      </w:rPr>
+    </w:lvl>
+  </w:abstractNum>
+  <w:abstractNum w:abstractNumId="28" w15:restartNumberingAfterBreak="0">
     <w:nsid w:val="7E44558A"/>
     <w:multiLevelType w:val="hybridMultilevel"/>
     <w:tmpl w:val="7FF2ED24"/>
@@ -6351,76 +7580,91 @@
     </w:lvl>
   </w:abstractNum>
   <w:num w:numId="1">
+    <w:abstractNumId w:val="26"/>
+  </w:num>
+  <w:num w:numId="2">
     <w:abstractNumId w:val="22"/>
   </w:num>
-  <w:num w:numId="2">
-    <w:abstractNumId w:val="19"/>
-  </w:num>
   <w:num w:numId="3">
-    <w:abstractNumId w:val="20"/>
+    <w:abstractNumId w:val="24"/>
   </w:num>
   <w:num w:numId="4">
     <w:abstractNumId w:val="1"/>
   </w:num>
   <w:num w:numId="5">
-    <w:abstractNumId w:val="21"/>
+    <w:abstractNumId w:val="25"/>
   </w:num>
   <w:num w:numId="6">
-    <w:abstractNumId w:val="10"/>
+    <w:abstractNumId w:val="12"/>
   </w:num>
   <w:num w:numId="7">
+    <w:abstractNumId w:val="11"/>
+  </w:num>
+  <w:num w:numId="8">
     <w:abstractNumId w:val="9"/>
   </w:num>
-  <w:num w:numId="8">
+  <w:num w:numId="9">
     <w:abstractNumId w:val="7"/>
-  </w:num>
-  <w:num w:numId="9">
-    <w:abstractNumId w:val="5"/>
   </w:num>
   <w:num w:numId="10">
     <w:abstractNumId w:val="2"/>
   </w:num>
   <w:num w:numId="11">
+    <w:abstractNumId w:val="10"/>
+  </w:num>
+  <w:num w:numId="12">
+    <w:abstractNumId w:val="28"/>
+  </w:num>
+  <w:num w:numId="13">
     <w:abstractNumId w:val="8"/>
   </w:num>
-  <w:num w:numId="12">
-    <w:abstractNumId w:val="23"/>
+  <w:num w:numId="14">
+    <w:abstractNumId w:val="21"/>
   </w:num>
-  <w:num w:numId="13">
+  <w:num w:numId="15">
+    <w:abstractNumId w:val="4"/>
+  </w:num>
+  <w:num w:numId="16">
+    <w:abstractNumId w:val="13"/>
+  </w:num>
+  <w:num w:numId="17">
+    <w:abstractNumId w:val="16"/>
+  </w:num>
+  <w:num w:numId="18">
+    <w:abstractNumId w:val="19"/>
+  </w:num>
+  <w:num w:numId="19">
+    <w:abstractNumId w:val="14"/>
+  </w:num>
+  <w:num w:numId="20">
+    <w:abstractNumId w:val="18"/>
+  </w:num>
+  <w:num w:numId="21">
     <w:abstractNumId w:val="6"/>
   </w:num>
-  <w:num w:numId="14">
-    <w:abstractNumId w:val="18"/>
-  </w:num>
-  <w:num w:numId="15">
-    <w:abstractNumId w:val="3"/>
-  </w:num>
-  <w:num w:numId="16">
-    <w:abstractNumId w:val="11"/>
-  </w:num>
-  <w:num w:numId="17">
-    <w:abstractNumId w:val="13"/>
-  </w:num>
-  <w:num w:numId="18">
-    <w:abstractNumId w:val="16"/>
-  </w:num>
-  <w:num w:numId="19">
-    <w:abstractNumId w:val="12"/>
-  </w:num>
-  <w:num w:numId="20">
-    <w:abstractNumId w:val="15"/>
-  </w:num>
-  <w:num w:numId="21">
-    <w:abstractNumId w:val="4"/>
-  </w:num>
   <w:num w:numId="22">
-    <w:abstractNumId w:val="14"/>
+    <w:abstractNumId w:val="17"/>
   </w:num>
   <w:num w:numId="23">
-    <w:abstractNumId w:val="17"/>
+    <w:abstractNumId w:val="20"/>
   </w:num>
   <w:num w:numId="24">
     <w:abstractNumId w:val="0"/>
+  </w:num>
+  <w:num w:numId="25">
+    <w:abstractNumId w:val="27"/>
+  </w:num>
+  <w:num w:numId="26">
+    <w:abstractNumId w:val="15"/>
+  </w:num>
+  <w:num w:numId="27">
+    <w:abstractNumId w:val="23"/>
+  </w:num>
+  <w:num w:numId="28">
+    <w:abstractNumId w:val="5"/>
+  </w:num>
+  <w:num w:numId="29">
+    <w:abstractNumId w:val="3"/>
   </w:num>
 </w:numbering>
 </file>

</xml_diff>